<commit_message>
Revision upload 3 April 2018
</commit_message>
<xml_diff>
--- a/The Dinosaur Game.docx
+++ b/The Dinosaur Game.docx
@@ -1775,10 +1775,8 @@
       <w:pPr>
         <w:pStyle w:val="TOC1"/>
         <w:rPr>
-          <w:rFonts w:ascii="Arial" w:eastAsiaTheme="minorEastAsia" w:hAnsi="Arial" w:cs="Arial"/>
+          <w:rFonts w:asciiTheme="minorHAnsi" w:eastAsiaTheme="minorEastAsia" w:hAnsiTheme="minorHAnsi" w:cstheme="minorBidi"/>
           <w:noProof/>
-          <w:sz w:val="24"/>
-          <w:szCs w:val="24"/>
         </w:rPr>
       </w:pPr>
       <w:r>
@@ -1806,102 +1804,75 @@
         </w:rPr>
         <w:fldChar w:fldCharType="separate"/>
       </w:r>
-      <w:hyperlink w:anchor="_Toc509864221" w:history="1">
+      <w:hyperlink w:anchor="_Toc510486398" w:history="1">
         <w:r>
           <w:rPr>
             <w:rStyle w:val="Hyperlink"/>
-            <w:rFonts w:ascii="Arial" w:hAnsi="Arial" w:cs="Arial"/>
-            <w:noProof/>
-            <w:sz w:val="24"/>
-            <w:szCs w:val="24"/>
+            <w:rFonts w:ascii="Old English Text MT" w:hAnsi="Old English Text MT"/>
+            <w:noProof/>
           </w:rPr>
           <w:t>I.</w:t>
         </w:r>
         <w:r>
           <w:rPr>
-            <w:rFonts w:ascii="Arial" w:eastAsiaTheme="minorEastAsia" w:hAnsi="Arial" w:cs="Arial"/>
-            <w:noProof/>
-            <w:sz w:val="24"/>
-            <w:szCs w:val="24"/>
+            <w:rFonts w:asciiTheme="minorHAnsi" w:eastAsiaTheme="minorEastAsia" w:hAnsiTheme="minorHAnsi" w:cstheme="minorBidi"/>
+            <w:noProof/>
           </w:rPr>
           <w:tab/>
         </w:r>
         <w:r>
           <w:rPr>
             <w:rStyle w:val="Hyperlink"/>
-            <w:rFonts w:ascii="Arial" w:hAnsi="Arial" w:cs="Arial"/>
-            <w:noProof/>
-            <w:sz w:val="24"/>
-            <w:szCs w:val="24"/>
+            <w:rFonts w:ascii="Old English Text MT" w:hAnsi="Old English Text MT"/>
+            <w:noProof/>
           </w:rPr>
           <w:t>History</w:t>
         </w:r>
         <w:r>
           <w:rPr>
-            <w:rFonts w:ascii="Arial" w:hAnsi="Arial" w:cs="Arial"/>
             <w:noProof/>
             <w:webHidden/>
-            <w:sz w:val="24"/>
-            <w:szCs w:val="24"/>
           </w:rPr>
           <w:tab/>
         </w:r>
         <w:r>
           <w:rPr>
-            <w:rFonts w:ascii="Arial" w:hAnsi="Arial" w:cs="Arial"/>
             <w:noProof/>
             <w:webHidden/>
-            <w:sz w:val="24"/>
-            <w:szCs w:val="24"/>
           </w:rPr>
           <w:fldChar w:fldCharType="begin"/>
         </w:r>
         <w:r>
           <w:rPr>
-            <w:rFonts w:ascii="Arial" w:hAnsi="Arial" w:cs="Arial"/>
             <w:noProof/>
             <w:webHidden/>
-            <w:sz w:val="24"/>
-            <w:szCs w:val="24"/>
-          </w:rPr>
-          <w:instrText xml:space="preserve"> PAGEREF _Toc509864221 \h </w:instrText>
-        </w:r>
-        <w:r>
-          <w:rPr>
-            <w:rFonts w:ascii="Arial" w:hAnsi="Arial" w:cs="Arial"/>
+          </w:rPr>
+          <w:instrText xml:space="preserve"> PAGEREF _Toc510486398 \h </w:instrText>
+        </w:r>
+        <w:r>
+          <w:rPr>
             <w:noProof/>
             <w:webHidden/>
-            <w:sz w:val="24"/>
-            <w:szCs w:val="24"/>
-          </w:rPr>
-        </w:r>
-        <w:r>
-          <w:rPr>
-            <w:rFonts w:ascii="Arial" w:hAnsi="Arial" w:cs="Arial"/>
+          </w:rPr>
+        </w:r>
+        <w:r>
+          <w:rPr>
             <w:noProof/>
             <w:webHidden/>
-            <w:sz w:val="24"/>
-            <w:szCs w:val="24"/>
           </w:rPr>
           <w:fldChar w:fldCharType="separate"/>
         </w:r>
         <w:r>
           <w:rPr>
-            <w:rFonts w:ascii="Arial" w:hAnsi="Arial" w:cs="Arial"/>
             <w:noProof/>
             <w:webHidden/>
-            <w:sz w:val="24"/>
-            <w:szCs w:val="24"/>
           </w:rPr>
           <w:t>10</w:t>
         </w:r>
         <w:r>
           <w:rPr>
-            <w:rFonts w:ascii="Arial" w:hAnsi="Arial" w:cs="Arial"/>
             <w:noProof/>
             <w:webHidden/>
-            <w:sz w:val="24"/>
-            <w:szCs w:val="24"/>
           </w:rPr>
           <w:fldChar w:fldCharType="end"/>
         </w:r>
@@ -1915,108 +1886,79 @@
           <w:tab w:val="right" w:leader="dot" w:pos="9350"/>
         </w:tabs>
         <w:rPr>
-          <w:rFonts w:ascii="Arial" w:eastAsiaTheme="minorEastAsia" w:hAnsi="Arial" w:cs="Arial"/>
+          <w:rFonts w:asciiTheme="minorHAnsi" w:eastAsiaTheme="minorEastAsia" w:hAnsiTheme="minorHAnsi" w:cstheme="minorBidi"/>
           <w:noProof/>
-          <w:sz w:val="24"/>
-          <w:szCs w:val="24"/>
-        </w:rPr>
-      </w:pPr>
-      <w:hyperlink w:anchor="_Toc509864222" w:history="1">
+        </w:rPr>
+      </w:pPr>
+      <w:hyperlink w:anchor="_Toc510486399" w:history="1">
         <w:r>
           <w:rPr>
             <w:rStyle w:val="Hyperlink"/>
-            <w:rFonts w:ascii="Arial" w:hAnsi="Arial" w:cs="Arial"/>
-            <w:noProof/>
-            <w:sz w:val="24"/>
-            <w:szCs w:val="24"/>
+            <w:rFonts w:ascii="Papyrus" w:hAnsi="Papyrus"/>
+            <w:noProof/>
           </w:rPr>
           <w:t>A.</w:t>
         </w:r>
         <w:r>
           <w:rPr>
-            <w:rFonts w:ascii="Arial" w:eastAsiaTheme="minorEastAsia" w:hAnsi="Arial" w:cs="Arial"/>
-            <w:noProof/>
-            <w:sz w:val="24"/>
-            <w:szCs w:val="24"/>
+            <w:rFonts w:asciiTheme="minorHAnsi" w:eastAsiaTheme="minorEastAsia" w:hAnsiTheme="minorHAnsi" w:cstheme="minorBidi"/>
+            <w:noProof/>
           </w:rPr>
           <w:tab/>
         </w:r>
         <w:r>
           <w:rPr>
             <w:rStyle w:val="Hyperlink"/>
-            <w:rFonts w:ascii="Arial" w:hAnsi="Arial" w:cs="Arial"/>
-            <w:noProof/>
-            <w:sz w:val="24"/>
-            <w:szCs w:val="24"/>
+            <w:rFonts w:ascii="Papyrus" w:hAnsi="Papyrus"/>
+            <w:noProof/>
           </w:rPr>
           <w:t>Original 1986 Game Look</w:t>
         </w:r>
         <w:r>
           <w:rPr>
-            <w:rFonts w:ascii="Arial" w:hAnsi="Arial" w:cs="Arial"/>
             <w:noProof/>
             <w:webHidden/>
-            <w:sz w:val="24"/>
-            <w:szCs w:val="24"/>
           </w:rPr>
           <w:tab/>
         </w:r>
         <w:r>
           <w:rPr>
-            <w:rFonts w:ascii="Arial" w:hAnsi="Arial" w:cs="Arial"/>
             <w:noProof/>
             <w:webHidden/>
-            <w:sz w:val="24"/>
-            <w:szCs w:val="24"/>
           </w:rPr>
           <w:fldChar w:fldCharType="begin"/>
         </w:r>
         <w:r>
           <w:rPr>
-            <w:rFonts w:ascii="Arial" w:hAnsi="Arial" w:cs="Arial"/>
             <w:noProof/>
             <w:webHidden/>
-            <w:sz w:val="24"/>
-            <w:szCs w:val="24"/>
-          </w:rPr>
-          <w:instrText xml:space="preserve"> PAGEREF _Toc509864222 \h </w:instrText>
-        </w:r>
-        <w:r>
-          <w:rPr>
-            <w:rFonts w:ascii="Arial" w:hAnsi="Arial" w:cs="Arial"/>
+          </w:rPr>
+          <w:instrText xml:space="preserve"> PAGEREF _Toc510486399 \h </w:instrText>
+        </w:r>
+        <w:r>
+          <w:rPr>
             <w:noProof/>
             <w:webHidden/>
-            <w:sz w:val="24"/>
-            <w:szCs w:val="24"/>
-          </w:rPr>
-        </w:r>
-        <w:r>
-          <w:rPr>
-            <w:rFonts w:ascii="Arial" w:hAnsi="Arial" w:cs="Arial"/>
+          </w:rPr>
+        </w:r>
+        <w:r>
+          <w:rPr>
             <w:noProof/>
             <w:webHidden/>
-            <w:sz w:val="24"/>
-            <w:szCs w:val="24"/>
           </w:rPr>
           <w:fldChar w:fldCharType="separate"/>
         </w:r>
         <w:r>
           <w:rPr>
-            <w:rFonts w:ascii="Arial" w:hAnsi="Arial" w:cs="Arial"/>
             <w:noProof/>
             <w:webHidden/>
-            <w:sz w:val="24"/>
-            <w:szCs w:val="24"/>
           </w:rPr>
           <w:t>10</w:t>
         </w:r>
         <w:r>
           <w:rPr>
-            <w:rFonts w:ascii="Arial" w:hAnsi="Arial" w:cs="Arial"/>
             <w:noProof/>
             <w:webHidden/>
-            <w:sz w:val="24"/>
-            <w:szCs w:val="24"/>
           </w:rPr>
           <w:fldChar w:fldCharType="end"/>
         </w:r>
@@ -2030,108 +1972,79 @@
           <w:tab w:val="right" w:leader="dot" w:pos="9350"/>
         </w:tabs>
         <w:rPr>
-          <w:rFonts w:ascii="Arial" w:eastAsiaTheme="minorEastAsia" w:hAnsi="Arial" w:cs="Arial"/>
+          <w:rFonts w:asciiTheme="minorHAnsi" w:eastAsiaTheme="minorEastAsia" w:hAnsiTheme="minorHAnsi" w:cstheme="minorBidi"/>
           <w:noProof/>
-          <w:sz w:val="24"/>
-          <w:szCs w:val="24"/>
-        </w:rPr>
-      </w:pPr>
-      <w:hyperlink w:anchor="_Toc509864223" w:history="1">
+        </w:rPr>
+      </w:pPr>
+      <w:hyperlink w:anchor="_Toc510486400" w:history="1">
         <w:r>
           <w:rPr>
             <w:rStyle w:val="Hyperlink"/>
-            <w:rFonts w:ascii="Arial" w:hAnsi="Arial" w:cs="Arial"/>
-            <w:noProof/>
-            <w:sz w:val="24"/>
-            <w:szCs w:val="24"/>
+            <w:rFonts w:ascii="Papyrus" w:hAnsi="Papyrus"/>
+            <w:noProof/>
           </w:rPr>
           <w:t>B.</w:t>
         </w:r>
         <w:r>
           <w:rPr>
-            <w:rFonts w:ascii="Arial" w:eastAsiaTheme="minorEastAsia" w:hAnsi="Arial" w:cs="Arial"/>
-            <w:noProof/>
-            <w:sz w:val="24"/>
-            <w:szCs w:val="24"/>
+            <w:rFonts w:asciiTheme="minorHAnsi" w:eastAsiaTheme="minorEastAsia" w:hAnsiTheme="minorHAnsi" w:cstheme="minorBidi"/>
+            <w:noProof/>
           </w:rPr>
           <w:tab/>
         </w:r>
         <w:r>
           <w:rPr>
             <w:rStyle w:val="Hyperlink"/>
-            <w:rFonts w:ascii="Arial" w:hAnsi="Arial" w:cs="Arial"/>
-            <w:noProof/>
-            <w:sz w:val="24"/>
-            <w:szCs w:val="24"/>
+            <w:rFonts w:ascii="Papyrus" w:hAnsi="Papyrus"/>
+            <w:noProof/>
           </w:rPr>
           <w:t>Original  Game Music</w:t>
         </w:r>
         <w:r>
           <w:rPr>
-            <w:rFonts w:ascii="Arial" w:hAnsi="Arial" w:cs="Arial"/>
             <w:noProof/>
             <w:webHidden/>
-            <w:sz w:val="24"/>
-            <w:szCs w:val="24"/>
           </w:rPr>
           <w:tab/>
         </w:r>
         <w:r>
           <w:rPr>
-            <w:rFonts w:ascii="Arial" w:hAnsi="Arial" w:cs="Arial"/>
             <w:noProof/>
             <w:webHidden/>
-            <w:sz w:val="24"/>
-            <w:szCs w:val="24"/>
           </w:rPr>
           <w:fldChar w:fldCharType="begin"/>
         </w:r>
         <w:r>
           <w:rPr>
-            <w:rFonts w:ascii="Arial" w:hAnsi="Arial" w:cs="Arial"/>
             <w:noProof/>
             <w:webHidden/>
-            <w:sz w:val="24"/>
-            <w:szCs w:val="24"/>
-          </w:rPr>
-          <w:instrText xml:space="preserve"> PAGEREF _Toc509864223 \h </w:instrText>
-        </w:r>
-        <w:r>
-          <w:rPr>
-            <w:rFonts w:ascii="Arial" w:hAnsi="Arial" w:cs="Arial"/>
+          </w:rPr>
+          <w:instrText xml:space="preserve"> PAGEREF _Toc510486400 \h </w:instrText>
+        </w:r>
+        <w:r>
+          <w:rPr>
             <w:noProof/>
             <w:webHidden/>
-            <w:sz w:val="24"/>
-            <w:szCs w:val="24"/>
-          </w:rPr>
-        </w:r>
-        <w:r>
-          <w:rPr>
-            <w:rFonts w:ascii="Arial" w:hAnsi="Arial" w:cs="Arial"/>
+          </w:rPr>
+        </w:r>
+        <w:r>
+          <w:rPr>
             <w:noProof/>
             <w:webHidden/>
-            <w:sz w:val="24"/>
-            <w:szCs w:val="24"/>
           </w:rPr>
           <w:fldChar w:fldCharType="separate"/>
         </w:r>
         <w:r>
           <w:rPr>
-            <w:rFonts w:ascii="Arial" w:hAnsi="Arial" w:cs="Arial"/>
             <w:noProof/>
             <w:webHidden/>
-            <w:sz w:val="24"/>
-            <w:szCs w:val="24"/>
           </w:rPr>
           <w:t>11</w:t>
         </w:r>
         <w:r>
           <w:rPr>
-            <w:rFonts w:ascii="Arial" w:hAnsi="Arial" w:cs="Arial"/>
             <w:noProof/>
             <w:webHidden/>
-            <w:sz w:val="24"/>
-            <w:szCs w:val="24"/>
           </w:rPr>
           <w:fldChar w:fldCharType="end"/>
         </w:r>
@@ -2145,108 +2058,79 @@
           <w:tab w:val="right" w:leader="dot" w:pos="9350"/>
         </w:tabs>
         <w:rPr>
-          <w:rFonts w:ascii="Arial" w:eastAsiaTheme="minorEastAsia" w:hAnsi="Arial" w:cs="Arial"/>
+          <w:rFonts w:asciiTheme="minorHAnsi" w:eastAsiaTheme="minorEastAsia" w:hAnsiTheme="minorHAnsi" w:cstheme="minorBidi"/>
           <w:noProof/>
-          <w:sz w:val="24"/>
-          <w:szCs w:val="24"/>
-        </w:rPr>
-      </w:pPr>
-      <w:hyperlink w:anchor="_Toc509864224" w:history="1">
+        </w:rPr>
+      </w:pPr>
+      <w:hyperlink w:anchor="_Toc510486401" w:history="1">
         <w:r>
           <w:rPr>
             <w:rStyle w:val="Hyperlink"/>
-            <w:rFonts w:ascii="Arial" w:hAnsi="Arial" w:cs="Arial"/>
-            <w:noProof/>
-            <w:sz w:val="24"/>
-            <w:szCs w:val="24"/>
+            <w:rFonts w:ascii="Papyrus" w:hAnsi="Papyrus"/>
+            <w:noProof/>
           </w:rPr>
           <w:t>C.</w:t>
         </w:r>
         <w:r>
           <w:rPr>
-            <w:rFonts w:ascii="Arial" w:eastAsiaTheme="minorEastAsia" w:hAnsi="Arial" w:cs="Arial"/>
-            <w:noProof/>
-            <w:sz w:val="24"/>
-            <w:szCs w:val="24"/>
+            <w:rFonts w:asciiTheme="minorHAnsi" w:eastAsiaTheme="minorEastAsia" w:hAnsiTheme="minorHAnsi" w:cstheme="minorBidi"/>
+            <w:noProof/>
           </w:rPr>
           <w:tab/>
         </w:r>
         <w:r>
           <w:rPr>
             <w:rStyle w:val="Hyperlink"/>
-            <w:rFonts w:ascii="Arial" w:hAnsi="Arial" w:cs="Arial"/>
-            <w:noProof/>
-            <w:sz w:val="24"/>
-            <w:szCs w:val="24"/>
+            <w:rFonts w:ascii="Papyrus" w:hAnsi="Papyrus"/>
+            <w:noProof/>
           </w:rPr>
           <w:t>Original  Game Play</w:t>
         </w:r>
         <w:r>
           <w:rPr>
-            <w:rFonts w:ascii="Arial" w:hAnsi="Arial" w:cs="Arial"/>
             <w:noProof/>
             <w:webHidden/>
-            <w:sz w:val="24"/>
-            <w:szCs w:val="24"/>
           </w:rPr>
           <w:tab/>
         </w:r>
         <w:r>
           <w:rPr>
-            <w:rFonts w:ascii="Arial" w:hAnsi="Arial" w:cs="Arial"/>
             <w:noProof/>
             <w:webHidden/>
-            <w:sz w:val="24"/>
-            <w:szCs w:val="24"/>
           </w:rPr>
           <w:fldChar w:fldCharType="begin"/>
         </w:r>
         <w:r>
           <w:rPr>
-            <w:rFonts w:ascii="Arial" w:hAnsi="Arial" w:cs="Arial"/>
             <w:noProof/>
             <w:webHidden/>
-            <w:sz w:val="24"/>
-            <w:szCs w:val="24"/>
-          </w:rPr>
-          <w:instrText xml:space="preserve"> PAGEREF _Toc509864224 \h </w:instrText>
-        </w:r>
-        <w:r>
-          <w:rPr>
-            <w:rFonts w:ascii="Arial" w:hAnsi="Arial" w:cs="Arial"/>
+          </w:rPr>
+          <w:instrText xml:space="preserve"> PAGEREF _Toc510486401 \h </w:instrText>
+        </w:r>
+        <w:r>
+          <w:rPr>
             <w:noProof/>
             <w:webHidden/>
-            <w:sz w:val="24"/>
-            <w:szCs w:val="24"/>
-          </w:rPr>
-        </w:r>
-        <w:r>
-          <w:rPr>
-            <w:rFonts w:ascii="Arial" w:hAnsi="Arial" w:cs="Arial"/>
+          </w:rPr>
+        </w:r>
+        <w:r>
+          <w:rPr>
             <w:noProof/>
             <w:webHidden/>
-            <w:sz w:val="24"/>
-            <w:szCs w:val="24"/>
           </w:rPr>
           <w:fldChar w:fldCharType="separate"/>
         </w:r>
         <w:r>
           <w:rPr>
-            <w:rFonts w:ascii="Arial" w:hAnsi="Arial" w:cs="Arial"/>
             <w:noProof/>
             <w:webHidden/>
-            <w:sz w:val="24"/>
-            <w:szCs w:val="24"/>
           </w:rPr>
           <w:t>12</w:t>
         </w:r>
         <w:r>
           <w:rPr>
-            <w:rFonts w:ascii="Arial" w:hAnsi="Arial" w:cs="Arial"/>
             <w:noProof/>
             <w:webHidden/>
-            <w:sz w:val="24"/>
-            <w:szCs w:val="24"/>
           </w:rPr>
           <w:fldChar w:fldCharType="end"/>
         </w:r>
@@ -2260,108 +2144,79 @@
           <w:tab w:val="right" w:leader="dot" w:pos="9350"/>
         </w:tabs>
         <w:rPr>
-          <w:rFonts w:ascii="Arial" w:eastAsiaTheme="minorEastAsia" w:hAnsi="Arial" w:cs="Arial"/>
+          <w:rFonts w:asciiTheme="minorHAnsi" w:eastAsiaTheme="minorEastAsia" w:hAnsiTheme="minorHAnsi" w:cstheme="minorBidi"/>
           <w:noProof/>
-          <w:sz w:val="24"/>
-          <w:szCs w:val="24"/>
-        </w:rPr>
-      </w:pPr>
-      <w:hyperlink w:anchor="_Toc509864225" w:history="1">
+        </w:rPr>
+      </w:pPr>
+      <w:hyperlink w:anchor="_Toc510486402" w:history="1">
         <w:r>
           <w:rPr>
             <w:rStyle w:val="Hyperlink"/>
-            <w:rFonts w:ascii="Arial" w:hAnsi="Arial" w:cs="Arial"/>
-            <w:noProof/>
-            <w:sz w:val="24"/>
-            <w:szCs w:val="24"/>
+            <w:rFonts w:ascii="Bookman Old Style" w:hAnsi="Bookman Old Style"/>
+            <w:noProof/>
           </w:rPr>
           <w:t>1.</w:t>
         </w:r>
         <w:r>
           <w:rPr>
-            <w:rFonts w:ascii="Arial" w:eastAsiaTheme="minorEastAsia" w:hAnsi="Arial" w:cs="Arial"/>
-            <w:noProof/>
-            <w:sz w:val="24"/>
-            <w:szCs w:val="24"/>
+            <w:rFonts w:asciiTheme="minorHAnsi" w:eastAsiaTheme="minorEastAsia" w:hAnsiTheme="minorHAnsi" w:cstheme="minorBidi"/>
+            <w:noProof/>
           </w:rPr>
           <w:tab/>
         </w:r>
         <w:r>
           <w:rPr>
             <w:rStyle w:val="Hyperlink"/>
-            <w:rFonts w:ascii="Arial" w:hAnsi="Arial" w:cs="Arial"/>
-            <w:noProof/>
-            <w:sz w:val="24"/>
-            <w:szCs w:val="24"/>
+            <w:rFonts w:ascii="Bookman Old Style" w:hAnsi="Bookman Old Style"/>
+            <w:noProof/>
           </w:rPr>
           <w:t>Description in Prose</w:t>
         </w:r>
         <w:r>
           <w:rPr>
-            <w:rFonts w:ascii="Arial" w:hAnsi="Arial" w:cs="Arial"/>
             <w:noProof/>
             <w:webHidden/>
-            <w:sz w:val="24"/>
-            <w:szCs w:val="24"/>
           </w:rPr>
           <w:tab/>
         </w:r>
         <w:r>
           <w:rPr>
-            <w:rFonts w:ascii="Arial" w:hAnsi="Arial" w:cs="Arial"/>
             <w:noProof/>
             <w:webHidden/>
-            <w:sz w:val="24"/>
-            <w:szCs w:val="24"/>
           </w:rPr>
           <w:fldChar w:fldCharType="begin"/>
         </w:r>
         <w:r>
           <w:rPr>
-            <w:rFonts w:ascii="Arial" w:hAnsi="Arial" w:cs="Arial"/>
             <w:noProof/>
             <w:webHidden/>
-            <w:sz w:val="24"/>
-            <w:szCs w:val="24"/>
-          </w:rPr>
-          <w:instrText xml:space="preserve"> PAGEREF _Toc509864225 \h </w:instrText>
-        </w:r>
-        <w:r>
-          <w:rPr>
-            <w:rFonts w:ascii="Arial" w:hAnsi="Arial" w:cs="Arial"/>
+          </w:rPr>
+          <w:instrText xml:space="preserve"> PAGEREF _Toc510486402 \h </w:instrText>
+        </w:r>
+        <w:r>
+          <w:rPr>
             <w:noProof/>
             <w:webHidden/>
-            <w:sz w:val="24"/>
-            <w:szCs w:val="24"/>
-          </w:rPr>
-        </w:r>
-        <w:r>
-          <w:rPr>
-            <w:rFonts w:ascii="Arial" w:hAnsi="Arial" w:cs="Arial"/>
+          </w:rPr>
+        </w:r>
+        <w:r>
+          <w:rPr>
             <w:noProof/>
             <w:webHidden/>
-            <w:sz w:val="24"/>
-            <w:szCs w:val="24"/>
           </w:rPr>
           <w:fldChar w:fldCharType="separate"/>
         </w:r>
         <w:r>
           <w:rPr>
-            <w:rFonts w:ascii="Arial" w:hAnsi="Arial" w:cs="Arial"/>
             <w:noProof/>
             <w:webHidden/>
-            <w:sz w:val="24"/>
-            <w:szCs w:val="24"/>
           </w:rPr>
           <w:t>12</w:t>
         </w:r>
         <w:r>
           <w:rPr>
-            <w:rFonts w:ascii="Arial" w:hAnsi="Arial" w:cs="Arial"/>
             <w:noProof/>
             <w:webHidden/>
-            <w:sz w:val="24"/>
-            <w:szCs w:val="24"/>
           </w:rPr>
           <w:fldChar w:fldCharType="end"/>
         </w:r>
@@ -2375,108 +2230,79 @@
           <w:tab w:val="right" w:leader="dot" w:pos="9350"/>
         </w:tabs>
         <w:rPr>
-          <w:rFonts w:ascii="Arial" w:eastAsiaTheme="minorEastAsia" w:hAnsi="Arial" w:cs="Arial"/>
+          <w:rFonts w:asciiTheme="minorHAnsi" w:eastAsiaTheme="minorEastAsia" w:hAnsiTheme="minorHAnsi" w:cstheme="minorBidi"/>
           <w:noProof/>
-          <w:sz w:val="24"/>
-          <w:szCs w:val="24"/>
-        </w:rPr>
-      </w:pPr>
-      <w:hyperlink w:anchor="_Toc509864226" w:history="1">
+        </w:rPr>
+      </w:pPr>
+      <w:hyperlink w:anchor="_Toc510486403" w:history="1">
         <w:r>
           <w:rPr>
             <w:rStyle w:val="Hyperlink"/>
-            <w:rFonts w:ascii="Arial" w:hAnsi="Arial" w:cs="Arial"/>
-            <w:noProof/>
-            <w:sz w:val="24"/>
-            <w:szCs w:val="24"/>
+            <w:rFonts w:ascii="Bookman Old Style" w:hAnsi="Bookman Old Style"/>
+            <w:noProof/>
           </w:rPr>
           <w:t>2.</w:t>
         </w:r>
         <w:r>
           <w:rPr>
-            <w:rFonts w:ascii="Arial" w:eastAsiaTheme="minorEastAsia" w:hAnsi="Arial" w:cs="Arial"/>
-            <w:noProof/>
-            <w:sz w:val="24"/>
-            <w:szCs w:val="24"/>
+            <w:rFonts w:asciiTheme="minorHAnsi" w:eastAsiaTheme="minorEastAsia" w:hAnsiTheme="minorHAnsi" w:cstheme="minorBidi"/>
+            <w:noProof/>
           </w:rPr>
           <w:tab/>
         </w:r>
         <w:r>
           <w:rPr>
             <w:rStyle w:val="Hyperlink"/>
-            <w:rFonts w:ascii="Arial" w:hAnsi="Arial" w:cs="Arial"/>
-            <w:noProof/>
-            <w:sz w:val="24"/>
-            <w:szCs w:val="24"/>
+            <w:rFonts w:ascii="Bookman Old Style" w:hAnsi="Bookman Old Style"/>
+            <w:noProof/>
           </w:rPr>
           <w:t>Pseudocode</w:t>
         </w:r>
         <w:r>
           <w:rPr>
-            <w:rFonts w:ascii="Arial" w:hAnsi="Arial" w:cs="Arial"/>
             <w:noProof/>
             <w:webHidden/>
-            <w:sz w:val="24"/>
-            <w:szCs w:val="24"/>
           </w:rPr>
           <w:tab/>
         </w:r>
         <w:r>
           <w:rPr>
-            <w:rFonts w:ascii="Arial" w:hAnsi="Arial" w:cs="Arial"/>
             <w:noProof/>
             <w:webHidden/>
-            <w:sz w:val="24"/>
-            <w:szCs w:val="24"/>
           </w:rPr>
           <w:fldChar w:fldCharType="begin"/>
         </w:r>
         <w:r>
           <w:rPr>
-            <w:rFonts w:ascii="Arial" w:hAnsi="Arial" w:cs="Arial"/>
             <w:noProof/>
             <w:webHidden/>
-            <w:sz w:val="24"/>
-            <w:szCs w:val="24"/>
-          </w:rPr>
-          <w:instrText xml:space="preserve"> PAGEREF _Toc509864226 \h </w:instrText>
-        </w:r>
-        <w:r>
-          <w:rPr>
-            <w:rFonts w:ascii="Arial" w:hAnsi="Arial" w:cs="Arial"/>
+          </w:rPr>
+          <w:instrText xml:space="preserve"> PAGEREF _Toc510486403 \h </w:instrText>
+        </w:r>
+        <w:r>
+          <w:rPr>
             <w:noProof/>
             <w:webHidden/>
-            <w:sz w:val="24"/>
-            <w:szCs w:val="24"/>
-          </w:rPr>
-        </w:r>
-        <w:r>
-          <w:rPr>
-            <w:rFonts w:ascii="Arial" w:hAnsi="Arial" w:cs="Arial"/>
+          </w:rPr>
+        </w:r>
+        <w:r>
+          <w:rPr>
             <w:noProof/>
             <w:webHidden/>
-            <w:sz w:val="24"/>
-            <w:szCs w:val="24"/>
           </w:rPr>
           <w:fldChar w:fldCharType="separate"/>
         </w:r>
         <w:r>
           <w:rPr>
-            <w:rFonts w:ascii="Arial" w:hAnsi="Arial" w:cs="Arial"/>
             <w:noProof/>
             <w:webHidden/>
-            <w:sz w:val="24"/>
-            <w:szCs w:val="24"/>
           </w:rPr>
           <w:t>13</w:t>
         </w:r>
         <w:r>
           <w:rPr>
-            <w:rFonts w:ascii="Arial" w:hAnsi="Arial" w:cs="Arial"/>
             <w:noProof/>
             <w:webHidden/>
-            <w:sz w:val="24"/>
-            <w:szCs w:val="24"/>
           </w:rPr>
           <w:fldChar w:fldCharType="end"/>
         </w:r>
@@ -2490,108 +2316,79 @@
           <w:tab w:val="right" w:leader="dot" w:pos="9350"/>
         </w:tabs>
         <w:rPr>
-          <w:rFonts w:ascii="Arial" w:eastAsiaTheme="minorEastAsia" w:hAnsi="Arial" w:cs="Arial"/>
+          <w:rFonts w:asciiTheme="minorHAnsi" w:eastAsiaTheme="minorEastAsia" w:hAnsiTheme="minorHAnsi" w:cstheme="minorBidi"/>
           <w:noProof/>
-          <w:sz w:val="24"/>
-          <w:szCs w:val="24"/>
-        </w:rPr>
-      </w:pPr>
-      <w:hyperlink w:anchor="_Toc509864227" w:history="1">
+        </w:rPr>
+      </w:pPr>
+      <w:hyperlink w:anchor="_Toc510486404" w:history="1">
         <w:r>
           <w:rPr>
             <w:rStyle w:val="Hyperlink"/>
-            <w:rFonts w:ascii="Arial" w:hAnsi="Arial" w:cs="Arial"/>
-            <w:noProof/>
-            <w:sz w:val="24"/>
-            <w:szCs w:val="24"/>
+            <w:rFonts w:ascii="Papyrus" w:hAnsi="Papyrus"/>
+            <w:noProof/>
           </w:rPr>
           <w:t>D.</w:t>
         </w:r>
         <w:r>
           <w:rPr>
-            <w:rFonts w:ascii="Arial" w:eastAsiaTheme="minorEastAsia" w:hAnsi="Arial" w:cs="Arial"/>
-            <w:noProof/>
-            <w:sz w:val="24"/>
-            <w:szCs w:val="24"/>
+            <w:rFonts w:asciiTheme="minorHAnsi" w:eastAsiaTheme="minorEastAsia" w:hAnsiTheme="minorHAnsi" w:cstheme="minorBidi"/>
+            <w:noProof/>
           </w:rPr>
           <w:tab/>
         </w:r>
         <w:r>
           <w:rPr>
             <w:rStyle w:val="Hyperlink"/>
-            <w:rFonts w:ascii="Arial" w:hAnsi="Arial" w:cs="Arial"/>
-            <w:noProof/>
-            <w:sz w:val="24"/>
-            <w:szCs w:val="24"/>
+            <w:rFonts w:ascii="Papyrus" w:hAnsi="Papyrus"/>
+            <w:noProof/>
           </w:rPr>
           <w:t>Original  Game Story</w:t>
         </w:r>
         <w:r>
           <w:rPr>
-            <w:rFonts w:ascii="Arial" w:hAnsi="Arial" w:cs="Arial"/>
             <w:noProof/>
             <w:webHidden/>
-            <w:sz w:val="24"/>
-            <w:szCs w:val="24"/>
           </w:rPr>
           <w:tab/>
         </w:r>
         <w:r>
           <w:rPr>
-            <w:rFonts w:ascii="Arial" w:hAnsi="Arial" w:cs="Arial"/>
             <w:noProof/>
             <w:webHidden/>
-            <w:sz w:val="24"/>
-            <w:szCs w:val="24"/>
           </w:rPr>
           <w:fldChar w:fldCharType="begin"/>
         </w:r>
         <w:r>
           <w:rPr>
-            <w:rFonts w:ascii="Arial" w:hAnsi="Arial" w:cs="Arial"/>
             <w:noProof/>
             <w:webHidden/>
-            <w:sz w:val="24"/>
-            <w:szCs w:val="24"/>
-          </w:rPr>
-          <w:instrText xml:space="preserve"> PAGEREF _Toc509864227 \h </w:instrText>
-        </w:r>
-        <w:r>
-          <w:rPr>
-            <w:rFonts w:ascii="Arial" w:hAnsi="Arial" w:cs="Arial"/>
+          </w:rPr>
+          <w:instrText xml:space="preserve"> PAGEREF _Toc510486404 \h </w:instrText>
+        </w:r>
+        <w:r>
+          <w:rPr>
             <w:noProof/>
             <w:webHidden/>
-            <w:sz w:val="24"/>
-            <w:szCs w:val="24"/>
-          </w:rPr>
-        </w:r>
-        <w:r>
-          <w:rPr>
-            <w:rFonts w:ascii="Arial" w:hAnsi="Arial" w:cs="Arial"/>
+          </w:rPr>
+        </w:r>
+        <w:r>
+          <w:rPr>
             <w:noProof/>
             <w:webHidden/>
-            <w:sz w:val="24"/>
-            <w:szCs w:val="24"/>
           </w:rPr>
           <w:fldChar w:fldCharType="separate"/>
         </w:r>
         <w:r>
           <w:rPr>
-            <w:rFonts w:ascii="Arial" w:hAnsi="Arial" w:cs="Arial"/>
             <w:noProof/>
             <w:webHidden/>
-            <w:sz w:val="24"/>
-            <w:szCs w:val="24"/>
           </w:rPr>
           <w:t>16</w:t>
         </w:r>
         <w:r>
           <w:rPr>
-            <w:rFonts w:ascii="Arial" w:hAnsi="Arial" w:cs="Arial"/>
             <w:noProof/>
             <w:webHidden/>
-            <w:sz w:val="24"/>
-            <w:szCs w:val="24"/>
           </w:rPr>
           <w:fldChar w:fldCharType="end"/>
         </w:r>
@@ -2601,108 +2398,79 @@
       <w:pPr>
         <w:pStyle w:val="TOC1"/>
         <w:rPr>
-          <w:rFonts w:ascii="Arial" w:eastAsiaTheme="minorEastAsia" w:hAnsi="Arial" w:cs="Arial"/>
+          <w:rFonts w:asciiTheme="minorHAnsi" w:eastAsiaTheme="minorEastAsia" w:hAnsiTheme="minorHAnsi" w:cstheme="minorBidi"/>
           <w:noProof/>
-          <w:sz w:val="24"/>
-          <w:szCs w:val="24"/>
-        </w:rPr>
-      </w:pPr>
-      <w:hyperlink w:anchor="_Toc509864228" w:history="1">
+        </w:rPr>
+      </w:pPr>
+      <w:hyperlink w:anchor="_Toc510486405" w:history="1">
         <w:r>
           <w:rPr>
             <w:rStyle w:val="Hyperlink"/>
-            <w:rFonts w:ascii="Arial" w:hAnsi="Arial" w:cs="Arial"/>
-            <w:noProof/>
-            <w:sz w:val="24"/>
-            <w:szCs w:val="24"/>
+            <w:rFonts w:ascii="Old English Text MT" w:hAnsi="Old English Text MT"/>
+            <w:noProof/>
           </w:rPr>
           <w:t>II.</w:t>
         </w:r>
         <w:r>
           <w:rPr>
-            <w:rFonts w:ascii="Arial" w:eastAsiaTheme="minorEastAsia" w:hAnsi="Arial" w:cs="Arial"/>
-            <w:noProof/>
-            <w:sz w:val="24"/>
-            <w:szCs w:val="24"/>
+            <w:rFonts w:asciiTheme="minorHAnsi" w:eastAsiaTheme="minorEastAsia" w:hAnsiTheme="minorHAnsi" w:cstheme="minorBidi"/>
+            <w:noProof/>
           </w:rPr>
           <w:tab/>
         </w:r>
         <w:r>
           <w:rPr>
             <w:rStyle w:val="Hyperlink"/>
-            <w:rFonts w:ascii="Arial" w:hAnsi="Arial" w:cs="Arial"/>
-            <w:noProof/>
-            <w:sz w:val="24"/>
-            <w:szCs w:val="24"/>
+            <w:rFonts w:ascii="Old English Text MT" w:hAnsi="Old English Text MT"/>
+            <w:noProof/>
           </w:rPr>
           <w:t>Planning for Development of Prototype</w:t>
         </w:r>
         <w:r>
           <w:rPr>
-            <w:rFonts w:ascii="Arial" w:hAnsi="Arial" w:cs="Arial"/>
             <w:noProof/>
             <w:webHidden/>
-            <w:sz w:val="24"/>
-            <w:szCs w:val="24"/>
           </w:rPr>
           <w:tab/>
         </w:r>
         <w:r>
           <w:rPr>
-            <w:rFonts w:ascii="Arial" w:hAnsi="Arial" w:cs="Arial"/>
             <w:noProof/>
             <w:webHidden/>
-            <w:sz w:val="24"/>
-            <w:szCs w:val="24"/>
           </w:rPr>
           <w:fldChar w:fldCharType="begin"/>
         </w:r>
         <w:r>
           <w:rPr>
-            <w:rFonts w:ascii="Arial" w:hAnsi="Arial" w:cs="Arial"/>
             <w:noProof/>
             <w:webHidden/>
-            <w:sz w:val="24"/>
-            <w:szCs w:val="24"/>
-          </w:rPr>
-          <w:instrText xml:space="preserve"> PAGEREF _Toc509864228 \h </w:instrText>
-        </w:r>
-        <w:r>
-          <w:rPr>
-            <w:rFonts w:ascii="Arial" w:hAnsi="Arial" w:cs="Arial"/>
+          </w:rPr>
+          <w:instrText xml:space="preserve"> PAGEREF _Toc510486405 \h </w:instrText>
+        </w:r>
+        <w:r>
+          <w:rPr>
             <w:noProof/>
             <w:webHidden/>
-            <w:sz w:val="24"/>
-            <w:szCs w:val="24"/>
-          </w:rPr>
-        </w:r>
-        <w:r>
-          <w:rPr>
-            <w:rFonts w:ascii="Arial" w:hAnsi="Arial" w:cs="Arial"/>
+          </w:rPr>
+        </w:r>
+        <w:r>
+          <w:rPr>
             <w:noProof/>
             <w:webHidden/>
-            <w:sz w:val="24"/>
-            <w:szCs w:val="24"/>
           </w:rPr>
           <w:fldChar w:fldCharType="separate"/>
         </w:r>
         <w:r>
           <w:rPr>
-            <w:rFonts w:ascii="Arial" w:hAnsi="Arial" w:cs="Arial"/>
             <w:noProof/>
             <w:webHidden/>
-            <w:sz w:val="24"/>
-            <w:szCs w:val="24"/>
           </w:rPr>
           <w:t>17</w:t>
         </w:r>
         <w:r>
           <w:rPr>
-            <w:rFonts w:ascii="Arial" w:hAnsi="Arial" w:cs="Arial"/>
             <w:noProof/>
             <w:webHidden/>
-            <w:sz w:val="24"/>
-            <w:szCs w:val="24"/>
           </w:rPr>
           <w:fldChar w:fldCharType="end"/>
         </w:r>
@@ -2716,108 +2484,79 @@
           <w:tab w:val="right" w:leader="dot" w:pos="9350"/>
         </w:tabs>
         <w:rPr>
-          <w:rFonts w:ascii="Arial" w:eastAsiaTheme="minorEastAsia" w:hAnsi="Arial" w:cs="Arial"/>
+          <w:rFonts w:asciiTheme="minorHAnsi" w:eastAsiaTheme="minorEastAsia" w:hAnsiTheme="minorHAnsi" w:cstheme="minorBidi"/>
           <w:noProof/>
-          <w:sz w:val="24"/>
-          <w:szCs w:val="24"/>
-        </w:rPr>
-      </w:pPr>
-      <w:hyperlink w:anchor="_Toc509864229" w:history="1">
+        </w:rPr>
+      </w:pPr>
+      <w:hyperlink w:anchor="_Toc510486406" w:history="1">
         <w:r>
           <w:rPr>
             <w:rStyle w:val="Hyperlink"/>
-            <w:rFonts w:ascii="Arial" w:hAnsi="Arial" w:cs="Arial"/>
-            <w:noProof/>
-            <w:sz w:val="24"/>
-            <w:szCs w:val="24"/>
+            <w:rFonts w:ascii="Papyrus" w:hAnsi="Papyrus"/>
+            <w:noProof/>
           </w:rPr>
           <w:t>A.</w:t>
         </w:r>
         <w:r>
           <w:rPr>
-            <w:rFonts w:ascii="Arial" w:eastAsiaTheme="minorEastAsia" w:hAnsi="Arial" w:cs="Arial"/>
-            <w:noProof/>
-            <w:sz w:val="24"/>
-            <w:szCs w:val="24"/>
+            <w:rFonts w:asciiTheme="minorHAnsi" w:eastAsiaTheme="minorEastAsia" w:hAnsiTheme="minorHAnsi" w:cstheme="minorBidi"/>
+            <w:noProof/>
           </w:rPr>
           <w:tab/>
         </w:r>
         <w:r>
           <w:rPr>
             <w:rStyle w:val="Hyperlink"/>
-            <w:rFonts w:ascii="Arial" w:hAnsi="Arial" w:cs="Arial"/>
-            <w:noProof/>
-            <w:sz w:val="24"/>
-            <w:szCs w:val="24"/>
+            <w:rFonts w:ascii="Papyrus" w:hAnsi="Papyrus"/>
+            <w:noProof/>
           </w:rPr>
           <w:t>Basic Plan for Proto type</w:t>
         </w:r>
         <w:r>
           <w:rPr>
-            <w:rFonts w:ascii="Arial" w:hAnsi="Arial" w:cs="Arial"/>
             <w:noProof/>
             <w:webHidden/>
-            <w:sz w:val="24"/>
-            <w:szCs w:val="24"/>
           </w:rPr>
           <w:tab/>
         </w:r>
         <w:r>
           <w:rPr>
-            <w:rFonts w:ascii="Arial" w:hAnsi="Arial" w:cs="Arial"/>
             <w:noProof/>
             <w:webHidden/>
-            <w:sz w:val="24"/>
-            <w:szCs w:val="24"/>
           </w:rPr>
           <w:fldChar w:fldCharType="begin"/>
         </w:r>
         <w:r>
           <w:rPr>
-            <w:rFonts w:ascii="Arial" w:hAnsi="Arial" w:cs="Arial"/>
             <w:noProof/>
             <w:webHidden/>
-            <w:sz w:val="24"/>
-            <w:szCs w:val="24"/>
-          </w:rPr>
-          <w:instrText xml:space="preserve"> PAGEREF _Toc509864229 \h </w:instrText>
-        </w:r>
-        <w:r>
-          <w:rPr>
-            <w:rFonts w:ascii="Arial" w:hAnsi="Arial" w:cs="Arial"/>
+          </w:rPr>
+          <w:instrText xml:space="preserve"> PAGEREF _Toc510486406 \h </w:instrText>
+        </w:r>
+        <w:r>
+          <w:rPr>
             <w:noProof/>
             <w:webHidden/>
-            <w:sz w:val="24"/>
-            <w:szCs w:val="24"/>
-          </w:rPr>
-        </w:r>
-        <w:r>
-          <w:rPr>
-            <w:rFonts w:ascii="Arial" w:hAnsi="Arial" w:cs="Arial"/>
+          </w:rPr>
+        </w:r>
+        <w:r>
+          <w:rPr>
             <w:noProof/>
             <w:webHidden/>
-            <w:sz w:val="24"/>
-            <w:szCs w:val="24"/>
           </w:rPr>
           <w:fldChar w:fldCharType="separate"/>
         </w:r>
         <w:r>
           <w:rPr>
-            <w:rFonts w:ascii="Arial" w:hAnsi="Arial" w:cs="Arial"/>
             <w:noProof/>
             <w:webHidden/>
-            <w:sz w:val="24"/>
-            <w:szCs w:val="24"/>
           </w:rPr>
           <w:t>17</w:t>
         </w:r>
         <w:r>
           <w:rPr>
-            <w:rFonts w:ascii="Arial" w:hAnsi="Arial" w:cs="Arial"/>
             <w:noProof/>
             <w:webHidden/>
-            <w:sz w:val="24"/>
-            <w:szCs w:val="24"/>
           </w:rPr>
           <w:fldChar w:fldCharType="end"/>
         </w:r>
@@ -2831,108 +2570,79 @@
           <w:tab w:val="right" w:leader="dot" w:pos="9350"/>
         </w:tabs>
         <w:rPr>
-          <w:rFonts w:ascii="Arial" w:eastAsiaTheme="minorEastAsia" w:hAnsi="Arial" w:cs="Arial"/>
+          <w:rFonts w:asciiTheme="minorHAnsi" w:eastAsiaTheme="minorEastAsia" w:hAnsiTheme="minorHAnsi" w:cstheme="minorBidi"/>
           <w:noProof/>
-          <w:sz w:val="24"/>
-          <w:szCs w:val="24"/>
-        </w:rPr>
-      </w:pPr>
-      <w:hyperlink w:anchor="_Toc509864230" w:history="1">
+        </w:rPr>
+      </w:pPr>
+      <w:hyperlink w:anchor="_Toc510486407" w:history="1">
         <w:r>
           <w:rPr>
             <w:rStyle w:val="Hyperlink"/>
-            <w:rFonts w:ascii="Arial" w:hAnsi="Arial" w:cs="Arial"/>
-            <w:noProof/>
-            <w:sz w:val="24"/>
-            <w:szCs w:val="24"/>
+            <w:rFonts w:ascii="Papyrus" w:hAnsi="Papyrus"/>
+            <w:noProof/>
           </w:rPr>
           <w:t>B.</w:t>
         </w:r>
         <w:r>
           <w:rPr>
-            <w:rFonts w:ascii="Arial" w:eastAsiaTheme="minorEastAsia" w:hAnsi="Arial" w:cs="Arial"/>
-            <w:noProof/>
-            <w:sz w:val="24"/>
-            <w:szCs w:val="24"/>
+            <w:rFonts w:asciiTheme="minorHAnsi" w:eastAsiaTheme="minorEastAsia" w:hAnsiTheme="minorHAnsi" w:cstheme="minorBidi"/>
+            <w:noProof/>
           </w:rPr>
           <w:tab/>
         </w:r>
         <w:r>
           <w:rPr>
             <w:rStyle w:val="Hyperlink"/>
-            <w:rFonts w:ascii="Arial" w:hAnsi="Arial" w:cs="Arial"/>
-            <w:noProof/>
-            <w:sz w:val="24"/>
-            <w:szCs w:val="24"/>
+            <w:rFonts w:ascii="Papyrus" w:hAnsi="Papyrus"/>
+            <w:noProof/>
           </w:rPr>
           <w:t>Filling in Pseudocode to Recreate TOG</w:t>
         </w:r>
         <w:r>
           <w:rPr>
-            <w:rFonts w:ascii="Arial" w:hAnsi="Arial" w:cs="Arial"/>
             <w:noProof/>
             <w:webHidden/>
-            <w:sz w:val="24"/>
-            <w:szCs w:val="24"/>
           </w:rPr>
           <w:tab/>
         </w:r>
         <w:r>
           <w:rPr>
-            <w:rFonts w:ascii="Arial" w:hAnsi="Arial" w:cs="Arial"/>
             <w:noProof/>
             <w:webHidden/>
-            <w:sz w:val="24"/>
-            <w:szCs w:val="24"/>
           </w:rPr>
           <w:fldChar w:fldCharType="begin"/>
         </w:r>
         <w:r>
           <w:rPr>
-            <w:rFonts w:ascii="Arial" w:hAnsi="Arial" w:cs="Arial"/>
             <w:noProof/>
             <w:webHidden/>
-            <w:sz w:val="24"/>
-            <w:szCs w:val="24"/>
-          </w:rPr>
-          <w:instrText xml:space="preserve"> PAGEREF _Toc509864230 \h </w:instrText>
-        </w:r>
-        <w:r>
-          <w:rPr>
-            <w:rFonts w:ascii="Arial" w:hAnsi="Arial" w:cs="Arial"/>
+          </w:rPr>
+          <w:instrText xml:space="preserve"> PAGEREF _Toc510486407 \h </w:instrText>
+        </w:r>
+        <w:r>
+          <w:rPr>
             <w:noProof/>
             <w:webHidden/>
-            <w:sz w:val="24"/>
-            <w:szCs w:val="24"/>
-          </w:rPr>
-        </w:r>
-        <w:r>
-          <w:rPr>
-            <w:rFonts w:ascii="Arial" w:hAnsi="Arial" w:cs="Arial"/>
+          </w:rPr>
+        </w:r>
+        <w:r>
+          <w:rPr>
             <w:noProof/>
             <w:webHidden/>
-            <w:sz w:val="24"/>
-            <w:szCs w:val="24"/>
           </w:rPr>
           <w:fldChar w:fldCharType="separate"/>
         </w:r>
         <w:r>
           <w:rPr>
-            <w:rFonts w:ascii="Arial" w:hAnsi="Arial" w:cs="Arial"/>
             <w:noProof/>
             <w:webHidden/>
-            <w:sz w:val="24"/>
-            <w:szCs w:val="24"/>
           </w:rPr>
           <w:t>17</w:t>
         </w:r>
         <w:r>
           <w:rPr>
-            <w:rFonts w:ascii="Arial" w:hAnsi="Arial" w:cs="Arial"/>
             <w:noProof/>
             <w:webHidden/>
-            <w:sz w:val="24"/>
-            <w:szCs w:val="24"/>
           </w:rPr>
           <w:fldChar w:fldCharType="end"/>
         </w:r>
@@ -2945,108 +2655,79 @@
           <w:tab w:val="left" w:pos="880"/>
         </w:tabs>
         <w:rPr>
-          <w:rFonts w:ascii="Arial" w:eastAsiaTheme="minorEastAsia" w:hAnsi="Arial" w:cs="Arial"/>
+          <w:rFonts w:asciiTheme="minorHAnsi" w:eastAsiaTheme="minorEastAsia" w:hAnsiTheme="minorHAnsi" w:cstheme="minorBidi"/>
           <w:noProof/>
-          <w:sz w:val="24"/>
-          <w:szCs w:val="24"/>
-        </w:rPr>
-      </w:pPr>
-      <w:hyperlink w:anchor="_Toc509864231" w:history="1">
+        </w:rPr>
+      </w:pPr>
+      <w:hyperlink w:anchor="_Toc510486408" w:history="1">
         <w:r>
           <w:rPr>
             <w:rStyle w:val="Hyperlink"/>
-            <w:rFonts w:ascii="Arial" w:hAnsi="Arial" w:cs="Arial"/>
-            <w:noProof/>
-            <w:sz w:val="24"/>
-            <w:szCs w:val="24"/>
+            <w:rFonts w:ascii="Old English Text MT" w:hAnsi="Old English Text MT"/>
+            <w:noProof/>
           </w:rPr>
           <w:t>III.</w:t>
         </w:r>
         <w:r>
           <w:rPr>
-            <w:rFonts w:ascii="Arial" w:eastAsiaTheme="minorEastAsia" w:hAnsi="Arial" w:cs="Arial"/>
-            <w:noProof/>
-            <w:sz w:val="24"/>
-            <w:szCs w:val="24"/>
+            <w:rFonts w:asciiTheme="minorHAnsi" w:eastAsiaTheme="minorEastAsia" w:hAnsiTheme="minorHAnsi" w:cstheme="minorBidi"/>
+            <w:noProof/>
           </w:rPr>
           <w:tab/>
         </w:r>
         <w:r>
           <w:rPr>
             <w:rStyle w:val="Hyperlink"/>
-            <w:rFonts w:ascii="Arial" w:hAnsi="Arial" w:cs="Arial"/>
-            <w:noProof/>
-            <w:sz w:val="24"/>
-            <w:szCs w:val="24"/>
+            <w:rFonts w:ascii="Old English Text MT" w:hAnsi="Old English Text MT"/>
+            <w:noProof/>
           </w:rPr>
           <w:t>Conceptual Development of Newer Modernized Game</w:t>
         </w:r>
         <w:r>
           <w:rPr>
-            <w:rFonts w:ascii="Arial" w:hAnsi="Arial" w:cs="Arial"/>
             <w:noProof/>
             <w:webHidden/>
-            <w:sz w:val="24"/>
-            <w:szCs w:val="24"/>
           </w:rPr>
           <w:tab/>
         </w:r>
         <w:r>
           <w:rPr>
-            <w:rFonts w:ascii="Arial" w:hAnsi="Arial" w:cs="Arial"/>
             <w:noProof/>
             <w:webHidden/>
-            <w:sz w:val="24"/>
-            <w:szCs w:val="24"/>
           </w:rPr>
           <w:fldChar w:fldCharType="begin"/>
         </w:r>
         <w:r>
           <w:rPr>
-            <w:rFonts w:ascii="Arial" w:hAnsi="Arial" w:cs="Arial"/>
             <w:noProof/>
             <w:webHidden/>
-            <w:sz w:val="24"/>
-            <w:szCs w:val="24"/>
-          </w:rPr>
-          <w:instrText xml:space="preserve"> PAGEREF _Toc509864231 \h </w:instrText>
-        </w:r>
-        <w:r>
-          <w:rPr>
-            <w:rFonts w:ascii="Arial" w:hAnsi="Arial" w:cs="Arial"/>
+          </w:rPr>
+          <w:instrText xml:space="preserve"> PAGEREF _Toc510486408 \h </w:instrText>
+        </w:r>
+        <w:r>
+          <w:rPr>
             <w:noProof/>
             <w:webHidden/>
-            <w:sz w:val="24"/>
-            <w:szCs w:val="24"/>
-          </w:rPr>
-        </w:r>
-        <w:r>
-          <w:rPr>
-            <w:rFonts w:ascii="Arial" w:hAnsi="Arial" w:cs="Arial"/>
+          </w:rPr>
+        </w:r>
+        <w:r>
+          <w:rPr>
             <w:noProof/>
             <w:webHidden/>
-            <w:sz w:val="24"/>
-            <w:szCs w:val="24"/>
           </w:rPr>
           <w:fldChar w:fldCharType="separate"/>
         </w:r>
         <w:r>
           <w:rPr>
-            <w:rFonts w:ascii="Arial" w:hAnsi="Arial" w:cs="Arial"/>
             <w:noProof/>
             <w:webHidden/>
-            <w:sz w:val="24"/>
-            <w:szCs w:val="24"/>
           </w:rPr>
           <w:t>18</w:t>
         </w:r>
         <w:r>
           <w:rPr>
-            <w:rFonts w:ascii="Arial" w:hAnsi="Arial" w:cs="Arial"/>
             <w:noProof/>
             <w:webHidden/>
-            <w:sz w:val="24"/>
-            <w:szCs w:val="24"/>
           </w:rPr>
           <w:fldChar w:fldCharType="end"/>
         </w:r>
@@ -3060,108 +2741,79 @@
           <w:tab w:val="right" w:leader="dot" w:pos="9350"/>
         </w:tabs>
         <w:rPr>
-          <w:rFonts w:ascii="Arial" w:eastAsiaTheme="minorEastAsia" w:hAnsi="Arial" w:cs="Arial"/>
+          <w:rFonts w:asciiTheme="minorHAnsi" w:eastAsiaTheme="minorEastAsia" w:hAnsiTheme="minorHAnsi" w:cstheme="minorBidi"/>
           <w:noProof/>
-          <w:sz w:val="24"/>
-          <w:szCs w:val="24"/>
-        </w:rPr>
-      </w:pPr>
-      <w:hyperlink w:anchor="_Toc509864232" w:history="1">
+        </w:rPr>
+      </w:pPr>
+      <w:hyperlink w:anchor="_Toc510486409" w:history="1">
         <w:r>
           <w:rPr>
             <w:rStyle w:val="Hyperlink"/>
-            <w:rFonts w:ascii="Arial" w:hAnsi="Arial" w:cs="Arial"/>
-            <w:noProof/>
-            <w:sz w:val="24"/>
-            <w:szCs w:val="24"/>
+            <w:rFonts w:ascii="Papyrus" w:hAnsi="Papyrus"/>
+            <w:noProof/>
           </w:rPr>
           <w:t>A.</w:t>
         </w:r>
         <w:r>
           <w:rPr>
-            <w:rFonts w:ascii="Arial" w:eastAsiaTheme="minorEastAsia" w:hAnsi="Arial" w:cs="Arial"/>
-            <w:noProof/>
-            <w:sz w:val="24"/>
-            <w:szCs w:val="24"/>
+            <w:rFonts w:asciiTheme="minorHAnsi" w:eastAsiaTheme="minorEastAsia" w:hAnsiTheme="minorHAnsi" w:cstheme="minorBidi"/>
+            <w:noProof/>
           </w:rPr>
           <w:tab/>
         </w:r>
         <w:r>
           <w:rPr>
             <w:rStyle w:val="Hyperlink"/>
-            <w:rFonts w:ascii="Arial" w:hAnsi="Arial" w:cs="Arial"/>
-            <w:noProof/>
-            <w:sz w:val="24"/>
-            <w:szCs w:val="24"/>
+            <w:rFonts w:ascii="Papyrus" w:hAnsi="Papyrus"/>
+            <w:noProof/>
           </w:rPr>
           <w:t>Discussion of Possible Change to Game Title</w:t>
         </w:r>
         <w:r>
           <w:rPr>
-            <w:rFonts w:ascii="Arial" w:hAnsi="Arial" w:cs="Arial"/>
             <w:noProof/>
             <w:webHidden/>
-            <w:sz w:val="24"/>
-            <w:szCs w:val="24"/>
           </w:rPr>
           <w:tab/>
         </w:r>
         <w:r>
           <w:rPr>
-            <w:rFonts w:ascii="Arial" w:hAnsi="Arial" w:cs="Arial"/>
             <w:noProof/>
             <w:webHidden/>
-            <w:sz w:val="24"/>
-            <w:szCs w:val="24"/>
           </w:rPr>
           <w:fldChar w:fldCharType="begin"/>
         </w:r>
         <w:r>
           <w:rPr>
-            <w:rFonts w:ascii="Arial" w:hAnsi="Arial" w:cs="Arial"/>
             <w:noProof/>
             <w:webHidden/>
-            <w:sz w:val="24"/>
-            <w:szCs w:val="24"/>
-          </w:rPr>
-          <w:instrText xml:space="preserve"> PAGEREF _Toc509864232 \h </w:instrText>
-        </w:r>
-        <w:r>
-          <w:rPr>
-            <w:rFonts w:ascii="Arial" w:hAnsi="Arial" w:cs="Arial"/>
+          </w:rPr>
+          <w:instrText xml:space="preserve"> PAGEREF _Toc510486409 \h </w:instrText>
+        </w:r>
+        <w:r>
+          <w:rPr>
             <w:noProof/>
             <w:webHidden/>
-            <w:sz w:val="24"/>
-            <w:szCs w:val="24"/>
-          </w:rPr>
-        </w:r>
-        <w:r>
-          <w:rPr>
-            <w:rFonts w:ascii="Arial" w:hAnsi="Arial" w:cs="Arial"/>
+          </w:rPr>
+        </w:r>
+        <w:r>
+          <w:rPr>
             <w:noProof/>
             <w:webHidden/>
-            <w:sz w:val="24"/>
-            <w:szCs w:val="24"/>
           </w:rPr>
           <w:fldChar w:fldCharType="separate"/>
         </w:r>
         <w:r>
           <w:rPr>
-            <w:rFonts w:ascii="Arial" w:hAnsi="Arial" w:cs="Arial"/>
             <w:noProof/>
             <w:webHidden/>
-            <w:sz w:val="24"/>
-            <w:szCs w:val="24"/>
           </w:rPr>
           <w:t>18</w:t>
         </w:r>
         <w:r>
           <w:rPr>
-            <w:rFonts w:ascii="Arial" w:hAnsi="Arial" w:cs="Arial"/>
             <w:noProof/>
             <w:webHidden/>
-            <w:sz w:val="24"/>
-            <w:szCs w:val="24"/>
           </w:rPr>
           <w:fldChar w:fldCharType="end"/>
         </w:r>
@@ -3175,108 +2827,79 @@
           <w:tab w:val="right" w:leader="dot" w:pos="9350"/>
         </w:tabs>
         <w:rPr>
-          <w:rFonts w:ascii="Arial" w:eastAsiaTheme="minorEastAsia" w:hAnsi="Arial" w:cs="Arial"/>
+          <w:rFonts w:asciiTheme="minorHAnsi" w:eastAsiaTheme="minorEastAsia" w:hAnsiTheme="minorHAnsi" w:cstheme="minorBidi"/>
           <w:noProof/>
-          <w:sz w:val="24"/>
-          <w:szCs w:val="24"/>
-        </w:rPr>
-      </w:pPr>
-      <w:hyperlink w:anchor="_Toc509864233" w:history="1">
+        </w:rPr>
+      </w:pPr>
+      <w:hyperlink w:anchor="_Toc510486410" w:history="1">
         <w:r>
           <w:rPr>
             <w:rStyle w:val="Hyperlink"/>
-            <w:rFonts w:ascii="Arial" w:hAnsi="Arial" w:cs="Arial"/>
-            <w:noProof/>
-            <w:sz w:val="24"/>
-            <w:szCs w:val="24"/>
+            <w:rFonts w:ascii="Papyrus" w:hAnsi="Papyrus"/>
+            <w:noProof/>
           </w:rPr>
           <w:t>B.</w:t>
         </w:r>
         <w:r>
           <w:rPr>
-            <w:rFonts w:ascii="Arial" w:eastAsiaTheme="minorEastAsia" w:hAnsi="Arial" w:cs="Arial"/>
-            <w:noProof/>
-            <w:sz w:val="24"/>
-            <w:szCs w:val="24"/>
+            <w:rFonts w:asciiTheme="minorHAnsi" w:eastAsiaTheme="minorEastAsia" w:hAnsiTheme="minorHAnsi" w:cstheme="minorBidi"/>
+            <w:noProof/>
           </w:rPr>
           <w:tab/>
         </w:r>
         <w:r>
           <w:rPr>
             <w:rStyle w:val="Hyperlink"/>
-            <w:rFonts w:ascii="Arial" w:hAnsi="Arial" w:cs="Arial"/>
-            <w:noProof/>
-            <w:sz w:val="24"/>
-            <w:szCs w:val="24"/>
+            <w:rFonts w:ascii="Papyrus" w:hAnsi="Papyrus"/>
+            <w:noProof/>
           </w:rPr>
           <w:t>Ideas to Fill in the Story</w:t>
         </w:r>
         <w:r>
           <w:rPr>
-            <w:rFonts w:ascii="Arial" w:hAnsi="Arial" w:cs="Arial"/>
             <w:noProof/>
             <w:webHidden/>
-            <w:sz w:val="24"/>
-            <w:szCs w:val="24"/>
           </w:rPr>
           <w:tab/>
         </w:r>
         <w:r>
           <w:rPr>
-            <w:rFonts w:ascii="Arial" w:hAnsi="Arial" w:cs="Arial"/>
             <w:noProof/>
             <w:webHidden/>
-            <w:sz w:val="24"/>
-            <w:szCs w:val="24"/>
           </w:rPr>
           <w:fldChar w:fldCharType="begin"/>
         </w:r>
         <w:r>
           <w:rPr>
-            <w:rFonts w:ascii="Arial" w:hAnsi="Arial" w:cs="Arial"/>
             <w:noProof/>
             <w:webHidden/>
-            <w:sz w:val="24"/>
-            <w:szCs w:val="24"/>
-          </w:rPr>
-          <w:instrText xml:space="preserve"> PAGEREF _Toc509864233 \h </w:instrText>
-        </w:r>
-        <w:r>
-          <w:rPr>
-            <w:rFonts w:ascii="Arial" w:hAnsi="Arial" w:cs="Arial"/>
+          </w:rPr>
+          <w:instrText xml:space="preserve"> PAGEREF _Toc510486410 \h </w:instrText>
+        </w:r>
+        <w:r>
+          <w:rPr>
             <w:noProof/>
             <w:webHidden/>
-            <w:sz w:val="24"/>
-            <w:szCs w:val="24"/>
-          </w:rPr>
-        </w:r>
-        <w:r>
-          <w:rPr>
-            <w:rFonts w:ascii="Arial" w:hAnsi="Arial" w:cs="Arial"/>
+          </w:rPr>
+        </w:r>
+        <w:r>
+          <w:rPr>
             <w:noProof/>
             <w:webHidden/>
-            <w:sz w:val="24"/>
-            <w:szCs w:val="24"/>
           </w:rPr>
           <w:fldChar w:fldCharType="separate"/>
         </w:r>
         <w:r>
           <w:rPr>
-            <w:rFonts w:ascii="Arial" w:hAnsi="Arial" w:cs="Arial"/>
             <w:noProof/>
             <w:webHidden/>
-            <w:sz w:val="24"/>
-            <w:szCs w:val="24"/>
-          </w:rPr>
-          <w:t>18</w:t>
-        </w:r>
-        <w:r>
-          <w:rPr>
-            <w:rFonts w:ascii="Arial" w:hAnsi="Arial" w:cs="Arial"/>
+          </w:rPr>
+          <w:t>19</w:t>
+        </w:r>
+        <w:r>
+          <w:rPr>
             <w:noProof/>
             <w:webHidden/>
-            <w:sz w:val="24"/>
-            <w:szCs w:val="24"/>
           </w:rPr>
           <w:fldChar w:fldCharType="end"/>
         </w:r>
@@ -3290,108 +2913,79 @@
           <w:tab w:val="right" w:leader="dot" w:pos="9350"/>
         </w:tabs>
         <w:rPr>
-          <w:rFonts w:ascii="Arial" w:eastAsiaTheme="minorEastAsia" w:hAnsi="Arial" w:cs="Arial"/>
+          <w:rFonts w:asciiTheme="minorHAnsi" w:eastAsiaTheme="minorEastAsia" w:hAnsiTheme="minorHAnsi" w:cstheme="minorBidi"/>
           <w:noProof/>
-          <w:sz w:val="24"/>
-          <w:szCs w:val="24"/>
-        </w:rPr>
-      </w:pPr>
-      <w:hyperlink w:anchor="_Toc509864234" w:history="1">
+        </w:rPr>
+      </w:pPr>
+      <w:hyperlink w:anchor="_Toc510486411" w:history="1">
         <w:r>
           <w:rPr>
             <w:rStyle w:val="Hyperlink"/>
-            <w:rFonts w:ascii="Arial" w:hAnsi="Arial" w:cs="Arial"/>
-            <w:noProof/>
-            <w:sz w:val="24"/>
-            <w:szCs w:val="24"/>
+            <w:rFonts w:ascii="Bookman Old Style" w:hAnsi="Bookman Old Style"/>
+            <w:noProof/>
           </w:rPr>
           <w:t>1.</w:t>
         </w:r>
         <w:r>
           <w:rPr>
-            <w:rFonts w:ascii="Arial" w:eastAsiaTheme="minorEastAsia" w:hAnsi="Arial" w:cs="Arial"/>
-            <w:noProof/>
-            <w:sz w:val="24"/>
-            <w:szCs w:val="24"/>
+            <w:rFonts w:asciiTheme="minorHAnsi" w:eastAsiaTheme="minorEastAsia" w:hAnsiTheme="minorHAnsi" w:cstheme="minorBidi"/>
+            <w:noProof/>
           </w:rPr>
           <w:tab/>
         </w:r>
         <w:r>
           <w:rPr>
             <w:rStyle w:val="Hyperlink"/>
-            <w:rFonts w:ascii="Arial" w:hAnsi="Arial" w:cs="Arial"/>
-            <w:noProof/>
-            <w:sz w:val="24"/>
-            <w:szCs w:val="24"/>
+            <w:rFonts w:ascii="Bookman Old Style" w:hAnsi="Bookman Old Style"/>
+            <w:noProof/>
           </w:rPr>
           <w:t>First Stage/Volume One</w:t>
         </w:r>
         <w:r>
           <w:rPr>
-            <w:rFonts w:ascii="Arial" w:hAnsi="Arial" w:cs="Arial"/>
             <w:noProof/>
             <w:webHidden/>
-            <w:sz w:val="24"/>
-            <w:szCs w:val="24"/>
           </w:rPr>
           <w:tab/>
         </w:r>
         <w:r>
           <w:rPr>
-            <w:rFonts w:ascii="Arial" w:hAnsi="Arial" w:cs="Arial"/>
             <w:noProof/>
             <w:webHidden/>
-            <w:sz w:val="24"/>
-            <w:szCs w:val="24"/>
           </w:rPr>
           <w:fldChar w:fldCharType="begin"/>
         </w:r>
         <w:r>
           <w:rPr>
-            <w:rFonts w:ascii="Arial" w:hAnsi="Arial" w:cs="Arial"/>
             <w:noProof/>
             <w:webHidden/>
-            <w:sz w:val="24"/>
-            <w:szCs w:val="24"/>
-          </w:rPr>
-          <w:instrText xml:space="preserve"> PAGEREF _Toc509864234 \h </w:instrText>
-        </w:r>
-        <w:r>
-          <w:rPr>
-            <w:rFonts w:ascii="Arial" w:hAnsi="Arial" w:cs="Arial"/>
+          </w:rPr>
+          <w:instrText xml:space="preserve"> PAGEREF _Toc510486411 \h </w:instrText>
+        </w:r>
+        <w:r>
+          <w:rPr>
             <w:noProof/>
             <w:webHidden/>
-            <w:sz w:val="24"/>
-            <w:szCs w:val="24"/>
-          </w:rPr>
-        </w:r>
-        <w:r>
-          <w:rPr>
-            <w:rFonts w:ascii="Arial" w:hAnsi="Arial" w:cs="Arial"/>
+          </w:rPr>
+        </w:r>
+        <w:r>
+          <w:rPr>
             <w:noProof/>
             <w:webHidden/>
-            <w:sz w:val="24"/>
-            <w:szCs w:val="24"/>
           </w:rPr>
           <w:fldChar w:fldCharType="separate"/>
         </w:r>
         <w:r>
           <w:rPr>
-            <w:rFonts w:ascii="Arial" w:hAnsi="Arial" w:cs="Arial"/>
             <w:noProof/>
             <w:webHidden/>
-            <w:sz w:val="24"/>
-            <w:szCs w:val="24"/>
           </w:rPr>
           <w:t>19</w:t>
         </w:r>
         <w:r>
           <w:rPr>
-            <w:rFonts w:ascii="Arial" w:hAnsi="Arial" w:cs="Arial"/>
             <w:noProof/>
             <w:webHidden/>
-            <w:sz w:val="24"/>
-            <w:szCs w:val="24"/>
           </w:rPr>
           <w:fldChar w:fldCharType="end"/>
         </w:r>
@@ -3405,108 +2999,79 @@
           <w:tab w:val="right" w:leader="dot" w:pos="9350"/>
         </w:tabs>
         <w:rPr>
-          <w:rFonts w:ascii="Arial" w:eastAsiaTheme="minorEastAsia" w:hAnsi="Arial" w:cs="Arial"/>
+          <w:rFonts w:asciiTheme="minorHAnsi" w:eastAsiaTheme="minorEastAsia" w:hAnsiTheme="minorHAnsi" w:cstheme="minorBidi"/>
           <w:noProof/>
-          <w:sz w:val="24"/>
-          <w:szCs w:val="24"/>
-        </w:rPr>
-      </w:pPr>
-      <w:hyperlink w:anchor="_Toc509864235" w:history="1">
+        </w:rPr>
+      </w:pPr>
+      <w:hyperlink w:anchor="_Toc510486412" w:history="1">
         <w:r>
           <w:rPr>
             <w:rStyle w:val="Hyperlink"/>
-            <w:rFonts w:ascii="Arial" w:hAnsi="Arial" w:cs="Arial"/>
-            <w:noProof/>
-            <w:sz w:val="24"/>
-            <w:szCs w:val="24"/>
+            <w:rFonts w:ascii="Bookman Old Style" w:hAnsi="Bookman Old Style"/>
+            <w:noProof/>
           </w:rPr>
           <w:t>2.</w:t>
         </w:r>
         <w:r>
           <w:rPr>
-            <w:rFonts w:ascii="Arial" w:eastAsiaTheme="minorEastAsia" w:hAnsi="Arial" w:cs="Arial"/>
-            <w:noProof/>
-            <w:sz w:val="24"/>
-            <w:szCs w:val="24"/>
+            <w:rFonts w:asciiTheme="minorHAnsi" w:eastAsiaTheme="minorEastAsia" w:hAnsiTheme="minorHAnsi" w:cstheme="minorBidi"/>
+            <w:noProof/>
           </w:rPr>
           <w:tab/>
         </w:r>
         <w:r>
           <w:rPr>
             <w:rStyle w:val="Hyperlink"/>
-            <w:rFonts w:ascii="Arial" w:hAnsi="Arial" w:cs="Arial"/>
-            <w:noProof/>
-            <w:sz w:val="24"/>
-            <w:szCs w:val="24"/>
+            <w:rFonts w:ascii="Bookman Old Style" w:hAnsi="Bookman Old Style"/>
+            <w:noProof/>
           </w:rPr>
           <w:t>Second Stage/Volume Two</w:t>
         </w:r>
         <w:r>
           <w:rPr>
-            <w:rFonts w:ascii="Arial" w:hAnsi="Arial" w:cs="Arial"/>
             <w:noProof/>
             <w:webHidden/>
-            <w:sz w:val="24"/>
-            <w:szCs w:val="24"/>
           </w:rPr>
           <w:tab/>
         </w:r>
         <w:r>
           <w:rPr>
-            <w:rFonts w:ascii="Arial" w:hAnsi="Arial" w:cs="Arial"/>
             <w:noProof/>
             <w:webHidden/>
-            <w:sz w:val="24"/>
-            <w:szCs w:val="24"/>
           </w:rPr>
           <w:fldChar w:fldCharType="begin"/>
         </w:r>
         <w:r>
           <w:rPr>
-            <w:rFonts w:ascii="Arial" w:hAnsi="Arial" w:cs="Arial"/>
             <w:noProof/>
             <w:webHidden/>
-            <w:sz w:val="24"/>
-            <w:szCs w:val="24"/>
-          </w:rPr>
-          <w:instrText xml:space="preserve"> PAGEREF _Toc509864235 \h </w:instrText>
-        </w:r>
-        <w:r>
-          <w:rPr>
-            <w:rFonts w:ascii="Arial" w:hAnsi="Arial" w:cs="Arial"/>
+          </w:rPr>
+          <w:instrText xml:space="preserve"> PAGEREF _Toc510486412 \h </w:instrText>
+        </w:r>
+        <w:r>
+          <w:rPr>
             <w:noProof/>
             <w:webHidden/>
-            <w:sz w:val="24"/>
-            <w:szCs w:val="24"/>
-          </w:rPr>
-        </w:r>
-        <w:r>
-          <w:rPr>
-            <w:rFonts w:ascii="Arial" w:hAnsi="Arial" w:cs="Arial"/>
+          </w:rPr>
+        </w:r>
+        <w:r>
+          <w:rPr>
             <w:noProof/>
             <w:webHidden/>
-            <w:sz w:val="24"/>
-            <w:szCs w:val="24"/>
           </w:rPr>
           <w:fldChar w:fldCharType="separate"/>
         </w:r>
         <w:r>
           <w:rPr>
-            <w:rFonts w:ascii="Arial" w:hAnsi="Arial" w:cs="Arial"/>
             <w:noProof/>
             <w:webHidden/>
-            <w:sz w:val="24"/>
-            <w:szCs w:val="24"/>
           </w:rPr>
           <w:t>20</w:t>
         </w:r>
         <w:r>
           <w:rPr>
-            <w:rFonts w:ascii="Arial" w:hAnsi="Arial" w:cs="Arial"/>
             <w:noProof/>
             <w:webHidden/>
-            <w:sz w:val="24"/>
-            <w:szCs w:val="24"/>
           </w:rPr>
           <w:fldChar w:fldCharType="end"/>
         </w:r>
@@ -3520,108 +3085,146 @@
           <w:tab w:val="right" w:leader="dot" w:pos="9350"/>
         </w:tabs>
         <w:rPr>
-          <w:rFonts w:ascii="Arial" w:eastAsiaTheme="minorEastAsia" w:hAnsi="Arial" w:cs="Arial"/>
+          <w:rFonts w:asciiTheme="minorHAnsi" w:eastAsiaTheme="minorEastAsia" w:hAnsiTheme="minorHAnsi" w:cstheme="minorBidi"/>
           <w:noProof/>
-          <w:sz w:val="24"/>
-          <w:szCs w:val="24"/>
-        </w:rPr>
-      </w:pPr>
-      <w:hyperlink w:anchor="_Toc509864236" w:history="1">
+        </w:rPr>
+      </w:pPr>
+      <w:hyperlink w:anchor="_Toc510486413" w:history="1">
+        <w:r>
+          <w:rPr>
+            <w:rStyle w:val="Hyperlink"/>
+            <w:rFonts w:ascii="Bookman Old Style" w:hAnsi="Bookman Old Style"/>
+            <w:noProof/>
+          </w:rPr>
+          <w:t>3.</w:t>
+        </w:r>
+        <w:r>
+          <w:rPr>
+            <w:rFonts w:asciiTheme="minorHAnsi" w:eastAsiaTheme="minorEastAsia" w:hAnsiTheme="minorHAnsi" w:cstheme="minorBidi"/>
+            <w:noProof/>
+          </w:rPr>
+          <w:tab/>
+        </w:r>
+        <w:r>
+          <w:rPr>
+            <w:rStyle w:val="Hyperlink"/>
+            <w:rFonts w:ascii="Bookman Old Style" w:hAnsi="Bookman Old Style"/>
+            <w:noProof/>
+          </w:rPr>
+          <w:t>Third Stage/Volume Three</w:t>
+        </w:r>
+        <w:r>
+          <w:rPr>
+            <w:noProof/>
+            <w:webHidden/>
+          </w:rPr>
+          <w:tab/>
+        </w:r>
+        <w:r>
+          <w:rPr>
+            <w:noProof/>
+            <w:webHidden/>
+          </w:rPr>
+          <w:fldChar w:fldCharType="begin"/>
+        </w:r>
+        <w:r>
+          <w:rPr>
+            <w:noProof/>
+            <w:webHidden/>
+          </w:rPr>
+          <w:instrText xml:space="preserve"> PAGEREF _Toc510486413 \h </w:instrText>
+        </w:r>
+        <w:r>
+          <w:rPr>
+            <w:noProof/>
+            <w:webHidden/>
+          </w:rPr>
+        </w:r>
+        <w:r>
+          <w:rPr>
+            <w:noProof/>
+            <w:webHidden/>
+          </w:rPr>
+          <w:fldChar w:fldCharType="separate"/>
+        </w:r>
+        <w:r>
+          <w:rPr>
+            <w:noProof/>
+            <w:webHidden/>
+          </w:rPr>
+          <w:t>21</w:t>
+        </w:r>
+        <w:r>
+          <w:rPr>
+            <w:noProof/>
+            <w:webHidden/>
+          </w:rPr>
+          <w:fldChar w:fldCharType="end"/>
+        </w:r>
+      </w:hyperlink>
+    </w:p>
+    <w:p>
+      <w:pPr>
+        <w:pStyle w:val="TOC1"/>
+        <w:rPr>
+          <w:rFonts w:asciiTheme="minorHAnsi" w:eastAsiaTheme="minorEastAsia" w:hAnsiTheme="minorHAnsi" w:cstheme="minorBidi"/>
+          <w:noProof/>
+        </w:rPr>
+      </w:pPr>
+      <w:hyperlink w:anchor="_Toc510486414" w:history="1">
         <w:r>
           <w:rPr>
             <w:rStyle w:val="Hyperlink"/>
             <w:rFonts w:ascii="Arial" w:hAnsi="Arial" w:cs="Arial"/>
             <w:noProof/>
-            <w:sz w:val="24"/>
-            <w:szCs w:val="24"/>
-          </w:rPr>
-          <w:t>3.</w:t>
-        </w:r>
-        <w:r>
-          <w:rPr>
-            <w:rFonts w:ascii="Arial" w:eastAsiaTheme="minorEastAsia" w:hAnsi="Arial" w:cs="Arial"/>
-            <w:noProof/>
-            <w:sz w:val="24"/>
-            <w:szCs w:val="24"/>
+          </w:rPr>
+          <w:t>Appendix 1: Development Log</w:t>
+        </w:r>
+        <w:r>
+          <w:rPr>
+            <w:noProof/>
+            <w:webHidden/>
           </w:rPr>
           <w:tab/>
         </w:r>
         <w:r>
           <w:rPr>
-            <w:rStyle w:val="Hyperlink"/>
-            <w:rFonts w:ascii="Arial" w:hAnsi="Arial" w:cs="Arial"/>
-            <w:noProof/>
-            <w:sz w:val="24"/>
-            <w:szCs w:val="24"/>
-          </w:rPr>
-          <w:t>Third Stage/Volume Three</w:t>
-        </w:r>
-        <w:r>
-          <w:rPr>
-            <w:rFonts w:ascii="Arial" w:hAnsi="Arial" w:cs="Arial"/>
             <w:noProof/>
             <w:webHidden/>
-            <w:sz w:val="24"/>
-            <w:szCs w:val="24"/>
-          </w:rPr>
-          <w:tab/>
-        </w:r>
-        <w:r>
-          <w:rPr>
-            <w:rFonts w:ascii="Arial" w:hAnsi="Arial" w:cs="Arial"/>
+          </w:rPr>
+          <w:fldChar w:fldCharType="begin"/>
+        </w:r>
+        <w:r>
+          <w:rPr>
             <w:noProof/>
             <w:webHidden/>
-            <w:sz w:val="24"/>
-            <w:szCs w:val="24"/>
-          </w:rPr>
-          <w:fldChar w:fldCharType="begin"/>
-        </w:r>
-        <w:r>
-          <w:rPr>
-            <w:rFonts w:ascii="Arial" w:hAnsi="Arial" w:cs="Arial"/>
+          </w:rPr>
+          <w:instrText xml:space="preserve"> PAGEREF _Toc510486414 \h </w:instrText>
+        </w:r>
+        <w:r>
+          <w:rPr>
             <w:noProof/>
             <w:webHidden/>
-            <w:sz w:val="24"/>
-            <w:szCs w:val="24"/>
-          </w:rPr>
-          <w:instrText xml:space="preserve"> PAGEREF _Toc509864236 \h </w:instrText>
-        </w:r>
-        <w:r>
-          <w:rPr>
-            <w:rFonts w:ascii="Arial" w:hAnsi="Arial" w:cs="Arial"/>
+          </w:rPr>
+        </w:r>
+        <w:r>
+          <w:rPr>
             <w:noProof/>
             <w:webHidden/>
-            <w:sz w:val="24"/>
-            <w:szCs w:val="24"/>
-          </w:rPr>
-        </w:r>
-        <w:r>
-          <w:rPr>
-            <w:rFonts w:ascii="Arial" w:hAnsi="Arial" w:cs="Arial"/>
+          </w:rPr>
+          <w:fldChar w:fldCharType="separate"/>
+        </w:r>
+        <w:r>
+          <w:rPr>
             <w:noProof/>
             <w:webHidden/>
-            <w:sz w:val="24"/>
-            <w:szCs w:val="24"/>
-          </w:rPr>
-          <w:fldChar w:fldCharType="separate"/>
-        </w:r>
-        <w:r>
-          <w:rPr>
-            <w:rFonts w:ascii="Arial" w:hAnsi="Arial" w:cs="Arial"/>
+          </w:rPr>
+          <w:t>22</w:t>
+        </w:r>
+        <w:r>
+          <w:rPr>
             <w:noProof/>
             <w:webHidden/>
-            <w:sz w:val="24"/>
-            <w:szCs w:val="24"/>
-          </w:rPr>
-          <w:t>20</w:t>
-        </w:r>
-        <w:r>
-          <w:rPr>
-            <w:rFonts w:ascii="Arial" w:hAnsi="Arial" w:cs="Arial"/>
-            <w:noProof/>
-            <w:webHidden/>
-            <w:sz w:val="24"/>
-            <w:szCs w:val="24"/>
           </w:rPr>
           <w:fldChar w:fldCharType="end"/>
         </w:r>
@@ -3629,120 +3232,25 @@
     </w:p>
     <w:p>
       <w:pPr>
-        <w:pStyle w:val="TOC1"/>
-        <w:rPr>
-          <w:rFonts w:ascii="Arial" w:eastAsiaTheme="minorEastAsia" w:hAnsi="Arial" w:cs="Arial"/>
+        <w:rPr>
+          <w:rFonts w:ascii="Arial" w:hAnsi="Arial" w:cs="Arial"/>
+          <w:sz w:val="24"/>
+          <w:szCs w:val="24"/>
+        </w:rPr>
+      </w:pPr>
+      <w:r>
+        <w:rPr>
+          <w:rFonts w:ascii="Arial" w:hAnsi="Arial" w:cs="Arial"/>
+          <w:sz w:val="24"/>
+          <w:szCs w:val="24"/>
+        </w:rPr>
+        <w:fldChar w:fldCharType="end"/>
+      </w:r>
+    </w:p>
+    <w:p>
+      <w:pPr>
+        <w:rPr>
           <w:noProof/>
-          <w:sz w:val="24"/>
-          <w:szCs w:val="24"/>
-        </w:rPr>
-      </w:pPr>
-      <w:hyperlink w:anchor="_Toc509864237" w:history="1">
-        <w:r>
-          <w:rPr>
-            <w:rStyle w:val="Hyperlink"/>
-            <w:rFonts w:ascii="Arial" w:hAnsi="Arial" w:cs="Arial"/>
-            <w:noProof/>
-            <w:sz w:val="24"/>
-            <w:szCs w:val="24"/>
-          </w:rPr>
-          <w:t>Appendix 1: Development Log</w:t>
-        </w:r>
-        <w:r>
-          <w:rPr>
-            <w:rFonts w:ascii="Arial" w:hAnsi="Arial" w:cs="Arial"/>
-            <w:noProof/>
-            <w:webHidden/>
-            <w:sz w:val="24"/>
-            <w:szCs w:val="24"/>
-          </w:rPr>
-          <w:tab/>
-        </w:r>
-        <w:r>
-          <w:rPr>
-            <w:rFonts w:ascii="Arial" w:hAnsi="Arial" w:cs="Arial"/>
-            <w:noProof/>
-            <w:webHidden/>
-            <w:sz w:val="24"/>
-            <w:szCs w:val="24"/>
-          </w:rPr>
-          <w:fldChar w:fldCharType="begin"/>
-        </w:r>
-        <w:r>
-          <w:rPr>
-            <w:rFonts w:ascii="Arial" w:hAnsi="Arial" w:cs="Arial"/>
-            <w:noProof/>
-            <w:webHidden/>
-            <w:sz w:val="24"/>
-            <w:szCs w:val="24"/>
-          </w:rPr>
-          <w:instrText xml:space="preserve"> PAGEREF _Toc509864237 \h </w:instrText>
-        </w:r>
-        <w:r>
-          <w:rPr>
-            <w:rFonts w:ascii="Arial" w:hAnsi="Arial" w:cs="Arial"/>
-            <w:noProof/>
-            <w:webHidden/>
-            <w:sz w:val="24"/>
-            <w:szCs w:val="24"/>
-          </w:rPr>
-        </w:r>
-        <w:r>
-          <w:rPr>
-            <w:rFonts w:ascii="Arial" w:hAnsi="Arial" w:cs="Arial"/>
-            <w:noProof/>
-            <w:webHidden/>
-            <w:sz w:val="24"/>
-            <w:szCs w:val="24"/>
-          </w:rPr>
-          <w:fldChar w:fldCharType="separate"/>
-        </w:r>
-        <w:r>
-          <w:rPr>
-            <w:rFonts w:ascii="Arial" w:hAnsi="Arial" w:cs="Arial"/>
-            <w:noProof/>
-            <w:webHidden/>
-            <w:sz w:val="24"/>
-            <w:szCs w:val="24"/>
-          </w:rPr>
-          <w:t>22</w:t>
-        </w:r>
-        <w:r>
-          <w:rPr>
-            <w:rFonts w:ascii="Arial" w:hAnsi="Arial" w:cs="Arial"/>
-            <w:noProof/>
-            <w:webHidden/>
-            <w:sz w:val="24"/>
-            <w:szCs w:val="24"/>
-          </w:rPr>
-          <w:fldChar w:fldCharType="end"/>
-        </w:r>
-      </w:hyperlink>
-    </w:p>
-    <w:p>
-      <w:pPr>
-        <w:rPr>
-          <w:rFonts w:ascii="Arial" w:hAnsi="Arial" w:cs="Arial"/>
-          <w:sz w:val="24"/>
-          <w:szCs w:val="24"/>
-        </w:rPr>
-      </w:pPr>
-      <w:r>
-        <w:rPr>
-          <w:rFonts w:ascii="Arial" w:hAnsi="Arial" w:cs="Arial"/>
-          <w:sz w:val="24"/>
-          <w:szCs w:val="24"/>
-        </w:rPr>
-        <w:fldChar w:fldCharType="end"/>
-      </w:r>
-    </w:p>
-    <w:p>
-      <w:pPr>
-        <w:rPr>
-          <w:rFonts w:ascii="Arial" w:hAnsi="Arial" w:cs="Arial"/>
-          <w:noProof/>
-          <w:sz w:val="24"/>
-          <w:szCs w:val="24"/>
         </w:rPr>
       </w:pPr>
       <w:r>
@@ -3797,89 +3305,64 @@
           <w:tab w:val="right" w:leader="dot" w:pos="9350"/>
         </w:tabs>
         <w:rPr>
-          <w:rFonts w:ascii="Arial" w:eastAsiaTheme="minorEastAsia" w:hAnsi="Arial" w:cs="Arial"/>
+          <w:rFonts w:asciiTheme="minorHAnsi" w:eastAsiaTheme="minorEastAsia" w:hAnsiTheme="minorHAnsi" w:cstheme="minorBidi"/>
           <w:noProof/>
-          <w:sz w:val="24"/>
-          <w:szCs w:val="24"/>
-        </w:rPr>
-      </w:pPr>
-      <w:hyperlink r:id="rId10" w:anchor="_Toc509041006" w:history="1">
+        </w:rPr>
+      </w:pPr>
+      <w:hyperlink r:id="rId10" w:anchor="_Toc510486440" w:history="1">
         <w:r>
           <w:rPr>
             <w:rStyle w:val="Hyperlink"/>
             <w:rFonts w:ascii="Arial" w:hAnsi="Arial" w:cs="Arial"/>
             <w:noProof/>
-            <w:sz w:val="24"/>
-            <w:szCs w:val="24"/>
-          </w:rPr>
-          <w:t>Figure 1: Initial screen of original 1986 version of The Dinosaur Game, recreated from memory by Ray.</w:t>
-        </w:r>
-        <w:r>
-          <w:rPr>
-            <w:rFonts w:ascii="Arial" w:hAnsi="Arial" w:cs="Arial"/>
+          </w:rPr>
+          <w:t>Figure 1: Initial screen of original 1986 version of The Dinosaur Game, recreated from memory by Ray using Windows Paint.</w:t>
+        </w:r>
+        <w:r>
+          <w:rPr>
             <w:noProof/>
             <w:webHidden/>
-            <w:sz w:val="24"/>
-            <w:szCs w:val="24"/>
           </w:rPr>
           <w:tab/>
         </w:r>
         <w:r>
           <w:rPr>
-            <w:rFonts w:ascii="Arial" w:hAnsi="Arial" w:cs="Arial"/>
             <w:noProof/>
             <w:webHidden/>
-            <w:sz w:val="24"/>
-            <w:szCs w:val="24"/>
           </w:rPr>
           <w:fldChar w:fldCharType="begin"/>
         </w:r>
         <w:r>
           <w:rPr>
-            <w:rFonts w:ascii="Arial" w:hAnsi="Arial" w:cs="Arial"/>
             <w:noProof/>
             <w:webHidden/>
-            <w:sz w:val="24"/>
-            <w:szCs w:val="24"/>
-          </w:rPr>
-          <w:instrText xml:space="preserve"> PAGEREF _Toc509041006 \h </w:instrText>
-        </w:r>
-        <w:r>
-          <w:rPr>
-            <w:rFonts w:ascii="Arial" w:hAnsi="Arial" w:cs="Arial"/>
+          </w:rPr>
+          <w:instrText xml:space="preserve"> PAGEREF _Toc510486440 \h </w:instrText>
+        </w:r>
+        <w:r>
+          <w:rPr>
             <w:noProof/>
             <w:webHidden/>
-            <w:sz w:val="24"/>
-            <w:szCs w:val="24"/>
-          </w:rPr>
-        </w:r>
-        <w:r>
-          <w:rPr>
-            <w:rFonts w:ascii="Arial" w:hAnsi="Arial" w:cs="Arial"/>
+          </w:rPr>
+        </w:r>
+        <w:r>
+          <w:rPr>
             <w:noProof/>
             <w:webHidden/>
-            <w:sz w:val="24"/>
-            <w:szCs w:val="24"/>
           </w:rPr>
           <w:fldChar w:fldCharType="separate"/>
         </w:r>
         <w:r>
           <w:rPr>
-            <w:rFonts w:ascii="Arial" w:hAnsi="Arial" w:cs="Arial"/>
             <w:noProof/>
             <w:webHidden/>
-            <w:sz w:val="24"/>
-            <w:szCs w:val="24"/>
           </w:rPr>
           <w:t>10</w:t>
         </w:r>
         <w:r>
           <w:rPr>
-            <w:rFonts w:ascii="Arial" w:hAnsi="Arial" w:cs="Arial"/>
             <w:noProof/>
             <w:webHidden/>
-            <w:sz w:val="24"/>
-            <w:szCs w:val="24"/>
           </w:rPr>
           <w:fldChar w:fldCharType="end"/>
         </w:r>
@@ -3892,89 +3375,64 @@
           <w:tab w:val="right" w:leader="dot" w:pos="9350"/>
         </w:tabs>
         <w:rPr>
-          <w:rFonts w:ascii="Arial" w:eastAsiaTheme="minorEastAsia" w:hAnsi="Arial" w:cs="Arial"/>
+          <w:rFonts w:asciiTheme="minorHAnsi" w:eastAsiaTheme="minorEastAsia" w:hAnsiTheme="minorHAnsi" w:cstheme="minorBidi"/>
           <w:noProof/>
-          <w:sz w:val="24"/>
-          <w:szCs w:val="24"/>
-        </w:rPr>
-      </w:pPr>
-      <w:hyperlink w:anchor="_Toc509041007" w:history="1">
+        </w:rPr>
+      </w:pPr>
+      <w:hyperlink w:anchor="_Toc510486441" w:history="1">
         <w:r>
           <w:rPr>
             <w:rStyle w:val="Hyperlink"/>
-            <w:rFonts w:ascii="Arial" w:eastAsia="Arial Unicode MS" w:hAnsi="Arial" w:cs="Arial"/>
-            <w:noProof/>
-            <w:sz w:val="24"/>
-            <w:szCs w:val="24"/>
-          </w:rPr>
-          <w:t>Figure 2: Sketch of Giganotosaurus by marias.</w:t>
-        </w:r>
-        <w:r>
-          <w:rPr>
-            <w:rFonts w:ascii="Arial" w:hAnsi="Arial" w:cs="Arial"/>
+            <w:rFonts w:ascii="Arial Unicode MS" w:eastAsia="Arial Unicode MS" w:hAnsi="Arial Unicode MS" w:cs="Arial Unicode MS"/>
+            <w:noProof/>
+          </w:rPr>
+          <w:t>Figure 2: Sketch of Giganotosaurus digitally drawn with Autodesk Sketchbook and GIMP (GNU Image Manipulation Program) by marias.</w:t>
+        </w:r>
+        <w:r>
+          <w:rPr>
             <w:noProof/>
             <w:webHidden/>
-            <w:sz w:val="24"/>
-            <w:szCs w:val="24"/>
           </w:rPr>
           <w:tab/>
         </w:r>
         <w:r>
           <w:rPr>
-            <w:rFonts w:ascii="Arial" w:hAnsi="Arial" w:cs="Arial"/>
             <w:noProof/>
             <w:webHidden/>
-            <w:sz w:val="24"/>
-            <w:szCs w:val="24"/>
           </w:rPr>
           <w:fldChar w:fldCharType="begin"/>
         </w:r>
         <w:r>
           <w:rPr>
-            <w:rFonts w:ascii="Arial" w:hAnsi="Arial" w:cs="Arial"/>
             <w:noProof/>
             <w:webHidden/>
-            <w:sz w:val="24"/>
-            <w:szCs w:val="24"/>
-          </w:rPr>
-          <w:instrText xml:space="preserve"> PAGEREF _Toc509041007 \h </w:instrText>
-        </w:r>
-        <w:r>
-          <w:rPr>
-            <w:rFonts w:ascii="Arial" w:hAnsi="Arial" w:cs="Arial"/>
+          </w:rPr>
+          <w:instrText xml:space="preserve"> PAGEREF _Toc510486441 \h </w:instrText>
+        </w:r>
+        <w:r>
+          <w:rPr>
             <w:noProof/>
             <w:webHidden/>
-            <w:sz w:val="24"/>
-            <w:szCs w:val="24"/>
-          </w:rPr>
-        </w:r>
-        <w:r>
-          <w:rPr>
-            <w:rFonts w:ascii="Arial" w:hAnsi="Arial" w:cs="Arial"/>
+          </w:rPr>
+        </w:r>
+        <w:r>
+          <w:rPr>
             <w:noProof/>
             <w:webHidden/>
-            <w:sz w:val="24"/>
-            <w:szCs w:val="24"/>
           </w:rPr>
           <w:fldChar w:fldCharType="separate"/>
         </w:r>
         <w:r>
           <w:rPr>
-            <w:rFonts w:ascii="Arial" w:hAnsi="Arial" w:cs="Arial"/>
             <w:noProof/>
             <w:webHidden/>
-            <w:sz w:val="24"/>
-            <w:szCs w:val="24"/>
           </w:rPr>
           <w:t>11</w:t>
         </w:r>
         <w:r>
           <w:rPr>
-            <w:rFonts w:ascii="Arial" w:hAnsi="Arial" w:cs="Arial"/>
             <w:noProof/>
             <w:webHidden/>
-            <w:sz w:val="24"/>
-            <w:szCs w:val="24"/>
           </w:rPr>
           <w:fldChar w:fldCharType="end"/>
         </w:r>
@@ -3987,89 +3445,64 @@
           <w:tab w:val="right" w:leader="dot" w:pos="9350"/>
         </w:tabs>
         <w:rPr>
-          <w:rFonts w:ascii="Arial" w:eastAsiaTheme="minorEastAsia" w:hAnsi="Arial" w:cs="Arial"/>
+          <w:rFonts w:asciiTheme="minorHAnsi" w:eastAsiaTheme="minorEastAsia" w:hAnsiTheme="minorHAnsi" w:cstheme="minorBidi"/>
           <w:noProof/>
-          <w:sz w:val="24"/>
-          <w:szCs w:val="24"/>
-        </w:rPr>
-      </w:pPr>
-      <w:hyperlink r:id="rId11" w:anchor="_Toc509041008" w:history="1">
+        </w:rPr>
+      </w:pPr>
+      <w:hyperlink r:id="rId11" w:anchor="_Toc510486442" w:history="1">
         <w:r>
           <w:rPr>
             <w:rStyle w:val="Hyperlink"/>
             <w:rFonts w:ascii="Arial" w:hAnsi="Arial" w:cs="Arial"/>
             <w:noProof/>
-            <w:sz w:val="24"/>
-            <w:szCs w:val="24"/>
-          </w:rPr>
-          <w:t>Figure 3: Recreation of game play screen from TOG with the path of the spear shown, digitally drawn from by Ray.</w:t>
-        </w:r>
-        <w:r>
-          <w:rPr>
-            <w:rFonts w:ascii="Arial" w:hAnsi="Arial" w:cs="Arial"/>
+          </w:rPr>
+          <w:t>Figure 3: Recreation of game play screen from TOG with the path of the spear shown, digitally drawn using Windows Paint from memory by Ray.</w:t>
+        </w:r>
+        <w:r>
+          <w:rPr>
             <w:noProof/>
             <w:webHidden/>
-            <w:sz w:val="24"/>
-            <w:szCs w:val="24"/>
           </w:rPr>
           <w:tab/>
         </w:r>
         <w:r>
           <w:rPr>
-            <w:rFonts w:ascii="Arial" w:hAnsi="Arial" w:cs="Arial"/>
             <w:noProof/>
             <w:webHidden/>
-            <w:sz w:val="24"/>
-            <w:szCs w:val="24"/>
           </w:rPr>
           <w:fldChar w:fldCharType="begin"/>
         </w:r>
         <w:r>
           <w:rPr>
-            <w:rFonts w:ascii="Arial" w:hAnsi="Arial" w:cs="Arial"/>
             <w:noProof/>
             <w:webHidden/>
-            <w:sz w:val="24"/>
-            <w:szCs w:val="24"/>
-          </w:rPr>
-          <w:instrText xml:space="preserve"> PAGEREF _Toc509041008 \h </w:instrText>
-        </w:r>
-        <w:r>
-          <w:rPr>
-            <w:rFonts w:ascii="Arial" w:hAnsi="Arial" w:cs="Arial"/>
+          </w:rPr>
+          <w:instrText xml:space="preserve"> PAGEREF _Toc510486442 \h </w:instrText>
+        </w:r>
+        <w:r>
+          <w:rPr>
             <w:noProof/>
             <w:webHidden/>
-            <w:sz w:val="24"/>
-            <w:szCs w:val="24"/>
-          </w:rPr>
-        </w:r>
-        <w:r>
-          <w:rPr>
-            <w:rFonts w:ascii="Arial" w:hAnsi="Arial" w:cs="Arial"/>
+          </w:rPr>
+        </w:r>
+        <w:r>
+          <w:rPr>
             <w:noProof/>
             <w:webHidden/>
-            <w:sz w:val="24"/>
-            <w:szCs w:val="24"/>
           </w:rPr>
           <w:fldChar w:fldCharType="separate"/>
         </w:r>
         <w:r>
           <w:rPr>
-            <w:rFonts w:ascii="Arial" w:hAnsi="Arial" w:cs="Arial"/>
             <w:noProof/>
             <w:webHidden/>
-            <w:sz w:val="24"/>
-            <w:szCs w:val="24"/>
           </w:rPr>
           <w:t>12</w:t>
         </w:r>
         <w:r>
           <w:rPr>
-            <w:rFonts w:ascii="Arial" w:hAnsi="Arial" w:cs="Arial"/>
             <w:noProof/>
             <w:webHidden/>
-            <w:sz w:val="24"/>
-            <w:szCs w:val="24"/>
           </w:rPr>
           <w:fldChar w:fldCharType="end"/>
         </w:r>
@@ -4082,89 +3515,64 @@
           <w:tab w:val="right" w:leader="dot" w:pos="9350"/>
         </w:tabs>
         <w:rPr>
-          <w:rFonts w:ascii="Arial" w:eastAsiaTheme="minorEastAsia" w:hAnsi="Arial" w:cs="Arial"/>
+          <w:rFonts w:asciiTheme="minorHAnsi" w:eastAsiaTheme="minorEastAsia" w:hAnsiTheme="minorHAnsi" w:cstheme="minorBidi"/>
           <w:noProof/>
-          <w:sz w:val="24"/>
-          <w:szCs w:val="24"/>
-        </w:rPr>
-      </w:pPr>
-      <w:hyperlink r:id="rId12" w:anchor="_Toc509041009" w:history="1">
+        </w:rPr>
+      </w:pPr>
+      <w:hyperlink r:id="rId12" w:anchor="_Toc510486443" w:history="1">
         <w:r>
           <w:rPr>
             <w:rStyle w:val="Hyperlink"/>
             <w:rFonts w:ascii="Arial" w:hAnsi="Arial" w:cs="Arial"/>
             <w:noProof/>
-            <w:sz w:val="24"/>
-            <w:szCs w:val="24"/>
-          </w:rPr>
-          <w:t>Figure 4: Rough sketch for the game, digitally drawn by Ray.</w:t>
-        </w:r>
-        <w:r>
-          <w:rPr>
-            <w:rFonts w:ascii="Arial" w:hAnsi="Arial" w:cs="Arial"/>
+          </w:rPr>
+          <w:t>Figure 4: Rough sketch for the game, digitally drawn using Iskn Slate2 by Ray.</w:t>
+        </w:r>
+        <w:r>
+          <w:rPr>
             <w:noProof/>
             <w:webHidden/>
-            <w:sz w:val="24"/>
-            <w:szCs w:val="24"/>
           </w:rPr>
           <w:tab/>
         </w:r>
         <w:r>
           <w:rPr>
-            <w:rFonts w:ascii="Arial" w:hAnsi="Arial" w:cs="Arial"/>
             <w:noProof/>
             <w:webHidden/>
-            <w:sz w:val="24"/>
-            <w:szCs w:val="24"/>
           </w:rPr>
           <w:fldChar w:fldCharType="begin"/>
         </w:r>
         <w:r>
           <w:rPr>
-            <w:rFonts w:ascii="Arial" w:hAnsi="Arial" w:cs="Arial"/>
             <w:noProof/>
             <w:webHidden/>
-            <w:sz w:val="24"/>
-            <w:szCs w:val="24"/>
-          </w:rPr>
-          <w:instrText xml:space="preserve"> PAGEREF _Toc509041009 \h </w:instrText>
-        </w:r>
-        <w:r>
-          <w:rPr>
-            <w:rFonts w:ascii="Arial" w:hAnsi="Arial" w:cs="Arial"/>
+          </w:rPr>
+          <w:instrText xml:space="preserve"> PAGEREF _Toc510486443 \h </w:instrText>
+        </w:r>
+        <w:r>
+          <w:rPr>
             <w:noProof/>
             <w:webHidden/>
-            <w:sz w:val="24"/>
-            <w:szCs w:val="24"/>
-          </w:rPr>
-        </w:r>
-        <w:r>
-          <w:rPr>
-            <w:rFonts w:ascii="Arial" w:hAnsi="Arial" w:cs="Arial"/>
+          </w:rPr>
+        </w:r>
+        <w:r>
+          <w:rPr>
             <w:noProof/>
             <w:webHidden/>
-            <w:sz w:val="24"/>
-            <w:szCs w:val="24"/>
           </w:rPr>
           <w:fldChar w:fldCharType="separate"/>
         </w:r>
         <w:r>
           <w:rPr>
-            <w:rFonts w:ascii="Arial" w:hAnsi="Arial" w:cs="Arial"/>
             <w:noProof/>
             <w:webHidden/>
-            <w:sz w:val="24"/>
-            <w:szCs w:val="24"/>
           </w:rPr>
           <w:t>16</w:t>
         </w:r>
         <w:r>
           <w:rPr>
-            <w:rFonts w:ascii="Arial" w:hAnsi="Arial" w:cs="Arial"/>
             <w:noProof/>
             <w:webHidden/>
-            <w:sz w:val="24"/>
-            <w:szCs w:val="24"/>
           </w:rPr>
           <w:fldChar w:fldCharType="end"/>
         </w:r>
@@ -4177,88 +3585,134 @@
           <w:tab w:val="right" w:leader="dot" w:pos="9350"/>
         </w:tabs>
         <w:rPr>
-          <w:rFonts w:ascii="Arial" w:eastAsiaTheme="minorEastAsia" w:hAnsi="Arial" w:cstheme="minorBidi"/>
+          <w:rFonts w:asciiTheme="minorHAnsi" w:eastAsiaTheme="minorEastAsia" w:hAnsiTheme="minorHAnsi" w:cstheme="minorBidi"/>
           <w:noProof/>
-          <w:sz w:val="24"/>
-        </w:rPr>
-      </w:pPr>
-      <w:hyperlink r:id="rId13" w:anchor="_Toc509041010" w:history="1">
+        </w:rPr>
+      </w:pPr>
+      <w:hyperlink r:id="rId13" w:anchor="_Toc510486444" w:history="1">
         <w:r>
           <w:rPr>
             <w:rStyle w:val="Hyperlink"/>
             <w:rFonts w:ascii="Arial" w:hAnsi="Arial" w:cs="Arial"/>
             <w:noProof/>
-            <w:sz w:val="24"/>
-            <w:szCs w:val="24"/>
-          </w:rPr>
-          <w:t>Figure 5: Preliminary sketch for the game, drawn by marias.</w:t>
-        </w:r>
-        <w:r>
-          <w:rPr>
+          </w:rPr>
+          <w:t>Figure 5: Screen capture showing the result of Ray's first successful compilation of C++ code using the program library SDL 2.0.8.</w:t>
+        </w:r>
+        <w:r>
+          <w:rPr>
+            <w:noProof/>
+            <w:webHidden/>
+          </w:rPr>
+          <w:tab/>
+        </w:r>
+        <w:r>
+          <w:rPr>
+            <w:noProof/>
+            <w:webHidden/>
+          </w:rPr>
+          <w:fldChar w:fldCharType="begin"/>
+        </w:r>
+        <w:r>
+          <w:rPr>
+            <w:noProof/>
+            <w:webHidden/>
+          </w:rPr>
+          <w:instrText xml:space="preserve"> PAGEREF _Toc510486444 \h </w:instrText>
+        </w:r>
+        <w:r>
+          <w:rPr>
+            <w:noProof/>
+            <w:webHidden/>
+          </w:rPr>
+        </w:r>
+        <w:r>
+          <w:rPr>
+            <w:noProof/>
+            <w:webHidden/>
+          </w:rPr>
+          <w:fldChar w:fldCharType="separate"/>
+        </w:r>
+        <w:r>
+          <w:rPr>
+            <w:noProof/>
+            <w:webHidden/>
+          </w:rPr>
+          <w:t>18</w:t>
+        </w:r>
+        <w:r>
+          <w:rPr>
+            <w:noProof/>
+            <w:webHidden/>
+          </w:rPr>
+          <w:fldChar w:fldCharType="end"/>
+        </w:r>
+      </w:hyperlink>
+    </w:p>
+    <w:p>
+      <w:pPr>
+        <w:pStyle w:val="TableofFigures"/>
+        <w:tabs>
+          <w:tab w:val="right" w:leader="dot" w:pos="9350"/>
+        </w:tabs>
+        <w:rPr>
+          <w:rFonts w:asciiTheme="minorHAnsi" w:eastAsiaTheme="minorEastAsia" w:hAnsiTheme="minorHAnsi" w:cstheme="minorBidi"/>
+          <w:noProof/>
+        </w:rPr>
+      </w:pPr>
+      <w:hyperlink r:id="rId14" w:anchor="_Toc510486445" w:history="1">
+        <w:r>
+          <w:rPr>
+            <w:rStyle w:val="Hyperlink"/>
             <w:rFonts w:ascii="Arial" w:hAnsi="Arial" w:cs="Arial"/>
             <w:noProof/>
+          </w:rPr>
+          <w:t>Figure 6: Preliminary sketch for the game, digitally drawn using Autodesk Sketchbook by marias.</w:t>
+        </w:r>
+        <w:r>
+          <w:rPr>
+            <w:noProof/>
             <w:webHidden/>
-            <w:sz w:val="24"/>
-            <w:szCs w:val="24"/>
           </w:rPr>
           <w:tab/>
         </w:r>
         <w:r>
           <w:rPr>
-            <w:rFonts w:ascii="Arial" w:hAnsi="Arial" w:cs="Arial"/>
             <w:noProof/>
             <w:webHidden/>
-            <w:sz w:val="24"/>
-            <w:szCs w:val="24"/>
           </w:rPr>
           <w:fldChar w:fldCharType="begin"/>
         </w:r>
         <w:r>
           <w:rPr>
-            <w:rFonts w:ascii="Arial" w:hAnsi="Arial" w:cs="Arial"/>
             <w:noProof/>
             <w:webHidden/>
-            <w:sz w:val="24"/>
-            <w:szCs w:val="24"/>
-          </w:rPr>
-          <w:instrText xml:space="preserve"> PAGEREF _Toc509041010 \h </w:instrText>
-        </w:r>
-        <w:r>
-          <w:rPr>
-            <w:rFonts w:ascii="Arial" w:hAnsi="Arial" w:cs="Arial"/>
+          </w:rPr>
+          <w:instrText xml:space="preserve"> PAGEREF _Toc510486445 \h </w:instrText>
+        </w:r>
+        <w:r>
+          <w:rPr>
             <w:noProof/>
             <w:webHidden/>
-            <w:sz w:val="24"/>
-            <w:szCs w:val="24"/>
-          </w:rPr>
-        </w:r>
-        <w:r>
-          <w:rPr>
-            <w:rFonts w:ascii="Arial" w:hAnsi="Arial" w:cs="Arial"/>
+          </w:rPr>
+        </w:r>
+        <w:r>
+          <w:rPr>
             <w:noProof/>
             <w:webHidden/>
-            <w:sz w:val="24"/>
-            <w:szCs w:val="24"/>
           </w:rPr>
           <w:fldChar w:fldCharType="separate"/>
         </w:r>
         <w:r>
           <w:rPr>
-            <w:rFonts w:ascii="Arial" w:hAnsi="Arial" w:cs="Arial"/>
             <w:noProof/>
             <w:webHidden/>
-            <w:sz w:val="24"/>
-            <w:szCs w:val="24"/>
-          </w:rPr>
-          <w:t>18</w:t>
-        </w:r>
-        <w:r>
-          <w:rPr>
-            <w:rFonts w:ascii="Arial" w:hAnsi="Arial" w:cs="Arial"/>
+          </w:rPr>
+          <w:t>19</w:t>
+        </w:r>
+        <w:r>
+          <w:rPr>
             <w:noProof/>
             <w:webHidden/>
-            <w:sz w:val="24"/>
-            <w:szCs w:val="24"/>
           </w:rPr>
           <w:fldChar w:fldCharType="end"/>
         </w:r>
@@ -4323,7 +3777,7 @@
           <w:szCs w:val="72"/>
         </w:rPr>
       </w:pPr>
-      <w:bookmarkStart w:id="0" w:name="_Toc509864221"/>
+      <w:bookmarkStart w:id="0" w:name="_Toc510486398"/>
       <w:r>
         <w:rPr>
           <w:rFonts w:ascii="Old English Text MT" w:hAnsi="Old English Text MT"/>
@@ -4350,7 +3804,7 @@
           <w:szCs w:val="40"/>
         </w:rPr>
       </w:pPr>
-      <w:bookmarkStart w:id="1" w:name="_Toc509864222"/>
+      <w:bookmarkStart w:id="1" w:name="_Toc510486399"/>
       <w:r>
         <w:rPr>
           <w:rFonts w:ascii="Papyrus" w:hAnsi="Papyrus"/>
@@ -4482,7 +3936,7 @@
                       <w:szCs w:val="24"/>
                     </w:rPr>
                   </w:pPr>
-                  <w:bookmarkStart w:id="2" w:name="_Toc509041006"/>
+                  <w:bookmarkStart w:id="2" w:name="_Toc510486440"/>
                   <w:r>
                     <w:rPr>
                       <w:rFonts w:ascii="Arial" w:hAnsi="Arial" w:cs="Arial"/>
@@ -4603,7 +4057,7 @@
                     </pic:cNvPicPr>
                   </pic:nvPicPr>
                   <pic:blipFill>
-                    <a:blip r:embed="rId14" cstate="print"/>
+                    <a:blip r:embed="rId15" cstate="print"/>
                     <a:srcRect/>
                     <a:stretch>
                       <a:fillRect/>
@@ -4726,7 +4180,7 @@
           <w:szCs w:val="40"/>
         </w:rPr>
       </w:pPr>
-      <w:bookmarkStart w:id="3" w:name="_Toc509864223"/>
+      <w:bookmarkStart w:id="3" w:name="_Toc510486400"/>
       <w:r>
         <w:rPr>
           <w:rFonts w:ascii="Papyrus" w:hAnsi="Papyrus"/>
@@ -4774,7 +4228,7 @@
                     <pic:cNvPicPr/>
                   </pic:nvPicPr>
                   <pic:blipFill>
-                    <a:blip r:embed="rId15" cstate="print"/>
+                    <a:blip r:embed="rId16" cstate="print"/>
                     <a:stretch>
                       <a:fillRect/>
                     </a:stretch>
@@ -4896,7 +4350,7 @@
                     </pic:cNvPicPr>
                   </pic:nvPicPr>
                   <pic:blipFill>
-                    <a:blip r:embed="rId16" cstate="print"/>
+                    <a:blip r:embed="rId17" cstate="print"/>
                     <a:srcRect/>
                     <a:stretch>
                       <a:fillRect/>
@@ -4936,7 +4390,7 @@
           <w:szCs w:val="24"/>
         </w:rPr>
       </w:pPr>
-      <w:bookmarkStart w:id="4" w:name="_Toc509041007"/>
+      <w:bookmarkStart w:id="4" w:name="_Toc510486441"/>
       <w:r>
         <w:rPr>
           <w:rFonts w:ascii="Arial Unicode MS" w:eastAsia="Arial Unicode MS" w:hAnsi="Arial Unicode MS" w:cs="Arial Unicode MS"/>
@@ -5067,7 +4521,7 @@
           <w:szCs w:val="40"/>
         </w:rPr>
       </w:pPr>
-      <w:bookmarkStart w:id="5" w:name="_Toc509864224"/>
+      <w:bookmarkStart w:id="5" w:name="_Toc510486401"/>
       <w:r>
         <w:rPr>
           <w:rFonts w:ascii="Papyrus" w:hAnsi="Papyrus"/>
@@ -5094,7 +4548,7 @@
           <w:szCs w:val="32"/>
         </w:rPr>
       </w:pPr>
-      <w:bookmarkStart w:id="6" w:name="_Toc509864225"/>
+      <w:bookmarkStart w:id="6" w:name="_Toc510486402"/>
       <w:r>
         <w:rPr>
           <w:rFonts w:ascii="Bookman Old Style" w:hAnsi="Bookman Old Style"/>
@@ -5363,7 +4817,7 @@
                       <w:szCs w:val="24"/>
                     </w:rPr>
                   </w:pPr>
-                  <w:bookmarkStart w:id="7" w:name="_Toc509041008"/>
+                  <w:bookmarkStart w:id="7" w:name="_Toc510486442"/>
                   <w:r>
                     <w:rPr>
                       <w:rFonts w:ascii="Arial" w:hAnsi="Arial" w:cs="Arial"/>
@@ -5505,7 +4959,7 @@
                     </pic:cNvPicPr>
                   </pic:nvPicPr>
                   <pic:blipFill>
-                    <a:blip r:embed="rId17" cstate="print"/>
+                    <a:blip r:embed="rId18" cstate="print"/>
                     <a:srcRect/>
                     <a:stretch>
                       <a:fillRect/>
@@ -5812,7 +5266,7 @@
           <w:szCs w:val="32"/>
         </w:rPr>
       </w:pPr>
-      <w:bookmarkStart w:id="8" w:name="_Toc509864226"/>
+      <w:bookmarkStart w:id="8" w:name="_Toc510486403"/>
       <w:proofErr w:type="spellStart"/>
       <w:r>
         <w:rPr>
@@ -13082,7 +12536,7 @@
           <w:szCs w:val="40"/>
         </w:rPr>
       </w:pPr>
-      <w:bookmarkStart w:id="9" w:name="_Toc509864227"/>
+      <w:bookmarkStart w:id="9" w:name="_Toc510486404"/>
       <w:r>
         <w:rPr>
           <w:rFonts w:ascii="Papyrus" w:hAnsi="Papyrus"/>
@@ -13216,7 +12670,7 @@
           <w:noProof/>
         </w:rPr>
         <w:pict>
-          <v:shape id="_x0000_s1032" type="#_x0000_t202" style="position:absolute;margin-left:1.5pt;margin-top:222.2pt;width:307.5pt;height:35.85pt;z-index:251668480" stroked="f">
+          <v:shape id="_x0000_s1032" type="#_x0000_t202" style="position:absolute;margin-left:5.55pt;margin-top:228.2pt;width:307.5pt;height:35.85pt;z-index:251668480" stroked="f">
             <v:textbox inset="0,0,0,0">
               <w:txbxContent>
                 <w:p>
@@ -13230,7 +12684,7 @@
                       <w:szCs w:val="24"/>
                     </w:rPr>
                   </w:pPr>
-                  <w:bookmarkStart w:id="10" w:name="_Toc509041009"/>
+                  <w:bookmarkStart w:id="10" w:name="_Toc510486443"/>
                   <w:r>
                     <w:rPr>
                       <w:rFonts w:ascii="Arial" w:hAnsi="Arial" w:cs="Arial"/>
@@ -13343,22 +12797,19 @@
       </w:r>
       <w:r>
         <w:rPr>
-          <w:rFonts w:ascii="Times New Roman" w:hAnsi="Times New Roman"/>
           <w:noProof/>
-          <w:sz w:val="24"/>
-          <w:szCs w:val="24"/>
         </w:rPr>
         <w:drawing>
           <wp:anchor distT="0" distB="0" distL="114300" distR="114300" simplePos="0" relativeHeight="251666432" behindDoc="0" locked="0" layoutInCell="1" allowOverlap="1">
             <wp:simplePos x="0" y="0"/>
             <wp:positionH relativeFrom="column">
-              <wp:posOffset>19050</wp:posOffset>
+              <wp:posOffset>49530</wp:posOffset>
             </wp:positionH>
             <wp:positionV relativeFrom="paragraph">
-              <wp:posOffset>19050</wp:posOffset>
+              <wp:posOffset>71120</wp:posOffset>
             </wp:positionV>
-            <wp:extent cx="3905250" cy="2746375"/>
-            <wp:effectExtent l="19050" t="19050" r="19050" b="15875"/>
+            <wp:extent cx="3909060" cy="2751455"/>
+            <wp:effectExtent l="19050" t="19050" r="15240" b="10795"/>
             <wp:wrapSquare wrapText="bothSides"/>
             <wp:docPr id="14" name="Picture 3" descr="Dinosaur1.jpg"/>
             <wp:cNvGraphicFramePr>
@@ -13374,7 +12825,7 @@
                     </pic:cNvPicPr>
                   </pic:nvPicPr>
                   <pic:blipFill>
-                    <a:blip r:embed="rId18" cstate="print"/>
+                    <a:blip r:embed="rId19" cstate="print"/>
                     <a:srcRect/>
                     <a:stretch>
                       <a:fillRect/>
@@ -13383,7 +12834,7 @@
                   <pic:spPr bwMode="auto">
                     <a:xfrm>
                       <a:off x="0" y="0"/>
-                      <a:ext cx="3905250" cy="2746375"/>
+                      <a:ext cx="3909060" cy="2751455"/>
                     </a:xfrm>
                     <a:prstGeom prst="rect">
                       <a:avLst/>
@@ -13475,7 +12926,7 @@
           <w:szCs w:val="72"/>
         </w:rPr>
       </w:pPr>
-      <w:bookmarkStart w:id="11" w:name="_Toc509864228"/>
+      <w:bookmarkStart w:id="11" w:name="_Toc510486405"/>
       <w:r>
         <w:rPr>
           <w:rFonts w:ascii="Old English Text MT" w:hAnsi="Old English Text MT"/>
@@ -13514,7 +12965,7 @@
           <w:szCs w:val="40"/>
         </w:rPr>
       </w:pPr>
-      <w:bookmarkStart w:id="12" w:name="_Toc509864229"/>
+      <w:bookmarkStart w:id="12" w:name="_Toc510486406"/>
       <w:r>
         <w:rPr>
           <w:rFonts w:ascii="Papyrus" w:hAnsi="Papyrus"/>
@@ -13725,7 +13176,7 @@
           <w:szCs w:val="40"/>
         </w:rPr>
       </w:pPr>
-      <w:bookmarkStart w:id="13" w:name="_Toc509864230"/>
+      <w:bookmarkStart w:id="13" w:name="_Toc510486407"/>
       <w:r>
         <w:rPr>
           <w:rFonts w:ascii="Papyrus" w:hAnsi="Papyrus"/>
@@ -13799,354 +13250,12 @@
       </w:pPr>
       <w:r>
         <w:rPr>
-          <w:rFonts w:ascii="Times New Roman" w:hAnsi="Times New Roman"/>
-          <w:sz w:val="24"/>
-          <w:szCs w:val="24"/>
-        </w:rPr>
-        <w:t xml:space="preserve">To begin, Ray will first take the TOG </w:t>
-      </w:r>
-      <w:proofErr w:type="spellStart"/>
-      <w:r>
-        <w:rPr>
-          <w:rFonts w:ascii="Times New Roman" w:hAnsi="Times New Roman"/>
-          <w:sz w:val="24"/>
-          <w:szCs w:val="24"/>
-        </w:rPr>
-        <w:t>pseudocode</w:t>
-      </w:r>
-      <w:proofErr w:type="spellEnd"/>
-      <w:r>
-        <w:rPr>
-          <w:rFonts w:ascii="Times New Roman" w:hAnsi="Times New Roman"/>
-          <w:sz w:val="24"/>
-          <w:szCs w:val="24"/>
-        </w:rPr>
-        <w:t xml:space="preserve"> and begin converting it to C++ code for use with the SDL 2.0.8 Library for compilation with GCC. From here, many versions of the game can be made using various languages and environments.  </w:t>
-      </w:r>
-    </w:p>
-    <w:p>
-      <w:pPr>
-        <w:spacing w:after="240" w:line="240" w:lineRule="auto"/>
-        <w:rPr>
-          <w:rFonts w:ascii="Times New Roman" w:hAnsi="Times New Roman"/>
-          <w:sz w:val="24"/>
-          <w:szCs w:val="24"/>
-        </w:rPr>
-      </w:pPr>
-    </w:p>
-    <w:p>
-      <w:pPr>
-        <w:spacing w:after="0" w:line="240" w:lineRule="auto"/>
-        <w:rPr>
-          <w:rFonts w:ascii="Times New Roman" w:hAnsi="Times New Roman"/>
-          <w:sz w:val="24"/>
-          <w:szCs w:val="24"/>
-        </w:rPr>
-      </w:pPr>
-    </w:p>
-    <w:p>
-      <w:pPr>
-        <w:pStyle w:val="ListParagraph"/>
-        <w:numPr>
-          <w:ilvl w:val="0"/>
-          <w:numId w:val="1"/>
-        </w:numPr>
-        <w:spacing w:line="720" w:lineRule="exact"/>
-        <w:ind w:left="0" w:firstLine="0"/>
-        <w:jc w:val="center"/>
-        <w:outlineLvl w:val="0"/>
-        <w:rPr>
-          <w:rFonts w:ascii="Old English Text MT" w:hAnsi="Old English Text MT"/>
-          <w:sz w:val="72"/>
-          <w:szCs w:val="72"/>
-        </w:rPr>
-      </w:pPr>
-      <w:bookmarkStart w:id="14" w:name="_Toc509864231"/>
-      <w:r>
-        <w:rPr>
-          <w:rFonts w:ascii="Old English Text MT" w:hAnsi="Old English Text MT"/>
-          <w:sz w:val="72"/>
-          <w:szCs w:val="72"/>
-        </w:rPr>
-        <w:t>Conceptual Development of Newer Modernized Game</w:t>
-      </w:r>
-      <w:bookmarkEnd w:id="14"/>
-    </w:p>
-    <w:p>
-      <w:pPr>
-        <w:spacing w:after="0" w:line="240" w:lineRule="auto"/>
-        <w:rPr>
-          <w:rFonts w:ascii="Times New Roman" w:hAnsi="Times New Roman"/>
-          <w:sz w:val="24"/>
-          <w:szCs w:val="24"/>
-        </w:rPr>
-      </w:pPr>
-    </w:p>
-    <w:p>
-      <w:pPr>
-        <w:pStyle w:val="ListParagraph"/>
-        <w:numPr>
-          <w:ilvl w:val="0"/>
-          <w:numId w:val="16"/>
-        </w:numPr>
-        <w:jc w:val="center"/>
-        <w:outlineLvl w:val="1"/>
-        <w:rPr>
-          <w:rFonts w:ascii="Papyrus" w:hAnsi="Papyrus"/>
-          <w:sz w:val="40"/>
-          <w:szCs w:val="40"/>
-        </w:rPr>
-      </w:pPr>
-      <w:bookmarkStart w:id="15" w:name="_Toc509864232"/>
-      <w:r>
-        <w:rPr>
-          <w:rFonts w:ascii="Papyrus" w:hAnsi="Papyrus"/>
-          <w:sz w:val="40"/>
-          <w:szCs w:val="40"/>
-        </w:rPr>
-        <w:t>Discussion of Possible Change to Game Title</w:t>
-      </w:r>
-      <w:bookmarkEnd w:id="15"/>
-    </w:p>
-    <w:p>
-      <w:pPr>
-        <w:spacing w:after="240" w:line="240" w:lineRule="auto"/>
-        <w:rPr>
-          <w:rFonts w:ascii="Times New Roman" w:hAnsi="Times New Roman"/>
-          <w:sz w:val="24"/>
-          <w:szCs w:val="24"/>
-        </w:rPr>
-      </w:pPr>
-      <w:r>
-        <w:rPr>
-          <w:rFonts w:ascii="Times New Roman" w:hAnsi="Times New Roman"/>
-          <w:sz w:val="24"/>
-          <w:szCs w:val="24"/>
-        </w:rPr>
-        <w:t>Ray and Maria, in personal conference with each other,</w:t>
-      </w:r>
-      <w:r>
-        <w:rPr>
-          <w:rFonts w:ascii="Times New Roman" w:hAnsi="Times New Roman"/>
-          <w:sz w:val="24"/>
-          <w:szCs w:val="24"/>
-        </w:rPr>
-        <w:t xml:space="preserve"> have discovered that there are numerous games in existence about dinosaurs in one context or another, with titles all featuring the word “dinosaur.” With this in mind, the thought occurred to Maria that a game with such a generic title as “The Dinosaur Game” may get lost </w:t>
-      </w:r>
-      <w:r>
-        <w:rPr>
-          <w:rFonts w:ascii="Times New Roman" w:hAnsi="Times New Roman"/>
-          <w:sz w:val="24"/>
-          <w:szCs w:val="24"/>
-        </w:rPr>
-        <w:t xml:space="preserve">in a Google search or even just a search on Google Play for an Android app, which is one of the forms this game may be developed into. In context of the some of the details of the game story in development (see the next subsection, C. Ideas to Fill in the Story) it was agreed that one possible alternative for a title would be “The Time Traveling Dinosaur Apocalypse.” However, Ray has decided not to finalize this change just yet (by changing the title of the game document, the name  the </w:t>
-      </w:r>
-      <w:proofErr w:type="spellStart"/>
-      <w:r>
-        <w:rPr>
-          <w:rFonts w:ascii="Times New Roman" w:hAnsi="Times New Roman"/>
-          <w:sz w:val="24"/>
-          <w:szCs w:val="24"/>
-        </w:rPr>
-        <w:t>GitHub</w:t>
-      </w:r>
-      <w:proofErr w:type="spellEnd"/>
-      <w:r>
-        <w:rPr>
-          <w:rFonts w:ascii="Times New Roman" w:hAnsi="Times New Roman"/>
-          <w:sz w:val="24"/>
-          <w:szCs w:val="24"/>
-        </w:rPr>
-        <w:t xml:space="preserve"> depository, the names of all the file folders/directories, the filenames themselves, etc. as this would entail some deal of effort and if the name should change again, even more effort would have to be expended, also, keeping </w:t>
-      </w:r>
-      <w:r>
-        <w:rPr>
-          <w:rFonts w:ascii="Times New Roman" w:hAnsi="Times New Roman"/>
-          <w:sz w:val="24"/>
-          <w:szCs w:val="24"/>
-        </w:rPr>
-        <w:t>all the code and records under different changing names, particularly names of depositories, directories, and files would also cause confusion as to where to find everything. Therefore, while the devilment team will keep in mind that the final name of the game may change, its working title throughout the duration of this project will be “The Dinosaur Game.”</w:t>
-      </w:r>
-    </w:p>
-    <w:p>
-      <w:pPr>
-        <w:spacing w:after="0" w:line="240" w:lineRule="auto"/>
-        <w:rPr>
-          <w:rFonts w:ascii="Times New Roman" w:hAnsi="Times New Roman"/>
-          <w:sz w:val="24"/>
-          <w:szCs w:val="24"/>
-        </w:rPr>
-      </w:pPr>
-    </w:p>
-    <w:p>
-      <w:pPr>
-        <w:spacing w:after="0" w:line="240" w:lineRule="auto"/>
-        <w:rPr>
-          <w:rFonts w:ascii="Times New Roman" w:hAnsi="Times New Roman"/>
-          <w:sz w:val="24"/>
-          <w:szCs w:val="24"/>
-        </w:rPr>
-      </w:pPr>
-    </w:p>
-    <w:p>
-      <w:pPr>
-        <w:pStyle w:val="ListParagraph"/>
-        <w:numPr>
-          <w:ilvl w:val="0"/>
-          <w:numId w:val="16"/>
-        </w:numPr>
-        <w:jc w:val="center"/>
-        <w:outlineLvl w:val="1"/>
-        <w:rPr>
-          <w:rFonts w:ascii="Papyrus" w:hAnsi="Papyrus"/>
-          <w:sz w:val="40"/>
-          <w:szCs w:val="40"/>
-        </w:rPr>
-      </w:pPr>
-      <w:bookmarkStart w:id="16" w:name="_Toc509864233"/>
-      <w:r>
-        <w:rPr>
-          <w:rFonts w:ascii="Papyrus" w:hAnsi="Papyrus"/>
-          <w:sz w:val="40"/>
-          <w:szCs w:val="40"/>
-        </w:rPr>
-        <w:t>Ideas to Fill in the Story</w:t>
-      </w:r>
-      <w:bookmarkEnd w:id="16"/>
-    </w:p>
-    <w:p>
-      <w:pPr>
-        <w:spacing w:after="240" w:line="240" w:lineRule="auto"/>
-        <w:rPr>
-          <w:rFonts w:ascii="Times New Roman" w:hAnsi="Times New Roman"/>
-          <w:sz w:val="24"/>
-          <w:szCs w:val="24"/>
-        </w:rPr>
-      </w:pPr>
-      <w:r>
-        <w:rPr>
-          <w:rFonts w:ascii="Bookman Old Style" w:hAnsi="Bookman Old Style"/>
           <w:noProof/>
-          <w:sz w:val="32"/>
-          <w:szCs w:val="32"/>
         </w:rPr>
         <w:lastRenderedPageBreak/>
-        <w:drawing>
-          <wp:anchor distT="0" distB="0" distL="114300" distR="114300" simplePos="0" relativeHeight="251669504" behindDoc="0" locked="0" layoutInCell="1" allowOverlap="1">
-            <wp:simplePos x="0" y="0"/>
-            <wp:positionH relativeFrom="column">
-              <wp:posOffset>39370</wp:posOffset>
-            </wp:positionH>
-            <wp:positionV relativeFrom="paragraph">
-              <wp:posOffset>70485</wp:posOffset>
-            </wp:positionV>
-            <wp:extent cx="4392930" cy="5577840"/>
-            <wp:effectExtent l="38100" t="19050" r="26670" b="22860"/>
-            <wp:wrapSquare wrapText="bothSides"/>
-            <wp:docPr id="5" name="Picture 0" descr="alexdino1.jpg"/>
-            <wp:cNvGraphicFramePr>
-              <a:graphicFrameLocks xmlns:a="http://schemas.openxmlformats.org/drawingml/2006/main" noChangeAspect="1"/>
-            </wp:cNvGraphicFramePr>
-            <a:graphic xmlns:a="http://schemas.openxmlformats.org/drawingml/2006/main">
-              <a:graphicData uri="http://schemas.openxmlformats.org/drawingml/2006/picture">
-                <pic:pic xmlns:pic="http://schemas.openxmlformats.org/drawingml/2006/picture">
-                  <pic:nvPicPr>
-                    <pic:cNvPr id="0" name="Picture 0" descr="alexdino1.jpg"/>
-                    <pic:cNvPicPr>
-                      <a:picLocks noChangeAspect="1" noChangeArrowheads="1"/>
-                    </pic:cNvPicPr>
-                  </pic:nvPicPr>
-                  <pic:blipFill>
-                    <a:blip r:embed="rId19" cstate="print"/>
-                    <a:srcRect/>
-                    <a:stretch>
-                      <a:fillRect/>
-                    </a:stretch>
-                  </pic:blipFill>
-                  <pic:spPr bwMode="auto">
-                    <a:xfrm>
-                      <a:off x="0" y="0"/>
-                      <a:ext cx="4392930" cy="5577840"/>
-                    </a:xfrm>
-                    <a:prstGeom prst="rect">
-                      <a:avLst/>
-                    </a:prstGeom>
-                    <a:noFill/>
-                    <a:ln w="9525">
-                      <a:solidFill>
-                        <a:srgbClr val="4F81BD"/>
-                      </a:solidFill>
-                      <a:miter lim="800000"/>
-                      <a:headEnd/>
-                      <a:tailEnd/>
-                    </a:ln>
-                  </pic:spPr>
-                </pic:pic>
-              </a:graphicData>
-            </a:graphic>
-          </wp:anchor>
-        </w:drawing>
-      </w:r>
-      <w:r>
-        <w:rPr>
-          <w:rFonts w:ascii="Times New Roman" w:hAnsi="Times New Roman"/>
-          <w:sz w:val="24"/>
-          <w:szCs w:val="24"/>
-        </w:rPr>
-        <w:t>Ray has come up with more ideas to fill in the game story. They are as follows.</w:t>
-      </w:r>
-    </w:p>
-    <w:p>
-      <w:pPr>
-        <w:pStyle w:val="ListParagraph"/>
-        <w:numPr>
-          <w:ilvl w:val="0"/>
-          <w:numId w:val="10"/>
-        </w:numPr>
-        <w:spacing w:after="240" w:line="240" w:lineRule="auto"/>
-        <w:jc w:val="center"/>
-        <w:outlineLvl w:val="2"/>
-        <w:rPr>
-          <w:rFonts w:ascii="Bookman Old Style" w:hAnsi="Bookman Old Style"/>
-          <w:sz w:val="32"/>
-          <w:szCs w:val="32"/>
-        </w:rPr>
-      </w:pPr>
-      <w:bookmarkStart w:id="17" w:name="_Toc509864234"/>
-      <w:r>
-        <w:rPr>
-          <w:rFonts w:ascii="Bookman Old Style" w:hAnsi="Bookman Old Style"/>
-          <w:sz w:val="32"/>
-          <w:szCs w:val="32"/>
-        </w:rPr>
-        <w:t xml:space="preserve">First Stage/Volume </w:t>
-      </w:r>
-      <w:r>
-        <w:rPr>
-          <w:rFonts w:ascii="Bookman Old Style" w:hAnsi="Bookman Old Style"/>
-          <w:sz w:val="32"/>
-          <w:szCs w:val="32"/>
-        </w:rPr>
-        <w:t>One</w:t>
-      </w:r>
-      <w:bookmarkEnd w:id="17"/>
-    </w:p>
-    <w:p>
-      <w:pPr>
-        <w:spacing w:after="240" w:line="240" w:lineRule="auto"/>
-        <w:rPr>
-          <w:rFonts w:ascii="Times New Roman" w:hAnsi="Times New Roman"/>
-          <w:sz w:val="24"/>
-          <w:szCs w:val="24"/>
-        </w:rPr>
-      </w:pPr>
-      <w:r>
-        <w:rPr>
-          <w:noProof/>
-        </w:rPr>
         <w:pict>
-          <v:shape id="_x0000_s1034" type="#_x0000_t202" style="position:absolute;margin-left:-355.7pt;margin-top:295.3pt;width:350.9pt;height:30.95pt;z-index:251671552" stroked="f">
-            <v:textbox inset="0,0,0,0">
+          <v:shape id="_x0000_s1040" type="#_x0000_t202" style="position:absolute;margin-left:1.5pt;margin-top:275.5pt;width:369.8pt;height:.05pt;z-index:251678720" wrapcoords="-44 0 -44 20965 21600 20965 21600 0 -44 0" stroked="f">
+            <v:textbox style="mso-fit-shape-to-text:t" inset="0,0,0,0">
               <w:txbxContent>
                 <w:p>
                   <w:pPr>
@@ -14159,7 +13268,7 @@
                       <w:szCs w:val="24"/>
                     </w:rPr>
                   </w:pPr>
-                  <w:bookmarkStart w:id="18" w:name="_Toc509041010"/>
+                  <w:bookmarkStart w:id="14" w:name="_Toc510486444"/>
                   <w:r>
                     <w:rPr>
                       <w:rFonts w:ascii="Arial" w:hAnsi="Arial" w:cs="Arial"/>
@@ -14205,6 +13314,596 @@
                       <w:szCs w:val="24"/>
                     </w:rPr>
                     <w:t>5</w:t>
+                  </w:r>
+                  <w:r>
+                    <w:rPr>
+                      <w:rFonts w:ascii="Arial" w:hAnsi="Arial" w:cs="Arial"/>
+                      <w:b w:val="0"/>
+                      <w:sz w:val="24"/>
+                      <w:szCs w:val="24"/>
+                    </w:rPr>
+                    <w:fldChar w:fldCharType="end"/>
+                  </w:r>
+                  <w:r>
+                    <w:rPr>
+                      <w:rFonts w:ascii="Arial" w:hAnsi="Arial" w:cs="Arial"/>
+                      <w:b w:val="0"/>
+                      <w:sz w:val="24"/>
+                      <w:szCs w:val="24"/>
+                    </w:rPr>
+                    <w:t>: Screen capture showing the result of Ray's first successful compilation of C++ code using the program library</w:t>
+                  </w:r>
+                  <w:r>
+                    <w:rPr>
+                      <w:rFonts w:ascii="Arial" w:hAnsi="Arial" w:cs="Arial"/>
+                      <w:b w:val="0"/>
+                      <w:noProof/>
+                      <w:sz w:val="24"/>
+                      <w:szCs w:val="24"/>
+                    </w:rPr>
+                    <w:t xml:space="preserve"> SDL 2.0.8.</w:t>
+                  </w:r>
+                  <w:bookmarkEnd w:id="14"/>
+                </w:p>
+              </w:txbxContent>
+            </v:textbox>
+            <w10:wrap type="tight"/>
+          </v:shape>
+        </w:pict>
+      </w:r>
+      <w:r>
+        <w:rPr>
+          <w:rFonts w:ascii="Times New Roman" w:hAnsi="Times New Roman"/>
+          <w:noProof/>
+          <w:sz w:val="24"/>
+          <w:szCs w:val="24"/>
+        </w:rPr>
+        <w:drawing>
+          <wp:anchor distT="0" distB="0" distL="114300" distR="114300" simplePos="0" relativeHeight="251676672" behindDoc="1" locked="0" layoutInCell="1" allowOverlap="1">
+            <wp:simplePos x="0" y="0"/>
+            <wp:positionH relativeFrom="column">
+              <wp:posOffset>19050</wp:posOffset>
+            </wp:positionH>
+            <wp:positionV relativeFrom="paragraph">
+              <wp:posOffset>0</wp:posOffset>
+            </wp:positionV>
+            <wp:extent cx="4696788" cy="3441843"/>
+            <wp:effectExtent l="19050" t="0" r="8562" b="0"/>
+            <wp:wrapTight wrapText="bothSides">
+              <wp:wrapPolygon edited="0">
+                <wp:start x="-88" y="0"/>
+                <wp:lineTo x="-88" y="21519"/>
+                <wp:lineTo x="21639" y="21519"/>
+                <wp:lineTo x="21639" y="0"/>
+                <wp:lineTo x="-88" y="0"/>
+              </wp:wrapPolygon>
+            </wp:wrapTight>
+            <wp:docPr id="2" name="Picture 0" descr="FirstDino.bmp"/>
+            <wp:cNvGraphicFramePr>
+              <a:graphicFrameLocks xmlns:a="http://schemas.openxmlformats.org/drawingml/2006/main" noChangeAspect="1"/>
+            </wp:cNvGraphicFramePr>
+            <a:graphic xmlns:a="http://schemas.openxmlformats.org/drawingml/2006/main">
+              <a:graphicData uri="http://schemas.openxmlformats.org/drawingml/2006/picture">
+                <pic:pic xmlns:pic="http://schemas.openxmlformats.org/drawingml/2006/picture">
+                  <pic:nvPicPr>
+                    <pic:cNvPr id="0" name="FirstDino.bmp"/>
+                    <pic:cNvPicPr/>
+                  </pic:nvPicPr>
+                  <pic:blipFill>
+                    <a:blip r:embed="rId20" cstate="print"/>
+                    <a:stretch>
+                      <a:fillRect/>
+                    </a:stretch>
+                  </pic:blipFill>
+                  <pic:spPr>
+                    <a:xfrm>
+                      <a:off x="0" y="0"/>
+                      <a:ext cx="4696788" cy="3441843"/>
+                    </a:xfrm>
+                    <a:prstGeom prst="rect">
+                      <a:avLst/>
+                    </a:prstGeom>
+                  </pic:spPr>
+                </pic:pic>
+              </a:graphicData>
+            </a:graphic>
+          </wp:anchor>
+        </w:drawing>
+      </w:r>
+      <w:r>
+        <w:rPr>
+          <w:rFonts w:ascii="Times New Roman" w:hAnsi="Times New Roman"/>
+          <w:sz w:val="24"/>
+          <w:szCs w:val="24"/>
+        </w:rPr>
+        <w:t xml:space="preserve">To begin, Ray will first take the TOG </w:t>
+      </w:r>
+      <w:proofErr w:type="spellStart"/>
+      <w:r>
+        <w:rPr>
+          <w:rFonts w:ascii="Times New Roman" w:hAnsi="Times New Roman"/>
+          <w:sz w:val="24"/>
+          <w:szCs w:val="24"/>
+        </w:rPr>
+        <w:t>pseudocode</w:t>
+      </w:r>
+      <w:proofErr w:type="spellEnd"/>
+      <w:r>
+        <w:rPr>
+          <w:rFonts w:ascii="Times New Roman" w:hAnsi="Times New Roman"/>
+          <w:sz w:val="24"/>
+          <w:szCs w:val="24"/>
+        </w:rPr>
+        <w:t xml:space="preserve"> and begin converting it to C++ code for use with the SDL 2.0.8 Library for compilation with GCC. From here, many versions of the game can be made using various languages and envir</w:t>
+      </w:r>
+      <w:r>
+        <w:rPr>
+          <w:rFonts w:ascii="Times New Roman" w:hAnsi="Times New Roman"/>
+          <w:sz w:val="24"/>
+          <w:szCs w:val="24"/>
+        </w:rPr>
+        <w:t>onments.</w:t>
+      </w:r>
+    </w:p>
+    <w:p>
+      <w:pPr>
+        <w:spacing w:after="240" w:line="240" w:lineRule="auto"/>
+        <w:rPr>
+          <w:rFonts w:ascii="Times New Roman" w:hAnsi="Times New Roman"/>
+          <w:sz w:val="24"/>
+          <w:szCs w:val="24"/>
+        </w:rPr>
+      </w:pPr>
+      <w:r>
+        <w:rPr>
+          <w:rFonts w:ascii="Times New Roman" w:hAnsi="Times New Roman"/>
+          <w:sz w:val="24"/>
+          <w:szCs w:val="24"/>
+        </w:rPr>
+        <w:t>After many frustrating misadventures learning how to appropriately integrate SDL 2 into the IDE package Dev-C++ and how to appropriately include the SDL into the program code, including one four-day long stalemate when nothing would compile because of the use of “SDL_</w:t>
+      </w:r>
+      <w:proofErr w:type="gramStart"/>
+      <w:r>
+        <w:rPr>
+          <w:rFonts w:ascii="Times New Roman" w:hAnsi="Times New Roman"/>
+          <w:sz w:val="24"/>
+          <w:szCs w:val="24"/>
+        </w:rPr>
+        <w:t>INIT(</w:t>
+      </w:r>
+      <w:proofErr w:type="gramEnd"/>
+      <w:r>
+        <w:rPr>
+          <w:rFonts w:ascii="Times New Roman" w:hAnsi="Times New Roman"/>
+          <w:sz w:val="24"/>
+          <w:szCs w:val="24"/>
+        </w:rPr>
+        <w:t>)” when attempting to call the function “</w:t>
+      </w:r>
+      <w:proofErr w:type="spellStart"/>
+      <w:r>
+        <w:rPr>
+          <w:rFonts w:ascii="Times New Roman" w:hAnsi="Times New Roman"/>
+          <w:sz w:val="24"/>
+          <w:szCs w:val="24"/>
+        </w:rPr>
+        <w:t>SDL_Init</w:t>
+      </w:r>
+      <w:proofErr w:type="spellEnd"/>
+      <w:r>
+        <w:rPr>
+          <w:rFonts w:ascii="Times New Roman" w:hAnsi="Times New Roman"/>
+          <w:sz w:val="24"/>
+          <w:szCs w:val="24"/>
+        </w:rPr>
+        <w:t>(),” Ray finally successfully compiled and run his first C++ program using the SDL library rendering the window shown in this section</w:t>
+      </w:r>
+      <w:r>
+        <w:rPr>
+          <w:rFonts w:ascii="Times New Roman" w:hAnsi="Times New Roman"/>
+          <w:sz w:val="24"/>
+          <w:szCs w:val="24"/>
+        </w:rPr>
+        <w:t xml:space="preserve"> on 3 April 2018</w:t>
+      </w:r>
+      <w:r>
+        <w:rPr>
+          <w:rFonts w:ascii="Times New Roman" w:hAnsi="Times New Roman"/>
+          <w:sz w:val="24"/>
+          <w:szCs w:val="24"/>
+        </w:rPr>
+        <w:t xml:space="preserve">. </w:t>
+      </w:r>
+    </w:p>
+    <w:p>
+      <w:pPr>
+        <w:spacing w:after="240" w:line="240" w:lineRule="auto"/>
+        <w:rPr>
+          <w:rFonts w:ascii="Times New Roman" w:hAnsi="Times New Roman"/>
+          <w:sz w:val="24"/>
+          <w:szCs w:val="24"/>
+        </w:rPr>
+      </w:pPr>
+    </w:p>
+    <w:p>
+      <w:pPr>
+        <w:spacing w:after="0" w:line="240" w:lineRule="auto"/>
+        <w:rPr>
+          <w:rFonts w:ascii="Times New Roman" w:hAnsi="Times New Roman"/>
+          <w:sz w:val="24"/>
+          <w:szCs w:val="24"/>
+        </w:rPr>
+      </w:pPr>
+    </w:p>
+    <w:p>
+      <w:pPr>
+        <w:pStyle w:val="ListParagraph"/>
+        <w:numPr>
+          <w:ilvl w:val="0"/>
+          <w:numId w:val="1"/>
+        </w:numPr>
+        <w:spacing w:line="720" w:lineRule="exact"/>
+        <w:ind w:left="0" w:firstLine="0"/>
+        <w:jc w:val="center"/>
+        <w:outlineLvl w:val="0"/>
+        <w:rPr>
+          <w:rFonts w:ascii="Old English Text MT" w:hAnsi="Old English Text MT"/>
+          <w:sz w:val="72"/>
+          <w:szCs w:val="72"/>
+        </w:rPr>
+      </w:pPr>
+      <w:bookmarkStart w:id="15" w:name="_Toc510486408"/>
+      <w:r>
+        <w:rPr>
+          <w:rFonts w:ascii="Old English Text MT" w:hAnsi="Old English Text MT"/>
+          <w:sz w:val="72"/>
+          <w:szCs w:val="72"/>
+        </w:rPr>
+        <w:t>Conceptual Development of Newer Modernized Game</w:t>
+      </w:r>
+      <w:bookmarkEnd w:id="15"/>
+    </w:p>
+    <w:p>
+      <w:pPr>
+        <w:spacing w:after="0" w:line="240" w:lineRule="auto"/>
+        <w:rPr>
+          <w:rFonts w:ascii="Times New Roman" w:hAnsi="Times New Roman"/>
+          <w:sz w:val="24"/>
+          <w:szCs w:val="24"/>
+        </w:rPr>
+      </w:pPr>
+    </w:p>
+    <w:p>
+      <w:pPr>
+        <w:pStyle w:val="ListParagraph"/>
+        <w:numPr>
+          <w:ilvl w:val="0"/>
+          <w:numId w:val="16"/>
+        </w:numPr>
+        <w:jc w:val="center"/>
+        <w:outlineLvl w:val="1"/>
+        <w:rPr>
+          <w:rFonts w:ascii="Papyrus" w:hAnsi="Papyrus"/>
+          <w:sz w:val="40"/>
+          <w:szCs w:val="40"/>
+        </w:rPr>
+      </w:pPr>
+      <w:bookmarkStart w:id="16" w:name="_Toc510486409"/>
+      <w:r>
+        <w:rPr>
+          <w:rFonts w:ascii="Papyrus" w:hAnsi="Papyrus"/>
+          <w:sz w:val="40"/>
+          <w:szCs w:val="40"/>
+        </w:rPr>
+        <w:t>Discussion of Possible Change to Game Title</w:t>
+      </w:r>
+      <w:bookmarkEnd w:id="16"/>
+    </w:p>
+    <w:p>
+      <w:pPr>
+        <w:spacing w:after="240" w:line="240" w:lineRule="auto"/>
+        <w:rPr>
+          <w:rFonts w:ascii="Times New Roman" w:hAnsi="Times New Roman"/>
+          <w:sz w:val="24"/>
+          <w:szCs w:val="24"/>
+        </w:rPr>
+      </w:pPr>
+      <w:r>
+        <w:rPr>
+          <w:rFonts w:ascii="Times New Roman" w:hAnsi="Times New Roman"/>
+          <w:sz w:val="24"/>
+          <w:szCs w:val="24"/>
+        </w:rPr>
+        <w:t>Ray and Maria, in personal conference with each other,</w:t>
+      </w:r>
+      <w:r>
+        <w:rPr>
+          <w:rFonts w:ascii="Times New Roman" w:hAnsi="Times New Roman"/>
+          <w:sz w:val="24"/>
+          <w:szCs w:val="24"/>
+        </w:rPr>
+        <w:t xml:space="preserve"> have discovered that there are numerous games in existence about dinosaurs in one context or another, with titles all featuring the word “dinosaur.” With this in mind, the thought occurred to Maria that a game with such a generic title as “The Dinosaur Game” may get lost </w:t>
+      </w:r>
+      <w:r>
+        <w:rPr>
+          <w:rFonts w:ascii="Times New Roman" w:hAnsi="Times New Roman"/>
+          <w:sz w:val="24"/>
+          <w:szCs w:val="24"/>
+        </w:rPr>
+        <w:t xml:space="preserve">in a Google search or even just a search on Google Play </w:t>
+      </w:r>
+      <w:r>
+        <w:rPr>
+          <w:rFonts w:ascii="Times New Roman" w:hAnsi="Times New Roman"/>
+          <w:sz w:val="24"/>
+          <w:szCs w:val="24"/>
+        </w:rPr>
+        <w:lastRenderedPageBreak/>
+        <w:t xml:space="preserve">for an Android app, which is one of the forms this game may be developed into. In context of the some of the details of the game story in development (see the next subsection, C. Ideas to Fill in the Story) it was agreed that one possible alternative for a title would be “The Time Traveling Dinosaur Apocalypse.” However, Ray has decided not to finalize this change just yet (by changing the title of the game document, the name  the </w:t>
+      </w:r>
+      <w:proofErr w:type="spellStart"/>
+      <w:r>
+        <w:rPr>
+          <w:rFonts w:ascii="Times New Roman" w:hAnsi="Times New Roman"/>
+          <w:sz w:val="24"/>
+          <w:szCs w:val="24"/>
+        </w:rPr>
+        <w:t>GitHub</w:t>
+      </w:r>
+      <w:proofErr w:type="spellEnd"/>
+      <w:r>
+        <w:rPr>
+          <w:rFonts w:ascii="Times New Roman" w:hAnsi="Times New Roman"/>
+          <w:sz w:val="24"/>
+          <w:szCs w:val="24"/>
+        </w:rPr>
+        <w:t xml:space="preserve"> depository, the names of all the file folders/directories, the filenames themselves, etc. as this would entail some deal of effort and if the name should change again, even more effort would have to be expended, also, keeping </w:t>
+      </w:r>
+      <w:r>
+        <w:rPr>
+          <w:rFonts w:ascii="Times New Roman" w:hAnsi="Times New Roman"/>
+          <w:sz w:val="24"/>
+          <w:szCs w:val="24"/>
+        </w:rPr>
+        <w:t>all the code and records under different changing names, particularly names of depositories, directories, and files would also cause confusion as to where to find everything. Therefore, while the devilment team will keep in mind that the final name of the game may change, its working title throughout the duration of this project will be “The Dinosaur Game.”</w:t>
+      </w:r>
+    </w:p>
+    <w:p>
+      <w:pPr>
+        <w:spacing w:after="0" w:line="240" w:lineRule="auto"/>
+        <w:rPr>
+          <w:rFonts w:ascii="Times New Roman" w:hAnsi="Times New Roman"/>
+          <w:sz w:val="24"/>
+          <w:szCs w:val="24"/>
+        </w:rPr>
+      </w:pPr>
+    </w:p>
+    <w:p>
+      <w:pPr>
+        <w:spacing w:after="0" w:line="240" w:lineRule="auto"/>
+        <w:rPr>
+          <w:rFonts w:ascii="Times New Roman" w:hAnsi="Times New Roman"/>
+          <w:sz w:val="24"/>
+          <w:szCs w:val="24"/>
+        </w:rPr>
+      </w:pPr>
+    </w:p>
+    <w:p>
+      <w:pPr>
+        <w:pStyle w:val="ListParagraph"/>
+        <w:numPr>
+          <w:ilvl w:val="0"/>
+          <w:numId w:val="16"/>
+        </w:numPr>
+        <w:jc w:val="center"/>
+        <w:outlineLvl w:val="1"/>
+        <w:rPr>
+          <w:rFonts w:ascii="Papyrus" w:hAnsi="Papyrus"/>
+          <w:sz w:val="40"/>
+          <w:szCs w:val="40"/>
+        </w:rPr>
+      </w:pPr>
+      <w:bookmarkStart w:id="17" w:name="_Toc510486410"/>
+      <w:r>
+        <w:rPr>
+          <w:rFonts w:ascii="Papyrus" w:hAnsi="Papyrus"/>
+          <w:sz w:val="40"/>
+          <w:szCs w:val="40"/>
+        </w:rPr>
+        <w:t>Ideas to Fill in the Story</w:t>
+      </w:r>
+      <w:bookmarkEnd w:id="17"/>
+    </w:p>
+    <w:p>
+      <w:pPr>
+        <w:spacing w:after="240" w:line="240" w:lineRule="auto"/>
+        <w:rPr>
+          <w:rFonts w:ascii="Times New Roman" w:hAnsi="Times New Roman"/>
+          <w:sz w:val="24"/>
+          <w:szCs w:val="24"/>
+        </w:rPr>
+      </w:pPr>
+      <w:r>
+        <w:rPr>
+          <w:rFonts w:ascii="Bookman Old Style" w:hAnsi="Bookman Old Style"/>
+          <w:noProof/>
+          <w:sz w:val="32"/>
+          <w:szCs w:val="32"/>
+        </w:rPr>
+        <w:drawing>
+          <wp:anchor distT="0" distB="0" distL="114300" distR="114300" simplePos="0" relativeHeight="251669504" behindDoc="0" locked="0" layoutInCell="1" allowOverlap="1">
+            <wp:simplePos x="0" y="0"/>
+            <wp:positionH relativeFrom="column">
+              <wp:posOffset>39370</wp:posOffset>
+            </wp:positionH>
+            <wp:positionV relativeFrom="paragraph">
+              <wp:posOffset>70485</wp:posOffset>
+            </wp:positionV>
+            <wp:extent cx="4392930" cy="5577840"/>
+            <wp:effectExtent l="38100" t="19050" r="26670" b="22860"/>
+            <wp:wrapSquare wrapText="bothSides"/>
+            <wp:docPr id="5" name="Picture 0" descr="alexdino1.jpg"/>
+            <wp:cNvGraphicFramePr>
+              <a:graphicFrameLocks xmlns:a="http://schemas.openxmlformats.org/drawingml/2006/main" noChangeAspect="1"/>
+            </wp:cNvGraphicFramePr>
+            <a:graphic xmlns:a="http://schemas.openxmlformats.org/drawingml/2006/main">
+              <a:graphicData uri="http://schemas.openxmlformats.org/drawingml/2006/picture">
+                <pic:pic xmlns:pic="http://schemas.openxmlformats.org/drawingml/2006/picture">
+                  <pic:nvPicPr>
+                    <pic:cNvPr id="0" name="Picture 0" descr="alexdino1.jpg"/>
+                    <pic:cNvPicPr>
+                      <a:picLocks noChangeAspect="1" noChangeArrowheads="1"/>
+                    </pic:cNvPicPr>
+                  </pic:nvPicPr>
+                  <pic:blipFill>
+                    <a:blip r:embed="rId21" cstate="print"/>
+                    <a:srcRect/>
+                    <a:stretch>
+                      <a:fillRect/>
+                    </a:stretch>
+                  </pic:blipFill>
+                  <pic:spPr bwMode="auto">
+                    <a:xfrm>
+                      <a:off x="0" y="0"/>
+                      <a:ext cx="4392930" cy="5577840"/>
+                    </a:xfrm>
+                    <a:prstGeom prst="rect">
+                      <a:avLst/>
+                    </a:prstGeom>
+                    <a:noFill/>
+                    <a:ln w="9525">
+                      <a:solidFill>
+                        <a:srgbClr val="4F81BD"/>
+                      </a:solidFill>
+                      <a:miter lim="800000"/>
+                      <a:headEnd/>
+                      <a:tailEnd/>
+                    </a:ln>
+                  </pic:spPr>
+                </pic:pic>
+              </a:graphicData>
+            </a:graphic>
+          </wp:anchor>
+        </w:drawing>
+      </w:r>
+      <w:r>
+        <w:rPr>
+          <w:rFonts w:ascii="Times New Roman" w:hAnsi="Times New Roman"/>
+          <w:sz w:val="24"/>
+          <w:szCs w:val="24"/>
+        </w:rPr>
+        <w:t>Ray has come up with more ideas to fill in the game story. They are as follows.</w:t>
+      </w:r>
+    </w:p>
+    <w:p>
+      <w:pPr>
+        <w:pStyle w:val="ListParagraph"/>
+        <w:numPr>
+          <w:ilvl w:val="0"/>
+          <w:numId w:val="10"/>
+        </w:numPr>
+        <w:spacing w:after="240" w:line="240" w:lineRule="auto"/>
+        <w:jc w:val="center"/>
+        <w:outlineLvl w:val="2"/>
+        <w:rPr>
+          <w:rFonts w:ascii="Bookman Old Style" w:hAnsi="Bookman Old Style"/>
+          <w:sz w:val="32"/>
+          <w:szCs w:val="32"/>
+        </w:rPr>
+      </w:pPr>
+      <w:bookmarkStart w:id="18" w:name="_Toc510486411"/>
+      <w:r>
+        <w:rPr>
+          <w:rFonts w:ascii="Bookman Old Style" w:hAnsi="Bookman Old Style"/>
+          <w:sz w:val="32"/>
+          <w:szCs w:val="32"/>
+        </w:rPr>
+        <w:t xml:space="preserve">First Stage/Volume </w:t>
+      </w:r>
+      <w:r>
+        <w:rPr>
+          <w:rFonts w:ascii="Bookman Old Style" w:hAnsi="Bookman Old Style"/>
+          <w:sz w:val="32"/>
+          <w:szCs w:val="32"/>
+        </w:rPr>
+        <w:t>One</w:t>
+      </w:r>
+      <w:bookmarkEnd w:id="18"/>
+    </w:p>
+    <w:p>
+      <w:pPr>
+        <w:spacing w:after="240" w:line="240" w:lineRule="auto"/>
+        <w:rPr>
+          <w:rFonts w:ascii="Times New Roman" w:hAnsi="Times New Roman"/>
+          <w:sz w:val="24"/>
+          <w:szCs w:val="24"/>
+        </w:rPr>
+      </w:pPr>
+      <w:r>
+        <w:rPr>
+          <w:noProof/>
+        </w:rPr>
+        <w:pict>
+          <v:shape id="_x0000_s1034" type="#_x0000_t202" style="position:absolute;margin-left:-355.7pt;margin-top:295.3pt;width:350.9pt;height:30.95pt;z-index:251671552" stroked="f">
+            <v:textbox inset="0,0,0,0">
+              <w:txbxContent>
+                <w:p>
+                  <w:pPr>
+                    <w:pStyle w:val="Caption"/>
+                    <w:rPr>
+                      <w:rFonts w:ascii="Arial" w:hAnsi="Arial" w:cs="Arial"/>
+                      <w:b w:val="0"/>
+                      <w:noProof/>
+                      <w:sz w:val="24"/>
+                      <w:szCs w:val="24"/>
+                    </w:rPr>
+                  </w:pPr>
+                  <w:bookmarkStart w:id="19" w:name="_Toc510486445"/>
+                  <w:r>
+                    <w:rPr>
+                      <w:rFonts w:ascii="Arial" w:hAnsi="Arial" w:cs="Arial"/>
+                      <w:b w:val="0"/>
+                      <w:sz w:val="24"/>
+                      <w:szCs w:val="24"/>
+                    </w:rPr>
+                    <w:t xml:space="preserve">Figure </w:t>
+                  </w:r>
+                  <w:r>
+                    <w:rPr>
+                      <w:rFonts w:ascii="Arial" w:hAnsi="Arial" w:cs="Arial"/>
+                      <w:b w:val="0"/>
+                      <w:sz w:val="24"/>
+                      <w:szCs w:val="24"/>
+                    </w:rPr>
+                    <w:fldChar w:fldCharType="begin"/>
+                  </w:r>
+                  <w:r>
+                    <w:rPr>
+                      <w:rFonts w:ascii="Arial" w:hAnsi="Arial" w:cs="Arial"/>
+                      <w:b w:val="0"/>
+                      <w:sz w:val="24"/>
+                      <w:szCs w:val="24"/>
+                    </w:rPr>
+                    <w:instrText xml:space="preserve"> SEQ Figure \* ARABIC </w:instrText>
+                  </w:r>
+                  <w:r>
+                    <w:rPr>
+                      <w:rFonts w:ascii="Arial" w:hAnsi="Arial" w:cs="Arial"/>
+                      <w:b w:val="0"/>
+                      <w:sz w:val="24"/>
+                      <w:szCs w:val="24"/>
+                    </w:rPr>
+                    <w:fldChar w:fldCharType="separate"/>
+                  </w:r>
+                  <w:r>
+                    <w:rPr>
+                      <w:rFonts w:ascii="Arial" w:hAnsi="Arial" w:cs="Arial"/>
+                      <w:b w:val="0"/>
+                      <w:noProof/>
+                      <w:sz w:val="24"/>
+                      <w:szCs w:val="24"/>
+                    </w:rPr>
+                    <w:t>6</w:t>
                   </w:r>
                   <w:r>
                     <w:rPr>
@@ -14309,7 +14008,7 @@
                     </w:rPr>
                     <w:t>.</w:t>
                   </w:r>
-                  <w:bookmarkEnd w:id="18"/>
+                  <w:bookmarkEnd w:id="19"/>
                 </w:p>
               </w:txbxContent>
             </v:textbox>
@@ -14347,7 +14046,16 @@
           <w:sz w:val="24"/>
           <w:szCs w:val="24"/>
         </w:rPr>
-        <w:t>before they travel forward in time and attempt to dominate the modern world. The time travel mechanism used to bring you back in time was developed by these intelligent dinosaurs and was adapted by the agency for use by humans. You will be eliminating the intelligent dinosaurs by throwing SPEARs, or Stick Projectile Eradication and Annihilation Receptacles. Essentially, these are miniature time traveling devices developed by the agency using the technology initially developed by the dinosaurs. They teleport anything they hit, but instead of sending it to a specific time and place</w:t>
+        <w:t xml:space="preserve">before they travel forward in time and attempt to dominate the modern world. The time travel mechanism used to bring you back in time was developed by these intelligent </w:t>
+      </w:r>
+      <w:r>
+        <w:rPr>
+          <w:rFonts w:ascii="Times New Roman" w:hAnsi="Times New Roman"/>
+          <w:sz w:val="24"/>
+          <w:szCs w:val="24"/>
+        </w:rPr>
+        <w:lastRenderedPageBreak/>
+        <w:t>dinosaurs and was adapted by the agency for use by humans. You will be eliminating the intelligent dinosaurs by throwing SPEARs, or Stick Projectile Eradication and Annihilation Receptacles. Essentially, these are miniature time traveling devices developed by the agency using the technology initially developed by the dinosaurs. They teleport anything they hit, but instead of sending it to a specific time and place</w:t>
       </w:r>
       <w:r>
         <w:rPr>
@@ -14414,308 +14122,316 @@
           <w:szCs w:val="32"/>
         </w:rPr>
       </w:pPr>
-      <w:bookmarkStart w:id="19" w:name="_Toc509864235"/>
+      <w:bookmarkStart w:id="20" w:name="_Toc510486412"/>
       <w:r>
         <w:rPr>
           <w:rFonts w:ascii="Bookman Old Style" w:hAnsi="Bookman Old Style"/>
           <w:sz w:val="32"/>
           <w:szCs w:val="32"/>
         </w:rPr>
+        <w:t>Second Stage/Volume Two</w:t>
+      </w:r>
+      <w:bookmarkEnd w:id="20"/>
+    </w:p>
+    <w:p>
+      <w:pPr>
+        <w:spacing w:after="240" w:line="240" w:lineRule="auto"/>
+        <w:rPr>
+          <w:rFonts w:ascii="Times New Roman" w:hAnsi="Times New Roman"/>
+          <w:sz w:val="24"/>
+          <w:szCs w:val="24"/>
+        </w:rPr>
+      </w:pPr>
+      <w:r>
+        <w:rPr>
+          <w:rFonts w:ascii="Times New Roman" w:hAnsi="Times New Roman"/>
+          <w:sz w:val="24"/>
+          <w:szCs w:val="24"/>
+        </w:rPr>
+        <w:t>A well-educated</w:t>
+      </w:r>
+      <w:r>
+        <w:rPr>
+          <w:rFonts w:ascii="Times New Roman" w:hAnsi="Times New Roman"/>
+          <w:sz w:val="24"/>
+          <w:szCs w:val="24"/>
+        </w:rPr>
+        <w:t xml:space="preserve">, </w:t>
+      </w:r>
+      <w:r>
+        <w:rPr>
+          <w:rFonts w:ascii="Times New Roman" w:hAnsi="Times New Roman"/>
+          <w:sz w:val="24"/>
+          <w:szCs w:val="24"/>
+        </w:rPr>
+        <w:t>misunderstood and alienated genius</w:t>
+      </w:r>
+      <w:r>
+        <w:rPr>
+          <w:rFonts w:ascii="Times New Roman" w:hAnsi="Times New Roman"/>
+          <w:sz w:val="24"/>
+          <w:szCs w:val="24"/>
+        </w:rPr>
+        <w:t xml:space="preserve"> from a very rich family who works in animal genetics discovers a giant metallic pod in the woods while hiking one day. S/he (Ray hasn’t determined this person’s gender yet) goes inside and finds a bunch of large foot-petal controls and a three-ring binder with hand-written notes in English telling him/her what the controls do along with suggestions to use this pod device to travel back in time to the time of the dinosaurs to bring back specimens to experiment on.</w:t>
+      </w:r>
+      <w:r>
+        <w:rPr>
+          <w:rFonts w:ascii="Times New Roman" w:hAnsi="Times New Roman"/>
+          <w:sz w:val="24"/>
+          <w:szCs w:val="24"/>
+        </w:rPr>
+        <w:t xml:space="preserve"> </w:t>
+      </w:r>
+      <w:r>
+        <w:rPr>
+          <w:rFonts w:ascii="Times New Roman" w:hAnsi="Times New Roman"/>
+          <w:sz w:val="24"/>
+          <w:szCs w:val="24"/>
+        </w:rPr>
+        <w:t>At the end, the notes are signed, “</w:t>
+      </w:r>
+      <w:proofErr w:type="gramStart"/>
+      <w:r>
+        <w:rPr>
+          <w:rFonts w:ascii="Times New Roman" w:hAnsi="Times New Roman"/>
+          <w:sz w:val="24"/>
+          <w:szCs w:val="24"/>
+        </w:rPr>
+        <w:t>Your</w:t>
+      </w:r>
+      <w:proofErr w:type="gramEnd"/>
+      <w:r>
+        <w:rPr>
+          <w:rFonts w:ascii="Times New Roman" w:hAnsi="Times New Roman"/>
+          <w:sz w:val="24"/>
+          <w:szCs w:val="24"/>
+        </w:rPr>
+        <w:t xml:space="preserve"> Secret Friend.” Also there’s a post-script that reads, “P.S. </w:t>
+      </w:r>
+      <w:proofErr w:type="gramStart"/>
+      <w:r>
+        <w:rPr>
+          <w:rFonts w:ascii="Times New Roman" w:hAnsi="Times New Roman"/>
+          <w:sz w:val="24"/>
+          <w:szCs w:val="24"/>
+        </w:rPr>
+        <w:t>Whatever</w:t>
+      </w:r>
+      <w:proofErr w:type="gramEnd"/>
+      <w:r>
+        <w:rPr>
+          <w:rFonts w:ascii="Times New Roman" w:hAnsi="Times New Roman"/>
+          <w:sz w:val="24"/>
+          <w:szCs w:val="24"/>
+        </w:rPr>
+        <w:t xml:space="preserve"> you do, hide this time travel pod in your garage and don’t tell </w:t>
+      </w:r>
+      <w:r>
+        <w:rPr>
+          <w:rFonts w:ascii="Times New Roman" w:hAnsi="Times New Roman"/>
+          <w:i/>
+          <w:sz w:val="24"/>
+          <w:szCs w:val="24"/>
+          <w:u w:val="single"/>
+        </w:rPr>
+        <w:t>anyone</w:t>
+      </w:r>
+      <w:r>
+        <w:rPr>
+          <w:rFonts w:ascii="Times New Roman" w:hAnsi="Times New Roman"/>
+          <w:sz w:val="24"/>
+          <w:szCs w:val="24"/>
+        </w:rPr>
+        <w:t xml:space="preserve"> about it! They won’t understand and you can get into a </w:t>
+      </w:r>
+      <w:r>
+        <w:rPr>
+          <w:rFonts w:ascii="Times New Roman" w:hAnsi="Times New Roman"/>
+          <w:i/>
+          <w:sz w:val="24"/>
+          <w:szCs w:val="24"/>
+          <w:u w:val="single"/>
+        </w:rPr>
+        <w:t>lot</w:t>
+      </w:r>
+      <w:r>
+        <w:rPr>
+          <w:rFonts w:ascii="Times New Roman" w:hAnsi="Times New Roman"/>
+          <w:sz w:val="24"/>
+          <w:szCs w:val="24"/>
+        </w:rPr>
+        <w:t xml:space="preserve"> of trouble. </w:t>
+      </w:r>
+      <w:proofErr w:type="gramStart"/>
+      <w:r>
+        <w:rPr>
+          <w:rFonts w:ascii="Times New Roman" w:hAnsi="Times New Roman"/>
+          <w:sz w:val="24"/>
+          <w:szCs w:val="24"/>
+        </w:rPr>
+        <w:t xml:space="preserve">I know, </w:t>
+      </w:r>
+      <w:r>
+        <w:rPr>
+          <w:rFonts w:ascii="Times New Roman" w:hAnsi="Times New Roman"/>
+          <w:i/>
+          <w:sz w:val="24"/>
+          <w:szCs w:val="24"/>
+          <w:u w:val="single"/>
+        </w:rPr>
+        <w:t>I</w:t>
+      </w:r>
+      <w:r>
+        <w:rPr>
+          <w:rFonts w:ascii="Times New Roman" w:hAnsi="Times New Roman"/>
+          <w:sz w:val="24"/>
+          <w:szCs w:val="24"/>
+        </w:rPr>
+        <w:t xml:space="preserve"> almost </w:t>
+      </w:r>
+      <w:r>
+        <w:rPr>
+          <w:rFonts w:ascii="Times New Roman" w:hAnsi="Times New Roman"/>
+          <w:sz w:val="24"/>
+          <w:szCs w:val="24"/>
+        </w:rPr>
+        <w:t>did!”</w:t>
+      </w:r>
+      <w:proofErr w:type="gramEnd"/>
+    </w:p>
+    <w:p>
+      <w:pPr>
+        <w:spacing w:after="240" w:line="240" w:lineRule="auto"/>
+        <w:rPr>
+          <w:rFonts w:ascii="Times New Roman" w:hAnsi="Times New Roman"/>
+          <w:sz w:val="24"/>
+          <w:szCs w:val="24"/>
+        </w:rPr>
+      </w:pPr>
+      <w:r>
+        <w:rPr>
+          <w:rFonts w:ascii="Times New Roman" w:hAnsi="Times New Roman"/>
+          <w:sz w:val="24"/>
+          <w:szCs w:val="24"/>
+        </w:rPr>
+        <w:t>At first s/he hides the time travel pod in his/her garage, but later s/he builds a secret lab and hides the pod in it</w:t>
+      </w:r>
+      <w:r>
+        <w:rPr>
+          <w:rFonts w:ascii="Times New Roman" w:hAnsi="Times New Roman"/>
+          <w:sz w:val="24"/>
+          <w:szCs w:val="24"/>
+        </w:rPr>
+        <w:t>. As time goes on, this person carries out many experiments using combinations of dinosaur and modern animal DNA. S/he has a collection of very strange and bizarre animals from monkeys that roar like dinosaurs to tree hopping dogs that can glide through the air. Eventually, s/he comes up with intelligent dinosaurs that can speak.</w:t>
+      </w:r>
+    </w:p>
+    <w:p>
+      <w:pPr>
+        <w:spacing w:after="240" w:line="240" w:lineRule="auto"/>
+        <w:rPr>
+          <w:rFonts w:ascii="Times New Roman" w:hAnsi="Times New Roman"/>
+          <w:sz w:val="24"/>
+          <w:szCs w:val="24"/>
+        </w:rPr>
+      </w:pPr>
+      <w:r>
+        <w:rPr>
+          <w:rFonts w:ascii="Times New Roman" w:hAnsi="Times New Roman"/>
+          <w:sz w:val="24"/>
+          <w:szCs w:val="24"/>
+        </w:rPr>
+        <w:t>Some of the</w:t>
+      </w:r>
+      <w:r>
+        <w:rPr>
+          <w:rFonts w:ascii="Times New Roman" w:hAnsi="Times New Roman"/>
+          <w:sz w:val="24"/>
+          <w:szCs w:val="24"/>
+        </w:rPr>
+        <w:t xml:space="preserve"> dinosaurs</w:t>
+      </w:r>
+      <w:r>
+        <w:rPr>
+          <w:rFonts w:ascii="Times New Roman" w:hAnsi="Times New Roman"/>
+          <w:sz w:val="24"/>
+          <w:szCs w:val="24"/>
+        </w:rPr>
+        <w:t xml:space="preserve"> tell him</w:t>
+      </w:r>
+      <w:r>
+        <w:rPr>
+          <w:rFonts w:ascii="Times New Roman" w:hAnsi="Times New Roman"/>
+          <w:sz w:val="24"/>
+          <w:szCs w:val="24"/>
+        </w:rPr>
+        <w:t>/her</w:t>
+      </w:r>
+      <w:r>
+        <w:rPr>
+          <w:rFonts w:ascii="Times New Roman" w:hAnsi="Times New Roman"/>
+          <w:sz w:val="24"/>
+          <w:szCs w:val="24"/>
+        </w:rPr>
+        <w:t xml:space="preserve"> that they want to leave the lab and go explore, but s/he can’t let them do that because then his/her secret will be out, so as a compromise, they agree to use the pod to go back into the time of the regular (not-so-intelligent) dinosaurs, where they will fit in with their own kind. This person is sad to see his/her friends go, and take the only time traveling device s/he has ever used with them, but knows there is no other solution to this problem. There is also another issue. There is only room enough for one dinosaur, maybe two small ones at the most</w:t>
+      </w:r>
+      <w:r>
+        <w:rPr>
+          <w:rFonts w:ascii="Times New Roman" w:hAnsi="Times New Roman"/>
+          <w:sz w:val="24"/>
+          <w:szCs w:val="24"/>
+        </w:rPr>
+        <w:t>, in the pod. However, this issue is mysteriously solved as ten more pods spontaneously appear in the lab with a note saying “Compliments of Your Secret Friend!” There is even an extra, mini-pod (human sized, with controls made for human hands) for this person to use after all the dinosaurs leave.</w:t>
+      </w:r>
+    </w:p>
+    <w:p>
+      <w:pPr>
+        <w:spacing w:after="240" w:line="240" w:lineRule="auto"/>
+        <w:rPr>
+          <w:rFonts w:ascii="Times New Roman" w:hAnsi="Times New Roman"/>
+          <w:sz w:val="24"/>
+          <w:szCs w:val="24"/>
+        </w:rPr>
+      </w:pPr>
+      <w:r>
+        <w:rPr>
+          <w:rFonts w:ascii="Times New Roman" w:hAnsi="Times New Roman"/>
+          <w:sz w:val="24"/>
+          <w:szCs w:val="24"/>
+        </w:rPr>
+        <w:t>Soon the agency discover</w:t>
+      </w:r>
+      <w:r>
+        <w:rPr>
+          <w:rFonts w:ascii="Times New Roman" w:hAnsi="Times New Roman"/>
+          <w:sz w:val="24"/>
+          <w:szCs w:val="24"/>
+        </w:rPr>
+        <w:t>s</w:t>
+      </w:r>
+      <w:r>
+        <w:rPr>
+          <w:rFonts w:ascii="Times New Roman" w:hAnsi="Times New Roman"/>
+          <w:sz w:val="24"/>
+          <w:szCs w:val="24"/>
+        </w:rPr>
+        <w:t xml:space="preserve"> what this person has done and they want to stop him/her from creating the intelligent dinosaurs, so they send a message to the directors of the agency in the past when the person started experimenting and hadn’t made the dinosaurs intelligent yet. You are the main agent sent over to arrest and stop him/her. S/he evades capture and unleashes </w:t>
+      </w:r>
+      <w:r>
+        <w:rPr>
+          <w:rFonts w:ascii="Times New Roman" w:hAnsi="Times New Roman"/>
+          <w:sz w:val="24"/>
+          <w:szCs w:val="24"/>
+        </w:rPr>
+        <w:t xml:space="preserve">all his genetic monstrosities to come get you and wreak havoc upon the world. At first, the land animals </w:t>
+      </w:r>
+      <w:r>
+        <w:rPr>
+          <w:rFonts w:ascii="Times New Roman" w:hAnsi="Times New Roman"/>
+          <w:sz w:val="24"/>
+          <w:szCs w:val="24"/>
+        </w:rPr>
         <w:lastRenderedPageBreak/>
-        <w:t>Second Stage/Volume Two</w:t>
-      </w:r>
-      <w:bookmarkEnd w:id="19"/>
-    </w:p>
-    <w:p>
-      <w:pPr>
-        <w:spacing w:after="240" w:line="240" w:lineRule="auto"/>
-        <w:rPr>
-          <w:rFonts w:ascii="Times New Roman" w:hAnsi="Times New Roman"/>
-          <w:sz w:val="24"/>
-          <w:szCs w:val="24"/>
-        </w:rPr>
-      </w:pPr>
-      <w:r>
-        <w:rPr>
-          <w:rFonts w:ascii="Times New Roman" w:hAnsi="Times New Roman"/>
-          <w:sz w:val="24"/>
-          <w:szCs w:val="24"/>
-        </w:rPr>
-        <w:t>A well-educated</w:t>
-      </w:r>
-      <w:r>
-        <w:rPr>
-          <w:rFonts w:ascii="Times New Roman" w:hAnsi="Times New Roman"/>
-          <w:sz w:val="24"/>
-          <w:szCs w:val="24"/>
-        </w:rPr>
-        <w:t xml:space="preserve">, </w:t>
-      </w:r>
-      <w:r>
-        <w:rPr>
-          <w:rFonts w:ascii="Times New Roman" w:hAnsi="Times New Roman"/>
-          <w:sz w:val="24"/>
-          <w:szCs w:val="24"/>
-        </w:rPr>
-        <w:t>misunderstood and alienated genius</w:t>
-      </w:r>
-      <w:r>
-        <w:rPr>
-          <w:rFonts w:ascii="Times New Roman" w:hAnsi="Times New Roman"/>
-          <w:sz w:val="24"/>
-          <w:szCs w:val="24"/>
-        </w:rPr>
-        <w:t xml:space="preserve"> from a very rich family who works in animal genetics discovers a giant metallic pod in the woods while hiking one day. S/he (Ray hasn’t determined this person’s gender yet) goes inside and finds a bunch of large foot-petal controls and a three-ring binder with hand-written notes in English telling him/her what the controls do along with suggestions to use this pod device to travel back in time to the time of the dinosaurs to bring back specimens to experiment on.</w:t>
-      </w:r>
-      <w:r>
-        <w:rPr>
-          <w:rFonts w:ascii="Times New Roman" w:hAnsi="Times New Roman"/>
-          <w:sz w:val="24"/>
-          <w:szCs w:val="24"/>
-        </w:rPr>
-        <w:t xml:space="preserve"> </w:t>
-      </w:r>
-      <w:r>
-        <w:rPr>
-          <w:rFonts w:ascii="Times New Roman" w:hAnsi="Times New Roman"/>
-          <w:sz w:val="24"/>
-          <w:szCs w:val="24"/>
-        </w:rPr>
-        <w:t>At the end, the notes are signed, “</w:t>
-      </w:r>
-      <w:proofErr w:type="gramStart"/>
-      <w:r>
-        <w:rPr>
-          <w:rFonts w:ascii="Times New Roman" w:hAnsi="Times New Roman"/>
-          <w:sz w:val="24"/>
-          <w:szCs w:val="24"/>
-        </w:rPr>
-        <w:t>Your</w:t>
-      </w:r>
-      <w:proofErr w:type="gramEnd"/>
-      <w:r>
-        <w:rPr>
-          <w:rFonts w:ascii="Times New Roman" w:hAnsi="Times New Roman"/>
-          <w:sz w:val="24"/>
-          <w:szCs w:val="24"/>
-        </w:rPr>
-        <w:t xml:space="preserve"> Secret Friend.” Also there’s a post-script that reads, “P.S. </w:t>
-      </w:r>
-      <w:proofErr w:type="gramStart"/>
-      <w:r>
-        <w:rPr>
-          <w:rFonts w:ascii="Times New Roman" w:hAnsi="Times New Roman"/>
-          <w:sz w:val="24"/>
-          <w:szCs w:val="24"/>
-        </w:rPr>
-        <w:t>Whatever</w:t>
-      </w:r>
-      <w:proofErr w:type="gramEnd"/>
-      <w:r>
-        <w:rPr>
-          <w:rFonts w:ascii="Times New Roman" w:hAnsi="Times New Roman"/>
-          <w:sz w:val="24"/>
-          <w:szCs w:val="24"/>
-        </w:rPr>
-        <w:t xml:space="preserve"> you do, hide this time travel pod in your garage and don’t tell </w:t>
-      </w:r>
-      <w:r>
-        <w:rPr>
-          <w:rFonts w:ascii="Times New Roman" w:hAnsi="Times New Roman"/>
-          <w:i/>
-          <w:sz w:val="24"/>
-          <w:szCs w:val="24"/>
-          <w:u w:val="single"/>
-        </w:rPr>
-        <w:t>anyone</w:t>
-      </w:r>
-      <w:r>
-        <w:rPr>
-          <w:rFonts w:ascii="Times New Roman" w:hAnsi="Times New Roman"/>
-          <w:sz w:val="24"/>
-          <w:szCs w:val="24"/>
-        </w:rPr>
-        <w:t xml:space="preserve"> about it! They won’t understand and you can get into a </w:t>
-      </w:r>
-      <w:r>
-        <w:rPr>
-          <w:rFonts w:ascii="Times New Roman" w:hAnsi="Times New Roman"/>
-          <w:i/>
-          <w:sz w:val="24"/>
-          <w:szCs w:val="24"/>
-          <w:u w:val="single"/>
-        </w:rPr>
-        <w:t>lot</w:t>
-      </w:r>
-      <w:r>
-        <w:rPr>
-          <w:rFonts w:ascii="Times New Roman" w:hAnsi="Times New Roman"/>
-          <w:sz w:val="24"/>
-          <w:szCs w:val="24"/>
-        </w:rPr>
-        <w:t xml:space="preserve"> of trouble. </w:t>
-      </w:r>
-      <w:proofErr w:type="gramStart"/>
-      <w:r>
-        <w:rPr>
-          <w:rFonts w:ascii="Times New Roman" w:hAnsi="Times New Roman"/>
-          <w:sz w:val="24"/>
-          <w:szCs w:val="24"/>
-        </w:rPr>
-        <w:t xml:space="preserve">I know, </w:t>
-      </w:r>
-      <w:r>
-        <w:rPr>
-          <w:rFonts w:ascii="Times New Roman" w:hAnsi="Times New Roman"/>
-          <w:i/>
-          <w:sz w:val="24"/>
-          <w:szCs w:val="24"/>
-          <w:u w:val="single"/>
-        </w:rPr>
-        <w:t>I</w:t>
-      </w:r>
-      <w:r>
-        <w:rPr>
-          <w:rFonts w:ascii="Times New Roman" w:hAnsi="Times New Roman"/>
-          <w:sz w:val="24"/>
-          <w:szCs w:val="24"/>
-        </w:rPr>
-        <w:t xml:space="preserve"> almost </w:t>
-      </w:r>
-      <w:r>
-        <w:rPr>
-          <w:rFonts w:ascii="Times New Roman" w:hAnsi="Times New Roman"/>
-          <w:sz w:val="24"/>
-          <w:szCs w:val="24"/>
-        </w:rPr>
-        <w:t>did!”</w:t>
-      </w:r>
-      <w:proofErr w:type="gramEnd"/>
-    </w:p>
-    <w:p>
-      <w:pPr>
-        <w:spacing w:after="240" w:line="240" w:lineRule="auto"/>
-        <w:rPr>
-          <w:rFonts w:ascii="Times New Roman" w:hAnsi="Times New Roman"/>
-          <w:sz w:val="24"/>
-          <w:szCs w:val="24"/>
-        </w:rPr>
-      </w:pPr>
-      <w:r>
-        <w:rPr>
-          <w:rFonts w:ascii="Times New Roman" w:hAnsi="Times New Roman"/>
-          <w:sz w:val="24"/>
-          <w:szCs w:val="24"/>
-        </w:rPr>
-        <w:t>At first s/he hides the time travel pod in his/her garage, but later s/he builds a secret lab and hides the pod in it</w:t>
-      </w:r>
-      <w:r>
-        <w:rPr>
-          <w:rFonts w:ascii="Times New Roman" w:hAnsi="Times New Roman"/>
-          <w:sz w:val="24"/>
-          <w:szCs w:val="24"/>
-        </w:rPr>
-        <w:t>. As time goes on, this person carries out many experiments using combinations of dinosaur and modern animal DNA. S/he has a collection of very strange and bizarre animals from monkeys that roar like dinosaurs to tree hopping dogs that can glide through the air. Eventually, s/he comes up with intelligent dinosaurs that can speak.</w:t>
-      </w:r>
-    </w:p>
-    <w:p>
-      <w:pPr>
-        <w:spacing w:after="240" w:line="240" w:lineRule="auto"/>
-        <w:rPr>
-          <w:rFonts w:ascii="Times New Roman" w:hAnsi="Times New Roman"/>
-          <w:sz w:val="24"/>
-          <w:szCs w:val="24"/>
-        </w:rPr>
-      </w:pPr>
-      <w:r>
-        <w:rPr>
-          <w:rFonts w:ascii="Times New Roman" w:hAnsi="Times New Roman"/>
-          <w:sz w:val="24"/>
-          <w:szCs w:val="24"/>
-        </w:rPr>
-        <w:t>Some of the</w:t>
-      </w:r>
-      <w:r>
-        <w:rPr>
-          <w:rFonts w:ascii="Times New Roman" w:hAnsi="Times New Roman"/>
-          <w:sz w:val="24"/>
-          <w:szCs w:val="24"/>
-        </w:rPr>
-        <w:t xml:space="preserve"> dinosaurs</w:t>
-      </w:r>
-      <w:r>
-        <w:rPr>
-          <w:rFonts w:ascii="Times New Roman" w:hAnsi="Times New Roman"/>
-          <w:sz w:val="24"/>
-          <w:szCs w:val="24"/>
-        </w:rPr>
-        <w:t xml:space="preserve"> tell him</w:t>
-      </w:r>
-      <w:r>
-        <w:rPr>
-          <w:rFonts w:ascii="Times New Roman" w:hAnsi="Times New Roman"/>
-          <w:sz w:val="24"/>
-          <w:szCs w:val="24"/>
-        </w:rPr>
-        <w:t>/her</w:t>
-      </w:r>
-      <w:r>
-        <w:rPr>
-          <w:rFonts w:ascii="Times New Roman" w:hAnsi="Times New Roman"/>
-          <w:sz w:val="24"/>
-          <w:szCs w:val="24"/>
-        </w:rPr>
-        <w:t xml:space="preserve"> that they want to leave the lab and go explore, but s/he can’t let them do that because then his/her secret will be out, so as a compromise, they agree to use the pod to go back into the time of the regular (not-so-intelligent) dinosaurs, where they will fit in with their own kind. This person is sad to see his/her friends go, and take the only time traveling device s/he has ever used with them, but knows there is no other solution to this problem. There is also another issue. There is only room enough for one dinosaur, maybe two small ones at the most</w:t>
-      </w:r>
-      <w:r>
-        <w:rPr>
-          <w:rFonts w:ascii="Times New Roman" w:hAnsi="Times New Roman"/>
-          <w:sz w:val="24"/>
-          <w:szCs w:val="24"/>
-        </w:rPr>
-        <w:t>, in the pod. However, this issue is mysteriously solved as ten more pods spontaneously appear in the lab with a note saying “Compliments of Your Secret Friend!” There is even an extra, mini-pod (human sized, with controls made for human hands) for this person to use after all the dinosaurs leave.</w:t>
-      </w:r>
-    </w:p>
-    <w:p>
-      <w:pPr>
-        <w:spacing w:after="240" w:line="240" w:lineRule="auto"/>
-        <w:rPr>
-          <w:rFonts w:ascii="Times New Roman" w:hAnsi="Times New Roman"/>
-          <w:sz w:val="24"/>
-          <w:szCs w:val="24"/>
-        </w:rPr>
-      </w:pPr>
-      <w:r>
-        <w:rPr>
-          <w:rFonts w:ascii="Times New Roman" w:hAnsi="Times New Roman"/>
-          <w:sz w:val="24"/>
-          <w:szCs w:val="24"/>
-        </w:rPr>
-        <w:t>Soon the agency discover</w:t>
-      </w:r>
-      <w:r>
-        <w:rPr>
-          <w:rFonts w:ascii="Times New Roman" w:hAnsi="Times New Roman"/>
-          <w:sz w:val="24"/>
-          <w:szCs w:val="24"/>
-        </w:rPr>
-        <w:t>s</w:t>
-      </w:r>
-      <w:r>
-        <w:rPr>
-          <w:rFonts w:ascii="Times New Roman" w:hAnsi="Times New Roman"/>
-          <w:sz w:val="24"/>
-          <w:szCs w:val="24"/>
-        </w:rPr>
-        <w:t xml:space="preserve"> what this person has done and they want to stop him/her from creating the intelligent dinosaurs, so they send a message to the directors of the agency in the past when the person started experimenting and hadn’t made the dinosaurs intelligent yet. You are the main agent sent over to arrest and stop him/her. S/he evades capture and unleashes </w:t>
-      </w:r>
-      <w:r>
-        <w:rPr>
-          <w:rFonts w:ascii="Times New Roman" w:hAnsi="Times New Roman"/>
-          <w:sz w:val="24"/>
-          <w:szCs w:val="24"/>
-        </w:rPr>
-        <w:t>all his genetic monstrosities to come get you and wreak havoc upon the world. At first, the land animals come for you (with some help from flying ones) and you must send them into oblivion with your SPEARs. Next, this person lets loose all his/her marine abominations into the sea, and you must conquer them as well. Finally, an air battle ensues with the flying beasts again before you must defeat the enemy him-/herself.</w:t>
+        <w:t>come for you (with some help from flying ones) and you must send them into oblivion with your SPEARs. Next, this person lets loose all his/her marine abominations into the sea, and you must conquer them as well. Finally, an air battle ensues with the flying beasts again before you must defeat the enemy him-/herself.</w:t>
       </w:r>
     </w:p>
     <w:p>
@@ -14744,7 +14460,7 @@
           <w:szCs w:val="32"/>
         </w:rPr>
       </w:pPr>
-      <w:bookmarkStart w:id="20" w:name="_Toc509864236"/>
+      <w:bookmarkStart w:id="21" w:name="_Toc510486413"/>
       <w:r>
         <w:rPr>
           <w:rFonts w:ascii="Bookman Old Style" w:hAnsi="Bookman Old Style"/>
@@ -14753,7 +14469,7 @@
         </w:rPr>
         <w:t>Third Stage/Volume Three</w:t>
       </w:r>
-      <w:bookmarkEnd w:id="20"/>
+      <w:bookmarkEnd w:id="21"/>
     </w:p>
     <w:p>
       <w:pPr>
@@ -14778,16 +14494,7 @@
           <w:sz w:val="24"/>
           <w:szCs w:val="24"/>
         </w:rPr>
-        <w:t xml:space="preserve">this man, a minor stockbroker in New York 1929, finds a note in his desk telling him to sell all his gold and invest in a series of short positions in stocks just before the stock crash that commenced the Great Depression. Both </w:t>
-      </w:r>
-      <w:r>
-        <w:rPr>
-          <w:rFonts w:ascii="Times New Roman" w:hAnsi="Times New Roman"/>
-          <w:sz w:val="24"/>
-          <w:szCs w:val="24"/>
-        </w:rPr>
-        <w:lastRenderedPageBreak/>
-        <w:t>of these notes were signed, “</w:t>
+        <w:t>this man, a minor stockbroker in New York 1929, finds a note in his desk telling him to sell all his gold and invest in a series of short positions in stocks just before the stock crash that commenced the Great Depression. Both of these notes were signed, “</w:t>
       </w:r>
       <w:proofErr w:type="gramStart"/>
       <w:r>
@@ -14861,7 +14568,7 @@
           <w:szCs w:val="24"/>
         </w:rPr>
         <w:sectPr>
-          <w:headerReference w:type="default" r:id="rId20"/>
+          <w:headerReference w:type="default" r:id="rId22"/>
           <w:pgSz w:w="12240" w:h="15840" w:code="1"/>
           <w:pgMar w:top="1440" w:right="1440" w:bottom="1440" w:left="1440" w:header="720" w:footer="720" w:gutter="0"/>
           <w:cols w:space="720"/>
@@ -14879,7 +14586,7 @@
           <w:szCs w:val="48"/>
         </w:rPr>
       </w:pPr>
-      <w:bookmarkStart w:id="21" w:name="_Toc509864237"/>
+      <w:bookmarkStart w:id="22" w:name="_Toc510486414"/>
       <w:r>
         <w:rPr>
           <w:rFonts w:ascii="Arial" w:hAnsi="Arial" w:cs="Arial"/>
@@ -14905,7 +14612,7 @@
         </w:rPr>
         <w:t xml:space="preserve"> Development Log</w:t>
       </w:r>
-      <w:bookmarkEnd w:id="21"/>
+      <w:bookmarkEnd w:id="22"/>
     </w:p>
     <w:p>
       <w:pPr>
@@ -17161,8 +16868,49 @@
       </w:r>
       <w:proofErr w:type="gramEnd"/>
     </w:p>
+    <w:p>
+      <w:pPr>
+        <w:tabs>
+          <w:tab w:val="left" w:pos="2880"/>
+          <w:tab w:val="left" w:pos="4320"/>
+        </w:tabs>
+        <w:spacing w:after="0" w:line="240" w:lineRule="auto"/>
+        <w:ind w:left="5040" w:hanging="5040"/>
+        <w:rPr>
+          <w:rFonts w:ascii="Bookman Old Style" w:hAnsi="Bookman Old Style" w:cs="Arial"/>
+          <w:sz w:val="24"/>
+          <w:szCs w:val="24"/>
+        </w:rPr>
+      </w:pPr>
+      <w:r>
+        <w:rPr>
+          <w:rFonts w:ascii="Bookman Old Style" w:hAnsi="Bookman Old Style" w:cs="Arial"/>
+          <w:sz w:val="24"/>
+          <w:szCs w:val="24"/>
+        </w:rPr>
+        <w:t>3 April 2018</w:t>
+      </w:r>
+      <w:r>
+        <w:rPr>
+          <w:rFonts w:ascii="Bookman Old Style" w:hAnsi="Bookman Old Style" w:cs="Arial"/>
+          <w:sz w:val="24"/>
+          <w:szCs w:val="24"/>
+        </w:rPr>
+        <w:tab/>
+        <w:t>Ray</w:t>
+      </w:r>
+      <w:r>
+        <w:rPr>
+          <w:rFonts w:ascii="Bookman Old Style" w:hAnsi="Bookman Old Style" w:cs="Arial"/>
+          <w:sz w:val="24"/>
+          <w:szCs w:val="24"/>
+        </w:rPr>
+        <w:tab/>
+        <w:t>First successful program compiled and run giving window rendering TOG background. (Insert your favorite version of Leonard Cohen’s “Hallelujah” here; Praise Satan!)</w:t>
+      </w:r>
+    </w:p>
     <w:sectPr>
-      <w:headerReference w:type="default" r:id="rId21"/>
+      <w:headerReference w:type="default" r:id="rId23"/>
       <w:pgSz w:w="12240" w:h="15840" w:code="1"/>
       <w:pgMar w:top="1440" w:right="1440" w:bottom="1440" w:left="1440" w:header="720" w:footer="720" w:gutter="0"/>
       <w:cols w:space="720"/>
@@ -19618,7 +19366,7 @@
 </file>
 
 <file path=customXml/itemProps1.xml><?xml version="1.0" encoding="utf-8"?>
-<ds:datastoreItem xmlns:ds="http://schemas.openxmlformats.org/officeDocument/2006/customXml" ds:itemID="{91703F31-DA9B-413E-968A-2587A5935FCD}">
+<ds:datastoreItem xmlns:ds="http://schemas.openxmlformats.org/officeDocument/2006/customXml" ds:itemID="{F58314CF-E644-4D85-9EE6-BA428157CFE6}">
   <ds:schemaRefs>
     <ds:schemaRef ds:uri="http://schemas.openxmlformats.org/officeDocument/2006/bibliography"/>
   </ds:schemaRefs>

</xml_diff>

<commit_message>
Update to docs 16 April 2018
</commit_message>
<xml_diff>
--- a/The Dinosaur Game.docx
+++ b/The Dinosaur Game.docx
@@ -1775,8 +1775,10 @@
       <w:pPr>
         <w:pStyle w:val="TOC1"/>
         <w:rPr>
-          <w:rFonts w:asciiTheme="minorHAnsi" w:eastAsiaTheme="minorEastAsia" w:hAnsiTheme="minorHAnsi" w:cstheme="minorBidi"/>
+          <w:rFonts w:ascii="Arial" w:eastAsiaTheme="minorEastAsia" w:hAnsi="Arial" w:cs="Arial"/>
           <w:noProof/>
+          <w:sz w:val="24"/>
+          <w:szCs w:val="24"/>
         </w:rPr>
       </w:pPr>
       <w:r>
@@ -1804,75 +1806,102 @@
         </w:rPr>
         <w:fldChar w:fldCharType="separate"/>
       </w:r>
-      <w:hyperlink w:anchor="_Toc510486398" w:history="1">
+      <w:hyperlink w:anchor="_Toc511671532" w:history="1">
         <w:r>
           <w:rPr>
             <w:rStyle w:val="Hyperlink"/>
-            <w:rFonts w:ascii="Old English Text MT" w:hAnsi="Old English Text MT"/>
+            <w:rFonts w:ascii="Arial" w:hAnsi="Arial" w:cs="Arial"/>
             <w:noProof/>
+            <w:sz w:val="24"/>
+            <w:szCs w:val="24"/>
           </w:rPr>
           <w:t>I.</w:t>
         </w:r>
         <w:r>
           <w:rPr>
-            <w:rFonts w:asciiTheme="minorHAnsi" w:eastAsiaTheme="minorEastAsia" w:hAnsiTheme="minorHAnsi" w:cstheme="minorBidi"/>
+            <w:rFonts w:ascii="Arial" w:eastAsiaTheme="minorEastAsia" w:hAnsi="Arial" w:cs="Arial"/>
             <w:noProof/>
+            <w:sz w:val="24"/>
+            <w:szCs w:val="24"/>
           </w:rPr>
           <w:tab/>
         </w:r>
         <w:r>
           <w:rPr>
             <w:rStyle w:val="Hyperlink"/>
-            <w:rFonts w:ascii="Old English Text MT" w:hAnsi="Old English Text MT"/>
+            <w:rFonts w:ascii="Arial" w:hAnsi="Arial" w:cs="Arial"/>
             <w:noProof/>
+            <w:sz w:val="24"/>
+            <w:szCs w:val="24"/>
           </w:rPr>
           <w:t>History</w:t>
         </w:r>
         <w:r>
           <w:rPr>
+            <w:rFonts w:ascii="Arial" w:hAnsi="Arial" w:cs="Arial"/>
             <w:noProof/>
             <w:webHidden/>
+            <w:sz w:val="24"/>
+            <w:szCs w:val="24"/>
           </w:rPr>
           <w:tab/>
         </w:r>
         <w:r>
           <w:rPr>
+            <w:rFonts w:ascii="Arial" w:hAnsi="Arial" w:cs="Arial"/>
             <w:noProof/>
             <w:webHidden/>
+            <w:sz w:val="24"/>
+            <w:szCs w:val="24"/>
           </w:rPr>
           <w:fldChar w:fldCharType="begin"/>
         </w:r>
         <w:r>
           <w:rPr>
+            <w:rFonts w:ascii="Arial" w:hAnsi="Arial" w:cs="Arial"/>
             <w:noProof/>
             <w:webHidden/>
+            <w:sz w:val="24"/>
+            <w:szCs w:val="24"/>
           </w:rPr>
-          <w:instrText xml:space="preserve"> PAGEREF _Toc510486398 \h </w:instrText>
+          <w:instrText xml:space="preserve"> PAGEREF _Toc511671532 \h </w:instrText>
         </w:r>
         <w:r>
           <w:rPr>
+            <w:rFonts w:ascii="Arial" w:hAnsi="Arial" w:cs="Arial"/>
             <w:noProof/>
             <w:webHidden/>
+            <w:sz w:val="24"/>
+            <w:szCs w:val="24"/>
           </w:rPr>
         </w:r>
         <w:r>
           <w:rPr>
+            <w:rFonts w:ascii="Arial" w:hAnsi="Arial" w:cs="Arial"/>
             <w:noProof/>
             <w:webHidden/>
+            <w:sz w:val="24"/>
+            <w:szCs w:val="24"/>
           </w:rPr>
           <w:fldChar w:fldCharType="separate"/>
         </w:r>
         <w:r>
           <w:rPr>
+            <w:rFonts w:ascii="Arial" w:hAnsi="Arial" w:cs="Arial"/>
             <w:noProof/>
             <w:webHidden/>
+            <w:sz w:val="24"/>
+            <w:szCs w:val="24"/>
           </w:rPr>
           <w:t>10</w:t>
         </w:r>
         <w:r>
           <w:rPr>
+            <w:rFonts w:ascii="Arial" w:hAnsi="Arial" w:cs="Arial"/>
             <w:noProof/>
             <w:webHidden/>
+            <w:sz w:val="24"/>
+            <w:szCs w:val="24"/>
           </w:rPr>
           <w:fldChar w:fldCharType="end"/>
         </w:r>
@@ -1886,79 +1915,108 @@
           <w:tab w:val="right" w:leader="dot" w:pos="9350"/>
         </w:tabs>
         <w:rPr>
-          <w:rFonts w:asciiTheme="minorHAnsi" w:eastAsiaTheme="minorEastAsia" w:hAnsiTheme="minorHAnsi" w:cstheme="minorBidi"/>
+          <w:rFonts w:ascii="Arial" w:eastAsiaTheme="minorEastAsia" w:hAnsi="Arial" w:cs="Arial"/>
           <w:noProof/>
-        </w:rPr>
-      </w:pPr>
-      <w:hyperlink w:anchor="_Toc510486399" w:history="1">
+          <w:sz w:val="24"/>
+          <w:szCs w:val="24"/>
+        </w:rPr>
+      </w:pPr>
+      <w:hyperlink w:anchor="_Toc511671533" w:history="1">
         <w:r>
           <w:rPr>
             <w:rStyle w:val="Hyperlink"/>
-            <w:rFonts w:ascii="Papyrus" w:hAnsi="Papyrus"/>
+            <w:rFonts w:ascii="Arial" w:hAnsi="Arial" w:cs="Arial"/>
             <w:noProof/>
+            <w:sz w:val="24"/>
+            <w:szCs w:val="24"/>
           </w:rPr>
           <w:t>A.</w:t>
         </w:r>
         <w:r>
           <w:rPr>
-            <w:rFonts w:asciiTheme="minorHAnsi" w:eastAsiaTheme="minorEastAsia" w:hAnsiTheme="minorHAnsi" w:cstheme="minorBidi"/>
+            <w:rFonts w:ascii="Arial" w:eastAsiaTheme="minorEastAsia" w:hAnsi="Arial" w:cs="Arial"/>
             <w:noProof/>
+            <w:sz w:val="24"/>
+            <w:szCs w:val="24"/>
           </w:rPr>
           <w:tab/>
         </w:r>
         <w:r>
           <w:rPr>
             <w:rStyle w:val="Hyperlink"/>
-            <w:rFonts w:ascii="Papyrus" w:hAnsi="Papyrus"/>
+            <w:rFonts w:ascii="Arial" w:hAnsi="Arial" w:cs="Arial"/>
             <w:noProof/>
+            <w:sz w:val="24"/>
+            <w:szCs w:val="24"/>
           </w:rPr>
           <w:t>Original 1986 Game Look</w:t>
         </w:r>
         <w:r>
           <w:rPr>
+            <w:rFonts w:ascii="Arial" w:hAnsi="Arial" w:cs="Arial"/>
             <w:noProof/>
             <w:webHidden/>
+            <w:sz w:val="24"/>
+            <w:szCs w:val="24"/>
           </w:rPr>
           <w:tab/>
         </w:r>
         <w:r>
           <w:rPr>
+            <w:rFonts w:ascii="Arial" w:hAnsi="Arial" w:cs="Arial"/>
             <w:noProof/>
             <w:webHidden/>
+            <w:sz w:val="24"/>
+            <w:szCs w:val="24"/>
           </w:rPr>
           <w:fldChar w:fldCharType="begin"/>
         </w:r>
         <w:r>
           <w:rPr>
+            <w:rFonts w:ascii="Arial" w:hAnsi="Arial" w:cs="Arial"/>
             <w:noProof/>
             <w:webHidden/>
+            <w:sz w:val="24"/>
+            <w:szCs w:val="24"/>
           </w:rPr>
-          <w:instrText xml:space="preserve"> PAGEREF _Toc510486399 \h </w:instrText>
+          <w:instrText xml:space="preserve"> PAGEREF _Toc511671533 \h </w:instrText>
         </w:r>
         <w:r>
           <w:rPr>
+            <w:rFonts w:ascii="Arial" w:hAnsi="Arial" w:cs="Arial"/>
             <w:noProof/>
             <w:webHidden/>
+            <w:sz w:val="24"/>
+            <w:szCs w:val="24"/>
           </w:rPr>
         </w:r>
         <w:r>
           <w:rPr>
+            <w:rFonts w:ascii="Arial" w:hAnsi="Arial" w:cs="Arial"/>
             <w:noProof/>
             <w:webHidden/>
+            <w:sz w:val="24"/>
+            <w:szCs w:val="24"/>
           </w:rPr>
           <w:fldChar w:fldCharType="separate"/>
         </w:r>
         <w:r>
           <w:rPr>
+            <w:rFonts w:ascii="Arial" w:hAnsi="Arial" w:cs="Arial"/>
             <w:noProof/>
             <w:webHidden/>
+            <w:sz w:val="24"/>
+            <w:szCs w:val="24"/>
           </w:rPr>
           <w:t>10</w:t>
         </w:r>
         <w:r>
           <w:rPr>
+            <w:rFonts w:ascii="Arial" w:hAnsi="Arial" w:cs="Arial"/>
             <w:noProof/>
             <w:webHidden/>
+            <w:sz w:val="24"/>
+            <w:szCs w:val="24"/>
           </w:rPr>
           <w:fldChar w:fldCharType="end"/>
         </w:r>
@@ -1972,79 +2030,108 @@
           <w:tab w:val="right" w:leader="dot" w:pos="9350"/>
         </w:tabs>
         <w:rPr>
-          <w:rFonts w:asciiTheme="minorHAnsi" w:eastAsiaTheme="minorEastAsia" w:hAnsiTheme="minorHAnsi" w:cstheme="minorBidi"/>
+          <w:rFonts w:ascii="Arial" w:eastAsiaTheme="minorEastAsia" w:hAnsi="Arial" w:cs="Arial"/>
           <w:noProof/>
-        </w:rPr>
-      </w:pPr>
-      <w:hyperlink w:anchor="_Toc510486400" w:history="1">
+          <w:sz w:val="24"/>
+          <w:szCs w:val="24"/>
+        </w:rPr>
+      </w:pPr>
+      <w:hyperlink w:anchor="_Toc511671534" w:history="1">
         <w:r>
           <w:rPr>
             <w:rStyle w:val="Hyperlink"/>
-            <w:rFonts w:ascii="Papyrus" w:hAnsi="Papyrus"/>
+            <w:rFonts w:ascii="Arial" w:hAnsi="Arial" w:cs="Arial"/>
             <w:noProof/>
+            <w:sz w:val="24"/>
+            <w:szCs w:val="24"/>
           </w:rPr>
           <w:t>B.</w:t>
         </w:r>
         <w:r>
           <w:rPr>
-            <w:rFonts w:asciiTheme="minorHAnsi" w:eastAsiaTheme="minorEastAsia" w:hAnsiTheme="minorHAnsi" w:cstheme="minorBidi"/>
+            <w:rFonts w:ascii="Arial" w:eastAsiaTheme="minorEastAsia" w:hAnsi="Arial" w:cs="Arial"/>
             <w:noProof/>
+            <w:sz w:val="24"/>
+            <w:szCs w:val="24"/>
           </w:rPr>
           <w:tab/>
         </w:r>
         <w:r>
           <w:rPr>
             <w:rStyle w:val="Hyperlink"/>
-            <w:rFonts w:ascii="Papyrus" w:hAnsi="Papyrus"/>
+            <w:rFonts w:ascii="Arial" w:hAnsi="Arial" w:cs="Arial"/>
             <w:noProof/>
+            <w:sz w:val="24"/>
+            <w:szCs w:val="24"/>
           </w:rPr>
           <w:t>Original  Game Music</w:t>
         </w:r>
         <w:r>
           <w:rPr>
+            <w:rFonts w:ascii="Arial" w:hAnsi="Arial" w:cs="Arial"/>
             <w:noProof/>
             <w:webHidden/>
+            <w:sz w:val="24"/>
+            <w:szCs w:val="24"/>
           </w:rPr>
           <w:tab/>
         </w:r>
         <w:r>
           <w:rPr>
+            <w:rFonts w:ascii="Arial" w:hAnsi="Arial" w:cs="Arial"/>
             <w:noProof/>
             <w:webHidden/>
+            <w:sz w:val="24"/>
+            <w:szCs w:val="24"/>
           </w:rPr>
           <w:fldChar w:fldCharType="begin"/>
         </w:r>
         <w:r>
           <w:rPr>
+            <w:rFonts w:ascii="Arial" w:hAnsi="Arial" w:cs="Arial"/>
             <w:noProof/>
             <w:webHidden/>
+            <w:sz w:val="24"/>
+            <w:szCs w:val="24"/>
           </w:rPr>
-          <w:instrText xml:space="preserve"> PAGEREF _Toc510486400 \h </w:instrText>
+          <w:instrText xml:space="preserve"> PAGEREF _Toc511671534 \h </w:instrText>
         </w:r>
         <w:r>
           <w:rPr>
+            <w:rFonts w:ascii="Arial" w:hAnsi="Arial" w:cs="Arial"/>
             <w:noProof/>
             <w:webHidden/>
+            <w:sz w:val="24"/>
+            <w:szCs w:val="24"/>
           </w:rPr>
         </w:r>
         <w:r>
           <w:rPr>
+            <w:rFonts w:ascii="Arial" w:hAnsi="Arial" w:cs="Arial"/>
             <w:noProof/>
             <w:webHidden/>
+            <w:sz w:val="24"/>
+            <w:szCs w:val="24"/>
           </w:rPr>
           <w:fldChar w:fldCharType="separate"/>
         </w:r>
         <w:r>
           <w:rPr>
+            <w:rFonts w:ascii="Arial" w:hAnsi="Arial" w:cs="Arial"/>
             <w:noProof/>
             <w:webHidden/>
+            <w:sz w:val="24"/>
+            <w:szCs w:val="24"/>
           </w:rPr>
           <w:t>11</w:t>
         </w:r>
         <w:r>
           <w:rPr>
+            <w:rFonts w:ascii="Arial" w:hAnsi="Arial" w:cs="Arial"/>
             <w:noProof/>
             <w:webHidden/>
+            <w:sz w:val="24"/>
+            <w:szCs w:val="24"/>
           </w:rPr>
           <w:fldChar w:fldCharType="end"/>
         </w:r>
@@ -2058,79 +2145,108 @@
           <w:tab w:val="right" w:leader="dot" w:pos="9350"/>
         </w:tabs>
         <w:rPr>
-          <w:rFonts w:asciiTheme="minorHAnsi" w:eastAsiaTheme="minorEastAsia" w:hAnsiTheme="minorHAnsi" w:cstheme="minorBidi"/>
+          <w:rFonts w:ascii="Arial" w:eastAsiaTheme="minorEastAsia" w:hAnsi="Arial" w:cs="Arial"/>
           <w:noProof/>
-        </w:rPr>
-      </w:pPr>
-      <w:hyperlink w:anchor="_Toc510486401" w:history="1">
+          <w:sz w:val="24"/>
+          <w:szCs w:val="24"/>
+        </w:rPr>
+      </w:pPr>
+      <w:hyperlink w:anchor="_Toc511671535" w:history="1">
         <w:r>
           <w:rPr>
             <w:rStyle w:val="Hyperlink"/>
-            <w:rFonts w:ascii="Papyrus" w:hAnsi="Papyrus"/>
+            <w:rFonts w:ascii="Arial" w:hAnsi="Arial" w:cs="Arial"/>
             <w:noProof/>
+            <w:sz w:val="24"/>
+            <w:szCs w:val="24"/>
           </w:rPr>
           <w:t>C.</w:t>
         </w:r>
         <w:r>
           <w:rPr>
-            <w:rFonts w:asciiTheme="minorHAnsi" w:eastAsiaTheme="minorEastAsia" w:hAnsiTheme="minorHAnsi" w:cstheme="minorBidi"/>
+            <w:rFonts w:ascii="Arial" w:eastAsiaTheme="minorEastAsia" w:hAnsi="Arial" w:cs="Arial"/>
             <w:noProof/>
+            <w:sz w:val="24"/>
+            <w:szCs w:val="24"/>
           </w:rPr>
           <w:tab/>
         </w:r>
         <w:r>
           <w:rPr>
             <w:rStyle w:val="Hyperlink"/>
-            <w:rFonts w:ascii="Papyrus" w:hAnsi="Papyrus"/>
+            <w:rFonts w:ascii="Arial" w:hAnsi="Arial" w:cs="Arial"/>
             <w:noProof/>
+            <w:sz w:val="24"/>
+            <w:szCs w:val="24"/>
           </w:rPr>
           <w:t>Original  Game Play</w:t>
         </w:r>
         <w:r>
           <w:rPr>
+            <w:rFonts w:ascii="Arial" w:hAnsi="Arial" w:cs="Arial"/>
             <w:noProof/>
             <w:webHidden/>
+            <w:sz w:val="24"/>
+            <w:szCs w:val="24"/>
           </w:rPr>
           <w:tab/>
         </w:r>
         <w:r>
           <w:rPr>
+            <w:rFonts w:ascii="Arial" w:hAnsi="Arial" w:cs="Arial"/>
             <w:noProof/>
             <w:webHidden/>
+            <w:sz w:val="24"/>
+            <w:szCs w:val="24"/>
           </w:rPr>
           <w:fldChar w:fldCharType="begin"/>
         </w:r>
         <w:r>
           <w:rPr>
+            <w:rFonts w:ascii="Arial" w:hAnsi="Arial" w:cs="Arial"/>
             <w:noProof/>
             <w:webHidden/>
+            <w:sz w:val="24"/>
+            <w:szCs w:val="24"/>
           </w:rPr>
-          <w:instrText xml:space="preserve"> PAGEREF _Toc510486401 \h </w:instrText>
+          <w:instrText xml:space="preserve"> PAGEREF _Toc511671535 \h </w:instrText>
         </w:r>
         <w:r>
           <w:rPr>
+            <w:rFonts w:ascii="Arial" w:hAnsi="Arial" w:cs="Arial"/>
             <w:noProof/>
             <w:webHidden/>
+            <w:sz w:val="24"/>
+            <w:szCs w:val="24"/>
           </w:rPr>
         </w:r>
         <w:r>
           <w:rPr>
+            <w:rFonts w:ascii="Arial" w:hAnsi="Arial" w:cs="Arial"/>
             <w:noProof/>
             <w:webHidden/>
+            <w:sz w:val="24"/>
+            <w:szCs w:val="24"/>
           </w:rPr>
           <w:fldChar w:fldCharType="separate"/>
         </w:r>
         <w:r>
           <w:rPr>
+            <w:rFonts w:ascii="Arial" w:hAnsi="Arial" w:cs="Arial"/>
             <w:noProof/>
             <w:webHidden/>
+            <w:sz w:val="24"/>
+            <w:szCs w:val="24"/>
           </w:rPr>
-          <w:t>12</w:t>
+          <w:t>13</w:t>
         </w:r>
         <w:r>
           <w:rPr>
+            <w:rFonts w:ascii="Arial" w:hAnsi="Arial" w:cs="Arial"/>
             <w:noProof/>
             <w:webHidden/>
+            <w:sz w:val="24"/>
+            <w:szCs w:val="24"/>
           </w:rPr>
           <w:fldChar w:fldCharType="end"/>
         </w:r>
@@ -2144,79 +2260,108 @@
           <w:tab w:val="right" w:leader="dot" w:pos="9350"/>
         </w:tabs>
         <w:rPr>
-          <w:rFonts w:asciiTheme="minorHAnsi" w:eastAsiaTheme="minorEastAsia" w:hAnsiTheme="minorHAnsi" w:cstheme="minorBidi"/>
+          <w:rFonts w:ascii="Arial" w:eastAsiaTheme="minorEastAsia" w:hAnsi="Arial" w:cs="Arial"/>
           <w:noProof/>
-        </w:rPr>
-      </w:pPr>
-      <w:hyperlink w:anchor="_Toc510486402" w:history="1">
+          <w:sz w:val="24"/>
+          <w:szCs w:val="24"/>
+        </w:rPr>
+      </w:pPr>
+      <w:hyperlink w:anchor="_Toc511671536" w:history="1">
         <w:r>
           <w:rPr>
             <w:rStyle w:val="Hyperlink"/>
-            <w:rFonts w:ascii="Bookman Old Style" w:hAnsi="Bookman Old Style"/>
+            <w:rFonts w:ascii="Arial" w:hAnsi="Arial" w:cs="Arial"/>
             <w:noProof/>
+            <w:sz w:val="24"/>
+            <w:szCs w:val="24"/>
           </w:rPr>
           <w:t>1.</w:t>
         </w:r>
         <w:r>
           <w:rPr>
-            <w:rFonts w:asciiTheme="minorHAnsi" w:eastAsiaTheme="minorEastAsia" w:hAnsiTheme="minorHAnsi" w:cstheme="minorBidi"/>
+            <w:rFonts w:ascii="Arial" w:eastAsiaTheme="minorEastAsia" w:hAnsi="Arial" w:cs="Arial"/>
             <w:noProof/>
+            <w:sz w:val="24"/>
+            <w:szCs w:val="24"/>
           </w:rPr>
           <w:tab/>
         </w:r>
         <w:r>
           <w:rPr>
             <w:rStyle w:val="Hyperlink"/>
-            <w:rFonts w:ascii="Bookman Old Style" w:hAnsi="Bookman Old Style"/>
+            <w:rFonts w:ascii="Arial" w:hAnsi="Arial" w:cs="Arial"/>
             <w:noProof/>
+            <w:sz w:val="24"/>
+            <w:szCs w:val="24"/>
           </w:rPr>
           <w:t>Description in Prose</w:t>
         </w:r>
         <w:r>
           <w:rPr>
+            <w:rFonts w:ascii="Arial" w:hAnsi="Arial" w:cs="Arial"/>
             <w:noProof/>
             <w:webHidden/>
+            <w:sz w:val="24"/>
+            <w:szCs w:val="24"/>
           </w:rPr>
           <w:tab/>
         </w:r>
         <w:r>
           <w:rPr>
+            <w:rFonts w:ascii="Arial" w:hAnsi="Arial" w:cs="Arial"/>
             <w:noProof/>
             <w:webHidden/>
+            <w:sz w:val="24"/>
+            <w:szCs w:val="24"/>
           </w:rPr>
           <w:fldChar w:fldCharType="begin"/>
         </w:r>
         <w:r>
           <w:rPr>
+            <w:rFonts w:ascii="Arial" w:hAnsi="Arial" w:cs="Arial"/>
             <w:noProof/>
             <w:webHidden/>
+            <w:sz w:val="24"/>
+            <w:szCs w:val="24"/>
           </w:rPr>
-          <w:instrText xml:space="preserve"> PAGEREF _Toc510486402 \h </w:instrText>
+          <w:instrText xml:space="preserve"> PAGEREF _Toc511671536 \h </w:instrText>
         </w:r>
         <w:r>
           <w:rPr>
+            <w:rFonts w:ascii="Arial" w:hAnsi="Arial" w:cs="Arial"/>
             <w:noProof/>
             <w:webHidden/>
+            <w:sz w:val="24"/>
+            <w:szCs w:val="24"/>
           </w:rPr>
         </w:r>
         <w:r>
           <w:rPr>
+            <w:rFonts w:ascii="Arial" w:hAnsi="Arial" w:cs="Arial"/>
             <w:noProof/>
             <w:webHidden/>
+            <w:sz w:val="24"/>
+            <w:szCs w:val="24"/>
           </w:rPr>
           <w:fldChar w:fldCharType="separate"/>
         </w:r>
         <w:r>
           <w:rPr>
+            <w:rFonts w:ascii="Arial" w:hAnsi="Arial" w:cs="Arial"/>
             <w:noProof/>
             <w:webHidden/>
+            <w:sz w:val="24"/>
+            <w:szCs w:val="24"/>
           </w:rPr>
-          <w:t>12</w:t>
+          <w:t>13</w:t>
         </w:r>
         <w:r>
           <w:rPr>
+            <w:rFonts w:ascii="Arial" w:hAnsi="Arial" w:cs="Arial"/>
             <w:noProof/>
             <w:webHidden/>
+            <w:sz w:val="24"/>
+            <w:szCs w:val="24"/>
           </w:rPr>
           <w:fldChar w:fldCharType="end"/>
         </w:r>
@@ -2230,79 +2375,108 @@
           <w:tab w:val="right" w:leader="dot" w:pos="9350"/>
         </w:tabs>
         <w:rPr>
-          <w:rFonts w:asciiTheme="minorHAnsi" w:eastAsiaTheme="minorEastAsia" w:hAnsiTheme="minorHAnsi" w:cstheme="minorBidi"/>
+          <w:rFonts w:ascii="Arial" w:eastAsiaTheme="minorEastAsia" w:hAnsi="Arial" w:cs="Arial"/>
           <w:noProof/>
-        </w:rPr>
-      </w:pPr>
-      <w:hyperlink w:anchor="_Toc510486403" w:history="1">
+          <w:sz w:val="24"/>
+          <w:szCs w:val="24"/>
+        </w:rPr>
+      </w:pPr>
+      <w:hyperlink w:anchor="_Toc511671537" w:history="1">
         <w:r>
           <w:rPr>
             <w:rStyle w:val="Hyperlink"/>
-            <w:rFonts w:ascii="Bookman Old Style" w:hAnsi="Bookman Old Style"/>
+            <w:rFonts w:ascii="Arial" w:hAnsi="Arial" w:cs="Arial"/>
             <w:noProof/>
+            <w:sz w:val="24"/>
+            <w:szCs w:val="24"/>
           </w:rPr>
           <w:t>2.</w:t>
         </w:r>
         <w:r>
           <w:rPr>
-            <w:rFonts w:asciiTheme="minorHAnsi" w:eastAsiaTheme="minorEastAsia" w:hAnsiTheme="minorHAnsi" w:cstheme="minorBidi"/>
+            <w:rFonts w:ascii="Arial" w:eastAsiaTheme="minorEastAsia" w:hAnsi="Arial" w:cs="Arial"/>
             <w:noProof/>
+            <w:sz w:val="24"/>
+            <w:szCs w:val="24"/>
           </w:rPr>
           <w:tab/>
         </w:r>
         <w:r>
           <w:rPr>
             <w:rStyle w:val="Hyperlink"/>
-            <w:rFonts w:ascii="Bookman Old Style" w:hAnsi="Bookman Old Style"/>
+            <w:rFonts w:ascii="Arial" w:hAnsi="Arial" w:cs="Arial"/>
             <w:noProof/>
+            <w:sz w:val="24"/>
+            <w:szCs w:val="24"/>
           </w:rPr>
           <w:t>Pseudocode</w:t>
         </w:r>
         <w:r>
           <w:rPr>
+            <w:rFonts w:ascii="Arial" w:hAnsi="Arial" w:cs="Arial"/>
             <w:noProof/>
             <w:webHidden/>
+            <w:sz w:val="24"/>
+            <w:szCs w:val="24"/>
           </w:rPr>
           <w:tab/>
         </w:r>
         <w:r>
           <w:rPr>
+            <w:rFonts w:ascii="Arial" w:hAnsi="Arial" w:cs="Arial"/>
             <w:noProof/>
             <w:webHidden/>
+            <w:sz w:val="24"/>
+            <w:szCs w:val="24"/>
           </w:rPr>
           <w:fldChar w:fldCharType="begin"/>
         </w:r>
         <w:r>
           <w:rPr>
+            <w:rFonts w:ascii="Arial" w:hAnsi="Arial" w:cs="Arial"/>
             <w:noProof/>
             <w:webHidden/>
+            <w:sz w:val="24"/>
+            <w:szCs w:val="24"/>
           </w:rPr>
-          <w:instrText xml:space="preserve"> PAGEREF _Toc510486403 \h </w:instrText>
+          <w:instrText xml:space="preserve"> PAGEREF _Toc511671537 \h </w:instrText>
         </w:r>
         <w:r>
           <w:rPr>
+            <w:rFonts w:ascii="Arial" w:hAnsi="Arial" w:cs="Arial"/>
             <w:noProof/>
             <w:webHidden/>
+            <w:sz w:val="24"/>
+            <w:szCs w:val="24"/>
           </w:rPr>
         </w:r>
         <w:r>
           <w:rPr>
+            <w:rFonts w:ascii="Arial" w:hAnsi="Arial" w:cs="Arial"/>
             <w:noProof/>
             <w:webHidden/>
+            <w:sz w:val="24"/>
+            <w:szCs w:val="24"/>
           </w:rPr>
           <w:fldChar w:fldCharType="separate"/>
         </w:r>
         <w:r>
           <w:rPr>
+            <w:rFonts w:ascii="Arial" w:hAnsi="Arial" w:cs="Arial"/>
             <w:noProof/>
             <w:webHidden/>
+            <w:sz w:val="24"/>
+            <w:szCs w:val="24"/>
           </w:rPr>
-          <w:t>13</w:t>
+          <w:t>14</w:t>
         </w:r>
         <w:r>
           <w:rPr>
+            <w:rFonts w:ascii="Arial" w:hAnsi="Arial" w:cs="Arial"/>
             <w:noProof/>
             <w:webHidden/>
+            <w:sz w:val="24"/>
+            <w:szCs w:val="24"/>
           </w:rPr>
           <w:fldChar w:fldCharType="end"/>
         </w:r>
@@ -2316,79 +2490,108 @@
           <w:tab w:val="right" w:leader="dot" w:pos="9350"/>
         </w:tabs>
         <w:rPr>
-          <w:rFonts w:asciiTheme="minorHAnsi" w:eastAsiaTheme="minorEastAsia" w:hAnsiTheme="minorHAnsi" w:cstheme="minorBidi"/>
+          <w:rFonts w:ascii="Arial" w:eastAsiaTheme="minorEastAsia" w:hAnsi="Arial" w:cs="Arial"/>
           <w:noProof/>
-        </w:rPr>
-      </w:pPr>
-      <w:hyperlink w:anchor="_Toc510486404" w:history="1">
+          <w:sz w:val="24"/>
+          <w:szCs w:val="24"/>
+        </w:rPr>
+      </w:pPr>
+      <w:hyperlink w:anchor="_Toc511671538" w:history="1">
         <w:r>
           <w:rPr>
             <w:rStyle w:val="Hyperlink"/>
-            <w:rFonts w:ascii="Papyrus" w:hAnsi="Papyrus"/>
+            <w:rFonts w:ascii="Arial" w:hAnsi="Arial" w:cs="Arial"/>
             <w:noProof/>
+            <w:sz w:val="24"/>
+            <w:szCs w:val="24"/>
           </w:rPr>
           <w:t>D.</w:t>
         </w:r>
         <w:r>
           <w:rPr>
-            <w:rFonts w:asciiTheme="minorHAnsi" w:eastAsiaTheme="minorEastAsia" w:hAnsiTheme="minorHAnsi" w:cstheme="minorBidi"/>
+            <w:rFonts w:ascii="Arial" w:eastAsiaTheme="minorEastAsia" w:hAnsi="Arial" w:cs="Arial"/>
             <w:noProof/>
+            <w:sz w:val="24"/>
+            <w:szCs w:val="24"/>
           </w:rPr>
           <w:tab/>
         </w:r>
         <w:r>
           <w:rPr>
             <w:rStyle w:val="Hyperlink"/>
-            <w:rFonts w:ascii="Papyrus" w:hAnsi="Papyrus"/>
+            <w:rFonts w:ascii="Arial" w:hAnsi="Arial" w:cs="Arial"/>
             <w:noProof/>
+            <w:sz w:val="24"/>
+            <w:szCs w:val="24"/>
           </w:rPr>
           <w:t>Original  Game Story</w:t>
         </w:r>
         <w:r>
           <w:rPr>
+            <w:rFonts w:ascii="Arial" w:hAnsi="Arial" w:cs="Arial"/>
             <w:noProof/>
             <w:webHidden/>
+            <w:sz w:val="24"/>
+            <w:szCs w:val="24"/>
           </w:rPr>
           <w:tab/>
         </w:r>
         <w:r>
           <w:rPr>
+            <w:rFonts w:ascii="Arial" w:hAnsi="Arial" w:cs="Arial"/>
             <w:noProof/>
             <w:webHidden/>
+            <w:sz w:val="24"/>
+            <w:szCs w:val="24"/>
           </w:rPr>
           <w:fldChar w:fldCharType="begin"/>
         </w:r>
         <w:r>
           <w:rPr>
+            <w:rFonts w:ascii="Arial" w:hAnsi="Arial" w:cs="Arial"/>
             <w:noProof/>
             <w:webHidden/>
+            <w:sz w:val="24"/>
+            <w:szCs w:val="24"/>
           </w:rPr>
-          <w:instrText xml:space="preserve"> PAGEREF _Toc510486404 \h </w:instrText>
+          <w:instrText xml:space="preserve"> PAGEREF _Toc511671538 \h </w:instrText>
         </w:r>
         <w:r>
           <w:rPr>
+            <w:rFonts w:ascii="Arial" w:hAnsi="Arial" w:cs="Arial"/>
             <w:noProof/>
             <w:webHidden/>
+            <w:sz w:val="24"/>
+            <w:szCs w:val="24"/>
           </w:rPr>
         </w:r>
         <w:r>
           <w:rPr>
+            <w:rFonts w:ascii="Arial" w:hAnsi="Arial" w:cs="Arial"/>
             <w:noProof/>
             <w:webHidden/>
+            <w:sz w:val="24"/>
+            <w:szCs w:val="24"/>
           </w:rPr>
           <w:fldChar w:fldCharType="separate"/>
         </w:r>
         <w:r>
           <w:rPr>
+            <w:rFonts w:ascii="Arial" w:hAnsi="Arial" w:cs="Arial"/>
             <w:noProof/>
             <w:webHidden/>
+            <w:sz w:val="24"/>
+            <w:szCs w:val="24"/>
           </w:rPr>
-          <w:t>16</w:t>
+          <w:t>17</w:t>
         </w:r>
         <w:r>
           <w:rPr>
+            <w:rFonts w:ascii="Arial" w:hAnsi="Arial" w:cs="Arial"/>
             <w:noProof/>
             <w:webHidden/>
+            <w:sz w:val="24"/>
+            <w:szCs w:val="24"/>
           </w:rPr>
           <w:fldChar w:fldCharType="end"/>
         </w:r>
@@ -2398,79 +2601,108 @@
       <w:pPr>
         <w:pStyle w:val="TOC1"/>
         <w:rPr>
-          <w:rFonts w:asciiTheme="minorHAnsi" w:eastAsiaTheme="minorEastAsia" w:hAnsiTheme="minorHAnsi" w:cstheme="minorBidi"/>
+          <w:rFonts w:ascii="Arial" w:eastAsiaTheme="minorEastAsia" w:hAnsi="Arial" w:cs="Arial"/>
           <w:noProof/>
-        </w:rPr>
-      </w:pPr>
-      <w:hyperlink w:anchor="_Toc510486405" w:history="1">
+          <w:sz w:val="24"/>
+          <w:szCs w:val="24"/>
+        </w:rPr>
+      </w:pPr>
+      <w:hyperlink w:anchor="_Toc511671539" w:history="1">
         <w:r>
           <w:rPr>
             <w:rStyle w:val="Hyperlink"/>
-            <w:rFonts w:ascii="Old English Text MT" w:hAnsi="Old English Text MT"/>
+            <w:rFonts w:ascii="Arial" w:hAnsi="Arial" w:cs="Arial"/>
             <w:noProof/>
+            <w:sz w:val="24"/>
+            <w:szCs w:val="24"/>
           </w:rPr>
           <w:t>II.</w:t>
         </w:r>
         <w:r>
           <w:rPr>
-            <w:rFonts w:asciiTheme="minorHAnsi" w:eastAsiaTheme="minorEastAsia" w:hAnsiTheme="minorHAnsi" w:cstheme="minorBidi"/>
+            <w:rFonts w:ascii="Arial" w:eastAsiaTheme="minorEastAsia" w:hAnsi="Arial" w:cs="Arial"/>
             <w:noProof/>
+            <w:sz w:val="24"/>
+            <w:szCs w:val="24"/>
           </w:rPr>
           <w:tab/>
         </w:r>
         <w:r>
           <w:rPr>
             <w:rStyle w:val="Hyperlink"/>
-            <w:rFonts w:ascii="Old English Text MT" w:hAnsi="Old English Text MT"/>
+            <w:rFonts w:ascii="Arial" w:hAnsi="Arial" w:cs="Arial"/>
             <w:noProof/>
+            <w:sz w:val="24"/>
+            <w:szCs w:val="24"/>
           </w:rPr>
           <w:t>Planning for Development of Prototype</w:t>
         </w:r>
         <w:r>
           <w:rPr>
+            <w:rFonts w:ascii="Arial" w:hAnsi="Arial" w:cs="Arial"/>
             <w:noProof/>
             <w:webHidden/>
+            <w:sz w:val="24"/>
+            <w:szCs w:val="24"/>
           </w:rPr>
           <w:tab/>
         </w:r>
         <w:r>
           <w:rPr>
+            <w:rFonts w:ascii="Arial" w:hAnsi="Arial" w:cs="Arial"/>
             <w:noProof/>
             <w:webHidden/>
+            <w:sz w:val="24"/>
+            <w:szCs w:val="24"/>
           </w:rPr>
           <w:fldChar w:fldCharType="begin"/>
         </w:r>
         <w:r>
           <w:rPr>
+            <w:rFonts w:ascii="Arial" w:hAnsi="Arial" w:cs="Arial"/>
             <w:noProof/>
             <w:webHidden/>
+            <w:sz w:val="24"/>
+            <w:szCs w:val="24"/>
           </w:rPr>
-          <w:instrText xml:space="preserve"> PAGEREF _Toc510486405 \h </w:instrText>
+          <w:instrText xml:space="preserve"> PAGEREF _Toc511671539 \h </w:instrText>
         </w:r>
         <w:r>
           <w:rPr>
+            <w:rFonts w:ascii="Arial" w:hAnsi="Arial" w:cs="Arial"/>
             <w:noProof/>
             <w:webHidden/>
+            <w:sz w:val="24"/>
+            <w:szCs w:val="24"/>
           </w:rPr>
         </w:r>
         <w:r>
           <w:rPr>
+            <w:rFonts w:ascii="Arial" w:hAnsi="Arial" w:cs="Arial"/>
             <w:noProof/>
             <w:webHidden/>
+            <w:sz w:val="24"/>
+            <w:szCs w:val="24"/>
           </w:rPr>
           <w:fldChar w:fldCharType="separate"/>
         </w:r>
         <w:r>
           <w:rPr>
+            <w:rFonts w:ascii="Arial" w:hAnsi="Arial" w:cs="Arial"/>
             <w:noProof/>
             <w:webHidden/>
+            <w:sz w:val="24"/>
+            <w:szCs w:val="24"/>
           </w:rPr>
-          <w:t>17</w:t>
+          <w:t>18</w:t>
         </w:r>
         <w:r>
           <w:rPr>
+            <w:rFonts w:ascii="Arial" w:hAnsi="Arial" w:cs="Arial"/>
             <w:noProof/>
             <w:webHidden/>
+            <w:sz w:val="24"/>
+            <w:szCs w:val="24"/>
           </w:rPr>
           <w:fldChar w:fldCharType="end"/>
         </w:r>
@@ -2484,79 +2716,108 @@
           <w:tab w:val="right" w:leader="dot" w:pos="9350"/>
         </w:tabs>
         <w:rPr>
-          <w:rFonts w:asciiTheme="minorHAnsi" w:eastAsiaTheme="minorEastAsia" w:hAnsiTheme="minorHAnsi" w:cstheme="minorBidi"/>
+          <w:rFonts w:ascii="Arial" w:eastAsiaTheme="minorEastAsia" w:hAnsi="Arial" w:cs="Arial"/>
           <w:noProof/>
-        </w:rPr>
-      </w:pPr>
-      <w:hyperlink w:anchor="_Toc510486406" w:history="1">
+          <w:sz w:val="24"/>
+          <w:szCs w:val="24"/>
+        </w:rPr>
+      </w:pPr>
+      <w:hyperlink w:anchor="_Toc511671540" w:history="1">
         <w:r>
           <w:rPr>
             <w:rStyle w:val="Hyperlink"/>
-            <w:rFonts w:ascii="Papyrus" w:hAnsi="Papyrus"/>
+            <w:rFonts w:ascii="Arial" w:hAnsi="Arial" w:cs="Arial"/>
             <w:noProof/>
+            <w:sz w:val="24"/>
+            <w:szCs w:val="24"/>
           </w:rPr>
           <w:t>A.</w:t>
         </w:r>
         <w:r>
           <w:rPr>
-            <w:rFonts w:asciiTheme="minorHAnsi" w:eastAsiaTheme="minorEastAsia" w:hAnsiTheme="minorHAnsi" w:cstheme="minorBidi"/>
+            <w:rFonts w:ascii="Arial" w:eastAsiaTheme="minorEastAsia" w:hAnsi="Arial" w:cs="Arial"/>
             <w:noProof/>
+            <w:sz w:val="24"/>
+            <w:szCs w:val="24"/>
           </w:rPr>
           <w:tab/>
         </w:r>
         <w:r>
           <w:rPr>
             <w:rStyle w:val="Hyperlink"/>
-            <w:rFonts w:ascii="Papyrus" w:hAnsi="Papyrus"/>
+            <w:rFonts w:ascii="Arial" w:hAnsi="Arial" w:cs="Arial"/>
             <w:noProof/>
+            <w:sz w:val="24"/>
+            <w:szCs w:val="24"/>
           </w:rPr>
           <w:t>Basic Plan for Proto type</w:t>
         </w:r>
         <w:r>
           <w:rPr>
+            <w:rFonts w:ascii="Arial" w:hAnsi="Arial" w:cs="Arial"/>
             <w:noProof/>
             <w:webHidden/>
+            <w:sz w:val="24"/>
+            <w:szCs w:val="24"/>
           </w:rPr>
           <w:tab/>
         </w:r>
         <w:r>
           <w:rPr>
+            <w:rFonts w:ascii="Arial" w:hAnsi="Arial" w:cs="Arial"/>
             <w:noProof/>
             <w:webHidden/>
+            <w:sz w:val="24"/>
+            <w:szCs w:val="24"/>
           </w:rPr>
           <w:fldChar w:fldCharType="begin"/>
         </w:r>
         <w:r>
           <w:rPr>
+            <w:rFonts w:ascii="Arial" w:hAnsi="Arial" w:cs="Arial"/>
             <w:noProof/>
             <w:webHidden/>
+            <w:sz w:val="24"/>
+            <w:szCs w:val="24"/>
           </w:rPr>
-          <w:instrText xml:space="preserve"> PAGEREF _Toc510486406 \h </w:instrText>
+          <w:instrText xml:space="preserve"> PAGEREF _Toc511671540 \h </w:instrText>
         </w:r>
         <w:r>
           <w:rPr>
+            <w:rFonts w:ascii="Arial" w:hAnsi="Arial" w:cs="Arial"/>
             <w:noProof/>
             <w:webHidden/>
+            <w:sz w:val="24"/>
+            <w:szCs w:val="24"/>
           </w:rPr>
         </w:r>
         <w:r>
           <w:rPr>
+            <w:rFonts w:ascii="Arial" w:hAnsi="Arial" w:cs="Arial"/>
             <w:noProof/>
             <w:webHidden/>
+            <w:sz w:val="24"/>
+            <w:szCs w:val="24"/>
           </w:rPr>
           <w:fldChar w:fldCharType="separate"/>
         </w:r>
         <w:r>
           <w:rPr>
+            <w:rFonts w:ascii="Arial" w:hAnsi="Arial" w:cs="Arial"/>
             <w:noProof/>
             <w:webHidden/>
+            <w:sz w:val="24"/>
+            <w:szCs w:val="24"/>
           </w:rPr>
-          <w:t>17</w:t>
+          <w:t>18</w:t>
         </w:r>
         <w:r>
           <w:rPr>
+            <w:rFonts w:ascii="Arial" w:hAnsi="Arial" w:cs="Arial"/>
             <w:noProof/>
             <w:webHidden/>
+            <w:sz w:val="24"/>
+            <w:szCs w:val="24"/>
           </w:rPr>
           <w:fldChar w:fldCharType="end"/>
         </w:r>
@@ -2570,79 +2831,108 @@
           <w:tab w:val="right" w:leader="dot" w:pos="9350"/>
         </w:tabs>
         <w:rPr>
-          <w:rFonts w:asciiTheme="minorHAnsi" w:eastAsiaTheme="minorEastAsia" w:hAnsiTheme="minorHAnsi" w:cstheme="minorBidi"/>
+          <w:rFonts w:ascii="Arial" w:eastAsiaTheme="minorEastAsia" w:hAnsi="Arial" w:cs="Arial"/>
           <w:noProof/>
-        </w:rPr>
-      </w:pPr>
-      <w:hyperlink w:anchor="_Toc510486407" w:history="1">
+          <w:sz w:val="24"/>
+          <w:szCs w:val="24"/>
+        </w:rPr>
+      </w:pPr>
+      <w:hyperlink w:anchor="_Toc511671541" w:history="1">
         <w:r>
           <w:rPr>
             <w:rStyle w:val="Hyperlink"/>
-            <w:rFonts w:ascii="Papyrus" w:hAnsi="Papyrus"/>
+            <w:rFonts w:ascii="Arial" w:hAnsi="Arial" w:cs="Arial"/>
             <w:noProof/>
+            <w:sz w:val="24"/>
+            <w:szCs w:val="24"/>
           </w:rPr>
           <w:t>B.</w:t>
         </w:r>
         <w:r>
           <w:rPr>
-            <w:rFonts w:asciiTheme="minorHAnsi" w:eastAsiaTheme="minorEastAsia" w:hAnsiTheme="minorHAnsi" w:cstheme="minorBidi"/>
+            <w:rFonts w:ascii="Arial" w:eastAsiaTheme="minorEastAsia" w:hAnsi="Arial" w:cs="Arial"/>
             <w:noProof/>
+            <w:sz w:val="24"/>
+            <w:szCs w:val="24"/>
           </w:rPr>
           <w:tab/>
         </w:r>
         <w:r>
           <w:rPr>
             <w:rStyle w:val="Hyperlink"/>
-            <w:rFonts w:ascii="Papyrus" w:hAnsi="Papyrus"/>
+            <w:rFonts w:ascii="Arial" w:hAnsi="Arial" w:cs="Arial"/>
             <w:noProof/>
+            <w:sz w:val="24"/>
+            <w:szCs w:val="24"/>
           </w:rPr>
           <w:t>Filling in Pseudocode to Recreate TOG</w:t>
         </w:r>
         <w:r>
           <w:rPr>
+            <w:rFonts w:ascii="Arial" w:hAnsi="Arial" w:cs="Arial"/>
             <w:noProof/>
             <w:webHidden/>
+            <w:sz w:val="24"/>
+            <w:szCs w:val="24"/>
           </w:rPr>
           <w:tab/>
         </w:r>
         <w:r>
           <w:rPr>
+            <w:rFonts w:ascii="Arial" w:hAnsi="Arial" w:cs="Arial"/>
             <w:noProof/>
             <w:webHidden/>
+            <w:sz w:val="24"/>
+            <w:szCs w:val="24"/>
           </w:rPr>
           <w:fldChar w:fldCharType="begin"/>
         </w:r>
         <w:r>
           <w:rPr>
+            <w:rFonts w:ascii="Arial" w:hAnsi="Arial" w:cs="Arial"/>
             <w:noProof/>
             <w:webHidden/>
+            <w:sz w:val="24"/>
+            <w:szCs w:val="24"/>
           </w:rPr>
-          <w:instrText xml:space="preserve"> PAGEREF _Toc510486407 \h </w:instrText>
+          <w:instrText xml:space="preserve"> PAGEREF _Toc511671541 \h </w:instrText>
         </w:r>
         <w:r>
           <w:rPr>
+            <w:rFonts w:ascii="Arial" w:hAnsi="Arial" w:cs="Arial"/>
             <w:noProof/>
             <w:webHidden/>
+            <w:sz w:val="24"/>
+            <w:szCs w:val="24"/>
           </w:rPr>
         </w:r>
         <w:r>
           <w:rPr>
+            <w:rFonts w:ascii="Arial" w:hAnsi="Arial" w:cs="Arial"/>
             <w:noProof/>
             <w:webHidden/>
+            <w:sz w:val="24"/>
+            <w:szCs w:val="24"/>
           </w:rPr>
           <w:fldChar w:fldCharType="separate"/>
         </w:r>
         <w:r>
           <w:rPr>
+            <w:rFonts w:ascii="Arial" w:hAnsi="Arial" w:cs="Arial"/>
             <w:noProof/>
             <w:webHidden/>
+            <w:sz w:val="24"/>
+            <w:szCs w:val="24"/>
           </w:rPr>
-          <w:t>17</w:t>
+          <w:t>18</w:t>
         </w:r>
         <w:r>
           <w:rPr>
+            <w:rFonts w:ascii="Arial" w:hAnsi="Arial" w:cs="Arial"/>
             <w:noProof/>
             <w:webHidden/>
+            <w:sz w:val="24"/>
+            <w:szCs w:val="24"/>
           </w:rPr>
           <w:fldChar w:fldCharType="end"/>
         </w:r>
@@ -2655,79 +2945,108 @@
           <w:tab w:val="left" w:pos="880"/>
         </w:tabs>
         <w:rPr>
-          <w:rFonts w:asciiTheme="minorHAnsi" w:eastAsiaTheme="minorEastAsia" w:hAnsiTheme="minorHAnsi" w:cstheme="minorBidi"/>
+          <w:rFonts w:ascii="Arial" w:eastAsiaTheme="minorEastAsia" w:hAnsi="Arial" w:cs="Arial"/>
           <w:noProof/>
-        </w:rPr>
-      </w:pPr>
-      <w:hyperlink w:anchor="_Toc510486408" w:history="1">
+          <w:sz w:val="24"/>
+          <w:szCs w:val="24"/>
+        </w:rPr>
+      </w:pPr>
+      <w:hyperlink w:anchor="_Toc511671542" w:history="1">
         <w:r>
           <w:rPr>
             <w:rStyle w:val="Hyperlink"/>
-            <w:rFonts w:ascii="Old English Text MT" w:hAnsi="Old English Text MT"/>
+            <w:rFonts w:ascii="Arial" w:hAnsi="Arial" w:cs="Arial"/>
             <w:noProof/>
+            <w:sz w:val="24"/>
+            <w:szCs w:val="24"/>
           </w:rPr>
           <w:t>III.</w:t>
         </w:r>
         <w:r>
           <w:rPr>
-            <w:rFonts w:asciiTheme="minorHAnsi" w:eastAsiaTheme="minorEastAsia" w:hAnsiTheme="minorHAnsi" w:cstheme="minorBidi"/>
+            <w:rFonts w:ascii="Arial" w:eastAsiaTheme="minorEastAsia" w:hAnsi="Arial" w:cs="Arial"/>
             <w:noProof/>
+            <w:sz w:val="24"/>
+            <w:szCs w:val="24"/>
           </w:rPr>
           <w:tab/>
         </w:r>
         <w:r>
           <w:rPr>
             <w:rStyle w:val="Hyperlink"/>
-            <w:rFonts w:ascii="Old English Text MT" w:hAnsi="Old English Text MT"/>
+            <w:rFonts w:ascii="Arial" w:hAnsi="Arial" w:cs="Arial"/>
             <w:noProof/>
+            <w:sz w:val="24"/>
+            <w:szCs w:val="24"/>
           </w:rPr>
           <w:t>Conceptual Development of Newer Modernized Game</w:t>
         </w:r>
         <w:r>
           <w:rPr>
+            <w:rFonts w:ascii="Arial" w:hAnsi="Arial" w:cs="Arial"/>
             <w:noProof/>
             <w:webHidden/>
+            <w:sz w:val="24"/>
+            <w:szCs w:val="24"/>
           </w:rPr>
           <w:tab/>
         </w:r>
         <w:r>
           <w:rPr>
+            <w:rFonts w:ascii="Arial" w:hAnsi="Arial" w:cs="Arial"/>
             <w:noProof/>
             <w:webHidden/>
+            <w:sz w:val="24"/>
+            <w:szCs w:val="24"/>
           </w:rPr>
           <w:fldChar w:fldCharType="begin"/>
         </w:r>
         <w:r>
           <w:rPr>
+            <w:rFonts w:ascii="Arial" w:hAnsi="Arial" w:cs="Arial"/>
             <w:noProof/>
             <w:webHidden/>
+            <w:sz w:val="24"/>
+            <w:szCs w:val="24"/>
           </w:rPr>
-          <w:instrText xml:space="preserve"> PAGEREF _Toc510486408 \h </w:instrText>
+          <w:instrText xml:space="preserve"> PAGEREF _Toc511671542 \h </w:instrText>
         </w:r>
         <w:r>
           <w:rPr>
+            <w:rFonts w:ascii="Arial" w:hAnsi="Arial" w:cs="Arial"/>
             <w:noProof/>
             <w:webHidden/>
+            <w:sz w:val="24"/>
+            <w:szCs w:val="24"/>
           </w:rPr>
         </w:r>
         <w:r>
           <w:rPr>
+            <w:rFonts w:ascii="Arial" w:hAnsi="Arial" w:cs="Arial"/>
             <w:noProof/>
             <w:webHidden/>
+            <w:sz w:val="24"/>
+            <w:szCs w:val="24"/>
           </w:rPr>
           <w:fldChar w:fldCharType="separate"/>
         </w:r>
         <w:r>
           <w:rPr>
+            <w:rFonts w:ascii="Arial" w:hAnsi="Arial" w:cs="Arial"/>
             <w:noProof/>
             <w:webHidden/>
+            <w:sz w:val="24"/>
+            <w:szCs w:val="24"/>
           </w:rPr>
-          <w:t>18</w:t>
+          <w:t>19</w:t>
         </w:r>
         <w:r>
           <w:rPr>
+            <w:rFonts w:ascii="Arial" w:hAnsi="Arial" w:cs="Arial"/>
             <w:noProof/>
             <w:webHidden/>
+            <w:sz w:val="24"/>
+            <w:szCs w:val="24"/>
           </w:rPr>
           <w:fldChar w:fldCharType="end"/>
         </w:r>
@@ -2741,79 +3060,108 @@
           <w:tab w:val="right" w:leader="dot" w:pos="9350"/>
         </w:tabs>
         <w:rPr>
-          <w:rFonts w:asciiTheme="minorHAnsi" w:eastAsiaTheme="minorEastAsia" w:hAnsiTheme="minorHAnsi" w:cstheme="minorBidi"/>
+          <w:rFonts w:ascii="Arial" w:eastAsiaTheme="minorEastAsia" w:hAnsi="Arial" w:cs="Arial"/>
           <w:noProof/>
-        </w:rPr>
-      </w:pPr>
-      <w:hyperlink w:anchor="_Toc510486409" w:history="1">
+          <w:sz w:val="24"/>
+          <w:szCs w:val="24"/>
+        </w:rPr>
+      </w:pPr>
+      <w:hyperlink w:anchor="_Toc511671543" w:history="1">
         <w:r>
           <w:rPr>
             <w:rStyle w:val="Hyperlink"/>
-            <w:rFonts w:ascii="Papyrus" w:hAnsi="Papyrus"/>
+            <w:rFonts w:ascii="Arial" w:hAnsi="Arial" w:cs="Arial"/>
             <w:noProof/>
+            <w:sz w:val="24"/>
+            <w:szCs w:val="24"/>
           </w:rPr>
           <w:t>A.</w:t>
         </w:r>
         <w:r>
           <w:rPr>
-            <w:rFonts w:asciiTheme="minorHAnsi" w:eastAsiaTheme="minorEastAsia" w:hAnsiTheme="minorHAnsi" w:cstheme="minorBidi"/>
+            <w:rFonts w:ascii="Arial" w:eastAsiaTheme="minorEastAsia" w:hAnsi="Arial" w:cs="Arial"/>
             <w:noProof/>
+            <w:sz w:val="24"/>
+            <w:szCs w:val="24"/>
           </w:rPr>
           <w:tab/>
         </w:r>
         <w:r>
           <w:rPr>
             <w:rStyle w:val="Hyperlink"/>
-            <w:rFonts w:ascii="Papyrus" w:hAnsi="Papyrus"/>
+            <w:rFonts w:ascii="Arial" w:hAnsi="Arial" w:cs="Arial"/>
             <w:noProof/>
+            <w:sz w:val="24"/>
+            <w:szCs w:val="24"/>
           </w:rPr>
           <w:t>Discussion of Possible Change to Game Title</w:t>
         </w:r>
         <w:r>
           <w:rPr>
+            <w:rFonts w:ascii="Arial" w:hAnsi="Arial" w:cs="Arial"/>
             <w:noProof/>
             <w:webHidden/>
+            <w:sz w:val="24"/>
+            <w:szCs w:val="24"/>
           </w:rPr>
           <w:tab/>
         </w:r>
         <w:r>
           <w:rPr>
+            <w:rFonts w:ascii="Arial" w:hAnsi="Arial" w:cs="Arial"/>
             <w:noProof/>
             <w:webHidden/>
+            <w:sz w:val="24"/>
+            <w:szCs w:val="24"/>
           </w:rPr>
           <w:fldChar w:fldCharType="begin"/>
         </w:r>
         <w:r>
           <w:rPr>
+            <w:rFonts w:ascii="Arial" w:hAnsi="Arial" w:cs="Arial"/>
             <w:noProof/>
             <w:webHidden/>
+            <w:sz w:val="24"/>
+            <w:szCs w:val="24"/>
           </w:rPr>
-          <w:instrText xml:space="preserve"> PAGEREF _Toc510486409 \h </w:instrText>
+          <w:instrText xml:space="preserve"> PAGEREF _Toc511671543 \h </w:instrText>
         </w:r>
         <w:r>
           <w:rPr>
+            <w:rFonts w:ascii="Arial" w:hAnsi="Arial" w:cs="Arial"/>
             <w:noProof/>
             <w:webHidden/>
+            <w:sz w:val="24"/>
+            <w:szCs w:val="24"/>
           </w:rPr>
         </w:r>
         <w:r>
           <w:rPr>
+            <w:rFonts w:ascii="Arial" w:hAnsi="Arial" w:cs="Arial"/>
             <w:noProof/>
             <w:webHidden/>
+            <w:sz w:val="24"/>
+            <w:szCs w:val="24"/>
           </w:rPr>
           <w:fldChar w:fldCharType="separate"/>
         </w:r>
         <w:r>
           <w:rPr>
+            <w:rFonts w:ascii="Arial" w:hAnsi="Arial" w:cs="Arial"/>
             <w:noProof/>
             <w:webHidden/>
+            <w:sz w:val="24"/>
+            <w:szCs w:val="24"/>
           </w:rPr>
-          <w:t>18</w:t>
+          <w:t>19</w:t>
         </w:r>
         <w:r>
           <w:rPr>
+            <w:rFonts w:ascii="Arial" w:hAnsi="Arial" w:cs="Arial"/>
             <w:noProof/>
             <w:webHidden/>
+            <w:sz w:val="24"/>
+            <w:szCs w:val="24"/>
           </w:rPr>
           <w:fldChar w:fldCharType="end"/>
         </w:r>
@@ -2827,79 +3175,108 @@
           <w:tab w:val="right" w:leader="dot" w:pos="9350"/>
         </w:tabs>
         <w:rPr>
-          <w:rFonts w:asciiTheme="minorHAnsi" w:eastAsiaTheme="minorEastAsia" w:hAnsiTheme="minorHAnsi" w:cstheme="minorBidi"/>
+          <w:rFonts w:ascii="Arial" w:eastAsiaTheme="minorEastAsia" w:hAnsi="Arial" w:cs="Arial"/>
           <w:noProof/>
-        </w:rPr>
-      </w:pPr>
-      <w:hyperlink w:anchor="_Toc510486410" w:history="1">
+          <w:sz w:val="24"/>
+          <w:szCs w:val="24"/>
+        </w:rPr>
+      </w:pPr>
+      <w:hyperlink w:anchor="_Toc511671544" w:history="1">
         <w:r>
           <w:rPr>
             <w:rStyle w:val="Hyperlink"/>
-            <w:rFonts w:ascii="Papyrus" w:hAnsi="Papyrus"/>
+            <w:rFonts w:ascii="Arial" w:hAnsi="Arial" w:cs="Arial"/>
             <w:noProof/>
+            <w:sz w:val="24"/>
+            <w:szCs w:val="24"/>
           </w:rPr>
           <w:t>B.</w:t>
         </w:r>
         <w:r>
           <w:rPr>
-            <w:rFonts w:asciiTheme="minorHAnsi" w:eastAsiaTheme="minorEastAsia" w:hAnsiTheme="minorHAnsi" w:cstheme="minorBidi"/>
+            <w:rFonts w:ascii="Arial" w:eastAsiaTheme="minorEastAsia" w:hAnsi="Arial" w:cs="Arial"/>
             <w:noProof/>
+            <w:sz w:val="24"/>
+            <w:szCs w:val="24"/>
           </w:rPr>
           <w:tab/>
         </w:r>
         <w:r>
           <w:rPr>
             <w:rStyle w:val="Hyperlink"/>
-            <w:rFonts w:ascii="Papyrus" w:hAnsi="Papyrus"/>
+            <w:rFonts w:ascii="Arial" w:hAnsi="Arial" w:cs="Arial"/>
             <w:noProof/>
+            <w:sz w:val="24"/>
+            <w:szCs w:val="24"/>
           </w:rPr>
           <w:t>Ideas to Fill in the Story</w:t>
         </w:r>
         <w:r>
           <w:rPr>
+            <w:rFonts w:ascii="Arial" w:hAnsi="Arial" w:cs="Arial"/>
             <w:noProof/>
             <w:webHidden/>
+            <w:sz w:val="24"/>
+            <w:szCs w:val="24"/>
           </w:rPr>
           <w:tab/>
         </w:r>
         <w:r>
           <w:rPr>
+            <w:rFonts w:ascii="Arial" w:hAnsi="Arial" w:cs="Arial"/>
             <w:noProof/>
             <w:webHidden/>
+            <w:sz w:val="24"/>
+            <w:szCs w:val="24"/>
           </w:rPr>
           <w:fldChar w:fldCharType="begin"/>
         </w:r>
         <w:r>
           <w:rPr>
+            <w:rFonts w:ascii="Arial" w:hAnsi="Arial" w:cs="Arial"/>
             <w:noProof/>
             <w:webHidden/>
+            <w:sz w:val="24"/>
+            <w:szCs w:val="24"/>
           </w:rPr>
-          <w:instrText xml:space="preserve"> PAGEREF _Toc510486410 \h </w:instrText>
+          <w:instrText xml:space="preserve"> PAGEREF _Toc511671544 \h </w:instrText>
         </w:r>
         <w:r>
           <w:rPr>
+            <w:rFonts w:ascii="Arial" w:hAnsi="Arial" w:cs="Arial"/>
             <w:noProof/>
             <w:webHidden/>
+            <w:sz w:val="24"/>
+            <w:szCs w:val="24"/>
           </w:rPr>
         </w:r>
         <w:r>
           <w:rPr>
+            <w:rFonts w:ascii="Arial" w:hAnsi="Arial" w:cs="Arial"/>
             <w:noProof/>
             <w:webHidden/>
+            <w:sz w:val="24"/>
+            <w:szCs w:val="24"/>
           </w:rPr>
           <w:fldChar w:fldCharType="separate"/>
         </w:r>
         <w:r>
           <w:rPr>
+            <w:rFonts w:ascii="Arial" w:hAnsi="Arial" w:cs="Arial"/>
             <w:noProof/>
             <w:webHidden/>
+            <w:sz w:val="24"/>
+            <w:szCs w:val="24"/>
           </w:rPr>
-          <w:t>19</w:t>
+          <w:t>20</w:t>
         </w:r>
         <w:r>
           <w:rPr>
+            <w:rFonts w:ascii="Arial" w:hAnsi="Arial" w:cs="Arial"/>
             <w:noProof/>
             <w:webHidden/>
+            <w:sz w:val="24"/>
+            <w:szCs w:val="24"/>
           </w:rPr>
           <w:fldChar w:fldCharType="end"/>
         </w:r>
@@ -2913,79 +3290,108 @@
           <w:tab w:val="right" w:leader="dot" w:pos="9350"/>
         </w:tabs>
         <w:rPr>
-          <w:rFonts w:asciiTheme="minorHAnsi" w:eastAsiaTheme="minorEastAsia" w:hAnsiTheme="minorHAnsi" w:cstheme="minorBidi"/>
+          <w:rFonts w:ascii="Arial" w:eastAsiaTheme="minorEastAsia" w:hAnsi="Arial" w:cs="Arial"/>
           <w:noProof/>
-        </w:rPr>
-      </w:pPr>
-      <w:hyperlink w:anchor="_Toc510486411" w:history="1">
+          <w:sz w:val="24"/>
+          <w:szCs w:val="24"/>
+        </w:rPr>
+      </w:pPr>
+      <w:hyperlink w:anchor="_Toc511671545" w:history="1">
         <w:r>
           <w:rPr>
             <w:rStyle w:val="Hyperlink"/>
-            <w:rFonts w:ascii="Bookman Old Style" w:hAnsi="Bookman Old Style"/>
+            <w:rFonts w:ascii="Arial" w:hAnsi="Arial" w:cs="Arial"/>
             <w:noProof/>
+            <w:sz w:val="24"/>
+            <w:szCs w:val="24"/>
           </w:rPr>
           <w:t>1.</w:t>
         </w:r>
         <w:r>
           <w:rPr>
-            <w:rFonts w:asciiTheme="minorHAnsi" w:eastAsiaTheme="minorEastAsia" w:hAnsiTheme="minorHAnsi" w:cstheme="minorBidi"/>
+            <w:rFonts w:ascii="Arial" w:eastAsiaTheme="minorEastAsia" w:hAnsi="Arial" w:cs="Arial"/>
             <w:noProof/>
+            <w:sz w:val="24"/>
+            <w:szCs w:val="24"/>
           </w:rPr>
           <w:tab/>
         </w:r>
         <w:r>
           <w:rPr>
             <w:rStyle w:val="Hyperlink"/>
-            <w:rFonts w:ascii="Bookman Old Style" w:hAnsi="Bookman Old Style"/>
+            <w:rFonts w:ascii="Arial" w:hAnsi="Arial" w:cs="Arial"/>
             <w:noProof/>
+            <w:sz w:val="24"/>
+            <w:szCs w:val="24"/>
           </w:rPr>
           <w:t>First Stage/Volume One</w:t>
         </w:r>
         <w:r>
           <w:rPr>
+            <w:rFonts w:ascii="Arial" w:hAnsi="Arial" w:cs="Arial"/>
             <w:noProof/>
             <w:webHidden/>
+            <w:sz w:val="24"/>
+            <w:szCs w:val="24"/>
           </w:rPr>
           <w:tab/>
         </w:r>
         <w:r>
           <w:rPr>
+            <w:rFonts w:ascii="Arial" w:hAnsi="Arial" w:cs="Arial"/>
             <w:noProof/>
             <w:webHidden/>
+            <w:sz w:val="24"/>
+            <w:szCs w:val="24"/>
           </w:rPr>
           <w:fldChar w:fldCharType="begin"/>
         </w:r>
         <w:r>
           <w:rPr>
+            <w:rFonts w:ascii="Arial" w:hAnsi="Arial" w:cs="Arial"/>
             <w:noProof/>
             <w:webHidden/>
+            <w:sz w:val="24"/>
+            <w:szCs w:val="24"/>
           </w:rPr>
-          <w:instrText xml:space="preserve"> PAGEREF _Toc510486411 \h </w:instrText>
+          <w:instrText xml:space="preserve"> PAGEREF _Toc511671545 \h </w:instrText>
         </w:r>
         <w:r>
           <w:rPr>
+            <w:rFonts w:ascii="Arial" w:hAnsi="Arial" w:cs="Arial"/>
             <w:noProof/>
             <w:webHidden/>
+            <w:sz w:val="24"/>
+            <w:szCs w:val="24"/>
           </w:rPr>
         </w:r>
         <w:r>
           <w:rPr>
+            <w:rFonts w:ascii="Arial" w:hAnsi="Arial" w:cs="Arial"/>
             <w:noProof/>
             <w:webHidden/>
+            <w:sz w:val="24"/>
+            <w:szCs w:val="24"/>
           </w:rPr>
           <w:fldChar w:fldCharType="separate"/>
         </w:r>
         <w:r>
           <w:rPr>
+            <w:rFonts w:ascii="Arial" w:hAnsi="Arial" w:cs="Arial"/>
             <w:noProof/>
             <w:webHidden/>
+            <w:sz w:val="24"/>
+            <w:szCs w:val="24"/>
           </w:rPr>
-          <w:t>19</w:t>
+          <w:t>20</w:t>
         </w:r>
         <w:r>
           <w:rPr>
+            <w:rFonts w:ascii="Arial" w:hAnsi="Arial" w:cs="Arial"/>
             <w:noProof/>
             <w:webHidden/>
+            <w:sz w:val="24"/>
+            <w:szCs w:val="24"/>
           </w:rPr>
           <w:fldChar w:fldCharType="end"/>
         </w:r>
@@ -2999,79 +3405,108 @@
           <w:tab w:val="right" w:leader="dot" w:pos="9350"/>
         </w:tabs>
         <w:rPr>
-          <w:rFonts w:asciiTheme="minorHAnsi" w:eastAsiaTheme="minorEastAsia" w:hAnsiTheme="minorHAnsi" w:cstheme="minorBidi"/>
+          <w:rFonts w:ascii="Arial" w:eastAsiaTheme="minorEastAsia" w:hAnsi="Arial" w:cs="Arial"/>
           <w:noProof/>
-        </w:rPr>
-      </w:pPr>
-      <w:hyperlink w:anchor="_Toc510486412" w:history="1">
+          <w:sz w:val="24"/>
+          <w:szCs w:val="24"/>
+        </w:rPr>
+      </w:pPr>
+      <w:hyperlink w:anchor="_Toc511671546" w:history="1">
         <w:r>
           <w:rPr>
             <w:rStyle w:val="Hyperlink"/>
-            <w:rFonts w:ascii="Bookman Old Style" w:hAnsi="Bookman Old Style"/>
+            <w:rFonts w:ascii="Arial" w:hAnsi="Arial" w:cs="Arial"/>
             <w:noProof/>
+            <w:sz w:val="24"/>
+            <w:szCs w:val="24"/>
           </w:rPr>
           <w:t>2.</w:t>
         </w:r>
         <w:r>
           <w:rPr>
-            <w:rFonts w:asciiTheme="minorHAnsi" w:eastAsiaTheme="minorEastAsia" w:hAnsiTheme="minorHAnsi" w:cstheme="minorBidi"/>
+            <w:rFonts w:ascii="Arial" w:eastAsiaTheme="minorEastAsia" w:hAnsi="Arial" w:cs="Arial"/>
             <w:noProof/>
+            <w:sz w:val="24"/>
+            <w:szCs w:val="24"/>
           </w:rPr>
           <w:tab/>
         </w:r>
         <w:r>
           <w:rPr>
             <w:rStyle w:val="Hyperlink"/>
-            <w:rFonts w:ascii="Bookman Old Style" w:hAnsi="Bookman Old Style"/>
+            <w:rFonts w:ascii="Arial" w:hAnsi="Arial" w:cs="Arial"/>
             <w:noProof/>
+            <w:sz w:val="24"/>
+            <w:szCs w:val="24"/>
           </w:rPr>
           <w:t>Second Stage/Volume Two</w:t>
         </w:r>
         <w:r>
           <w:rPr>
+            <w:rFonts w:ascii="Arial" w:hAnsi="Arial" w:cs="Arial"/>
             <w:noProof/>
             <w:webHidden/>
+            <w:sz w:val="24"/>
+            <w:szCs w:val="24"/>
           </w:rPr>
           <w:tab/>
         </w:r>
         <w:r>
           <w:rPr>
+            <w:rFonts w:ascii="Arial" w:hAnsi="Arial" w:cs="Arial"/>
             <w:noProof/>
             <w:webHidden/>
+            <w:sz w:val="24"/>
+            <w:szCs w:val="24"/>
           </w:rPr>
           <w:fldChar w:fldCharType="begin"/>
         </w:r>
         <w:r>
           <w:rPr>
+            <w:rFonts w:ascii="Arial" w:hAnsi="Arial" w:cs="Arial"/>
             <w:noProof/>
             <w:webHidden/>
+            <w:sz w:val="24"/>
+            <w:szCs w:val="24"/>
           </w:rPr>
-          <w:instrText xml:space="preserve"> PAGEREF _Toc510486412 \h </w:instrText>
+          <w:instrText xml:space="preserve"> PAGEREF _Toc511671546 \h </w:instrText>
         </w:r>
         <w:r>
           <w:rPr>
+            <w:rFonts w:ascii="Arial" w:hAnsi="Arial" w:cs="Arial"/>
             <w:noProof/>
             <w:webHidden/>
+            <w:sz w:val="24"/>
+            <w:szCs w:val="24"/>
           </w:rPr>
         </w:r>
         <w:r>
           <w:rPr>
+            <w:rFonts w:ascii="Arial" w:hAnsi="Arial" w:cs="Arial"/>
             <w:noProof/>
             <w:webHidden/>
+            <w:sz w:val="24"/>
+            <w:szCs w:val="24"/>
           </w:rPr>
           <w:fldChar w:fldCharType="separate"/>
         </w:r>
         <w:r>
           <w:rPr>
+            <w:rFonts w:ascii="Arial" w:hAnsi="Arial" w:cs="Arial"/>
             <w:noProof/>
             <w:webHidden/>
+            <w:sz w:val="24"/>
+            <w:szCs w:val="24"/>
           </w:rPr>
-          <w:t>20</w:t>
+          <w:t>21</w:t>
         </w:r>
         <w:r>
           <w:rPr>
+            <w:rFonts w:ascii="Arial" w:hAnsi="Arial" w:cs="Arial"/>
             <w:noProof/>
             <w:webHidden/>
+            <w:sz w:val="24"/>
+            <w:szCs w:val="24"/>
           </w:rPr>
           <w:fldChar w:fldCharType="end"/>
         </w:r>
@@ -3085,79 +3520,108 @@
           <w:tab w:val="right" w:leader="dot" w:pos="9350"/>
         </w:tabs>
         <w:rPr>
-          <w:rFonts w:asciiTheme="minorHAnsi" w:eastAsiaTheme="minorEastAsia" w:hAnsiTheme="minorHAnsi" w:cstheme="minorBidi"/>
+          <w:rFonts w:ascii="Arial" w:eastAsiaTheme="minorEastAsia" w:hAnsi="Arial" w:cs="Arial"/>
           <w:noProof/>
-        </w:rPr>
-      </w:pPr>
-      <w:hyperlink w:anchor="_Toc510486413" w:history="1">
+          <w:sz w:val="24"/>
+          <w:szCs w:val="24"/>
+        </w:rPr>
+      </w:pPr>
+      <w:hyperlink w:anchor="_Toc511671547" w:history="1">
         <w:r>
           <w:rPr>
             <w:rStyle w:val="Hyperlink"/>
-            <w:rFonts w:ascii="Bookman Old Style" w:hAnsi="Bookman Old Style"/>
+            <w:rFonts w:ascii="Arial" w:hAnsi="Arial" w:cs="Arial"/>
             <w:noProof/>
+            <w:sz w:val="24"/>
+            <w:szCs w:val="24"/>
           </w:rPr>
           <w:t>3.</w:t>
         </w:r>
         <w:r>
           <w:rPr>
-            <w:rFonts w:asciiTheme="minorHAnsi" w:eastAsiaTheme="minorEastAsia" w:hAnsiTheme="minorHAnsi" w:cstheme="minorBidi"/>
+            <w:rFonts w:ascii="Arial" w:eastAsiaTheme="minorEastAsia" w:hAnsi="Arial" w:cs="Arial"/>
             <w:noProof/>
+            <w:sz w:val="24"/>
+            <w:szCs w:val="24"/>
           </w:rPr>
           <w:tab/>
         </w:r>
         <w:r>
           <w:rPr>
             <w:rStyle w:val="Hyperlink"/>
-            <w:rFonts w:ascii="Bookman Old Style" w:hAnsi="Bookman Old Style"/>
+            <w:rFonts w:ascii="Arial" w:hAnsi="Arial" w:cs="Arial"/>
             <w:noProof/>
+            <w:sz w:val="24"/>
+            <w:szCs w:val="24"/>
           </w:rPr>
           <w:t>Third Stage/Volume Three</w:t>
         </w:r>
         <w:r>
           <w:rPr>
+            <w:rFonts w:ascii="Arial" w:hAnsi="Arial" w:cs="Arial"/>
             <w:noProof/>
             <w:webHidden/>
+            <w:sz w:val="24"/>
+            <w:szCs w:val="24"/>
           </w:rPr>
           <w:tab/>
         </w:r>
         <w:r>
           <w:rPr>
+            <w:rFonts w:ascii="Arial" w:hAnsi="Arial" w:cs="Arial"/>
             <w:noProof/>
             <w:webHidden/>
+            <w:sz w:val="24"/>
+            <w:szCs w:val="24"/>
           </w:rPr>
           <w:fldChar w:fldCharType="begin"/>
         </w:r>
         <w:r>
           <w:rPr>
+            <w:rFonts w:ascii="Arial" w:hAnsi="Arial" w:cs="Arial"/>
             <w:noProof/>
             <w:webHidden/>
+            <w:sz w:val="24"/>
+            <w:szCs w:val="24"/>
           </w:rPr>
-          <w:instrText xml:space="preserve"> PAGEREF _Toc510486413 \h </w:instrText>
+          <w:instrText xml:space="preserve"> PAGEREF _Toc511671547 \h </w:instrText>
         </w:r>
         <w:r>
           <w:rPr>
+            <w:rFonts w:ascii="Arial" w:hAnsi="Arial" w:cs="Arial"/>
             <w:noProof/>
             <w:webHidden/>
+            <w:sz w:val="24"/>
+            <w:szCs w:val="24"/>
           </w:rPr>
         </w:r>
         <w:r>
           <w:rPr>
+            <w:rFonts w:ascii="Arial" w:hAnsi="Arial" w:cs="Arial"/>
             <w:noProof/>
             <w:webHidden/>
+            <w:sz w:val="24"/>
+            <w:szCs w:val="24"/>
           </w:rPr>
           <w:fldChar w:fldCharType="separate"/>
         </w:r>
         <w:r>
           <w:rPr>
+            <w:rFonts w:ascii="Arial" w:hAnsi="Arial" w:cs="Arial"/>
             <w:noProof/>
             <w:webHidden/>
+            <w:sz w:val="24"/>
+            <w:szCs w:val="24"/>
           </w:rPr>
-          <w:t>21</w:t>
+          <w:t>22</w:t>
         </w:r>
         <w:r>
           <w:rPr>
+            <w:rFonts w:ascii="Arial" w:hAnsi="Arial" w:cs="Arial"/>
             <w:noProof/>
             <w:webHidden/>
+            <w:sz w:val="24"/>
+            <w:szCs w:val="24"/>
           </w:rPr>
           <w:fldChar w:fldCharType="end"/>
         </w:r>
@@ -3171,60 +3635,83 @@
           <w:noProof/>
         </w:rPr>
       </w:pPr>
-      <w:hyperlink w:anchor="_Toc510486414" w:history="1">
+      <w:hyperlink w:anchor="_Toc511671548" w:history="1">
         <w:r>
           <w:rPr>
             <w:rStyle w:val="Hyperlink"/>
             <w:rFonts w:ascii="Arial" w:hAnsi="Arial" w:cs="Arial"/>
             <w:noProof/>
+            <w:sz w:val="24"/>
+            <w:szCs w:val="24"/>
           </w:rPr>
           <w:t>Appendix 1: Development Log</w:t>
         </w:r>
         <w:r>
           <w:rPr>
+            <w:rFonts w:ascii="Arial" w:hAnsi="Arial" w:cs="Arial"/>
             <w:noProof/>
             <w:webHidden/>
+            <w:sz w:val="24"/>
+            <w:szCs w:val="24"/>
           </w:rPr>
           <w:tab/>
         </w:r>
         <w:r>
           <w:rPr>
+            <w:rFonts w:ascii="Arial" w:hAnsi="Arial" w:cs="Arial"/>
             <w:noProof/>
             <w:webHidden/>
+            <w:sz w:val="24"/>
+            <w:szCs w:val="24"/>
           </w:rPr>
           <w:fldChar w:fldCharType="begin"/>
         </w:r>
         <w:r>
           <w:rPr>
+            <w:rFonts w:ascii="Arial" w:hAnsi="Arial" w:cs="Arial"/>
             <w:noProof/>
             <w:webHidden/>
+            <w:sz w:val="24"/>
+            <w:szCs w:val="24"/>
           </w:rPr>
-          <w:instrText xml:space="preserve"> PAGEREF _Toc510486414 \h </w:instrText>
+          <w:instrText xml:space="preserve"> PAGEREF _Toc511671548 \h </w:instrText>
         </w:r>
         <w:r>
           <w:rPr>
+            <w:rFonts w:ascii="Arial" w:hAnsi="Arial" w:cs="Arial"/>
             <w:noProof/>
             <w:webHidden/>
+            <w:sz w:val="24"/>
+            <w:szCs w:val="24"/>
           </w:rPr>
         </w:r>
         <w:r>
           <w:rPr>
+            <w:rFonts w:ascii="Arial" w:hAnsi="Arial" w:cs="Arial"/>
             <w:noProof/>
             <w:webHidden/>
+            <w:sz w:val="24"/>
+            <w:szCs w:val="24"/>
           </w:rPr>
           <w:fldChar w:fldCharType="separate"/>
         </w:r>
         <w:r>
           <w:rPr>
+            <w:rFonts w:ascii="Arial" w:hAnsi="Arial" w:cs="Arial"/>
             <w:noProof/>
             <w:webHidden/>
+            <w:sz w:val="24"/>
+            <w:szCs w:val="24"/>
           </w:rPr>
-          <w:t>22</w:t>
+          <w:t>23</w:t>
         </w:r>
         <w:r>
           <w:rPr>
+            <w:rFonts w:ascii="Arial" w:hAnsi="Arial" w:cs="Arial"/>
             <w:noProof/>
             <w:webHidden/>
+            <w:sz w:val="24"/>
+            <w:szCs w:val="24"/>
           </w:rPr>
           <w:fldChar w:fldCharType="end"/>
         </w:r>
@@ -3249,6 +3736,7 @@
     </w:p>
     <w:p>
       <w:pPr>
+        <w:spacing w:after="120" w:line="240" w:lineRule="auto"/>
         <w:rPr>
           <w:noProof/>
         </w:rPr>
@@ -3304,6 +3792,7 @@
         <w:tabs>
           <w:tab w:val="right" w:leader="dot" w:pos="9350"/>
         </w:tabs>
+        <w:spacing w:after="120" w:line="240" w:lineRule="auto"/>
         <w:rPr>
           <w:rFonts w:asciiTheme="minorHAnsi" w:eastAsiaTheme="minorEastAsia" w:hAnsiTheme="minorHAnsi" w:cstheme="minorBidi"/>
           <w:noProof/>
@@ -3374,6 +3863,7 @@
         <w:tabs>
           <w:tab w:val="right" w:leader="dot" w:pos="9350"/>
         </w:tabs>
+        <w:spacing w:after="120" w:line="240" w:lineRule="auto"/>
         <w:rPr>
           <w:rFonts w:asciiTheme="minorHAnsi" w:eastAsiaTheme="minorEastAsia" w:hAnsiTheme="minorHAnsi" w:cstheme="minorBidi"/>
           <w:noProof/>
@@ -3444,6 +3934,7 @@
         <w:tabs>
           <w:tab w:val="right" w:leader="dot" w:pos="9350"/>
         </w:tabs>
+        <w:spacing w:after="120" w:line="240" w:lineRule="auto"/>
         <w:rPr>
           <w:rFonts w:asciiTheme="minorHAnsi" w:eastAsiaTheme="minorEastAsia" w:hAnsiTheme="minorHAnsi" w:cstheme="minorBidi"/>
           <w:noProof/>
@@ -3514,6 +4005,7 @@
         <w:tabs>
           <w:tab w:val="right" w:leader="dot" w:pos="9350"/>
         </w:tabs>
+        <w:spacing w:after="120" w:line="240" w:lineRule="auto"/>
         <w:rPr>
           <w:rFonts w:asciiTheme="minorHAnsi" w:eastAsiaTheme="minorEastAsia" w:hAnsiTheme="minorHAnsi" w:cstheme="minorBidi"/>
           <w:noProof/>
@@ -3584,6 +4076,7 @@
         <w:tabs>
           <w:tab w:val="right" w:leader="dot" w:pos="9350"/>
         </w:tabs>
+        <w:spacing w:after="120" w:line="240" w:lineRule="auto"/>
         <w:rPr>
           <w:rFonts w:asciiTheme="minorHAnsi" w:eastAsiaTheme="minorEastAsia" w:hAnsiTheme="minorHAnsi" w:cstheme="minorBidi"/>
           <w:noProof/>
@@ -3654,6 +4147,7 @@
         <w:tabs>
           <w:tab w:val="right" w:leader="dot" w:pos="9350"/>
         </w:tabs>
+        <w:spacing w:after="120" w:line="240" w:lineRule="auto"/>
         <w:rPr>
           <w:rFonts w:asciiTheme="minorHAnsi" w:eastAsiaTheme="minorEastAsia" w:hAnsiTheme="minorHAnsi" w:cstheme="minorBidi"/>
           <w:noProof/>
@@ -3777,7 +4271,7 @@
           <w:szCs w:val="72"/>
         </w:rPr>
       </w:pPr>
-      <w:bookmarkStart w:id="0" w:name="_Toc510486398"/>
+      <w:bookmarkStart w:id="0" w:name="_Toc511671532"/>
       <w:r>
         <w:rPr>
           <w:rFonts w:ascii="Old English Text MT" w:hAnsi="Old English Text MT"/>
@@ -3804,7 +4298,7 @@
           <w:szCs w:val="40"/>
         </w:rPr>
       </w:pPr>
-      <w:bookmarkStart w:id="1" w:name="_Toc510486399"/>
+      <w:bookmarkStart w:id="1" w:name="_Toc511671533"/>
       <w:r>
         <w:rPr>
           <w:rFonts w:ascii="Papyrus" w:hAnsi="Papyrus"/>
@@ -4180,7 +4674,7 @@
           <w:szCs w:val="40"/>
         </w:rPr>
       </w:pPr>
-      <w:bookmarkStart w:id="3" w:name="_Toc510486400"/>
+      <w:bookmarkStart w:id="3" w:name="_Toc511671534"/>
       <w:r>
         <w:rPr>
           <w:rFonts w:ascii="Papyrus" w:hAnsi="Papyrus"/>
@@ -4193,13 +4687,1747 @@
     </w:p>
     <w:p>
       <w:pPr>
-        <w:keepNext/>
+        <w:spacing w:line="240" w:lineRule="auto"/>
+        <w:rPr>
+          <w:rFonts w:ascii="Times New Roman" w:hAnsi="Times New Roman"/>
+          <w:noProof/>
+          <w:sz w:val="24"/>
+          <w:szCs w:val="24"/>
+        </w:rPr>
+      </w:pPr>
+      <w:r>
+        <w:rPr>
+          <w:rFonts w:ascii="Times New Roman" w:hAnsi="Times New Roman"/>
+          <w:sz w:val="24"/>
+          <w:szCs w:val="24"/>
+        </w:rPr>
+        <w:t>The music for TOG was played with the three-voice VIC sound c</w:t>
+      </w:r>
+      <w:r>
+        <w:rPr>
+          <w:rFonts w:ascii="Times New Roman" w:hAnsi="Times New Roman"/>
+          <w:sz w:val="24"/>
+          <w:szCs w:val="24"/>
+        </w:rPr>
+        <w:t xml:space="preserve">hip in two of its three voices. </w:t>
+      </w:r>
+      <w:r>
+        <w:rPr>
+          <w:rFonts w:ascii="Times New Roman" w:hAnsi="Times New Roman"/>
+          <w:sz w:val="24"/>
+          <w:szCs w:val="24"/>
+        </w:rPr>
+        <w:t>The lower voice was an organ and the higher voice was a guitar.</w:t>
+      </w:r>
+      <w:r>
+        <w:rPr>
+          <w:rFonts w:ascii="Times New Roman" w:hAnsi="Times New Roman"/>
+          <w:noProof/>
+          <w:sz w:val="24"/>
+          <w:szCs w:val="24"/>
+        </w:rPr>
+        <w:t xml:space="preserve"> </w:t>
+      </w:r>
+      <w:r>
+        <w:rPr>
+          <w:rFonts w:ascii="Times New Roman" w:hAnsi="Times New Roman"/>
+          <w:noProof/>
+          <w:sz w:val="24"/>
+          <w:szCs w:val="24"/>
+        </w:rPr>
+        <w:t xml:space="preserve"> This is a simple six-bar repeated tune in the key of C, with a chored progression of C, F, (F,) G, F, C, Dm, Em, C. Originally, the music was encoded using PLAY statements in MS Commodore BASIC 7.0 for the C-128. This particular music, however, was encoded using GNU LilyPond 2.18.2.1.</w:t>
+      </w:r>
+    </w:p>
+    <w:p>
+      <w:pPr>
         <w:spacing w:line="240" w:lineRule="auto"/>
         <w:jc w:val="center"/>
       </w:pPr>
       <w:r>
         <w:rPr>
-          <w:rFonts w:ascii="Times New Roman" w:hAnsi="Times New Roman"/>
+          <w:noProof/>
+        </w:rPr>
+        <w:drawing>
+          <wp:inline distT="0" distB="0" distL="0" distR="0">
+            <wp:extent cx="5946674" cy="2123268"/>
+            <wp:effectExtent l="19050" t="0" r="0" b="0"/>
+            <wp:docPr id="1" name="Picture 0" descr="dino music.bmp"/>
+            <wp:cNvGraphicFramePr>
+              <a:graphicFrameLocks xmlns:a="http://schemas.openxmlformats.org/drawingml/2006/main" noChangeAspect="1"/>
+            </wp:cNvGraphicFramePr>
+            <a:graphic xmlns:a="http://schemas.openxmlformats.org/drawingml/2006/main">
+              <a:graphicData uri="http://schemas.openxmlformats.org/drawingml/2006/picture">
+                <pic:pic xmlns:pic="http://schemas.openxmlformats.org/drawingml/2006/picture">
+                  <pic:nvPicPr>
+                    <pic:cNvPr id="0" name="dino music.bmp"/>
+                    <pic:cNvPicPr/>
+                  </pic:nvPicPr>
+                  <pic:blipFill>
+                    <a:blip r:embed="rId16" cstate="print"/>
+                    <a:stretch>
+                      <a:fillRect/>
+                    </a:stretch>
+                  </pic:blipFill>
+                  <pic:spPr>
+                    <a:xfrm>
+                      <a:off x="0" y="0"/>
+                      <a:ext cx="5947747" cy="2123651"/>
+                    </a:xfrm>
+                    <a:prstGeom prst="rect">
+                      <a:avLst/>
+                    </a:prstGeom>
+                  </pic:spPr>
+                </pic:pic>
+              </a:graphicData>
+            </a:graphic>
+          </wp:inline>
+        </w:drawing>
+      </w:r>
+    </w:p>
+    <w:p>
+      <w:pPr>
+        <w:spacing w:line="240" w:lineRule="auto"/>
+        <w:rPr>
+          <w:rFonts w:ascii="Times New Roman" w:hAnsi="Times New Roman"/>
+          <w:sz w:val="24"/>
+          <w:szCs w:val="24"/>
+        </w:rPr>
+      </w:pPr>
+      <w:r>
+        <w:rPr>
+          <w:rFonts w:ascii="Times New Roman" w:hAnsi="Times New Roman"/>
+          <w:sz w:val="24"/>
+          <w:szCs w:val="24"/>
+        </w:rPr>
+        <w:t xml:space="preserve">The </w:t>
+      </w:r>
+      <w:proofErr w:type="spellStart"/>
+      <w:r>
+        <w:rPr>
+          <w:rFonts w:ascii="Times New Roman" w:hAnsi="Times New Roman"/>
+          <w:sz w:val="24"/>
+          <w:szCs w:val="24"/>
+        </w:rPr>
+        <w:t>LilyPond</w:t>
+      </w:r>
+      <w:proofErr w:type="spellEnd"/>
+      <w:r>
+        <w:rPr>
+          <w:rFonts w:ascii="Times New Roman" w:hAnsi="Times New Roman"/>
+          <w:sz w:val="24"/>
+          <w:szCs w:val="24"/>
+        </w:rPr>
+        <w:t xml:space="preserve"> </w:t>
+      </w:r>
+      <w:r>
+        <w:rPr>
+          <w:rFonts w:ascii="Times New Roman" w:hAnsi="Times New Roman"/>
+          <w:sz w:val="24"/>
+          <w:szCs w:val="24"/>
+        </w:rPr>
+        <w:t>code for this music follows:</w:t>
+      </w:r>
+    </w:p>
+    <w:p>
+      <w:pPr>
+        <w:spacing w:after="0" w:line="240" w:lineRule="auto"/>
+        <w:rPr>
+          <w:rFonts w:ascii="Times New Roman" w:hAnsi="Times New Roman"/>
+          <w:sz w:val="24"/>
+          <w:szCs w:val="24"/>
+        </w:rPr>
+      </w:pPr>
+    </w:p>
+    <w:p>
+      <w:pPr>
+        <w:spacing w:after="0" w:line="240" w:lineRule="auto"/>
+        <w:rPr>
+          <w:rFonts w:ascii="Courier New" w:hAnsi="Courier New" w:cs="Courier New"/>
+          <w:sz w:val="24"/>
+          <w:szCs w:val="24"/>
+        </w:rPr>
+      </w:pPr>
+      <w:r>
+        <w:rPr>
+          <w:rFonts w:ascii="Courier New" w:hAnsi="Courier New" w:cs="Courier New"/>
+          <w:sz w:val="24"/>
+          <w:szCs w:val="24"/>
+        </w:rPr>
+        <w:t>%Recreation of Music from t</w:t>
+      </w:r>
+      <w:r>
+        <w:rPr>
+          <w:rFonts w:ascii="Courier New" w:hAnsi="Courier New" w:cs="Courier New"/>
+          <w:sz w:val="24"/>
+          <w:szCs w:val="24"/>
+        </w:rPr>
+        <w:t xml:space="preserve">he Original 1986 Version of </w:t>
+      </w:r>
+      <w:proofErr w:type="gramStart"/>
+      <w:r>
+        <w:rPr>
+          <w:rFonts w:ascii="Courier New" w:hAnsi="Courier New" w:cs="Courier New"/>
+          <w:sz w:val="24"/>
+          <w:szCs w:val="24"/>
+        </w:rPr>
+        <w:t>The</w:t>
+      </w:r>
+      <w:proofErr w:type="gramEnd"/>
+      <w:r>
+        <w:rPr>
+          <w:rFonts w:ascii="Courier New" w:hAnsi="Courier New" w:cs="Courier New"/>
+          <w:sz w:val="24"/>
+          <w:szCs w:val="24"/>
+        </w:rPr>
+        <w:br/>
+        <w:t xml:space="preserve">    %</w:t>
+      </w:r>
+      <w:r>
+        <w:rPr>
+          <w:rFonts w:ascii="Courier New" w:hAnsi="Courier New" w:cs="Courier New"/>
+          <w:sz w:val="24"/>
+          <w:szCs w:val="24"/>
+        </w:rPr>
+        <w:t>Dinosaur Game by Ray Arias</w:t>
+      </w:r>
+    </w:p>
+    <w:p>
+      <w:pPr>
+        <w:spacing w:after="0" w:line="240" w:lineRule="auto"/>
+        <w:rPr>
+          <w:rFonts w:ascii="Courier New" w:hAnsi="Courier New" w:cs="Courier New"/>
+          <w:sz w:val="24"/>
+          <w:szCs w:val="24"/>
+        </w:rPr>
+      </w:pPr>
+      <w:r>
+        <w:rPr>
+          <w:rFonts w:ascii="Courier New" w:hAnsi="Courier New" w:cs="Courier New"/>
+          <w:sz w:val="24"/>
+          <w:szCs w:val="24"/>
+        </w:rPr>
+        <w:t xml:space="preserve">%Coded for GNU </w:t>
+      </w:r>
+      <w:proofErr w:type="spellStart"/>
+      <w:r>
+        <w:rPr>
+          <w:rFonts w:ascii="Courier New" w:hAnsi="Courier New" w:cs="Courier New"/>
+          <w:sz w:val="24"/>
+          <w:szCs w:val="24"/>
+        </w:rPr>
+        <w:t>Lil</w:t>
+      </w:r>
+      <w:r>
+        <w:rPr>
+          <w:rFonts w:ascii="Courier New" w:hAnsi="Courier New" w:cs="Courier New"/>
+          <w:sz w:val="24"/>
+          <w:szCs w:val="24"/>
+        </w:rPr>
+        <w:t>yPond</w:t>
+      </w:r>
+      <w:proofErr w:type="spellEnd"/>
+      <w:r>
+        <w:rPr>
+          <w:rFonts w:ascii="Courier New" w:hAnsi="Courier New" w:cs="Courier New"/>
+          <w:sz w:val="24"/>
+          <w:szCs w:val="24"/>
+        </w:rPr>
+        <w:t xml:space="preserve"> 2.18.2.1 by Ray Arias, 14-</w:t>
+      </w:r>
+      <w:r>
+        <w:rPr>
+          <w:rFonts w:ascii="Courier New" w:hAnsi="Courier New" w:cs="Courier New"/>
+          <w:sz w:val="24"/>
+          <w:szCs w:val="24"/>
+        </w:rPr>
+        <w:t>16 April 2018</w:t>
+      </w:r>
+    </w:p>
+    <w:p>
+      <w:pPr>
+        <w:spacing w:after="0" w:line="240" w:lineRule="auto"/>
+        <w:rPr>
+          <w:rFonts w:ascii="Courier New" w:hAnsi="Courier New" w:cs="Courier New"/>
+          <w:sz w:val="24"/>
+          <w:szCs w:val="24"/>
+        </w:rPr>
+      </w:pPr>
+    </w:p>
+    <w:p>
+      <w:pPr>
+        <w:spacing w:after="0" w:line="240" w:lineRule="auto"/>
+        <w:rPr>
+          <w:rFonts w:ascii="Courier New" w:hAnsi="Courier New" w:cs="Courier New"/>
+          <w:sz w:val="24"/>
+          <w:szCs w:val="24"/>
+        </w:rPr>
+      </w:pPr>
+      <w:r>
+        <w:rPr>
+          <w:rFonts w:ascii="Courier New" w:hAnsi="Courier New" w:cs="Courier New"/>
+          <w:sz w:val="24"/>
+          <w:szCs w:val="24"/>
+        </w:rPr>
+        <w:t>\version "2.18.2.1"</w:t>
+      </w:r>
+    </w:p>
+    <w:p>
+      <w:pPr>
+        <w:spacing w:after="0" w:line="240" w:lineRule="auto"/>
+        <w:rPr>
+          <w:rFonts w:ascii="Courier New" w:hAnsi="Courier New" w:cs="Courier New"/>
+          <w:sz w:val="24"/>
+          <w:szCs w:val="24"/>
+        </w:rPr>
+      </w:pPr>
+    </w:p>
+    <w:p>
+      <w:pPr>
+        <w:spacing w:after="0" w:line="240" w:lineRule="auto"/>
+        <w:rPr>
+          <w:rFonts w:ascii="Courier New" w:hAnsi="Courier New" w:cs="Courier New"/>
+          <w:sz w:val="24"/>
+          <w:szCs w:val="24"/>
+        </w:rPr>
+      </w:pPr>
+      <w:r>
+        <w:rPr>
+          <w:rFonts w:ascii="Courier New" w:hAnsi="Courier New" w:cs="Courier New"/>
+          <w:sz w:val="24"/>
+          <w:szCs w:val="24"/>
+        </w:rPr>
+        <w:t>\</w:t>
+      </w:r>
+      <w:proofErr w:type="gramStart"/>
+      <w:r>
+        <w:rPr>
+          <w:rFonts w:ascii="Courier New" w:hAnsi="Courier New" w:cs="Courier New"/>
+          <w:sz w:val="24"/>
+          <w:szCs w:val="24"/>
+        </w:rPr>
+        <w:t>header{</w:t>
+      </w:r>
+      <w:proofErr w:type="gramEnd"/>
+    </w:p>
+    <w:p>
+      <w:pPr>
+        <w:spacing w:after="0" w:line="240" w:lineRule="auto"/>
+        <w:rPr>
+          <w:rFonts w:ascii="Courier New" w:hAnsi="Courier New" w:cs="Courier New"/>
+          <w:sz w:val="24"/>
+          <w:szCs w:val="24"/>
+        </w:rPr>
+      </w:pPr>
+      <w:r>
+        <w:rPr>
+          <w:rFonts w:ascii="Courier New" w:hAnsi="Courier New" w:cs="Courier New"/>
+          <w:sz w:val="24"/>
+          <w:szCs w:val="24"/>
+        </w:rPr>
+        <w:t xml:space="preserve">    </w:t>
+      </w:r>
+      <w:proofErr w:type="gramStart"/>
+      <w:r>
+        <w:rPr>
+          <w:rFonts w:ascii="Courier New" w:hAnsi="Courier New" w:cs="Courier New"/>
+          <w:sz w:val="24"/>
+          <w:szCs w:val="24"/>
+        </w:rPr>
+        <w:t>title</w:t>
+      </w:r>
+      <w:proofErr w:type="gramEnd"/>
+      <w:r>
+        <w:rPr>
+          <w:rFonts w:ascii="Courier New" w:hAnsi="Courier New" w:cs="Courier New"/>
+          <w:sz w:val="24"/>
+          <w:szCs w:val="24"/>
+        </w:rPr>
+        <w:t xml:space="preserve"> = "Music from Original 1986</w:t>
+      </w:r>
+      <w:r>
+        <w:rPr>
+          <w:rFonts w:ascii="Courier New" w:hAnsi="Courier New" w:cs="Courier New"/>
+          <w:sz w:val="24"/>
+          <w:szCs w:val="24"/>
+        </w:rPr>
+        <w:t xml:space="preserve"> Version of The Dinosaur</w:t>
+      </w:r>
+      <w:r>
+        <w:rPr>
+          <w:rFonts w:ascii="Courier New" w:hAnsi="Courier New" w:cs="Courier New"/>
+          <w:sz w:val="24"/>
+          <w:szCs w:val="24"/>
+        </w:rPr>
+        <w:br/>
+        <w:t xml:space="preserve">        </w:t>
+      </w:r>
+      <w:r>
+        <w:rPr>
+          <w:rFonts w:ascii="Courier New" w:hAnsi="Courier New" w:cs="Courier New"/>
+          <w:sz w:val="24"/>
+          <w:szCs w:val="24"/>
+        </w:rPr>
+        <w:t>Game" }</w:t>
+      </w:r>
+    </w:p>
+    <w:p>
+      <w:pPr>
+        <w:spacing w:after="0" w:line="240" w:lineRule="auto"/>
+        <w:rPr>
+          <w:rFonts w:ascii="Courier New" w:hAnsi="Courier New" w:cs="Courier New"/>
+          <w:sz w:val="24"/>
+          <w:szCs w:val="24"/>
+        </w:rPr>
+      </w:pPr>
+    </w:p>
+    <w:p>
+      <w:pPr>
+        <w:spacing w:after="0" w:line="240" w:lineRule="auto"/>
+        <w:rPr>
+          <w:rFonts w:ascii="Courier New" w:hAnsi="Courier New" w:cs="Courier New"/>
+          <w:sz w:val="24"/>
+          <w:szCs w:val="24"/>
+        </w:rPr>
+      </w:pPr>
+      <w:r>
+        <w:rPr>
+          <w:rFonts w:ascii="Courier New" w:hAnsi="Courier New" w:cs="Courier New"/>
+          <w:sz w:val="24"/>
+          <w:szCs w:val="24"/>
+        </w:rPr>
+        <w:t>\paper {</w:t>
+      </w:r>
+    </w:p>
+    <w:p>
+      <w:pPr>
+        <w:spacing w:after="0" w:line="240" w:lineRule="auto"/>
+        <w:rPr>
+          <w:rFonts w:ascii="Courier New" w:hAnsi="Courier New" w:cs="Courier New"/>
+          <w:sz w:val="24"/>
+          <w:szCs w:val="24"/>
+        </w:rPr>
+      </w:pPr>
+      <w:r>
+        <w:rPr>
+          <w:rFonts w:ascii="Courier New" w:hAnsi="Courier New" w:cs="Courier New"/>
+          <w:sz w:val="24"/>
+          <w:szCs w:val="24"/>
+        </w:rPr>
+        <w:t xml:space="preserve">    </w:t>
+      </w:r>
+      <w:proofErr w:type="gramStart"/>
+      <w:r>
+        <w:rPr>
+          <w:rFonts w:ascii="Courier New" w:hAnsi="Courier New" w:cs="Courier New"/>
+          <w:sz w:val="24"/>
+          <w:szCs w:val="24"/>
+        </w:rPr>
+        <w:t>markup-system-spacing</w:t>
+      </w:r>
+      <w:proofErr w:type="gramEnd"/>
+      <w:r>
+        <w:rPr>
+          <w:rFonts w:ascii="Courier New" w:hAnsi="Courier New" w:cs="Courier New"/>
+          <w:sz w:val="24"/>
+          <w:szCs w:val="24"/>
+        </w:rPr>
+        <w:t xml:space="preserve"> #'basic-distance = #16</w:t>
+      </w:r>
+    </w:p>
+    <w:p>
+      <w:pPr>
+        <w:spacing w:after="0" w:line="240" w:lineRule="auto"/>
+        <w:rPr>
+          <w:rFonts w:ascii="Courier New" w:hAnsi="Courier New" w:cs="Courier New"/>
+          <w:sz w:val="24"/>
+          <w:szCs w:val="24"/>
+        </w:rPr>
+      </w:pPr>
+      <w:r>
+        <w:rPr>
+          <w:rFonts w:ascii="Courier New" w:hAnsi="Courier New" w:cs="Courier New"/>
+          <w:sz w:val="24"/>
+          <w:szCs w:val="24"/>
+        </w:rPr>
+        <w:t xml:space="preserve">    </w:t>
+      </w:r>
+      <w:proofErr w:type="gramStart"/>
+      <w:r>
+        <w:rPr>
+          <w:rFonts w:ascii="Courier New" w:hAnsi="Courier New" w:cs="Courier New"/>
+          <w:sz w:val="24"/>
+          <w:szCs w:val="24"/>
+        </w:rPr>
+        <w:t>system-system-spacing</w:t>
+      </w:r>
+      <w:proofErr w:type="gramEnd"/>
+      <w:r>
+        <w:rPr>
+          <w:rFonts w:ascii="Courier New" w:hAnsi="Courier New" w:cs="Courier New"/>
+          <w:sz w:val="24"/>
+          <w:szCs w:val="24"/>
+        </w:rPr>
+        <w:t xml:space="preserve"> #'basic-distance = #16 }</w:t>
+      </w:r>
+    </w:p>
+    <w:p>
+      <w:pPr>
+        <w:spacing w:after="0" w:line="240" w:lineRule="auto"/>
+        <w:rPr>
+          <w:rFonts w:ascii="Courier New" w:hAnsi="Courier New" w:cs="Courier New"/>
+          <w:sz w:val="24"/>
+          <w:szCs w:val="24"/>
+        </w:rPr>
+      </w:pPr>
+    </w:p>
+    <w:p>
+      <w:pPr>
+        <w:spacing w:after="0" w:line="240" w:lineRule="auto"/>
+        <w:rPr>
+          <w:rFonts w:ascii="Courier New" w:hAnsi="Courier New" w:cs="Courier New"/>
+          <w:sz w:val="24"/>
+          <w:szCs w:val="24"/>
+        </w:rPr>
+      </w:pPr>
+      <w:r>
+        <w:rPr>
+          <w:rFonts w:ascii="Courier New" w:hAnsi="Courier New" w:cs="Courier New"/>
+          <w:sz w:val="24"/>
+          <w:szCs w:val="24"/>
+        </w:rPr>
+        <w:t>\score {</w:t>
+      </w:r>
+    </w:p>
+    <w:p>
+      <w:pPr>
+        <w:spacing w:after="0" w:line="240" w:lineRule="auto"/>
+        <w:rPr>
+          <w:rFonts w:ascii="Courier New" w:hAnsi="Courier New" w:cs="Courier New"/>
+          <w:sz w:val="24"/>
+          <w:szCs w:val="24"/>
+        </w:rPr>
+      </w:pPr>
+      <w:r>
+        <w:rPr>
+          <w:rFonts w:ascii="Courier New" w:hAnsi="Courier New" w:cs="Courier New"/>
+          <w:sz w:val="24"/>
+          <w:szCs w:val="24"/>
+        </w:rPr>
+        <w:t xml:space="preserve">    \relative c' {</w:t>
+      </w:r>
+    </w:p>
+    <w:p>
+      <w:pPr>
+        <w:spacing w:after="0" w:line="240" w:lineRule="auto"/>
+        <w:rPr>
+          <w:rFonts w:ascii="Courier New" w:hAnsi="Courier New" w:cs="Courier New"/>
+          <w:sz w:val="24"/>
+          <w:szCs w:val="24"/>
+        </w:rPr>
+      </w:pPr>
+      <w:r>
+        <w:rPr>
+          <w:rFonts w:ascii="Courier New" w:hAnsi="Courier New" w:cs="Courier New"/>
+          <w:sz w:val="24"/>
+          <w:szCs w:val="24"/>
+        </w:rPr>
+        <w:t xml:space="preserve">        \time 4/4 \repeat </w:t>
+      </w:r>
+      <w:proofErr w:type="spellStart"/>
+      <w:proofErr w:type="gramStart"/>
+      <w:r>
+        <w:rPr>
+          <w:rFonts w:ascii="Courier New" w:hAnsi="Courier New" w:cs="Courier New"/>
+          <w:sz w:val="24"/>
+          <w:szCs w:val="24"/>
+        </w:rPr>
+        <w:t>volta</w:t>
+      </w:r>
+      <w:proofErr w:type="spellEnd"/>
+      <w:proofErr w:type="gramEnd"/>
+      <w:r>
+        <w:rPr>
+          <w:rFonts w:ascii="Courier New" w:hAnsi="Courier New" w:cs="Courier New"/>
+          <w:sz w:val="24"/>
+          <w:szCs w:val="24"/>
+        </w:rPr>
+        <w:t xml:space="preserve"> 8 {</w:t>
+      </w:r>
+    </w:p>
+    <w:p>
+      <w:pPr>
+        <w:spacing w:after="0" w:line="240" w:lineRule="auto"/>
+        <w:rPr>
+          <w:rFonts w:ascii="Courier New" w:hAnsi="Courier New" w:cs="Courier New"/>
+          <w:sz w:val="24"/>
+          <w:szCs w:val="24"/>
+        </w:rPr>
+      </w:pPr>
+      <w:r>
+        <w:rPr>
+          <w:rFonts w:ascii="Courier New" w:hAnsi="Courier New" w:cs="Courier New"/>
+          <w:sz w:val="24"/>
+          <w:szCs w:val="24"/>
+        </w:rPr>
+        <w:t xml:space="preserve"> </w:t>
+      </w:r>
+      <w:r>
+        <w:rPr>
+          <w:rFonts w:ascii="Courier New" w:hAnsi="Courier New" w:cs="Courier New"/>
+          <w:sz w:val="24"/>
+          <w:szCs w:val="24"/>
+        </w:rPr>
+        <w:t xml:space="preserve">           &lt;&lt; \</w:t>
+      </w:r>
+      <w:proofErr w:type="spellStart"/>
+      <w:r>
+        <w:rPr>
+          <w:rFonts w:ascii="Courier New" w:hAnsi="Courier New" w:cs="Courier New"/>
+          <w:sz w:val="24"/>
+          <w:szCs w:val="24"/>
+        </w:rPr>
+        <w:t>stemDown</w:t>
+      </w:r>
+      <w:proofErr w:type="spellEnd"/>
+      <w:r>
+        <w:rPr>
+          <w:rFonts w:ascii="Courier New" w:hAnsi="Courier New" w:cs="Courier New"/>
+          <w:sz w:val="24"/>
+          <w:szCs w:val="24"/>
+        </w:rPr>
+        <w:t xml:space="preserve"> &lt;c g'&gt;1</w:t>
+      </w:r>
+      <w:r>
+        <w:rPr>
+          <w:rFonts w:ascii="Courier New" w:hAnsi="Courier New" w:cs="Courier New"/>
+          <w:sz w:val="24"/>
+          <w:szCs w:val="24"/>
+        </w:rPr>
+        <w:t>_"Organ Sound" \\</w:t>
+      </w:r>
+    </w:p>
+    <w:p>
+      <w:pPr>
+        <w:spacing w:after="0" w:line="240" w:lineRule="auto"/>
+        <w:rPr>
+          <w:rFonts w:ascii="Courier New" w:hAnsi="Courier New" w:cs="Courier New"/>
+          <w:sz w:val="24"/>
+          <w:szCs w:val="24"/>
+        </w:rPr>
+      </w:pPr>
+      <w:r>
+        <w:rPr>
+          <w:rFonts w:ascii="Courier New" w:hAnsi="Courier New" w:cs="Courier New"/>
+          <w:sz w:val="24"/>
+          <w:szCs w:val="24"/>
+        </w:rPr>
+        <w:lastRenderedPageBreak/>
+        <w:t xml:space="preserve">                \</w:t>
+      </w:r>
+      <w:proofErr w:type="spellStart"/>
+      <w:r>
+        <w:rPr>
+          <w:rFonts w:ascii="Courier New" w:hAnsi="Courier New" w:cs="Courier New"/>
+          <w:sz w:val="24"/>
+          <w:szCs w:val="24"/>
+        </w:rPr>
+        <w:t>stemUp</w:t>
+      </w:r>
+      <w:proofErr w:type="spellEnd"/>
+      <w:r>
+        <w:rPr>
+          <w:rFonts w:ascii="Courier New" w:hAnsi="Courier New" w:cs="Courier New"/>
+          <w:sz w:val="24"/>
+          <w:szCs w:val="24"/>
+        </w:rPr>
+        <w:t xml:space="preserve"> </w:t>
+      </w:r>
+      <w:proofErr w:type="gramStart"/>
+      <w:r>
+        <w:rPr>
+          <w:rFonts w:ascii="Courier New" w:hAnsi="Courier New" w:cs="Courier New"/>
+          <w:sz w:val="24"/>
+          <w:szCs w:val="24"/>
+        </w:rPr>
+        <w:t>{ f'4</w:t>
+      </w:r>
+      <w:proofErr w:type="gramEnd"/>
+      <w:r>
+        <w:rPr>
+          <w:rFonts w:ascii="Courier New" w:hAnsi="Courier New" w:cs="Courier New"/>
+          <w:sz w:val="24"/>
+          <w:szCs w:val="24"/>
+        </w:rPr>
+        <w:t>\res</w:t>
+      </w:r>
+      <w:r>
+        <w:rPr>
+          <w:rFonts w:ascii="Courier New" w:hAnsi="Courier New" w:cs="Courier New"/>
+          <w:sz w:val="24"/>
+          <w:szCs w:val="24"/>
+        </w:rPr>
+        <w:t xml:space="preserve">t ^"Guitar Sound" c16 c f </w:t>
+      </w:r>
+      <w:proofErr w:type="spellStart"/>
+      <w:r>
+        <w:rPr>
+          <w:rFonts w:ascii="Courier New" w:hAnsi="Courier New" w:cs="Courier New"/>
+          <w:sz w:val="24"/>
+          <w:szCs w:val="24"/>
+        </w:rPr>
+        <w:t>f</w:t>
+      </w:r>
+      <w:proofErr w:type="spellEnd"/>
+      <w:r>
+        <w:rPr>
+          <w:rFonts w:ascii="Courier New" w:hAnsi="Courier New" w:cs="Courier New"/>
+          <w:sz w:val="24"/>
+          <w:szCs w:val="24"/>
+        </w:rPr>
+        <w:t xml:space="preserve"> g b</w:t>
+      </w:r>
+      <w:r>
+        <w:rPr>
+          <w:rFonts w:ascii="Courier New" w:hAnsi="Courier New" w:cs="Courier New"/>
+          <w:sz w:val="24"/>
+          <w:szCs w:val="24"/>
+        </w:rPr>
+        <w:br/>
+        <w:t xml:space="preserve">                    </w:t>
+      </w:r>
+      <w:r>
+        <w:rPr>
+          <w:rFonts w:ascii="Courier New" w:hAnsi="Courier New" w:cs="Courier New"/>
+          <w:sz w:val="24"/>
+          <w:szCs w:val="24"/>
+        </w:rPr>
+        <w:t>d c b a b8 } &gt;&gt; |</w:t>
+      </w:r>
+    </w:p>
+    <w:p>
+      <w:pPr>
+        <w:spacing w:after="0" w:line="240" w:lineRule="auto"/>
+        <w:rPr>
+          <w:rFonts w:ascii="Courier New" w:hAnsi="Courier New" w:cs="Courier New"/>
+          <w:sz w:val="24"/>
+          <w:szCs w:val="24"/>
+        </w:rPr>
+      </w:pPr>
+      <w:r>
+        <w:rPr>
+          <w:rFonts w:ascii="Courier New" w:hAnsi="Courier New" w:cs="Courier New"/>
+          <w:sz w:val="24"/>
+          <w:szCs w:val="24"/>
+        </w:rPr>
+        <w:t xml:space="preserve">            &lt;&lt; \</w:t>
+      </w:r>
+      <w:proofErr w:type="spellStart"/>
+      <w:r>
+        <w:rPr>
+          <w:rFonts w:ascii="Courier New" w:hAnsi="Courier New" w:cs="Courier New"/>
+          <w:sz w:val="24"/>
+          <w:szCs w:val="24"/>
+        </w:rPr>
+        <w:t>stemDown</w:t>
+      </w:r>
+      <w:proofErr w:type="spellEnd"/>
+      <w:r>
+        <w:rPr>
+          <w:rFonts w:ascii="Courier New" w:hAnsi="Courier New" w:cs="Courier New"/>
+          <w:sz w:val="24"/>
+          <w:szCs w:val="24"/>
+        </w:rPr>
+        <w:t>&lt;c</w:t>
+      </w:r>
+      <w:proofErr w:type="gramStart"/>
+      <w:r>
+        <w:rPr>
+          <w:rFonts w:ascii="Courier New" w:hAnsi="Courier New" w:cs="Courier New"/>
+          <w:sz w:val="24"/>
+          <w:szCs w:val="24"/>
+        </w:rPr>
+        <w:t>,,</w:t>
+      </w:r>
+      <w:proofErr w:type="gramEnd"/>
+      <w:r>
+        <w:rPr>
+          <w:rFonts w:ascii="Courier New" w:hAnsi="Courier New" w:cs="Courier New"/>
+          <w:sz w:val="24"/>
+          <w:szCs w:val="24"/>
+        </w:rPr>
+        <w:t xml:space="preserve"> f&gt;2\\ \</w:t>
+      </w:r>
+      <w:proofErr w:type="spellStart"/>
+      <w:r>
+        <w:rPr>
+          <w:rFonts w:ascii="Courier New" w:hAnsi="Courier New" w:cs="Courier New"/>
+          <w:sz w:val="24"/>
+          <w:szCs w:val="24"/>
+        </w:rPr>
+        <w:t>stemUp</w:t>
+      </w:r>
+      <w:proofErr w:type="spellEnd"/>
+      <w:r>
+        <w:rPr>
+          <w:rFonts w:ascii="Courier New" w:hAnsi="Courier New" w:cs="Courier New"/>
+          <w:sz w:val="24"/>
+          <w:szCs w:val="24"/>
+        </w:rPr>
+        <w:t xml:space="preserve"> {c'16 f </w:t>
+      </w:r>
+      <w:proofErr w:type="spellStart"/>
+      <w:r>
+        <w:rPr>
+          <w:rFonts w:ascii="Courier New" w:hAnsi="Courier New" w:cs="Courier New"/>
+          <w:sz w:val="24"/>
+          <w:szCs w:val="24"/>
+        </w:rPr>
+        <w:t>f</w:t>
+      </w:r>
+      <w:proofErr w:type="spellEnd"/>
+      <w:r>
+        <w:rPr>
+          <w:rFonts w:ascii="Courier New" w:hAnsi="Courier New" w:cs="Courier New"/>
+          <w:sz w:val="24"/>
+          <w:szCs w:val="24"/>
+        </w:rPr>
+        <w:t xml:space="preserve"> a c b8.</w:t>
+      </w:r>
+      <w:r>
+        <w:rPr>
+          <w:rFonts w:ascii="Courier New" w:hAnsi="Courier New" w:cs="Courier New"/>
+          <w:sz w:val="24"/>
+          <w:szCs w:val="24"/>
+        </w:rPr>
+        <w:t>} &gt;&gt;</w:t>
+      </w:r>
+    </w:p>
+    <w:p>
+      <w:pPr>
+        <w:spacing w:after="0" w:line="240" w:lineRule="auto"/>
+        <w:rPr>
+          <w:rFonts w:ascii="Courier New" w:hAnsi="Courier New" w:cs="Courier New"/>
+          <w:sz w:val="24"/>
+          <w:szCs w:val="24"/>
+        </w:rPr>
+      </w:pPr>
+      <w:r>
+        <w:rPr>
+          <w:rFonts w:ascii="Courier New" w:hAnsi="Courier New" w:cs="Courier New"/>
+          <w:sz w:val="24"/>
+          <w:szCs w:val="24"/>
+        </w:rPr>
+        <w:t xml:space="preserve">                &lt;&lt;\</w:t>
+      </w:r>
+      <w:proofErr w:type="spellStart"/>
+      <w:r>
+        <w:rPr>
+          <w:rFonts w:ascii="Courier New" w:hAnsi="Courier New" w:cs="Courier New"/>
+          <w:sz w:val="24"/>
+          <w:szCs w:val="24"/>
+        </w:rPr>
+        <w:t>stemDown</w:t>
+      </w:r>
+      <w:proofErr w:type="spellEnd"/>
+      <w:r>
+        <w:rPr>
+          <w:rFonts w:ascii="Courier New" w:hAnsi="Courier New" w:cs="Courier New"/>
+          <w:sz w:val="24"/>
+          <w:szCs w:val="24"/>
+        </w:rPr>
+        <w:t>&lt;c</w:t>
+      </w:r>
+      <w:proofErr w:type="gramStart"/>
+      <w:r>
+        <w:rPr>
+          <w:rFonts w:ascii="Courier New" w:hAnsi="Courier New" w:cs="Courier New"/>
+          <w:sz w:val="24"/>
+          <w:szCs w:val="24"/>
+        </w:rPr>
+        <w:t>,,</w:t>
+      </w:r>
+      <w:proofErr w:type="gramEnd"/>
+      <w:r>
+        <w:rPr>
+          <w:rFonts w:ascii="Courier New" w:hAnsi="Courier New" w:cs="Courier New"/>
+          <w:sz w:val="24"/>
+          <w:szCs w:val="24"/>
+        </w:rPr>
+        <w:t xml:space="preserve"> f&gt;2\\ \</w:t>
+      </w:r>
+      <w:proofErr w:type="spellStart"/>
+      <w:r>
+        <w:rPr>
+          <w:rFonts w:ascii="Courier New" w:hAnsi="Courier New" w:cs="Courier New"/>
+          <w:sz w:val="24"/>
+          <w:szCs w:val="24"/>
+        </w:rPr>
+        <w:t>stemUp</w:t>
+      </w:r>
+      <w:proofErr w:type="spellEnd"/>
+      <w:r>
+        <w:rPr>
+          <w:rFonts w:ascii="Courier New" w:hAnsi="Courier New" w:cs="Courier New"/>
+          <w:sz w:val="24"/>
+          <w:szCs w:val="24"/>
+        </w:rPr>
+        <w:t xml:space="preserve">{c'16 </w:t>
+      </w:r>
+      <w:proofErr w:type="spellStart"/>
+      <w:r>
+        <w:rPr>
+          <w:rFonts w:ascii="Courier New" w:hAnsi="Courier New" w:cs="Courier New"/>
+          <w:sz w:val="24"/>
+          <w:szCs w:val="24"/>
+        </w:rPr>
+        <w:t>ffac</w:t>
+      </w:r>
+      <w:proofErr w:type="spellEnd"/>
+      <w:r>
+        <w:rPr>
+          <w:rFonts w:ascii="Courier New" w:hAnsi="Courier New" w:cs="Courier New"/>
+          <w:sz w:val="24"/>
+          <w:szCs w:val="24"/>
+        </w:rPr>
+        <w:t xml:space="preserve"> b8.} &gt;&gt;</w:t>
+      </w:r>
+      <w:r>
+        <w:rPr>
+          <w:rFonts w:ascii="Courier New" w:hAnsi="Courier New" w:cs="Courier New"/>
+          <w:sz w:val="24"/>
+          <w:szCs w:val="24"/>
+        </w:rPr>
+        <w:t>|</w:t>
+      </w:r>
+    </w:p>
+    <w:p>
+      <w:pPr>
+        <w:spacing w:after="0" w:line="240" w:lineRule="auto"/>
+        <w:rPr>
+          <w:rFonts w:ascii="Courier New" w:hAnsi="Courier New" w:cs="Courier New"/>
+          <w:sz w:val="24"/>
+          <w:szCs w:val="24"/>
+        </w:rPr>
+      </w:pPr>
+      <w:r>
+        <w:rPr>
+          <w:rFonts w:ascii="Courier New" w:hAnsi="Courier New" w:cs="Courier New"/>
+          <w:sz w:val="24"/>
+          <w:szCs w:val="24"/>
+        </w:rPr>
+        <w:t xml:space="preserve">            &lt;&lt; \</w:t>
+      </w:r>
+      <w:proofErr w:type="spellStart"/>
+      <w:r>
+        <w:rPr>
+          <w:rFonts w:ascii="Courier New" w:hAnsi="Courier New" w:cs="Courier New"/>
+          <w:sz w:val="24"/>
+          <w:szCs w:val="24"/>
+        </w:rPr>
+        <w:t>stemDown</w:t>
+      </w:r>
+      <w:proofErr w:type="spellEnd"/>
+      <w:r>
+        <w:rPr>
+          <w:rFonts w:ascii="Courier New" w:hAnsi="Courier New" w:cs="Courier New"/>
+          <w:sz w:val="24"/>
+          <w:szCs w:val="24"/>
+        </w:rPr>
+        <w:t xml:space="preserve"> &lt;</w:t>
+      </w:r>
+      <w:r>
+        <w:rPr>
+          <w:rFonts w:ascii="Courier New" w:hAnsi="Courier New" w:cs="Courier New"/>
+          <w:sz w:val="24"/>
+          <w:szCs w:val="24"/>
+        </w:rPr>
+        <w:t>d</w:t>
+      </w:r>
+      <w:proofErr w:type="gramStart"/>
+      <w:r>
+        <w:rPr>
+          <w:rFonts w:ascii="Courier New" w:hAnsi="Courier New" w:cs="Courier New"/>
+          <w:sz w:val="24"/>
+          <w:szCs w:val="24"/>
+        </w:rPr>
+        <w:t>,,</w:t>
+      </w:r>
+      <w:proofErr w:type="gramEnd"/>
+      <w:r>
+        <w:rPr>
+          <w:rFonts w:ascii="Courier New" w:hAnsi="Courier New" w:cs="Courier New"/>
+          <w:sz w:val="24"/>
+          <w:szCs w:val="24"/>
+        </w:rPr>
+        <w:t xml:space="preserve"> g&gt;2</w:t>
+      </w:r>
+      <w:r>
+        <w:rPr>
+          <w:rFonts w:ascii="Courier New" w:hAnsi="Courier New" w:cs="Courier New"/>
+          <w:sz w:val="24"/>
+          <w:szCs w:val="24"/>
+        </w:rPr>
+        <w:t>\</w:t>
+      </w:r>
+      <w:r>
+        <w:rPr>
+          <w:rFonts w:ascii="Courier New" w:hAnsi="Courier New" w:cs="Courier New"/>
+          <w:sz w:val="24"/>
+          <w:szCs w:val="24"/>
+        </w:rPr>
+        <w:t>\ \</w:t>
+      </w:r>
+      <w:proofErr w:type="spellStart"/>
+      <w:r>
+        <w:rPr>
+          <w:rFonts w:ascii="Courier New" w:hAnsi="Courier New" w:cs="Courier New"/>
+          <w:sz w:val="24"/>
+          <w:szCs w:val="24"/>
+        </w:rPr>
+        <w:t>stemUp</w:t>
+      </w:r>
+      <w:proofErr w:type="spellEnd"/>
+      <w:r>
+        <w:rPr>
+          <w:rFonts w:ascii="Courier New" w:hAnsi="Courier New" w:cs="Courier New"/>
+          <w:sz w:val="24"/>
+          <w:szCs w:val="24"/>
+        </w:rPr>
+        <w:t xml:space="preserve"> {c'16 </w:t>
+      </w:r>
+      <w:proofErr w:type="spellStart"/>
+      <w:r>
+        <w:rPr>
+          <w:rFonts w:ascii="Courier New" w:hAnsi="Courier New" w:cs="Courier New"/>
+          <w:sz w:val="24"/>
+          <w:szCs w:val="24"/>
+        </w:rPr>
+        <w:t>fgagf</w:t>
+      </w:r>
+      <w:proofErr w:type="spellEnd"/>
+      <w:r>
+        <w:rPr>
+          <w:rFonts w:ascii="Courier New" w:hAnsi="Courier New" w:cs="Courier New"/>
+          <w:sz w:val="24"/>
+          <w:szCs w:val="24"/>
+        </w:rPr>
+        <w:t xml:space="preserve"> g8</w:t>
+      </w:r>
+      <w:r>
+        <w:rPr>
+          <w:rFonts w:ascii="Courier New" w:hAnsi="Courier New" w:cs="Courier New"/>
+          <w:sz w:val="24"/>
+          <w:szCs w:val="24"/>
+        </w:rPr>
+        <w:t>}</w:t>
+      </w:r>
+      <w:r>
+        <w:rPr>
+          <w:rFonts w:ascii="Courier New" w:hAnsi="Courier New" w:cs="Courier New"/>
+          <w:sz w:val="24"/>
+          <w:szCs w:val="24"/>
+        </w:rPr>
+        <w:t>&gt;&gt;</w:t>
+      </w:r>
+    </w:p>
+    <w:p>
+      <w:pPr>
+        <w:spacing w:after="0" w:line="240" w:lineRule="auto"/>
+        <w:rPr>
+          <w:rFonts w:ascii="Courier New" w:hAnsi="Courier New" w:cs="Courier New"/>
+          <w:sz w:val="24"/>
+          <w:szCs w:val="24"/>
+        </w:rPr>
+      </w:pPr>
+      <w:r>
+        <w:rPr>
+          <w:rFonts w:ascii="Courier New" w:hAnsi="Courier New" w:cs="Courier New"/>
+          <w:sz w:val="24"/>
+          <w:szCs w:val="24"/>
+        </w:rPr>
+        <w:t xml:space="preserve">      </w:t>
+      </w:r>
+      <w:r>
+        <w:rPr>
+          <w:rFonts w:ascii="Courier New" w:hAnsi="Courier New" w:cs="Courier New"/>
+          <w:sz w:val="24"/>
+          <w:szCs w:val="24"/>
+        </w:rPr>
+        <w:t xml:space="preserve">          &lt;&lt;\</w:t>
+      </w:r>
+      <w:proofErr w:type="spellStart"/>
+      <w:r>
+        <w:rPr>
+          <w:rFonts w:ascii="Courier New" w:hAnsi="Courier New" w:cs="Courier New"/>
+          <w:sz w:val="24"/>
+          <w:szCs w:val="24"/>
+        </w:rPr>
+        <w:t>stemDown</w:t>
+      </w:r>
+      <w:proofErr w:type="spellEnd"/>
+      <w:r>
+        <w:rPr>
+          <w:rFonts w:ascii="Courier New" w:hAnsi="Courier New" w:cs="Courier New"/>
+          <w:sz w:val="24"/>
+          <w:szCs w:val="24"/>
+        </w:rPr>
+        <w:t xml:space="preserve"> &lt;c</w:t>
+      </w:r>
+      <w:proofErr w:type="gramStart"/>
+      <w:r>
+        <w:rPr>
+          <w:rFonts w:ascii="Courier New" w:hAnsi="Courier New" w:cs="Courier New"/>
+          <w:sz w:val="24"/>
+          <w:szCs w:val="24"/>
+        </w:rPr>
+        <w:t>,,</w:t>
+      </w:r>
+      <w:proofErr w:type="gramEnd"/>
+      <w:r>
+        <w:rPr>
+          <w:rFonts w:ascii="Courier New" w:hAnsi="Courier New" w:cs="Courier New"/>
+          <w:sz w:val="24"/>
+          <w:szCs w:val="24"/>
+        </w:rPr>
+        <w:t xml:space="preserve"> f&gt;2\\ \</w:t>
+      </w:r>
+      <w:proofErr w:type="spellStart"/>
+      <w:r>
+        <w:rPr>
+          <w:rFonts w:ascii="Courier New" w:hAnsi="Courier New" w:cs="Courier New"/>
+          <w:sz w:val="24"/>
+          <w:szCs w:val="24"/>
+        </w:rPr>
+        <w:t>stemUp</w:t>
+      </w:r>
+      <w:proofErr w:type="spellEnd"/>
+      <w:r>
+        <w:rPr>
+          <w:rFonts w:ascii="Courier New" w:hAnsi="Courier New" w:cs="Courier New"/>
+          <w:sz w:val="24"/>
+          <w:szCs w:val="24"/>
+        </w:rPr>
+        <w:t xml:space="preserve">{d'16 </w:t>
+      </w:r>
+      <w:proofErr w:type="spellStart"/>
+      <w:r>
+        <w:rPr>
+          <w:rFonts w:ascii="Courier New" w:hAnsi="Courier New" w:cs="Courier New"/>
+          <w:sz w:val="24"/>
+          <w:szCs w:val="24"/>
+        </w:rPr>
+        <w:t>efgfe</w:t>
+      </w:r>
+      <w:proofErr w:type="spellEnd"/>
+      <w:r>
+        <w:rPr>
+          <w:rFonts w:ascii="Courier New" w:hAnsi="Courier New" w:cs="Courier New"/>
+          <w:sz w:val="24"/>
+          <w:szCs w:val="24"/>
+        </w:rPr>
+        <w:t xml:space="preserve"> f8}&gt;&gt;</w:t>
+      </w:r>
+      <w:r>
+        <w:rPr>
+          <w:rFonts w:ascii="Courier New" w:hAnsi="Courier New" w:cs="Courier New"/>
+          <w:sz w:val="24"/>
+          <w:szCs w:val="24"/>
+        </w:rPr>
+        <w:t>|</w:t>
+      </w:r>
+    </w:p>
+    <w:p>
+      <w:pPr>
+        <w:spacing w:after="0" w:line="240" w:lineRule="auto"/>
+        <w:rPr>
+          <w:rFonts w:ascii="Courier New" w:hAnsi="Courier New" w:cs="Courier New"/>
+          <w:sz w:val="24"/>
+          <w:szCs w:val="24"/>
+        </w:rPr>
+      </w:pPr>
+      <w:r>
+        <w:rPr>
+          <w:rFonts w:ascii="Courier New" w:hAnsi="Courier New" w:cs="Courier New"/>
+          <w:sz w:val="24"/>
+          <w:szCs w:val="24"/>
+        </w:rPr>
+        <w:t xml:space="preserve"> </w:t>
+      </w:r>
+      <w:r>
+        <w:rPr>
+          <w:rFonts w:ascii="Courier New" w:hAnsi="Courier New" w:cs="Courier New"/>
+          <w:sz w:val="24"/>
+          <w:szCs w:val="24"/>
+        </w:rPr>
+        <w:t xml:space="preserve">           &lt;&lt; \</w:t>
+      </w:r>
+      <w:proofErr w:type="spellStart"/>
+      <w:r>
+        <w:rPr>
+          <w:rFonts w:ascii="Courier New" w:hAnsi="Courier New" w:cs="Courier New"/>
+          <w:sz w:val="24"/>
+          <w:szCs w:val="24"/>
+        </w:rPr>
+        <w:t>stemDown</w:t>
+      </w:r>
+      <w:proofErr w:type="spellEnd"/>
+      <w:r>
+        <w:rPr>
+          <w:rFonts w:ascii="Courier New" w:hAnsi="Courier New" w:cs="Courier New"/>
+          <w:sz w:val="24"/>
+          <w:szCs w:val="24"/>
+        </w:rPr>
+        <w:t>&lt;d, f&gt;1\\ \</w:t>
+      </w:r>
+      <w:proofErr w:type="spellStart"/>
+      <w:r>
+        <w:rPr>
+          <w:rFonts w:ascii="Courier New" w:hAnsi="Courier New" w:cs="Courier New"/>
+          <w:sz w:val="24"/>
+          <w:szCs w:val="24"/>
+        </w:rPr>
+        <w:t>stemUp</w:t>
+      </w:r>
+      <w:proofErr w:type="spellEnd"/>
+      <w:r>
+        <w:rPr>
+          <w:rFonts w:ascii="Courier New" w:hAnsi="Courier New" w:cs="Courier New"/>
+          <w:sz w:val="24"/>
+          <w:szCs w:val="24"/>
+        </w:rPr>
+        <w:t xml:space="preserve"> {d'16 </w:t>
+      </w:r>
+      <w:proofErr w:type="spellStart"/>
+      <w:r>
+        <w:rPr>
+          <w:rFonts w:ascii="Courier New" w:hAnsi="Courier New" w:cs="Courier New"/>
+          <w:sz w:val="24"/>
+          <w:szCs w:val="24"/>
+        </w:rPr>
+        <w:t>ef</w:t>
+      </w:r>
+      <w:proofErr w:type="spellEnd"/>
+      <w:r>
+        <w:rPr>
+          <w:rFonts w:ascii="Courier New" w:hAnsi="Courier New" w:cs="Courier New"/>
+          <w:sz w:val="24"/>
+          <w:szCs w:val="24"/>
+        </w:rPr>
+        <w:t xml:space="preserve"> g8. </w:t>
+      </w:r>
+      <w:proofErr w:type="spellStart"/>
+      <w:r>
+        <w:rPr>
+          <w:rFonts w:ascii="Courier New" w:hAnsi="Courier New" w:cs="Courier New"/>
+          <w:sz w:val="24"/>
+          <w:szCs w:val="24"/>
+        </w:rPr>
+        <w:t>fe</w:t>
+      </w:r>
+      <w:proofErr w:type="spellEnd"/>
+      <w:r>
+        <w:rPr>
+          <w:rFonts w:ascii="Courier New" w:hAnsi="Courier New" w:cs="Courier New"/>
+          <w:sz w:val="24"/>
+          <w:szCs w:val="24"/>
+        </w:rPr>
+        <w:t xml:space="preserve"> d4}&gt;&gt;</w:t>
+      </w:r>
+      <w:r>
+        <w:rPr>
+          <w:rFonts w:ascii="Courier New" w:hAnsi="Courier New" w:cs="Courier New"/>
+          <w:sz w:val="24"/>
+          <w:szCs w:val="24"/>
+        </w:rPr>
+        <w:t>|</w:t>
+      </w:r>
+    </w:p>
+    <w:p>
+      <w:pPr>
+        <w:spacing w:after="0" w:line="240" w:lineRule="auto"/>
+        <w:rPr>
+          <w:rFonts w:ascii="Courier New" w:hAnsi="Courier New" w:cs="Courier New"/>
+          <w:sz w:val="24"/>
+          <w:szCs w:val="24"/>
+          <w:lang w:val="es-ES"/>
+        </w:rPr>
+      </w:pPr>
+      <w:r>
+        <w:rPr>
+          <w:rFonts w:ascii="Courier New" w:hAnsi="Courier New" w:cs="Courier New"/>
+          <w:sz w:val="24"/>
+          <w:szCs w:val="24"/>
+          <w:lang w:val="es-ES"/>
+        </w:rPr>
+        <w:t xml:space="preserve">            &lt;&lt;</w:t>
+      </w:r>
+      <w:r>
+        <w:rPr>
+          <w:rFonts w:ascii="Courier New" w:hAnsi="Courier New" w:cs="Courier New"/>
+          <w:sz w:val="24"/>
+          <w:szCs w:val="24"/>
+          <w:lang w:val="es-ES"/>
+        </w:rPr>
+        <w:t xml:space="preserve"> \</w:t>
+      </w:r>
+      <w:proofErr w:type="spellStart"/>
+      <w:r>
+        <w:rPr>
+          <w:rFonts w:ascii="Courier New" w:hAnsi="Courier New" w:cs="Courier New"/>
+          <w:sz w:val="24"/>
+          <w:szCs w:val="24"/>
+          <w:lang w:val="es-ES"/>
+        </w:rPr>
+        <w:t>stemDown</w:t>
+      </w:r>
+      <w:proofErr w:type="spellEnd"/>
+      <w:r>
+        <w:rPr>
+          <w:rFonts w:ascii="Courier New" w:hAnsi="Courier New" w:cs="Courier New"/>
+          <w:sz w:val="24"/>
+          <w:szCs w:val="24"/>
+          <w:lang w:val="es-ES"/>
+        </w:rPr>
+        <w:t xml:space="preserve"> &lt;e, g&gt;1 \\</w:t>
+      </w:r>
+      <w:r>
+        <w:rPr>
+          <w:rFonts w:ascii="Courier New" w:hAnsi="Courier New" w:cs="Courier New"/>
+          <w:sz w:val="24"/>
+          <w:szCs w:val="24"/>
+          <w:lang w:val="es-ES"/>
+        </w:rPr>
+        <w:br/>
+        <w:t xml:space="preserve">                \</w:t>
+      </w:r>
+      <w:proofErr w:type="spellStart"/>
+      <w:r>
+        <w:rPr>
+          <w:rFonts w:ascii="Courier New" w:hAnsi="Courier New" w:cs="Courier New"/>
+          <w:sz w:val="24"/>
+          <w:szCs w:val="24"/>
+          <w:lang w:val="es-ES"/>
+        </w:rPr>
+        <w:t>stemUp</w:t>
+      </w:r>
+      <w:proofErr w:type="spellEnd"/>
+      <w:r>
+        <w:rPr>
+          <w:rFonts w:ascii="Courier New" w:hAnsi="Courier New" w:cs="Courier New"/>
+          <w:sz w:val="24"/>
+          <w:szCs w:val="24"/>
+          <w:lang w:val="es-ES"/>
+        </w:rPr>
+        <w:t xml:space="preserve"> </w:t>
+      </w:r>
+      <w:proofErr w:type="gramStart"/>
+      <w:r>
+        <w:rPr>
+          <w:rFonts w:ascii="Courier New" w:hAnsi="Courier New" w:cs="Courier New"/>
+          <w:sz w:val="24"/>
+          <w:szCs w:val="24"/>
+          <w:lang w:val="es-ES"/>
+        </w:rPr>
+        <w:t>{ f'16</w:t>
+      </w:r>
+      <w:proofErr w:type="gramEnd"/>
+      <w:r>
+        <w:rPr>
+          <w:rFonts w:ascii="Courier New" w:hAnsi="Courier New" w:cs="Courier New"/>
+          <w:sz w:val="24"/>
+          <w:szCs w:val="24"/>
+          <w:lang w:val="es-ES"/>
+        </w:rPr>
+        <w:t xml:space="preserve"> a b a g f </w:t>
+      </w:r>
+      <w:r>
+        <w:rPr>
+          <w:rFonts w:ascii="Courier New" w:hAnsi="Courier New" w:cs="Courier New"/>
+          <w:sz w:val="24"/>
+          <w:szCs w:val="24"/>
+          <w:lang w:val="es-ES"/>
+        </w:rPr>
+        <w:t>a8</w:t>
+      </w:r>
+      <w:r>
+        <w:rPr>
+          <w:rFonts w:ascii="Courier New" w:hAnsi="Courier New" w:cs="Courier New"/>
+          <w:sz w:val="24"/>
+          <w:szCs w:val="24"/>
+          <w:lang w:val="es-ES"/>
+        </w:rPr>
+        <w:t xml:space="preserve"> e16 g a g f d e8}&gt;&gt;</w:t>
+      </w:r>
+      <w:r>
+        <w:rPr>
+          <w:rFonts w:ascii="Courier New" w:hAnsi="Courier New" w:cs="Courier New"/>
+          <w:sz w:val="24"/>
+          <w:szCs w:val="24"/>
+          <w:lang w:val="es-ES"/>
+        </w:rPr>
+        <w:t>|</w:t>
+      </w:r>
+    </w:p>
+    <w:p>
+      <w:pPr>
+        <w:spacing w:after="0" w:line="240" w:lineRule="auto"/>
+        <w:rPr>
+          <w:rFonts w:ascii="Courier New" w:hAnsi="Courier New" w:cs="Courier New"/>
+          <w:sz w:val="24"/>
+          <w:szCs w:val="24"/>
+        </w:rPr>
+      </w:pPr>
+      <w:r>
+        <w:rPr>
+          <w:rFonts w:ascii="Courier New" w:hAnsi="Courier New" w:cs="Courier New"/>
+          <w:sz w:val="24"/>
+          <w:szCs w:val="24"/>
+        </w:rPr>
+        <w:t xml:space="preserve">            </w:t>
+      </w:r>
+      <w:proofErr w:type="gramStart"/>
+      <w:r>
+        <w:rPr>
+          <w:rFonts w:ascii="Courier New" w:hAnsi="Courier New" w:cs="Courier New"/>
+          <w:sz w:val="24"/>
+          <w:szCs w:val="24"/>
+        </w:rPr>
+        <w:t>&lt;&lt;</w:t>
+      </w:r>
+      <w:r>
+        <w:rPr>
+          <w:rFonts w:ascii="Courier New" w:hAnsi="Courier New" w:cs="Courier New"/>
+          <w:sz w:val="24"/>
+          <w:szCs w:val="24"/>
+        </w:rPr>
+        <w:t>\</w:t>
+      </w:r>
+      <w:proofErr w:type="spellStart"/>
+      <w:r>
+        <w:rPr>
+          <w:rFonts w:ascii="Courier New" w:hAnsi="Courier New" w:cs="Courier New"/>
+          <w:sz w:val="24"/>
+          <w:szCs w:val="24"/>
+        </w:rPr>
+        <w:t>stemDown</w:t>
+      </w:r>
+      <w:proofErr w:type="spellEnd"/>
+      <w:r>
+        <w:rPr>
+          <w:rFonts w:ascii="Courier New" w:hAnsi="Courier New" w:cs="Courier New"/>
+          <w:sz w:val="24"/>
+          <w:szCs w:val="24"/>
+        </w:rPr>
+        <w:t>&lt;c, e&gt;1\\ \</w:t>
+      </w:r>
+      <w:proofErr w:type="spellStart"/>
+      <w:r>
+        <w:rPr>
+          <w:rFonts w:ascii="Courier New" w:hAnsi="Courier New" w:cs="Courier New"/>
+          <w:sz w:val="24"/>
+          <w:szCs w:val="24"/>
+        </w:rPr>
+        <w:t>stemUp</w:t>
+      </w:r>
+      <w:proofErr w:type="spellEnd"/>
+      <w:r>
+        <w:rPr>
+          <w:rFonts w:ascii="Courier New" w:hAnsi="Courier New" w:cs="Courier New"/>
+          <w:sz w:val="24"/>
+          <w:szCs w:val="24"/>
+        </w:rPr>
+        <w:t xml:space="preserve"> {c'16de</w:t>
+      </w:r>
+      <w:r>
+        <w:rPr>
+          <w:rFonts w:ascii="Courier New" w:hAnsi="Courier New" w:cs="Courier New"/>
+          <w:sz w:val="24"/>
+          <w:szCs w:val="24"/>
+        </w:rPr>
+        <w:t>f8.</w:t>
+      </w:r>
+      <w:r>
+        <w:rPr>
+          <w:rFonts w:ascii="Courier New" w:hAnsi="Courier New" w:cs="Courier New"/>
+          <w:sz w:val="24"/>
+          <w:szCs w:val="24"/>
+        </w:rPr>
+        <w:t>e</w:t>
+      </w:r>
+      <w:r>
+        <w:rPr>
+          <w:rFonts w:ascii="Courier New" w:hAnsi="Courier New" w:cs="Courier New"/>
+          <w:sz w:val="24"/>
+          <w:szCs w:val="24"/>
+        </w:rPr>
+        <w:t>db16</w:t>
+      </w:r>
+      <w:r>
+        <w:rPr>
+          <w:rFonts w:ascii="Courier New" w:hAnsi="Courier New" w:cs="Courier New"/>
+          <w:sz w:val="24"/>
+          <w:szCs w:val="24"/>
+        </w:rPr>
+        <w:t>c8.}</w:t>
+      </w:r>
+      <w:proofErr w:type="gramEnd"/>
+      <w:r>
+        <w:rPr>
+          <w:rFonts w:ascii="Courier New" w:hAnsi="Courier New" w:cs="Courier New"/>
+          <w:sz w:val="24"/>
+          <w:szCs w:val="24"/>
+        </w:rPr>
+        <w:t>&gt;&gt;|</w:t>
+      </w:r>
+      <w:r>
+        <w:rPr>
+          <w:rFonts w:ascii="Courier New" w:hAnsi="Courier New" w:cs="Courier New"/>
+          <w:sz w:val="24"/>
+          <w:szCs w:val="24"/>
+        </w:rPr>
+        <w:t>}</w:t>
+      </w:r>
+    </w:p>
+    <w:p>
+      <w:pPr>
+        <w:spacing w:after="0" w:line="240" w:lineRule="auto"/>
+        <w:rPr>
+          <w:rFonts w:ascii="Courier New" w:hAnsi="Courier New" w:cs="Courier New"/>
+          <w:sz w:val="24"/>
+          <w:szCs w:val="24"/>
+        </w:rPr>
+      </w:pPr>
+      <w:r>
+        <w:rPr>
+          <w:rFonts w:ascii="Courier New" w:hAnsi="Courier New" w:cs="Courier New"/>
+          <w:sz w:val="24"/>
+          <w:szCs w:val="24"/>
+        </w:rPr>
+        <w:t xml:space="preserve">        </w:t>
+      </w:r>
+      <w:r>
+        <w:rPr>
+          <w:rFonts w:ascii="Courier New" w:hAnsi="Courier New" w:cs="Courier New"/>
+          <w:sz w:val="24"/>
+          <w:szCs w:val="24"/>
+        </w:rPr>
+        <w:t>}</w:t>
+      </w:r>
+    </w:p>
+    <w:p>
+      <w:pPr>
+        <w:spacing w:after="0" w:line="240" w:lineRule="auto"/>
+        <w:rPr>
+          <w:rFonts w:ascii="Courier New" w:hAnsi="Courier New" w:cs="Courier New"/>
+          <w:sz w:val="24"/>
+          <w:szCs w:val="24"/>
+        </w:rPr>
+      </w:pPr>
+    </w:p>
+    <w:p>
+      <w:pPr>
+        <w:spacing w:after="0" w:line="240" w:lineRule="auto"/>
+        <w:rPr>
+          <w:rFonts w:ascii="Courier New" w:hAnsi="Courier New" w:cs="Courier New"/>
+          <w:sz w:val="24"/>
+          <w:szCs w:val="24"/>
+        </w:rPr>
+      </w:pPr>
+      <w:r>
+        <w:rPr>
+          <w:rFonts w:ascii="Courier New" w:hAnsi="Courier New" w:cs="Courier New"/>
+          <w:sz w:val="24"/>
+          <w:szCs w:val="24"/>
+        </w:rPr>
+        <w:t xml:space="preserve">    \layout {</w:t>
+      </w:r>
+    </w:p>
+    <w:p>
+      <w:pPr>
+        <w:spacing w:after="0" w:line="240" w:lineRule="auto"/>
+        <w:rPr>
+          <w:rFonts w:ascii="Courier New" w:hAnsi="Courier New" w:cs="Courier New"/>
+          <w:sz w:val="24"/>
+          <w:szCs w:val="24"/>
+        </w:rPr>
+      </w:pPr>
+      <w:r>
+        <w:rPr>
+          <w:rFonts w:ascii="Courier New" w:hAnsi="Courier New" w:cs="Courier New"/>
+          <w:sz w:val="24"/>
+          <w:szCs w:val="24"/>
+        </w:rPr>
+        <w:t xml:space="preserve">        </w:t>
+      </w:r>
+      <w:proofErr w:type="gramStart"/>
+      <w:r>
+        <w:rPr>
+          <w:rFonts w:ascii="Courier New" w:hAnsi="Courier New" w:cs="Courier New"/>
+          <w:sz w:val="24"/>
+          <w:szCs w:val="24"/>
+        </w:rPr>
+        <w:t>indent</w:t>
+      </w:r>
+      <w:proofErr w:type="gramEnd"/>
+      <w:r>
+        <w:rPr>
+          <w:rFonts w:ascii="Courier New" w:hAnsi="Courier New" w:cs="Courier New"/>
+          <w:sz w:val="24"/>
+          <w:szCs w:val="24"/>
+        </w:rPr>
+        <w:t xml:space="preserve"> = 0 \cm</w:t>
+      </w:r>
+    </w:p>
+    <w:p>
+      <w:pPr>
+        <w:spacing w:after="0" w:line="240" w:lineRule="auto"/>
+        <w:rPr>
+          <w:rFonts w:ascii="Courier New" w:hAnsi="Courier New" w:cs="Courier New"/>
+          <w:sz w:val="24"/>
+          <w:szCs w:val="24"/>
+        </w:rPr>
+      </w:pPr>
+      <w:r>
+        <w:rPr>
+          <w:rFonts w:ascii="Courier New" w:hAnsi="Courier New" w:cs="Courier New"/>
+          <w:sz w:val="24"/>
+          <w:szCs w:val="24"/>
+        </w:rPr>
+        <w:t xml:space="preserve">        </w:t>
+      </w:r>
+      <w:proofErr w:type="gramStart"/>
+      <w:r>
+        <w:rPr>
+          <w:rFonts w:ascii="Courier New" w:hAnsi="Courier New" w:cs="Courier New"/>
+          <w:sz w:val="24"/>
+          <w:szCs w:val="24"/>
+        </w:rPr>
+        <w:t>short-indent</w:t>
+      </w:r>
+      <w:proofErr w:type="gramEnd"/>
+      <w:r>
+        <w:rPr>
+          <w:rFonts w:ascii="Courier New" w:hAnsi="Courier New" w:cs="Courier New"/>
+          <w:sz w:val="24"/>
+          <w:szCs w:val="24"/>
+        </w:rPr>
+        <w:t xml:space="preserve"> = 0 \cm</w:t>
+      </w:r>
+    </w:p>
+    <w:p>
+      <w:pPr>
+        <w:spacing w:after="0" w:line="240" w:lineRule="auto"/>
+        <w:rPr>
+          <w:rFonts w:ascii="Courier New" w:hAnsi="Courier New" w:cs="Courier New"/>
+          <w:sz w:val="24"/>
+          <w:szCs w:val="24"/>
+        </w:rPr>
+      </w:pPr>
+      <w:r>
+        <w:rPr>
+          <w:rFonts w:ascii="Courier New" w:hAnsi="Courier New" w:cs="Courier New"/>
+          <w:sz w:val="24"/>
+          <w:szCs w:val="24"/>
+        </w:rPr>
+        <w:t xml:space="preserve">        \context {</w:t>
+      </w:r>
+    </w:p>
+    <w:p>
+      <w:pPr>
+        <w:spacing w:after="0" w:line="240" w:lineRule="auto"/>
+        <w:rPr>
+          <w:rFonts w:ascii="Courier New" w:hAnsi="Courier New" w:cs="Courier New"/>
+          <w:sz w:val="24"/>
+          <w:szCs w:val="24"/>
+        </w:rPr>
+      </w:pPr>
+      <w:r>
+        <w:rPr>
+          <w:rFonts w:ascii="Courier New" w:hAnsi="Courier New" w:cs="Courier New"/>
+          <w:sz w:val="24"/>
+          <w:szCs w:val="24"/>
+        </w:rPr>
+        <w:t xml:space="preserve">            \Score \remove "</w:t>
+      </w:r>
+      <w:proofErr w:type="spellStart"/>
+      <w:r>
+        <w:rPr>
+          <w:rFonts w:ascii="Courier New" w:hAnsi="Courier New" w:cs="Courier New"/>
+          <w:sz w:val="24"/>
+          <w:szCs w:val="24"/>
+        </w:rPr>
+        <w:t>Bar_number_engraver</w:t>
+      </w:r>
+      <w:proofErr w:type="spellEnd"/>
+      <w:proofErr w:type="gramStart"/>
+      <w:r>
+        <w:rPr>
+          <w:rFonts w:ascii="Courier New" w:hAnsi="Courier New" w:cs="Courier New"/>
+          <w:sz w:val="24"/>
+          <w:szCs w:val="24"/>
+        </w:rPr>
+        <w:t>" }</w:t>
+      </w:r>
+      <w:proofErr w:type="gramEnd"/>
+    </w:p>
+    <w:p>
+      <w:pPr>
+        <w:spacing w:after="0" w:line="240" w:lineRule="auto"/>
+        <w:rPr>
+          <w:rFonts w:ascii="Courier New" w:hAnsi="Courier New" w:cs="Courier New"/>
+          <w:sz w:val="24"/>
+          <w:szCs w:val="24"/>
+        </w:rPr>
+      </w:pPr>
+      <w:r>
+        <w:rPr>
+          <w:rFonts w:ascii="Courier New" w:hAnsi="Courier New" w:cs="Courier New"/>
+          <w:sz w:val="24"/>
+          <w:szCs w:val="24"/>
+        </w:rPr>
+        <w:t xml:space="preserve">        }</w:t>
+      </w:r>
+    </w:p>
+    <w:p>
+      <w:pPr>
+        <w:spacing w:after="0" w:line="240" w:lineRule="auto"/>
+        <w:rPr>
+          <w:rFonts w:ascii="Courier New" w:hAnsi="Courier New" w:cs="Courier New"/>
+          <w:sz w:val="24"/>
+          <w:szCs w:val="24"/>
+        </w:rPr>
+      </w:pPr>
+    </w:p>
+    <w:p>
+      <w:pPr>
+        <w:spacing w:after="0" w:line="240" w:lineRule="auto"/>
+        <w:rPr>
+          <w:rFonts w:ascii="Courier New" w:hAnsi="Courier New" w:cs="Courier New"/>
+          <w:sz w:val="24"/>
+          <w:szCs w:val="24"/>
+        </w:rPr>
+      </w:pPr>
+      <w:r>
+        <w:rPr>
+          <w:rFonts w:ascii="Courier New" w:hAnsi="Courier New" w:cs="Courier New"/>
+          <w:sz w:val="24"/>
+          <w:szCs w:val="24"/>
+        </w:rPr>
+        <w:t xml:space="preserve">    \midi {</w:t>
+      </w:r>
+    </w:p>
+    <w:p>
+      <w:pPr>
+        <w:spacing w:after="0" w:line="240" w:lineRule="auto"/>
+        <w:rPr>
+          <w:rFonts w:ascii="Courier New" w:hAnsi="Courier New" w:cs="Courier New"/>
+          <w:sz w:val="24"/>
+          <w:szCs w:val="24"/>
+        </w:rPr>
+      </w:pPr>
+      <w:r>
+        <w:rPr>
+          <w:rFonts w:ascii="Courier New" w:hAnsi="Courier New" w:cs="Courier New"/>
           <w:noProof/>
           <w:sz w:val="24"/>
           <w:szCs w:val="24"/>
@@ -4208,13 +6436,13 @@
           <wp:anchor distT="0" distB="0" distL="114300" distR="114300" simplePos="0" relativeHeight="251675648" behindDoc="0" locked="0" layoutInCell="1" allowOverlap="1">
             <wp:simplePos x="0" y="0"/>
             <wp:positionH relativeFrom="column">
-              <wp:posOffset>-453136</wp:posOffset>
+              <wp:posOffset>-232410</wp:posOffset>
             </wp:positionH>
             <wp:positionV relativeFrom="paragraph">
-              <wp:posOffset>1882648</wp:posOffset>
+              <wp:posOffset>444500</wp:posOffset>
             </wp:positionV>
-            <wp:extent cx="6801612" cy="4783201"/>
-            <wp:effectExtent l="76200" t="76200" r="37338" b="0"/>
+            <wp:extent cx="6560820" cy="4618990"/>
+            <wp:effectExtent l="76200" t="76200" r="30480" b="0"/>
             <wp:wrapTopAndBottom/>
             <wp:docPr id="16" name="Picture 3" descr="gianticsourusedited.jpg"/>
             <wp:cNvGraphicFramePr>
@@ -4228,7 +6456,7 @@
                     <pic:cNvPicPr/>
                   </pic:nvPicPr>
                   <pic:blipFill>
-                    <a:blip r:embed="rId16" cstate="print"/>
+                    <a:blip r:embed="rId17" cstate="print"/>
                     <a:stretch>
                       <a:fillRect/>
                     </a:stretch>
@@ -4236,7 +6464,7 @@
                   <pic:spPr>
                     <a:xfrm>
                       <a:off x="0" y="0"/>
-                      <a:ext cx="6801612" cy="4783201"/>
+                      <a:ext cx="6560820" cy="4618990"/>
                     </a:xfrm>
                     <a:prstGeom prst="rect">
                       <a:avLst/>
@@ -4310,201 +6538,166 @@
       </w:r>
       <w:r>
         <w:rPr>
-          <w:rFonts w:ascii="Times New Roman" w:hAnsi="Times New Roman"/>
-          <w:sz w:val="24"/>
-          <w:szCs w:val="24"/>
-        </w:rPr>
-        <w:t>The music for TOG was played with the three-voice VIC sound chip in two of its three voices. The lower voice was an organ and the higher voice was a guitar.</w:t>
-      </w:r>
-      <w:r>
-        <w:rPr>
-          <w:rFonts w:ascii="Times New Roman" w:hAnsi="Times New Roman"/>
+          <w:rFonts w:ascii="Courier New" w:hAnsi="Courier New" w:cs="Courier New"/>
+          <w:sz w:val="24"/>
+          <w:szCs w:val="24"/>
+        </w:rPr>
+        <w:t xml:space="preserve">        \tempo 4 = </w:t>
+      </w:r>
+      <w:proofErr w:type="gramStart"/>
+      <w:r>
+        <w:rPr>
+          <w:rFonts w:ascii="Courier New" w:hAnsi="Courier New" w:cs="Courier New"/>
+          <w:sz w:val="24"/>
+          <w:szCs w:val="24"/>
+        </w:rPr>
+        <w:t>75 }</w:t>
+      </w:r>
+      <w:proofErr w:type="gramEnd"/>
+    </w:p>
+    <w:p>
+      <w:pPr>
+        <w:spacing w:after="0" w:line="240" w:lineRule="auto"/>
+        <w:rPr>
+          <w:rFonts w:ascii="Courier New" w:hAnsi="Courier New" w:cs="Courier New"/>
+          <w:sz w:val="24"/>
+          <w:szCs w:val="24"/>
+        </w:rPr>
+      </w:pPr>
+      <w:r>
+        <w:rPr>
           <w:noProof/>
-          <w:sz w:val="24"/>
-          <w:szCs w:val="24"/>
-        </w:rPr>
-        <w:t xml:space="preserve"> </w:t>
-      </w:r>
-      <w:r>
-        <w:rPr>
-          <w:rFonts w:ascii="Times New Roman" w:hAnsi="Times New Roman"/>
-          <w:noProof/>
-          <w:sz w:val="24"/>
-          <w:szCs w:val="24"/>
-        </w:rPr>
-        <w:drawing>
-          <wp:inline distT="0" distB="0" distL="0" distR="0">
-            <wp:extent cx="5938520" cy="1325245"/>
-            <wp:effectExtent l="19050" t="0" r="5080" b="0"/>
-            <wp:docPr id="3" name="Picture 0" descr="test0.gif"/>
-            <wp:cNvGraphicFramePr>
-              <a:graphicFrameLocks xmlns:a="http://schemas.openxmlformats.org/drawingml/2006/main" noChangeAspect="1"/>
-            </wp:cNvGraphicFramePr>
-            <a:graphic xmlns:a="http://schemas.openxmlformats.org/drawingml/2006/main">
-              <a:graphicData uri="http://schemas.openxmlformats.org/drawingml/2006/picture">
-                <pic:pic xmlns:pic="http://schemas.openxmlformats.org/drawingml/2006/picture">
-                  <pic:nvPicPr>
-                    <pic:cNvPr id="0" name="Picture 0" descr="test0.gif"/>
-                    <pic:cNvPicPr>
-                      <a:picLocks noChangeAspect="1" noChangeArrowheads="1"/>
-                    </pic:cNvPicPr>
-                  </pic:nvPicPr>
-                  <pic:blipFill>
-                    <a:blip r:embed="rId17" cstate="print"/>
-                    <a:srcRect/>
-                    <a:stretch>
-                      <a:fillRect/>
-                    </a:stretch>
-                  </pic:blipFill>
-                  <pic:spPr bwMode="auto">
-                    <a:xfrm>
-                      <a:off x="0" y="0"/>
-                      <a:ext cx="5938520" cy="1325245"/>
-                    </a:xfrm>
-                    <a:prstGeom prst="rect">
-                      <a:avLst/>
-                    </a:prstGeom>
-                    <a:noFill/>
-                    <a:ln w="9525">
-                      <a:noFill/>
-                      <a:miter lim="800000"/>
-                      <a:headEnd/>
-                      <a:tailEnd/>
-                    </a:ln>
-                  </pic:spPr>
-                </pic:pic>
-              </a:graphicData>
-            </a:graphic>
-          </wp:inline>
-        </w:drawing>
-      </w:r>
-    </w:p>
-    <w:p>
-      <w:pPr>
-        <w:pStyle w:val="Caption"/>
-        <w:spacing w:after="0" w:line="240" w:lineRule="exact"/>
-        <w:rPr>
-          <w:rFonts w:ascii="Arial Unicode MS" w:eastAsia="Arial Unicode MS" w:hAnsi="Arial Unicode MS" w:cs="Arial Unicode MS"/>
-          <w:b w:val="0"/>
-          <w:sz w:val="24"/>
-          <w:szCs w:val="24"/>
-        </w:rPr>
-      </w:pPr>
-      <w:bookmarkStart w:id="4" w:name="_Toc510486441"/>
-      <w:r>
-        <w:rPr>
-          <w:rFonts w:ascii="Arial Unicode MS" w:eastAsia="Arial Unicode MS" w:hAnsi="Arial Unicode MS" w:cs="Arial Unicode MS"/>
-          <w:b w:val="0"/>
-          <w:sz w:val="24"/>
-          <w:szCs w:val="24"/>
-        </w:rPr>
-        <w:t xml:space="preserve">Figure </w:t>
-      </w:r>
-      <w:r>
-        <w:rPr>
-          <w:rFonts w:ascii="Arial Unicode MS" w:eastAsia="Arial Unicode MS" w:hAnsi="Arial Unicode MS" w:cs="Arial Unicode MS"/>
-          <w:b w:val="0"/>
-          <w:sz w:val="24"/>
-          <w:szCs w:val="24"/>
-        </w:rPr>
-        <w:fldChar w:fldCharType="begin"/>
-      </w:r>
-      <w:r>
-        <w:rPr>
-          <w:rFonts w:ascii="Arial Unicode MS" w:eastAsia="Arial Unicode MS" w:hAnsi="Arial Unicode MS" w:cs="Arial Unicode MS"/>
-          <w:b w:val="0"/>
-          <w:sz w:val="24"/>
-          <w:szCs w:val="24"/>
-        </w:rPr>
-        <w:instrText xml:space="preserve"> SEQ Figure \* ARABIC </w:instrText>
-      </w:r>
-      <w:r>
-        <w:rPr>
-          <w:rFonts w:ascii="Arial Unicode MS" w:eastAsia="Arial Unicode MS" w:hAnsi="Arial Unicode MS" w:cs="Arial Unicode MS"/>
-          <w:b w:val="0"/>
-          <w:sz w:val="24"/>
-          <w:szCs w:val="24"/>
-        </w:rPr>
-        <w:fldChar w:fldCharType="separate"/>
-      </w:r>
-      <w:r>
-        <w:rPr>
-          <w:rFonts w:ascii="Arial Unicode MS" w:eastAsia="Arial Unicode MS" w:hAnsi="Arial Unicode MS" w:cs="Arial Unicode MS"/>
-          <w:b w:val="0"/>
-          <w:noProof/>
-          <w:sz w:val="24"/>
-          <w:szCs w:val="24"/>
-        </w:rPr>
-        <w:t>2</w:t>
-      </w:r>
-      <w:r>
-        <w:rPr>
-          <w:rFonts w:ascii="Arial Unicode MS" w:eastAsia="Arial Unicode MS" w:hAnsi="Arial Unicode MS" w:cs="Arial Unicode MS"/>
-          <w:b w:val="0"/>
-          <w:sz w:val="24"/>
-          <w:szCs w:val="24"/>
-        </w:rPr>
-        <w:fldChar w:fldCharType="end"/>
-      </w:r>
-      <w:r>
-        <w:rPr>
-          <w:rFonts w:ascii="Arial Unicode MS" w:eastAsia="Arial Unicode MS" w:hAnsi="Arial Unicode MS" w:cs="Arial Unicode MS"/>
-          <w:b w:val="0"/>
-          <w:sz w:val="24"/>
-          <w:szCs w:val="24"/>
-        </w:rPr>
-        <w:t xml:space="preserve">: Sketch of Giganotosaurus </w:t>
-      </w:r>
-      <w:r>
-        <w:rPr>
-          <w:rFonts w:ascii="Arial Unicode MS" w:eastAsia="Arial Unicode MS" w:hAnsi="Arial Unicode MS" w:cs="Arial Unicode MS"/>
-          <w:b w:val="0"/>
-          <w:sz w:val="24"/>
-          <w:szCs w:val="24"/>
-        </w:rPr>
-        <w:t xml:space="preserve">digitally drawn with Autodesk Sketchbook and GIMP </w:t>
-      </w:r>
-      <w:r>
-        <w:rPr>
-          <w:rFonts w:ascii="Arial Unicode MS" w:eastAsia="Arial Unicode MS" w:hAnsi="Arial Unicode MS" w:cs="Arial Unicode MS"/>
-          <w:b w:val="0"/>
-          <w:sz w:val="24"/>
-          <w:szCs w:val="24"/>
-        </w:rPr>
-        <w:t xml:space="preserve">(GNU Image Manipulation Program) </w:t>
-      </w:r>
-      <w:r>
-        <w:rPr>
-          <w:rFonts w:ascii="Arial Unicode MS" w:eastAsia="Arial Unicode MS" w:hAnsi="Arial Unicode MS" w:cs="Arial Unicode MS"/>
-          <w:b w:val="0"/>
-          <w:sz w:val="24"/>
-          <w:szCs w:val="24"/>
-        </w:rPr>
-        <w:t xml:space="preserve">by </w:t>
-      </w:r>
-      <w:proofErr w:type="spellStart"/>
-      <w:proofErr w:type="gramStart"/>
-      <w:r>
-        <w:rPr>
-          <w:rFonts w:ascii="Arial Unicode MS" w:eastAsia="Arial Unicode MS" w:hAnsi="Arial Unicode MS" w:cs="Arial Unicode MS"/>
-          <w:b w:val="0"/>
-          <w:sz w:val="24"/>
-          <w:szCs w:val="24"/>
-        </w:rPr>
-        <w:t>marias</w:t>
-      </w:r>
-      <w:proofErr w:type="spellEnd"/>
-      <w:proofErr w:type="gramEnd"/>
-      <w:r>
-        <w:rPr>
-          <w:rFonts w:ascii="Arial Unicode MS" w:eastAsia="Arial Unicode MS" w:hAnsi="Arial Unicode MS" w:cs="Arial Unicode MS"/>
-          <w:b w:val="0"/>
-          <w:sz w:val="24"/>
-          <w:szCs w:val="24"/>
-        </w:rPr>
-        <w:t>.</w:t>
-      </w:r>
-      <w:bookmarkEnd w:id="4"/>
+        </w:rPr>
+        <w:pict>
+          <v:shape id="_x0000_s1042" type="#_x0000_t202" style="position:absolute;margin-left:376.2pt;margin-top:26.8pt;width:119.7pt;height:88.2pt;z-index:251680768" stroked="f">
+            <v:fill opacity="0"/>
+            <v:textbox style="mso-next-textbox:#_x0000_s1042" inset="0,0,0,0">
+              <w:txbxContent>
+                <w:p>
+                  <w:pPr>
+                    <w:pStyle w:val="Caption"/>
+                    <w:spacing w:after="0" w:line="240" w:lineRule="exact"/>
+                    <w:rPr>
+                      <w:rFonts w:ascii="Arial Unicode MS" w:eastAsia="Arial Unicode MS" w:hAnsi="Arial Unicode MS" w:cs="Arial Unicode MS"/>
+                      <w:b w:val="0"/>
+                      <w:color w:val="FFFFFF" w:themeColor="background1"/>
+                      <w:sz w:val="24"/>
+                      <w:szCs w:val="24"/>
+                    </w:rPr>
+                  </w:pPr>
+                  <w:bookmarkStart w:id="4" w:name="_Toc510486441"/>
+                  <w:r>
+                    <w:rPr>
+                      <w:rFonts w:ascii="Arial Unicode MS" w:eastAsia="Arial Unicode MS" w:hAnsi="Arial Unicode MS" w:cs="Arial Unicode MS"/>
+                      <w:b w:val="0"/>
+                      <w:color w:val="FFFFFF" w:themeColor="background1"/>
+                      <w:sz w:val="24"/>
+                      <w:szCs w:val="24"/>
+                    </w:rPr>
+                    <w:t xml:space="preserve">Figure </w:t>
+                  </w:r>
+                  <w:r>
+                    <w:rPr>
+                      <w:rFonts w:ascii="Arial Unicode MS" w:eastAsia="Arial Unicode MS" w:hAnsi="Arial Unicode MS" w:cs="Arial Unicode MS"/>
+                      <w:b w:val="0"/>
+                      <w:color w:val="FFFFFF" w:themeColor="background1"/>
+                      <w:sz w:val="24"/>
+                      <w:szCs w:val="24"/>
+                    </w:rPr>
+                    <w:fldChar w:fldCharType="begin"/>
+                  </w:r>
+                  <w:r>
+                    <w:rPr>
+                      <w:rFonts w:ascii="Arial Unicode MS" w:eastAsia="Arial Unicode MS" w:hAnsi="Arial Unicode MS" w:cs="Arial Unicode MS"/>
+                      <w:b w:val="0"/>
+                      <w:color w:val="FFFFFF" w:themeColor="background1"/>
+                      <w:sz w:val="24"/>
+                      <w:szCs w:val="24"/>
+                    </w:rPr>
+                    <w:instrText xml:space="preserve"> SEQ Figure \* ARABIC </w:instrText>
+                  </w:r>
+                  <w:r>
+                    <w:rPr>
+                      <w:rFonts w:ascii="Arial Unicode MS" w:eastAsia="Arial Unicode MS" w:hAnsi="Arial Unicode MS" w:cs="Arial Unicode MS"/>
+                      <w:b w:val="0"/>
+                      <w:color w:val="FFFFFF" w:themeColor="background1"/>
+                      <w:sz w:val="24"/>
+                      <w:szCs w:val="24"/>
+                    </w:rPr>
+                    <w:fldChar w:fldCharType="separate"/>
+                  </w:r>
+                  <w:r>
+                    <w:rPr>
+                      <w:rFonts w:ascii="Arial Unicode MS" w:eastAsia="Arial Unicode MS" w:hAnsi="Arial Unicode MS" w:cs="Arial Unicode MS"/>
+                      <w:b w:val="0"/>
+                      <w:noProof/>
+                      <w:color w:val="FFFFFF" w:themeColor="background1"/>
+                      <w:sz w:val="24"/>
+                      <w:szCs w:val="24"/>
+                    </w:rPr>
+                    <w:t>2</w:t>
+                  </w:r>
+                  <w:r>
+                    <w:rPr>
+                      <w:rFonts w:ascii="Arial Unicode MS" w:eastAsia="Arial Unicode MS" w:hAnsi="Arial Unicode MS" w:cs="Arial Unicode MS"/>
+                      <w:b w:val="0"/>
+                      <w:color w:val="FFFFFF" w:themeColor="background1"/>
+                      <w:sz w:val="24"/>
+                      <w:szCs w:val="24"/>
+                    </w:rPr>
+                    <w:fldChar w:fldCharType="end"/>
+                  </w:r>
+                  <w:r>
+                    <w:rPr>
+                      <w:rFonts w:ascii="Arial Unicode MS" w:eastAsia="Arial Unicode MS" w:hAnsi="Arial Unicode MS" w:cs="Arial Unicode MS"/>
+                      <w:b w:val="0"/>
+                      <w:color w:val="FFFFFF" w:themeColor="background1"/>
+                      <w:sz w:val="24"/>
+                      <w:szCs w:val="24"/>
+                    </w:rPr>
+                    <w:t xml:space="preserve">: Sketch of Giganotosaurus digitally drawn with Autodesk Sketchbook and GIMP (GNU Image Manipulation Program) by </w:t>
+                  </w:r>
+                  <w:proofErr w:type="spellStart"/>
+                  <w:proofErr w:type="gramStart"/>
+                  <w:r>
+                    <w:rPr>
+                      <w:rFonts w:ascii="Arial Unicode MS" w:eastAsia="Arial Unicode MS" w:hAnsi="Arial Unicode MS" w:cs="Arial Unicode MS"/>
+                      <w:b w:val="0"/>
+                      <w:color w:val="FFFFFF" w:themeColor="background1"/>
+                      <w:sz w:val="24"/>
+                      <w:szCs w:val="24"/>
+                    </w:rPr>
+                    <w:t>marias</w:t>
+                  </w:r>
+                  <w:proofErr w:type="spellEnd"/>
+                  <w:proofErr w:type="gramEnd"/>
+                  <w:r>
+                    <w:rPr>
+                      <w:rFonts w:ascii="Arial Unicode MS" w:eastAsia="Arial Unicode MS" w:hAnsi="Arial Unicode MS" w:cs="Arial Unicode MS"/>
+                      <w:b w:val="0"/>
+                      <w:color w:val="FFFFFF" w:themeColor="background1"/>
+                      <w:sz w:val="24"/>
+                      <w:szCs w:val="24"/>
+                    </w:rPr>
+                    <w:t>.</w:t>
+                  </w:r>
+                  <w:bookmarkEnd w:id="4"/>
+                </w:p>
+                <w:p/>
+              </w:txbxContent>
+            </v:textbox>
+            <w10:wrap type="topAndBottom"/>
+          </v:shape>
+        </w:pict>
+      </w:r>
+      <w:r>
+        <w:rPr>
+          <w:rFonts w:ascii="Courier New" w:hAnsi="Courier New" w:cs="Courier New"/>
+          <w:sz w:val="24"/>
+          <w:szCs w:val="24"/>
+        </w:rPr>
+        <w:t>}</w:t>
+      </w:r>
     </w:p>
     <w:p>
       <w:pPr>
@@ -4521,7 +6714,7 @@
           <w:szCs w:val="40"/>
         </w:rPr>
       </w:pPr>
-      <w:bookmarkStart w:id="5" w:name="_Toc510486401"/>
+      <w:bookmarkStart w:id="5" w:name="_Toc511671535"/>
       <w:r>
         <w:rPr>
           <w:rFonts w:ascii="Papyrus" w:hAnsi="Papyrus"/>
@@ -4548,7 +6741,7 @@
           <w:szCs w:val="32"/>
         </w:rPr>
       </w:pPr>
-      <w:bookmarkStart w:id="6" w:name="_Toc510486402"/>
+      <w:bookmarkStart w:id="6" w:name="_Toc511671536"/>
       <w:r>
         <w:rPr>
           <w:rFonts w:ascii="Bookman Old Style" w:hAnsi="Bookman Old Style"/>
@@ -5266,7 +7459,7 @@
           <w:szCs w:val="32"/>
         </w:rPr>
       </w:pPr>
-      <w:bookmarkStart w:id="8" w:name="_Toc510486403"/>
+      <w:bookmarkStart w:id="8" w:name="_Toc511671537"/>
       <w:proofErr w:type="spellStart"/>
       <w:r>
         <w:rPr>
@@ -12536,7 +14729,7 @@
           <w:szCs w:val="40"/>
         </w:rPr>
       </w:pPr>
-      <w:bookmarkStart w:id="9" w:name="_Toc510486404"/>
+      <w:bookmarkStart w:id="9" w:name="_Toc511671538"/>
       <w:r>
         <w:rPr>
           <w:rFonts w:ascii="Papyrus" w:hAnsi="Papyrus"/>
@@ -12926,7 +15119,7 @@
           <w:szCs w:val="72"/>
         </w:rPr>
       </w:pPr>
-      <w:bookmarkStart w:id="11" w:name="_Toc510486405"/>
+      <w:bookmarkStart w:id="11" w:name="_Toc511671539"/>
       <w:r>
         <w:rPr>
           <w:rFonts w:ascii="Old English Text MT" w:hAnsi="Old English Text MT"/>
@@ -12965,7 +15158,7 @@
           <w:szCs w:val="40"/>
         </w:rPr>
       </w:pPr>
-      <w:bookmarkStart w:id="12" w:name="_Toc510486406"/>
+      <w:bookmarkStart w:id="12" w:name="_Toc511671540"/>
       <w:r>
         <w:rPr>
           <w:rFonts w:ascii="Papyrus" w:hAnsi="Papyrus"/>
@@ -13176,7 +15369,7 @@
           <w:szCs w:val="40"/>
         </w:rPr>
       </w:pPr>
-      <w:bookmarkStart w:id="13" w:name="_Toc510486407"/>
+      <w:bookmarkStart w:id="13" w:name="_Toc511671541"/>
       <w:r>
         <w:rPr>
           <w:rFonts w:ascii="Papyrus" w:hAnsi="Papyrus"/>
@@ -13552,7 +15745,7 @@
           <w:szCs w:val="72"/>
         </w:rPr>
       </w:pPr>
-      <w:bookmarkStart w:id="15" w:name="_Toc510486408"/>
+      <w:bookmarkStart w:id="15" w:name="_Toc511671542"/>
       <w:r>
         <w:rPr>
           <w:rFonts w:ascii="Old English Text MT" w:hAnsi="Old English Text MT"/>
@@ -13588,7 +15781,7 @@
           <w:szCs w:val="40"/>
         </w:rPr>
       </w:pPr>
-      <w:bookmarkStart w:id="16" w:name="_Toc510486409"/>
+      <w:bookmarkStart w:id="16" w:name="_Toc511671543"/>
       <w:r>
         <w:rPr>
           <w:rFonts w:ascii="Papyrus" w:hAnsi="Papyrus"/>
@@ -13703,7 +15896,7 @@
           <w:szCs w:val="40"/>
         </w:rPr>
       </w:pPr>
-      <w:bookmarkStart w:id="17" w:name="_Toc510486410"/>
+      <w:bookmarkStart w:id="17" w:name="_Toc511671544"/>
       <w:r>
         <w:rPr>
           <w:rFonts w:ascii="Papyrus" w:hAnsi="Papyrus"/>
@@ -13811,7 +16004,7 @@
           <w:szCs w:val="32"/>
         </w:rPr>
       </w:pPr>
-      <w:bookmarkStart w:id="18" w:name="_Toc510486411"/>
+      <w:bookmarkStart w:id="18" w:name="_Toc511671545"/>
       <w:r>
         <w:rPr>
           <w:rFonts w:ascii="Bookman Old Style" w:hAnsi="Bookman Old Style"/>
@@ -14122,7 +16315,7 @@
           <w:szCs w:val="32"/>
         </w:rPr>
       </w:pPr>
-      <w:bookmarkStart w:id="20" w:name="_Toc510486412"/>
+      <w:bookmarkStart w:id="20" w:name="_Toc511671546"/>
       <w:r>
         <w:rPr>
           <w:rFonts w:ascii="Bookman Old Style" w:hAnsi="Bookman Old Style"/>
@@ -14460,7 +16653,7 @@
           <w:szCs w:val="32"/>
         </w:rPr>
       </w:pPr>
-      <w:bookmarkStart w:id="21" w:name="_Toc510486413"/>
+      <w:bookmarkStart w:id="21" w:name="_Toc511671547"/>
       <w:r>
         <w:rPr>
           <w:rFonts w:ascii="Bookman Old Style" w:hAnsi="Bookman Old Style"/>
@@ -14586,7 +16779,7 @@
           <w:szCs w:val="48"/>
         </w:rPr>
       </w:pPr>
-      <w:bookmarkStart w:id="22" w:name="_Toc510486414"/>
+      <w:bookmarkStart w:id="22" w:name="_Toc511671548"/>
       <w:r>
         <w:rPr>
           <w:rFonts w:ascii="Arial" w:hAnsi="Arial" w:cs="Arial"/>
@@ -16907,6 +19100,65 @@
         </w:rPr>
         <w:tab/>
         <w:t>First successful program compiled and run giving window rendering TOG background. (Insert your favorite version of Leonard Cohen’s “Hallelujah” here; Praise Satan!)</w:t>
+      </w:r>
+    </w:p>
+    <w:p>
+      <w:pPr>
+        <w:tabs>
+          <w:tab w:val="left" w:pos="2880"/>
+          <w:tab w:val="left" w:pos="4320"/>
+        </w:tabs>
+        <w:spacing w:after="0" w:line="240" w:lineRule="auto"/>
+        <w:ind w:left="5040" w:hanging="5040"/>
+        <w:rPr>
+          <w:rFonts w:ascii="Bookman Old Style" w:hAnsi="Bookman Old Style" w:cs="Arial"/>
+          <w:sz w:val="24"/>
+          <w:szCs w:val="24"/>
+        </w:rPr>
+      </w:pPr>
+      <w:r>
+        <w:rPr>
+          <w:rFonts w:ascii="Bookman Old Style" w:hAnsi="Bookman Old Style" w:cs="Arial"/>
+          <w:sz w:val="24"/>
+          <w:szCs w:val="24"/>
+        </w:rPr>
+        <w:t>14-16 April 2018</w:t>
+      </w:r>
+      <w:r>
+        <w:rPr>
+          <w:rFonts w:ascii="Bookman Old Style" w:hAnsi="Bookman Old Style" w:cs="Arial"/>
+          <w:sz w:val="24"/>
+          <w:szCs w:val="24"/>
+        </w:rPr>
+        <w:tab/>
+        <w:t>Ray</w:t>
+      </w:r>
+      <w:r>
+        <w:rPr>
+          <w:rFonts w:ascii="Bookman Old Style" w:hAnsi="Bookman Old Style" w:cs="Arial"/>
+          <w:sz w:val="24"/>
+          <w:szCs w:val="24"/>
+        </w:rPr>
+        <w:tab/>
+        <w:t xml:space="preserve">Rewrote original game music in GNU </w:t>
+      </w:r>
+      <w:proofErr w:type="spellStart"/>
+      <w:r>
+        <w:rPr>
+          <w:rFonts w:ascii="Bookman Old Style" w:hAnsi="Bookman Old Style" w:cs="Arial"/>
+          <w:sz w:val="24"/>
+          <w:szCs w:val="24"/>
+        </w:rPr>
+        <w:t>LilyPond</w:t>
+      </w:r>
+      <w:proofErr w:type="spellEnd"/>
+      <w:r>
+        <w:rPr>
+          <w:rFonts w:ascii="Bookman Old Style" w:hAnsi="Bookman Old Style" w:cs="Arial"/>
+          <w:sz w:val="24"/>
+          <w:szCs w:val="24"/>
+        </w:rPr>
+        <w:t xml:space="preserve"> 2.18.2.1 to sound more like original music and inserted sheet music and code for sheet music into Document.</w:t>
       </w:r>
     </w:p>
     <w:sectPr>
@@ -17037,7 +19289,7 @@
         <w:sz w:val="24"/>
         <w:szCs w:val="24"/>
       </w:rPr>
-      <w:t>11</w:t>
+      <w:t>13</w:t>
     </w:r>
     <w:r>
       <w:rPr>
@@ -19075,6 +21327,36 @@
     <w:unhideWhenUsed/>
     <w:rsid w:val="00F845A3"/>
   </w:style>
+  <w:style w:type="paragraph" w:styleId="DocumentMap">
+    <w:name w:val="Document Map"/>
+    <w:basedOn w:val="Normal"/>
+    <w:link w:val="DocumentMapChar"/>
+    <w:uiPriority w:val="99"/>
+    <w:semiHidden/>
+    <w:unhideWhenUsed/>
+    <w:rsid w:val="003E4BC3"/>
+    <w:pPr>
+      <w:spacing w:after="0" w:line="240" w:lineRule="auto"/>
+    </w:pPr>
+    <w:rPr>
+      <w:rFonts w:ascii="Tahoma" w:hAnsi="Tahoma" w:cs="Tahoma"/>
+      <w:sz w:val="16"/>
+      <w:szCs w:val="16"/>
+    </w:rPr>
+  </w:style>
+  <w:style w:type="character" w:customStyle="1" w:styleId="DocumentMapChar">
+    <w:name w:val="Document Map Char"/>
+    <w:basedOn w:val="DefaultParagraphFont"/>
+    <w:link w:val="DocumentMap"/>
+    <w:uiPriority w:val="99"/>
+    <w:semiHidden/>
+    <w:rsid w:val="003E4BC3"/>
+    <w:rPr>
+      <w:rFonts w:ascii="Tahoma" w:hAnsi="Tahoma" w:cs="Tahoma"/>
+      <w:sz w:val="16"/>
+      <w:szCs w:val="16"/>
+    </w:rPr>
+  </w:style>
 </w:styles>
 </file>
 
@@ -19366,7 +21648,7 @@
 </file>
 
 <file path=customXml/itemProps1.xml><?xml version="1.0" encoding="utf-8"?>
-<ds:datastoreItem xmlns:ds="http://schemas.openxmlformats.org/officeDocument/2006/customXml" ds:itemID="{F58314CF-E644-4D85-9EE6-BA428157CFE6}">
+<ds:datastoreItem xmlns:ds="http://schemas.openxmlformats.org/officeDocument/2006/customXml" ds:itemID="{0B76FAAE-3D3A-4656-99B5-9D4DB42B0651}">
   <ds:schemaRefs>
     <ds:schemaRef ds:uri="http://schemas.openxmlformats.org/officeDocument/2006/bibliography"/>
   </ds:schemaRefs>

</xml_diff>

<commit_message>
29 May 2018 Upload
</commit_message>
<xml_diff>
--- a/The Dinosaur Game.docx
+++ b/The Dinosaur Game.docx
@@ -1681,7 +1681,7 @@
           <w:sz w:val="24"/>
           <w:szCs w:val="24"/>
         </w:rPr>
-        <w:t>5</w:t>
+        <w:t>7</w:t>
       </w:r>
     </w:p>
     <w:p>
@@ -1709,7 +1709,15 @@
           <w:sz w:val="24"/>
           <w:szCs w:val="24"/>
         </w:rPr>
-        <w:t xml:space="preserve">   Table of Contents……………………………………………....…………………….….6</w:t>
+        <w:t xml:space="preserve">   Table of Contents…</w:t>
+      </w:r>
+      <w:r>
+        <w:rPr>
+          <w:rFonts w:ascii="Arial" w:hAnsi="Arial" w:cs="Arial"/>
+          <w:sz w:val="24"/>
+          <w:szCs w:val="24"/>
+        </w:rPr>
+        <w:t>…………………………………………....…………………….….8</w:t>
       </w:r>
     </w:p>
     <w:p>
@@ -1758,7 +1766,16 @@
           <w:szCs w:val="24"/>
           <w:lang w:val="es-US"/>
         </w:rPr>
-        <w:t>Illustrations</w:t>
+        <w:t>Illustratio</w:t>
+      </w:r>
+      <w:r>
+        <w:rPr>
+          <w:rFonts w:ascii="Arial" w:hAnsi="Arial" w:cs="Arial"/>
+          <w:sz w:val="24"/>
+          <w:szCs w:val="24"/>
+          <w:lang w:val="es-US"/>
+        </w:rPr>
+        <w:t>ns</w:t>
       </w:r>
       <w:proofErr w:type="spellEnd"/>
       <w:r>
@@ -1768,7 +1785,7 @@
           <w:szCs w:val="24"/>
           <w:lang w:val="es-US"/>
         </w:rPr>
-        <w:t>………………………………………………………………………..7</w:t>
+        <w:t>………………………………………………………………………..9</w:t>
       </w:r>
     </w:p>
     <w:p>
@@ -1806,7 +1823,7 @@
         </w:rPr>
         <w:fldChar w:fldCharType="separate"/>
       </w:r>
-      <w:hyperlink w:anchor="_Toc511671532" w:history="1">
+      <w:hyperlink w:anchor="_Toc515319593" w:history="1">
         <w:r>
           <w:rPr>
             <w:rStyle w:val="Hyperlink"/>
@@ -1864,7 +1881,7 @@
             <w:sz w:val="24"/>
             <w:szCs w:val="24"/>
           </w:rPr>
-          <w:instrText xml:space="preserve"> PAGEREF _Toc511671532 \h </w:instrText>
+          <w:instrText xml:space="preserve"> PAGEREF _Toc515319593 \h </w:instrText>
         </w:r>
         <w:r>
           <w:rPr>
@@ -1921,7 +1938,7 @@
           <w:szCs w:val="24"/>
         </w:rPr>
       </w:pPr>
-      <w:hyperlink w:anchor="_Toc511671533" w:history="1">
+      <w:hyperlink w:anchor="_Toc515319594" w:history="1">
         <w:r>
           <w:rPr>
             <w:rStyle w:val="Hyperlink"/>
@@ -1979,7 +1996,7 @@
             <w:sz w:val="24"/>
             <w:szCs w:val="24"/>
           </w:rPr>
-          <w:instrText xml:space="preserve"> PAGEREF _Toc511671533 \h </w:instrText>
+          <w:instrText xml:space="preserve"> PAGEREF _Toc515319594 \h </w:instrText>
         </w:r>
         <w:r>
           <w:rPr>
@@ -2036,7 +2053,7 @@
           <w:szCs w:val="24"/>
         </w:rPr>
       </w:pPr>
-      <w:hyperlink w:anchor="_Toc511671534" w:history="1">
+      <w:hyperlink w:anchor="_Toc515319595" w:history="1">
         <w:r>
           <w:rPr>
             <w:rStyle w:val="Hyperlink"/>
@@ -2094,7 +2111,7 @@
             <w:sz w:val="24"/>
             <w:szCs w:val="24"/>
           </w:rPr>
-          <w:instrText xml:space="preserve"> PAGEREF _Toc511671534 \h </w:instrText>
+          <w:instrText xml:space="preserve"> PAGEREF _Toc515319595 \h </w:instrText>
         </w:r>
         <w:r>
           <w:rPr>
@@ -2151,7 +2168,7 @@
           <w:szCs w:val="24"/>
         </w:rPr>
       </w:pPr>
-      <w:hyperlink w:anchor="_Toc511671535" w:history="1">
+      <w:hyperlink w:anchor="_Toc515319596" w:history="1">
         <w:r>
           <w:rPr>
             <w:rStyle w:val="Hyperlink"/>
@@ -2209,7 +2226,7 @@
             <w:sz w:val="24"/>
             <w:szCs w:val="24"/>
           </w:rPr>
-          <w:instrText xml:space="preserve"> PAGEREF _Toc511671535 \h </w:instrText>
+          <w:instrText xml:space="preserve"> PAGEREF _Toc515319596 \h </w:instrText>
         </w:r>
         <w:r>
           <w:rPr>
@@ -2266,7 +2283,7 @@
           <w:szCs w:val="24"/>
         </w:rPr>
       </w:pPr>
-      <w:hyperlink w:anchor="_Toc511671536" w:history="1">
+      <w:hyperlink w:anchor="_Toc515319597" w:history="1">
         <w:r>
           <w:rPr>
             <w:rStyle w:val="Hyperlink"/>
@@ -2324,7 +2341,7 @@
             <w:sz w:val="24"/>
             <w:szCs w:val="24"/>
           </w:rPr>
-          <w:instrText xml:space="preserve"> PAGEREF _Toc511671536 \h </w:instrText>
+          <w:instrText xml:space="preserve"> PAGEREF _Toc515319597 \h </w:instrText>
         </w:r>
         <w:r>
           <w:rPr>
@@ -2381,7 +2398,7 @@
           <w:szCs w:val="24"/>
         </w:rPr>
       </w:pPr>
-      <w:hyperlink w:anchor="_Toc511671537" w:history="1">
+      <w:hyperlink w:anchor="_Toc515319598" w:history="1">
         <w:r>
           <w:rPr>
             <w:rStyle w:val="Hyperlink"/>
@@ -2439,7 +2456,7 @@
             <w:sz w:val="24"/>
             <w:szCs w:val="24"/>
           </w:rPr>
-          <w:instrText xml:space="preserve"> PAGEREF _Toc511671537 \h </w:instrText>
+          <w:instrText xml:space="preserve"> PAGEREF _Toc515319598 \h </w:instrText>
         </w:r>
         <w:r>
           <w:rPr>
@@ -2496,7 +2513,7 @@
           <w:szCs w:val="24"/>
         </w:rPr>
       </w:pPr>
-      <w:hyperlink w:anchor="_Toc511671538" w:history="1">
+      <w:hyperlink w:anchor="_Toc515319599" w:history="1">
         <w:r>
           <w:rPr>
             <w:rStyle w:val="Hyperlink"/>
@@ -2554,7 +2571,7 @@
             <w:sz w:val="24"/>
             <w:szCs w:val="24"/>
           </w:rPr>
-          <w:instrText xml:space="preserve"> PAGEREF _Toc511671538 \h </w:instrText>
+          <w:instrText xml:space="preserve"> PAGEREF _Toc515319599 \h </w:instrText>
         </w:r>
         <w:r>
           <w:rPr>
@@ -2607,7 +2624,7 @@
           <w:szCs w:val="24"/>
         </w:rPr>
       </w:pPr>
-      <w:hyperlink w:anchor="_Toc511671539" w:history="1">
+      <w:hyperlink w:anchor="_Toc515319600" w:history="1">
         <w:r>
           <w:rPr>
             <w:rStyle w:val="Hyperlink"/>
@@ -2665,7 +2682,7 @@
             <w:sz w:val="24"/>
             <w:szCs w:val="24"/>
           </w:rPr>
-          <w:instrText xml:space="preserve"> PAGEREF _Toc511671539 \h </w:instrText>
+          <w:instrText xml:space="preserve"> PAGEREF _Toc515319600 \h </w:instrText>
         </w:r>
         <w:r>
           <w:rPr>
@@ -2722,7 +2739,7 @@
           <w:szCs w:val="24"/>
         </w:rPr>
       </w:pPr>
-      <w:hyperlink w:anchor="_Toc511671540" w:history="1">
+      <w:hyperlink w:anchor="_Toc515319601" w:history="1">
         <w:r>
           <w:rPr>
             <w:rStyle w:val="Hyperlink"/>
@@ -2780,7 +2797,7 @@
             <w:sz w:val="24"/>
             <w:szCs w:val="24"/>
           </w:rPr>
-          <w:instrText xml:space="preserve"> PAGEREF _Toc511671540 \h </w:instrText>
+          <w:instrText xml:space="preserve"> PAGEREF _Toc515319601 \h </w:instrText>
         </w:r>
         <w:r>
           <w:rPr>
@@ -2837,7 +2854,7 @@
           <w:szCs w:val="24"/>
         </w:rPr>
       </w:pPr>
-      <w:hyperlink w:anchor="_Toc511671541" w:history="1">
+      <w:hyperlink w:anchor="_Toc515319602" w:history="1">
         <w:r>
           <w:rPr>
             <w:rStyle w:val="Hyperlink"/>
@@ -2895,7 +2912,7 @@
             <w:sz w:val="24"/>
             <w:szCs w:val="24"/>
           </w:rPr>
-          <w:instrText xml:space="preserve"> PAGEREF _Toc511671541 \h </w:instrText>
+          <w:instrText xml:space="preserve"> PAGEREF _Toc515319602 \h </w:instrText>
         </w:r>
         <w:r>
           <w:rPr>
@@ -2925,120 +2942,6 @@
             <w:szCs w:val="24"/>
           </w:rPr>
           <w:t>18</w:t>
-        </w:r>
-        <w:r>
-          <w:rPr>
-            <w:rFonts w:ascii="Arial" w:hAnsi="Arial" w:cs="Arial"/>
-            <w:noProof/>
-            <w:webHidden/>
-            <w:sz w:val="24"/>
-            <w:szCs w:val="24"/>
-          </w:rPr>
-          <w:fldChar w:fldCharType="end"/>
-        </w:r>
-      </w:hyperlink>
-    </w:p>
-    <w:p>
-      <w:pPr>
-        <w:pStyle w:val="TOC1"/>
-        <w:tabs>
-          <w:tab w:val="left" w:pos="880"/>
-        </w:tabs>
-        <w:rPr>
-          <w:rFonts w:ascii="Arial" w:eastAsiaTheme="minorEastAsia" w:hAnsi="Arial" w:cs="Arial"/>
-          <w:noProof/>
-          <w:sz w:val="24"/>
-          <w:szCs w:val="24"/>
-        </w:rPr>
-      </w:pPr>
-      <w:hyperlink w:anchor="_Toc511671542" w:history="1">
-        <w:r>
-          <w:rPr>
-            <w:rStyle w:val="Hyperlink"/>
-            <w:rFonts w:ascii="Arial" w:hAnsi="Arial" w:cs="Arial"/>
-            <w:noProof/>
-            <w:sz w:val="24"/>
-            <w:szCs w:val="24"/>
-          </w:rPr>
-          <w:t>III.</w:t>
-        </w:r>
-        <w:r>
-          <w:rPr>
-            <w:rFonts w:ascii="Arial" w:eastAsiaTheme="minorEastAsia" w:hAnsi="Arial" w:cs="Arial"/>
-            <w:noProof/>
-            <w:sz w:val="24"/>
-            <w:szCs w:val="24"/>
-          </w:rPr>
-          <w:tab/>
-        </w:r>
-        <w:r>
-          <w:rPr>
-            <w:rStyle w:val="Hyperlink"/>
-            <w:rFonts w:ascii="Arial" w:hAnsi="Arial" w:cs="Arial"/>
-            <w:noProof/>
-            <w:sz w:val="24"/>
-            <w:szCs w:val="24"/>
-          </w:rPr>
-          <w:t>Conceptual Development of Newer Modernized Game</w:t>
-        </w:r>
-        <w:r>
-          <w:rPr>
-            <w:rFonts w:ascii="Arial" w:hAnsi="Arial" w:cs="Arial"/>
-            <w:noProof/>
-            <w:webHidden/>
-            <w:sz w:val="24"/>
-            <w:szCs w:val="24"/>
-          </w:rPr>
-          <w:tab/>
-        </w:r>
-        <w:r>
-          <w:rPr>
-            <w:rFonts w:ascii="Arial" w:hAnsi="Arial" w:cs="Arial"/>
-            <w:noProof/>
-            <w:webHidden/>
-            <w:sz w:val="24"/>
-            <w:szCs w:val="24"/>
-          </w:rPr>
-          <w:fldChar w:fldCharType="begin"/>
-        </w:r>
-        <w:r>
-          <w:rPr>
-            <w:rFonts w:ascii="Arial" w:hAnsi="Arial" w:cs="Arial"/>
-            <w:noProof/>
-            <w:webHidden/>
-            <w:sz w:val="24"/>
-            <w:szCs w:val="24"/>
-          </w:rPr>
-          <w:instrText xml:space="preserve"> PAGEREF _Toc511671542 \h </w:instrText>
-        </w:r>
-        <w:r>
-          <w:rPr>
-            <w:rFonts w:ascii="Arial" w:hAnsi="Arial" w:cs="Arial"/>
-            <w:noProof/>
-            <w:webHidden/>
-            <w:sz w:val="24"/>
-            <w:szCs w:val="24"/>
-          </w:rPr>
-        </w:r>
-        <w:r>
-          <w:rPr>
-            <w:rFonts w:ascii="Arial" w:hAnsi="Arial" w:cs="Arial"/>
-            <w:noProof/>
-            <w:webHidden/>
-            <w:sz w:val="24"/>
-            <w:szCs w:val="24"/>
-          </w:rPr>
-          <w:fldChar w:fldCharType="separate"/>
-        </w:r>
-        <w:r>
-          <w:rPr>
-            <w:rFonts w:ascii="Arial" w:hAnsi="Arial" w:cs="Arial"/>
-            <w:noProof/>
-            <w:webHidden/>
-            <w:sz w:val="24"/>
-            <w:szCs w:val="24"/>
-          </w:rPr>
-          <w:t>19</w:t>
         </w:r>
         <w:r>
           <w:rPr>
@@ -3066,7 +2969,7 @@
           <w:szCs w:val="24"/>
         </w:rPr>
       </w:pPr>
-      <w:hyperlink w:anchor="_Toc511671543" w:history="1">
+      <w:hyperlink w:anchor="_Toc515319603" w:history="1">
         <w:r>
           <w:rPr>
             <w:rStyle w:val="Hyperlink"/>
@@ -3075,7 +2978,7 @@
             <w:sz w:val="24"/>
             <w:szCs w:val="24"/>
           </w:rPr>
-          <w:t>A.</w:t>
+          <w:t>C.</w:t>
         </w:r>
         <w:r>
           <w:rPr>
@@ -3094,7 +2997,7 @@
             <w:sz w:val="24"/>
             <w:szCs w:val="24"/>
           </w:rPr>
-          <w:t>Discussion of Possible Change to Game Title</w:t>
+          <w:t>Sprite Image Assets</w:t>
         </w:r>
         <w:r>
           <w:rPr>
@@ -3124,7 +3027,7 @@
             <w:sz w:val="24"/>
             <w:szCs w:val="24"/>
           </w:rPr>
-          <w:instrText xml:space="preserve"> PAGEREF _Toc511671543 \h </w:instrText>
+          <w:instrText xml:space="preserve"> PAGEREF _Toc515319603 \h </w:instrText>
         </w:r>
         <w:r>
           <w:rPr>
@@ -3181,7 +3084,7 @@
           <w:szCs w:val="24"/>
         </w:rPr>
       </w:pPr>
-      <w:hyperlink w:anchor="_Toc511671544" w:history="1">
+      <w:hyperlink w:anchor="_Toc515319604" w:history="1">
         <w:r>
           <w:rPr>
             <w:rStyle w:val="Hyperlink"/>
@@ -3190,7 +3093,7 @@
             <w:sz w:val="24"/>
             <w:szCs w:val="24"/>
           </w:rPr>
-          <w:t>B.</w:t>
+          <w:t>D.</w:t>
         </w:r>
         <w:r>
           <w:rPr>
@@ -3209,7 +3112,7 @@
             <w:sz w:val="24"/>
             <w:szCs w:val="24"/>
           </w:rPr>
-          <w:t>Ideas to Fill in the Story</w:t>
+          <w:t>Supplemental Paper on Gravitation</w:t>
         </w:r>
         <w:r>
           <w:rPr>
@@ -3239,7 +3142,7 @@
             <w:sz w:val="24"/>
             <w:szCs w:val="24"/>
           </w:rPr>
-          <w:instrText xml:space="preserve"> PAGEREF _Toc511671544 \h </w:instrText>
+          <w:instrText xml:space="preserve"> PAGEREF _Toc515319604 \h </w:instrText>
         </w:r>
         <w:r>
           <w:rPr>
@@ -3269,6 +3172,350 @@
             <w:szCs w:val="24"/>
           </w:rPr>
           <w:t>20</w:t>
+        </w:r>
+        <w:r>
+          <w:rPr>
+            <w:rFonts w:ascii="Arial" w:hAnsi="Arial" w:cs="Arial"/>
+            <w:noProof/>
+            <w:webHidden/>
+            <w:sz w:val="24"/>
+            <w:szCs w:val="24"/>
+          </w:rPr>
+          <w:fldChar w:fldCharType="end"/>
+        </w:r>
+      </w:hyperlink>
+    </w:p>
+    <w:p>
+      <w:pPr>
+        <w:pStyle w:val="TOC1"/>
+        <w:tabs>
+          <w:tab w:val="left" w:pos="880"/>
+        </w:tabs>
+        <w:rPr>
+          <w:rFonts w:ascii="Arial" w:eastAsiaTheme="minorEastAsia" w:hAnsi="Arial" w:cs="Arial"/>
+          <w:noProof/>
+          <w:sz w:val="24"/>
+          <w:szCs w:val="24"/>
+        </w:rPr>
+      </w:pPr>
+      <w:hyperlink w:anchor="_Toc515319605" w:history="1">
+        <w:r>
+          <w:rPr>
+            <w:rStyle w:val="Hyperlink"/>
+            <w:rFonts w:ascii="Arial" w:hAnsi="Arial" w:cs="Arial"/>
+            <w:noProof/>
+            <w:sz w:val="24"/>
+            <w:szCs w:val="24"/>
+          </w:rPr>
+          <w:t>III.</w:t>
+        </w:r>
+        <w:r>
+          <w:rPr>
+            <w:rFonts w:ascii="Arial" w:eastAsiaTheme="minorEastAsia" w:hAnsi="Arial" w:cs="Arial"/>
+            <w:noProof/>
+            <w:sz w:val="24"/>
+            <w:szCs w:val="24"/>
+          </w:rPr>
+          <w:tab/>
+        </w:r>
+        <w:r>
+          <w:rPr>
+            <w:rStyle w:val="Hyperlink"/>
+            <w:rFonts w:ascii="Arial" w:hAnsi="Arial" w:cs="Arial"/>
+            <w:noProof/>
+            <w:sz w:val="24"/>
+            <w:szCs w:val="24"/>
+          </w:rPr>
+          <w:t>Conceptual Development of Newer Modernized Game</w:t>
+        </w:r>
+        <w:r>
+          <w:rPr>
+            <w:rFonts w:ascii="Arial" w:hAnsi="Arial" w:cs="Arial"/>
+            <w:noProof/>
+            <w:webHidden/>
+            <w:sz w:val="24"/>
+            <w:szCs w:val="24"/>
+          </w:rPr>
+          <w:tab/>
+        </w:r>
+        <w:r>
+          <w:rPr>
+            <w:rFonts w:ascii="Arial" w:hAnsi="Arial" w:cs="Arial"/>
+            <w:noProof/>
+            <w:webHidden/>
+            <w:sz w:val="24"/>
+            <w:szCs w:val="24"/>
+          </w:rPr>
+          <w:fldChar w:fldCharType="begin"/>
+        </w:r>
+        <w:r>
+          <w:rPr>
+            <w:rFonts w:ascii="Arial" w:hAnsi="Arial" w:cs="Arial"/>
+            <w:noProof/>
+            <w:webHidden/>
+            <w:sz w:val="24"/>
+            <w:szCs w:val="24"/>
+          </w:rPr>
+          <w:instrText xml:space="preserve"> PAGEREF _Toc515319605 \h </w:instrText>
+        </w:r>
+        <w:r>
+          <w:rPr>
+            <w:rFonts w:ascii="Arial" w:hAnsi="Arial" w:cs="Arial"/>
+            <w:noProof/>
+            <w:webHidden/>
+            <w:sz w:val="24"/>
+            <w:szCs w:val="24"/>
+          </w:rPr>
+        </w:r>
+        <w:r>
+          <w:rPr>
+            <w:rFonts w:ascii="Arial" w:hAnsi="Arial" w:cs="Arial"/>
+            <w:noProof/>
+            <w:webHidden/>
+            <w:sz w:val="24"/>
+            <w:szCs w:val="24"/>
+          </w:rPr>
+          <w:fldChar w:fldCharType="separate"/>
+        </w:r>
+        <w:r>
+          <w:rPr>
+            <w:rFonts w:ascii="Arial" w:hAnsi="Arial" w:cs="Arial"/>
+            <w:noProof/>
+            <w:webHidden/>
+            <w:sz w:val="24"/>
+            <w:szCs w:val="24"/>
+          </w:rPr>
+          <w:t>21</w:t>
+        </w:r>
+        <w:r>
+          <w:rPr>
+            <w:rFonts w:ascii="Arial" w:hAnsi="Arial" w:cs="Arial"/>
+            <w:noProof/>
+            <w:webHidden/>
+            <w:sz w:val="24"/>
+            <w:szCs w:val="24"/>
+          </w:rPr>
+          <w:fldChar w:fldCharType="end"/>
+        </w:r>
+      </w:hyperlink>
+    </w:p>
+    <w:p>
+      <w:pPr>
+        <w:pStyle w:val="TOC2"/>
+        <w:tabs>
+          <w:tab w:val="left" w:pos="880"/>
+          <w:tab w:val="right" w:leader="dot" w:pos="9350"/>
+        </w:tabs>
+        <w:rPr>
+          <w:rFonts w:ascii="Arial" w:eastAsiaTheme="minorEastAsia" w:hAnsi="Arial" w:cs="Arial"/>
+          <w:noProof/>
+          <w:sz w:val="24"/>
+          <w:szCs w:val="24"/>
+        </w:rPr>
+      </w:pPr>
+      <w:hyperlink w:anchor="_Toc515319606" w:history="1">
+        <w:r>
+          <w:rPr>
+            <w:rStyle w:val="Hyperlink"/>
+            <w:rFonts w:ascii="Arial" w:hAnsi="Arial" w:cs="Arial"/>
+            <w:noProof/>
+            <w:sz w:val="24"/>
+            <w:szCs w:val="24"/>
+          </w:rPr>
+          <w:t>A.</w:t>
+        </w:r>
+        <w:r>
+          <w:rPr>
+            <w:rFonts w:ascii="Arial" w:eastAsiaTheme="minorEastAsia" w:hAnsi="Arial" w:cs="Arial"/>
+            <w:noProof/>
+            <w:sz w:val="24"/>
+            <w:szCs w:val="24"/>
+          </w:rPr>
+          <w:tab/>
+        </w:r>
+        <w:r>
+          <w:rPr>
+            <w:rStyle w:val="Hyperlink"/>
+            <w:rFonts w:ascii="Arial" w:hAnsi="Arial" w:cs="Arial"/>
+            <w:noProof/>
+            <w:sz w:val="24"/>
+            <w:szCs w:val="24"/>
+          </w:rPr>
+          <w:t>Discussion of Possible Change to Game Title</w:t>
+        </w:r>
+        <w:r>
+          <w:rPr>
+            <w:rFonts w:ascii="Arial" w:hAnsi="Arial" w:cs="Arial"/>
+            <w:noProof/>
+            <w:webHidden/>
+            <w:sz w:val="24"/>
+            <w:szCs w:val="24"/>
+          </w:rPr>
+          <w:tab/>
+        </w:r>
+        <w:r>
+          <w:rPr>
+            <w:rFonts w:ascii="Arial" w:hAnsi="Arial" w:cs="Arial"/>
+            <w:noProof/>
+            <w:webHidden/>
+            <w:sz w:val="24"/>
+            <w:szCs w:val="24"/>
+          </w:rPr>
+          <w:fldChar w:fldCharType="begin"/>
+        </w:r>
+        <w:r>
+          <w:rPr>
+            <w:rFonts w:ascii="Arial" w:hAnsi="Arial" w:cs="Arial"/>
+            <w:noProof/>
+            <w:webHidden/>
+            <w:sz w:val="24"/>
+            <w:szCs w:val="24"/>
+          </w:rPr>
+          <w:instrText xml:space="preserve"> PAGEREF _Toc515319606 \h </w:instrText>
+        </w:r>
+        <w:r>
+          <w:rPr>
+            <w:rFonts w:ascii="Arial" w:hAnsi="Arial" w:cs="Arial"/>
+            <w:noProof/>
+            <w:webHidden/>
+            <w:sz w:val="24"/>
+            <w:szCs w:val="24"/>
+          </w:rPr>
+        </w:r>
+        <w:r>
+          <w:rPr>
+            <w:rFonts w:ascii="Arial" w:hAnsi="Arial" w:cs="Arial"/>
+            <w:noProof/>
+            <w:webHidden/>
+            <w:sz w:val="24"/>
+            <w:szCs w:val="24"/>
+          </w:rPr>
+          <w:fldChar w:fldCharType="separate"/>
+        </w:r>
+        <w:r>
+          <w:rPr>
+            <w:rFonts w:ascii="Arial" w:hAnsi="Arial" w:cs="Arial"/>
+            <w:noProof/>
+            <w:webHidden/>
+            <w:sz w:val="24"/>
+            <w:szCs w:val="24"/>
+          </w:rPr>
+          <w:t>21</w:t>
+        </w:r>
+        <w:r>
+          <w:rPr>
+            <w:rFonts w:ascii="Arial" w:hAnsi="Arial" w:cs="Arial"/>
+            <w:noProof/>
+            <w:webHidden/>
+            <w:sz w:val="24"/>
+            <w:szCs w:val="24"/>
+          </w:rPr>
+          <w:fldChar w:fldCharType="end"/>
+        </w:r>
+      </w:hyperlink>
+    </w:p>
+    <w:p>
+      <w:pPr>
+        <w:pStyle w:val="TOC2"/>
+        <w:tabs>
+          <w:tab w:val="left" w:pos="880"/>
+          <w:tab w:val="right" w:leader="dot" w:pos="9350"/>
+        </w:tabs>
+        <w:rPr>
+          <w:rFonts w:ascii="Arial" w:eastAsiaTheme="minorEastAsia" w:hAnsi="Arial" w:cs="Arial"/>
+          <w:noProof/>
+          <w:sz w:val="24"/>
+          <w:szCs w:val="24"/>
+        </w:rPr>
+      </w:pPr>
+      <w:hyperlink w:anchor="_Toc515319607" w:history="1">
+        <w:r>
+          <w:rPr>
+            <w:rStyle w:val="Hyperlink"/>
+            <w:rFonts w:ascii="Arial" w:hAnsi="Arial" w:cs="Arial"/>
+            <w:noProof/>
+            <w:sz w:val="24"/>
+            <w:szCs w:val="24"/>
+          </w:rPr>
+          <w:t>B.</w:t>
+        </w:r>
+        <w:r>
+          <w:rPr>
+            <w:rFonts w:ascii="Arial" w:eastAsiaTheme="minorEastAsia" w:hAnsi="Arial" w:cs="Arial"/>
+            <w:noProof/>
+            <w:sz w:val="24"/>
+            <w:szCs w:val="24"/>
+          </w:rPr>
+          <w:tab/>
+        </w:r>
+        <w:r>
+          <w:rPr>
+            <w:rStyle w:val="Hyperlink"/>
+            <w:rFonts w:ascii="Arial" w:hAnsi="Arial" w:cs="Arial"/>
+            <w:noProof/>
+            <w:sz w:val="24"/>
+            <w:szCs w:val="24"/>
+          </w:rPr>
+          <w:t>Ideas to Fill in the Story</w:t>
+        </w:r>
+        <w:r>
+          <w:rPr>
+            <w:rFonts w:ascii="Arial" w:hAnsi="Arial" w:cs="Arial"/>
+            <w:noProof/>
+            <w:webHidden/>
+            <w:sz w:val="24"/>
+            <w:szCs w:val="24"/>
+          </w:rPr>
+          <w:tab/>
+        </w:r>
+        <w:r>
+          <w:rPr>
+            <w:rFonts w:ascii="Arial" w:hAnsi="Arial" w:cs="Arial"/>
+            <w:noProof/>
+            <w:webHidden/>
+            <w:sz w:val="24"/>
+            <w:szCs w:val="24"/>
+          </w:rPr>
+          <w:fldChar w:fldCharType="begin"/>
+        </w:r>
+        <w:r>
+          <w:rPr>
+            <w:rFonts w:ascii="Arial" w:hAnsi="Arial" w:cs="Arial"/>
+            <w:noProof/>
+            <w:webHidden/>
+            <w:sz w:val="24"/>
+            <w:szCs w:val="24"/>
+          </w:rPr>
+          <w:instrText xml:space="preserve"> PAGEREF _Toc515319607 \h </w:instrText>
+        </w:r>
+        <w:r>
+          <w:rPr>
+            <w:rFonts w:ascii="Arial" w:hAnsi="Arial" w:cs="Arial"/>
+            <w:noProof/>
+            <w:webHidden/>
+            <w:sz w:val="24"/>
+            <w:szCs w:val="24"/>
+          </w:rPr>
+        </w:r>
+        <w:r>
+          <w:rPr>
+            <w:rFonts w:ascii="Arial" w:hAnsi="Arial" w:cs="Arial"/>
+            <w:noProof/>
+            <w:webHidden/>
+            <w:sz w:val="24"/>
+            <w:szCs w:val="24"/>
+          </w:rPr>
+          <w:fldChar w:fldCharType="separate"/>
+        </w:r>
+        <w:r>
+          <w:rPr>
+            <w:rFonts w:ascii="Arial" w:hAnsi="Arial" w:cs="Arial"/>
+            <w:noProof/>
+            <w:webHidden/>
+            <w:sz w:val="24"/>
+            <w:szCs w:val="24"/>
+          </w:rPr>
+          <w:t>21</w:t>
         </w:r>
         <w:r>
           <w:rPr>
@@ -3296,7 +3543,7 @@
           <w:szCs w:val="24"/>
         </w:rPr>
       </w:pPr>
-      <w:hyperlink w:anchor="_Toc511671545" w:history="1">
+      <w:hyperlink w:anchor="_Toc515319608" w:history="1">
         <w:r>
           <w:rPr>
             <w:rStyle w:val="Hyperlink"/>
@@ -3354,7 +3601,7 @@
             <w:sz w:val="24"/>
             <w:szCs w:val="24"/>
           </w:rPr>
-          <w:instrText xml:space="preserve"> PAGEREF _Toc511671545 \h </w:instrText>
+          <w:instrText xml:space="preserve"> PAGEREF _Toc515319608 \h </w:instrText>
         </w:r>
         <w:r>
           <w:rPr>
@@ -3383,7 +3630,7 @@
             <w:sz w:val="24"/>
             <w:szCs w:val="24"/>
           </w:rPr>
-          <w:t>20</w:t>
+          <w:t>22</w:t>
         </w:r>
         <w:r>
           <w:rPr>
@@ -3411,7 +3658,7 @@
           <w:szCs w:val="24"/>
         </w:rPr>
       </w:pPr>
-      <w:hyperlink w:anchor="_Toc511671546" w:history="1">
+      <w:hyperlink w:anchor="_Toc515319609" w:history="1">
         <w:r>
           <w:rPr>
             <w:rStyle w:val="Hyperlink"/>
@@ -3469,7 +3716,7 @@
             <w:sz w:val="24"/>
             <w:szCs w:val="24"/>
           </w:rPr>
-          <w:instrText xml:space="preserve"> PAGEREF _Toc511671546 \h </w:instrText>
+          <w:instrText xml:space="preserve"> PAGEREF _Toc515319609 \h </w:instrText>
         </w:r>
         <w:r>
           <w:rPr>
@@ -3498,7 +3745,7 @@
             <w:sz w:val="24"/>
             <w:szCs w:val="24"/>
           </w:rPr>
-          <w:t>21</w:t>
+          <w:t>23</w:t>
         </w:r>
         <w:r>
           <w:rPr>
@@ -3526,7 +3773,7 @@
           <w:szCs w:val="24"/>
         </w:rPr>
       </w:pPr>
-      <w:hyperlink w:anchor="_Toc511671547" w:history="1">
+      <w:hyperlink w:anchor="_Toc515319610" w:history="1">
         <w:r>
           <w:rPr>
             <w:rStyle w:val="Hyperlink"/>
@@ -3584,7 +3831,7 @@
             <w:sz w:val="24"/>
             <w:szCs w:val="24"/>
           </w:rPr>
-          <w:instrText xml:space="preserve"> PAGEREF _Toc511671547 \h </w:instrText>
+          <w:instrText xml:space="preserve"> PAGEREF _Toc515319610 \h </w:instrText>
         </w:r>
         <w:r>
           <w:rPr>
@@ -3613,7 +3860,7 @@
             <w:sz w:val="24"/>
             <w:szCs w:val="24"/>
           </w:rPr>
-          <w:t>22</w:t>
+          <w:t>23</w:t>
         </w:r>
         <w:r>
           <w:rPr>
@@ -3635,7 +3882,7 @@
           <w:noProof/>
         </w:rPr>
       </w:pPr>
-      <w:hyperlink w:anchor="_Toc511671548" w:history="1">
+      <w:hyperlink w:anchor="_Toc515319611" w:history="1">
         <w:r>
           <w:rPr>
             <w:rStyle w:val="Hyperlink"/>
@@ -3674,7 +3921,7 @@
             <w:sz w:val="24"/>
             <w:szCs w:val="24"/>
           </w:rPr>
-          <w:instrText xml:space="preserve"> PAGEREF _Toc511671548 \h </w:instrText>
+          <w:instrText xml:space="preserve"> PAGEREF _Toc515319611 \h </w:instrText>
         </w:r>
         <w:r>
           <w:rPr>
@@ -3703,7 +3950,7 @@
             <w:sz w:val="24"/>
             <w:szCs w:val="24"/>
           </w:rPr>
-          <w:t>23</w:t>
+          <w:t>25</w:t>
         </w:r>
         <w:r>
           <w:rPr>
@@ -4271,7 +4518,7 @@
           <w:szCs w:val="72"/>
         </w:rPr>
       </w:pPr>
-      <w:bookmarkStart w:id="0" w:name="_Toc511671532"/>
+      <w:bookmarkStart w:id="0" w:name="_Toc515319593"/>
       <w:r>
         <w:rPr>
           <w:rFonts w:ascii="Old English Text MT" w:hAnsi="Old English Text MT"/>
@@ -4298,7 +4545,7 @@
           <w:szCs w:val="40"/>
         </w:rPr>
       </w:pPr>
-      <w:bookmarkStart w:id="1" w:name="_Toc511671533"/>
+      <w:bookmarkStart w:id="1" w:name="_Toc515319594"/>
       <w:r>
         <w:rPr>
           <w:rFonts w:ascii="Papyrus" w:hAnsi="Papyrus"/>
@@ -4674,7 +4921,7 @@
           <w:szCs w:val="40"/>
         </w:rPr>
       </w:pPr>
-      <w:bookmarkStart w:id="3" w:name="_Toc511671534"/>
+      <w:bookmarkStart w:id="3" w:name="_Toc515319595"/>
       <w:r>
         <w:rPr>
           <w:rFonts w:ascii="Papyrus" w:hAnsi="Papyrus"/>
@@ -5949,24 +6196,29 @@
           <w:rFonts w:ascii="Courier New" w:hAnsi="Courier New" w:cs="Courier New"/>
           <w:sz w:val="24"/>
           <w:szCs w:val="24"/>
-          <w:lang w:val="es-ES"/>
-        </w:rPr>
-      </w:pPr>
-      <w:r>
-        <w:rPr>
-          <w:rFonts w:ascii="Courier New" w:hAnsi="Courier New" w:cs="Courier New"/>
-          <w:sz w:val="24"/>
-          <w:szCs w:val="24"/>
-          <w:lang w:val="es-ES"/>
-        </w:rPr>
-        <w:t xml:space="preserve">            &lt;&lt;</w:t>
-      </w:r>
-      <w:r>
-        <w:rPr>
-          <w:rFonts w:ascii="Courier New" w:hAnsi="Courier New" w:cs="Courier New"/>
-          <w:sz w:val="24"/>
-          <w:szCs w:val="24"/>
-          <w:lang w:val="es-ES"/>
+        </w:rPr>
+      </w:pPr>
+      <w:r>
+        <w:rPr>
+          <w:rFonts w:ascii="Courier New" w:hAnsi="Courier New" w:cs="Courier New"/>
+          <w:sz w:val="24"/>
+          <w:szCs w:val="24"/>
+        </w:rPr>
+        <w:t xml:space="preserve">            </w:t>
+      </w:r>
+      <w:r>
+        <w:rPr>
+          <w:rFonts w:ascii="Courier New" w:hAnsi="Courier New" w:cs="Courier New"/>
+          <w:sz w:val="24"/>
+          <w:szCs w:val="24"/>
+        </w:rPr>
+        <w:t>&lt;&lt;</w:t>
+      </w:r>
+      <w:r>
+        <w:rPr>
+          <w:rFonts w:ascii="Courier New" w:hAnsi="Courier New" w:cs="Courier New"/>
+          <w:sz w:val="24"/>
+          <w:szCs w:val="24"/>
         </w:rPr>
         <w:t xml:space="preserve"> \</w:t>
       </w:r>
@@ -5976,7 +6228,6 @@
           <w:rFonts w:ascii="Courier New" w:hAnsi="Courier New" w:cs="Courier New"/>
           <w:sz w:val="24"/>
           <w:szCs w:val="24"/>
-          <w:lang w:val="es-ES"/>
         </w:rPr>
         <w:t>stemDown</w:t>
       </w:r>
@@ -5986,7 +6237,6 @@
           <w:rFonts w:ascii="Courier New" w:hAnsi="Courier New" w:cs="Courier New"/>
           <w:sz w:val="24"/>
           <w:szCs w:val="24"/>
-          <w:lang w:val="es-ES"/>
         </w:rPr>
         <w:t xml:space="preserve"> &lt;e, g&gt;1 \\</w:t>
       </w:r>
@@ -5995,7 +6245,6 @@
           <w:rFonts w:ascii="Courier New" w:hAnsi="Courier New" w:cs="Courier New"/>
           <w:sz w:val="24"/>
           <w:szCs w:val="24"/>
-          <w:lang w:val="es-ES"/>
         </w:rPr>
         <w:br/>
         <w:t xml:space="preserve">                \</w:t>
@@ -6006,7 +6255,6 @@
           <w:rFonts w:ascii="Courier New" w:hAnsi="Courier New" w:cs="Courier New"/>
           <w:sz w:val="24"/>
           <w:szCs w:val="24"/>
-          <w:lang w:val="es-ES"/>
         </w:rPr>
         <w:t>stemUp</w:t>
       </w:r>
@@ -6016,7 +6264,6 @@
           <w:rFonts w:ascii="Courier New" w:hAnsi="Courier New" w:cs="Courier New"/>
           <w:sz w:val="24"/>
           <w:szCs w:val="24"/>
-          <w:lang w:val="es-ES"/>
         </w:rPr>
         <w:t xml:space="preserve"> </w:t>
       </w:r>
@@ -6026,7 +6273,6 @@
           <w:rFonts w:ascii="Courier New" w:hAnsi="Courier New" w:cs="Courier New"/>
           <w:sz w:val="24"/>
           <w:szCs w:val="24"/>
-          <w:lang w:val="es-ES"/>
         </w:rPr>
         <w:t>{ f'16</w:t>
       </w:r>
@@ -6036,7 +6282,6 @@
           <w:rFonts w:ascii="Courier New" w:hAnsi="Courier New" w:cs="Courier New"/>
           <w:sz w:val="24"/>
           <w:szCs w:val="24"/>
-          <w:lang w:val="es-ES"/>
         </w:rPr>
         <w:t xml:space="preserve"> a b a g f </w:t>
       </w:r>
@@ -6045,7 +6290,6 @@
           <w:rFonts w:ascii="Courier New" w:hAnsi="Courier New" w:cs="Courier New"/>
           <w:sz w:val="24"/>
           <w:szCs w:val="24"/>
-          <w:lang w:val="es-ES"/>
         </w:rPr>
         <w:t>a8</w:t>
       </w:r>
@@ -6054,7 +6298,6 @@
           <w:rFonts w:ascii="Courier New" w:hAnsi="Courier New" w:cs="Courier New"/>
           <w:sz w:val="24"/>
           <w:szCs w:val="24"/>
-          <w:lang w:val="es-ES"/>
         </w:rPr>
         <w:t xml:space="preserve"> e16 g a g f d e8}&gt;&gt;</w:t>
       </w:r>
@@ -6063,7 +6306,6 @@
           <w:rFonts w:ascii="Courier New" w:hAnsi="Courier New" w:cs="Courier New"/>
           <w:sz w:val="24"/>
           <w:szCs w:val="24"/>
-          <w:lang w:val="es-ES"/>
         </w:rPr>
         <w:t>|</w:t>
       </w:r>
@@ -6136,39 +6378,7 @@
           <w:sz w:val="24"/>
           <w:szCs w:val="24"/>
         </w:rPr>
-        <w:t xml:space="preserve"> {c'16de</w:t>
-      </w:r>
-      <w:r>
-        <w:rPr>
-          <w:rFonts w:ascii="Courier New" w:hAnsi="Courier New" w:cs="Courier New"/>
-          <w:sz w:val="24"/>
-          <w:szCs w:val="24"/>
-        </w:rPr>
-        <w:t>f8.</w:t>
-      </w:r>
-      <w:r>
-        <w:rPr>
-          <w:rFonts w:ascii="Courier New" w:hAnsi="Courier New" w:cs="Courier New"/>
-          <w:sz w:val="24"/>
-          <w:szCs w:val="24"/>
-        </w:rPr>
-        <w:t>e</w:t>
-      </w:r>
-      <w:r>
-        <w:rPr>
-          <w:rFonts w:ascii="Courier New" w:hAnsi="Courier New" w:cs="Courier New"/>
-          <w:sz w:val="24"/>
-          <w:szCs w:val="24"/>
-        </w:rPr>
-        <w:t>db16</w:t>
-      </w:r>
-      <w:r>
-        <w:rPr>
-          <w:rFonts w:ascii="Courier New" w:hAnsi="Courier New" w:cs="Courier New"/>
-          <w:sz w:val="24"/>
-          <w:szCs w:val="24"/>
-        </w:rPr>
-        <w:t>c8.}</w:t>
+        <w:t xml:space="preserve"> {c'16def8.edb16c8.}</w:t>
       </w:r>
       <w:proofErr w:type="gramEnd"/>
       <w:r>
@@ -6714,7 +6924,7 @@
           <w:szCs w:val="40"/>
         </w:rPr>
       </w:pPr>
-      <w:bookmarkStart w:id="5" w:name="_Toc511671535"/>
+      <w:bookmarkStart w:id="5" w:name="_Toc515319596"/>
       <w:r>
         <w:rPr>
           <w:rFonts w:ascii="Papyrus" w:hAnsi="Papyrus"/>
@@ -6741,7 +6951,7 @@
           <w:szCs w:val="32"/>
         </w:rPr>
       </w:pPr>
-      <w:bookmarkStart w:id="6" w:name="_Toc511671536"/>
+      <w:bookmarkStart w:id="6" w:name="_Toc515319597"/>
       <w:r>
         <w:rPr>
           <w:rFonts w:ascii="Bookman Old Style" w:hAnsi="Bookman Old Style"/>
@@ -7459,7 +7669,7 @@
           <w:szCs w:val="32"/>
         </w:rPr>
       </w:pPr>
-      <w:bookmarkStart w:id="8" w:name="_Toc511671537"/>
+      <w:bookmarkStart w:id="8" w:name="_Toc515319598"/>
       <w:proofErr w:type="spellStart"/>
       <w:r>
         <w:rPr>
@@ -14729,7 +14939,7 @@
           <w:szCs w:val="40"/>
         </w:rPr>
       </w:pPr>
-      <w:bookmarkStart w:id="9" w:name="_Toc511671538"/>
+      <w:bookmarkStart w:id="9" w:name="_Toc515319599"/>
       <w:r>
         <w:rPr>
           <w:rFonts w:ascii="Papyrus" w:hAnsi="Papyrus"/>
@@ -15119,7 +15329,7 @@
           <w:szCs w:val="72"/>
         </w:rPr>
       </w:pPr>
-      <w:bookmarkStart w:id="11" w:name="_Toc511671539"/>
+      <w:bookmarkStart w:id="11" w:name="_Toc515319600"/>
       <w:r>
         <w:rPr>
           <w:rFonts w:ascii="Old English Text MT" w:hAnsi="Old English Text MT"/>
@@ -15158,7 +15368,7 @@
           <w:szCs w:val="40"/>
         </w:rPr>
       </w:pPr>
-      <w:bookmarkStart w:id="12" w:name="_Toc511671540"/>
+      <w:bookmarkStart w:id="12" w:name="_Toc515319601"/>
       <w:r>
         <w:rPr>
           <w:rFonts w:ascii="Papyrus" w:hAnsi="Papyrus"/>
@@ -15369,7 +15579,7 @@
           <w:szCs w:val="40"/>
         </w:rPr>
       </w:pPr>
-      <w:bookmarkStart w:id="13" w:name="_Toc511671541"/>
+      <w:bookmarkStart w:id="13" w:name="_Toc515319602"/>
       <w:r>
         <w:rPr>
           <w:rFonts w:ascii="Papyrus" w:hAnsi="Papyrus"/>
@@ -15720,6 +15930,489 @@
     </w:p>
     <w:p>
       <w:pPr>
+        <w:pStyle w:val="ListParagraph"/>
+        <w:numPr>
+          <w:ilvl w:val="0"/>
+          <w:numId w:val="8"/>
+        </w:numPr>
+        <w:jc w:val="center"/>
+        <w:outlineLvl w:val="1"/>
+        <w:rPr>
+          <w:rFonts w:ascii="Papyrus" w:hAnsi="Papyrus"/>
+          <w:sz w:val="40"/>
+          <w:szCs w:val="40"/>
+        </w:rPr>
+      </w:pPr>
+      <w:bookmarkStart w:id="15" w:name="_Toc515319603"/>
+      <w:r>
+        <w:rPr>
+          <w:rFonts w:ascii="Papyrus" w:hAnsi="Papyrus"/>
+          <w:sz w:val="40"/>
+          <w:szCs w:val="40"/>
+        </w:rPr>
+        <w:t>Sprite Image Assets</w:t>
+      </w:r>
+      <w:bookmarkEnd w:id="15"/>
+    </w:p>
+    <w:p>
+      <w:pPr>
+        <w:spacing w:after="240" w:line="240" w:lineRule="auto"/>
+        <w:rPr>
+          <w:rFonts w:ascii="Times New Roman" w:hAnsi="Times New Roman"/>
+          <w:sz w:val="24"/>
+          <w:szCs w:val="24"/>
+        </w:rPr>
+      </w:pPr>
+      <w:r>
+        <w:rPr>
+          <w:rFonts w:ascii="Times New Roman" w:hAnsi="Times New Roman"/>
+          <w:sz w:val="24"/>
+          <w:szCs w:val="24"/>
+        </w:rPr>
+        <w:t>On 16 April 2018, Ray began creating sprite images for the TOG prototype using a combination of Windows Paint, Microsoft Office Picture Manager</w:t>
+      </w:r>
+      <w:r>
+        <w:rPr>
+          <w:rFonts w:ascii="Times New Roman" w:hAnsi="Times New Roman"/>
+          <w:sz w:val="24"/>
+          <w:szCs w:val="24"/>
+        </w:rPr>
+        <w:t xml:space="preserve"> (MOPM)</w:t>
+      </w:r>
+      <w:r>
+        <w:rPr>
+          <w:rFonts w:ascii="Times New Roman" w:hAnsi="Times New Roman"/>
+          <w:sz w:val="24"/>
+          <w:szCs w:val="24"/>
+        </w:rPr>
+        <w:t xml:space="preserve">, and the GNU Image Manipulation Program (GIMP) 2.8.22. A considerable number of images are necessary for this game to present the illusion of 2D animation while the dinosaur is walking toward the player, the player is </w:t>
+      </w:r>
+      <w:r>
+        <w:rPr>
+          <w:rFonts w:ascii="Times New Roman" w:hAnsi="Times New Roman"/>
+          <w:sz w:val="24"/>
+          <w:szCs w:val="24"/>
+        </w:rPr>
+        <w:t xml:space="preserve">standing still and </w:t>
+      </w:r>
+      <w:r>
+        <w:rPr>
+          <w:rFonts w:ascii="Times New Roman" w:hAnsi="Times New Roman"/>
+          <w:sz w:val="24"/>
+          <w:szCs w:val="24"/>
+        </w:rPr>
+        <w:t xml:space="preserve">walking toward and away from the dinosaur (with and without spear in hand), and, perhaps most importantly, when the spear is thrown and in motion across the screen in the hope of </w:t>
+      </w:r>
+      <w:r>
+        <w:rPr>
+          <w:rFonts w:ascii="Times New Roman" w:hAnsi="Times New Roman"/>
+          <w:sz w:val="24"/>
+          <w:szCs w:val="24"/>
+        </w:rPr>
+        <w:t>it colliding with the dinosaur.</w:t>
+      </w:r>
+    </w:p>
+    <w:p>
+      <w:pPr>
+        <w:spacing w:after="240" w:line="240" w:lineRule="auto"/>
+        <w:rPr>
+          <w:rFonts w:ascii="Times New Roman" w:hAnsi="Times New Roman"/>
+          <w:sz w:val="24"/>
+          <w:szCs w:val="24"/>
+        </w:rPr>
+      </w:pPr>
+      <w:r>
+        <w:rPr>
+          <w:rFonts w:ascii="Times New Roman" w:hAnsi="Times New Roman"/>
+          <w:sz w:val="24"/>
+          <w:szCs w:val="24"/>
+        </w:rPr>
+        <w:t xml:space="preserve">While the prototype will only make use of 315° (-45°) to 45° </w:t>
+      </w:r>
+      <w:r>
+        <w:rPr>
+          <w:rFonts w:ascii="Times New Roman" w:hAnsi="Times New Roman"/>
+          <w:sz w:val="24"/>
+          <w:szCs w:val="24"/>
+        </w:rPr>
+        <w:t>(</w:t>
+      </w:r>
+      <w:r>
+        <w:rPr>
+          <w:rFonts w:ascii="Times New Roman" w:hAnsi="Times New Roman"/>
+          <w:sz w:val="24"/>
+          <w:szCs w:val="24"/>
+        </w:rPr>
+        <w:t xml:space="preserve">from </w:t>
+      </w:r>
+      <w:r>
+        <w:rPr>
+          <w:rFonts w:ascii="Times New Roman" w:hAnsi="Times New Roman"/>
+          <w:sz w:val="24"/>
+          <w:szCs w:val="24"/>
+        </w:rPr>
+        <w:t xml:space="preserve">the </w:t>
+      </w:r>
+      <w:r>
+        <w:rPr>
+          <w:rFonts w:ascii="Times New Roman" w:hAnsi="Times New Roman"/>
+          <w:sz w:val="24"/>
+          <w:szCs w:val="24"/>
+        </w:rPr>
+        <w:t>horizontal facing right</w:t>
+      </w:r>
+      <w:r>
+        <w:rPr>
+          <w:rFonts w:ascii="Times New Roman" w:hAnsi="Times New Roman"/>
+          <w:sz w:val="24"/>
+          <w:szCs w:val="24"/>
+        </w:rPr>
+        <w:t>)</w:t>
+      </w:r>
+      <w:r>
+        <w:rPr>
+          <w:rFonts w:ascii="Times New Roman" w:hAnsi="Times New Roman"/>
+          <w:sz w:val="24"/>
+          <w:szCs w:val="24"/>
+        </w:rPr>
+        <w:t xml:space="preserve"> images of the spear</w:t>
+      </w:r>
+      <w:r>
+        <w:rPr>
+          <w:rFonts w:ascii="Times New Roman" w:hAnsi="Times New Roman"/>
+          <w:sz w:val="24"/>
+          <w:szCs w:val="24"/>
+        </w:rPr>
+        <w:t>, images are being made of the spear for every 15° interval from 0° (angle 000) to 345° (angle 345</w:t>
+      </w:r>
+      <w:r>
+        <w:rPr>
+          <w:rFonts w:ascii="Times New Roman" w:hAnsi="Times New Roman"/>
+          <w:sz w:val="24"/>
+          <w:szCs w:val="24"/>
+        </w:rPr>
+        <w:t>, 15° away from the full 360° circle of rotation</w:t>
+      </w:r>
+      <w:r>
+        <w:rPr>
+          <w:rFonts w:ascii="Times New Roman" w:hAnsi="Times New Roman"/>
+          <w:sz w:val="24"/>
+          <w:szCs w:val="24"/>
+        </w:rPr>
+        <w:t xml:space="preserve">) in preparation for use in the final version. As of 18 April, 24-bit color Windows Bitmap (BMP) images are being </w:t>
+      </w:r>
+      <w:r>
+        <w:rPr>
+          <w:rFonts w:ascii="Times New Roman" w:hAnsi="Times New Roman"/>
+          <w:sz w:val="24"/>
+          <w:szCs w:val="24"/>
+        </w:rPr>
+        <w:lastRenderedPageBreak/>
+        <w:t xml:space="preserve">prepared using a combination of Windows Paint and GIMP and then the images are being flipped horizontally and vertically also using both Paint and GIMP. Rotation of the spear images by angles that cannot be obtained by mere horizontal and vertical flipping </w:t>
+      </w:r>
+      <w:r>
+        <w:rPr>
+          <w:rFonts w:ascii="Times New Roman" w:hAnsi="Times New Roman"/>
+          <w:sz w:val="24"/>
+          <w:szCs w:val="24"/>
+        </w:rPr>
+        <w:t>is</w:t>
+      </w:r>
+      <w:r>
+        <w:rPr>
+          <w:rFonts w:ascii="Times New Roman" w:hAnsi="Times New Roman"/>
+          <w:sz w:val="24"/>
+          <w:szCs w:val="24"/>
+        </w:rPr>
+        <w:t xml:space="preserve"> being done using a combination of MOPM and GIMP. Conversion of the 24-bit color images to 32-bit color images that include transparency is done using GIMP. Since GIMP seems to be the most capable program to handle everything that needs to be done to the image assets</w:t>
+      </w:r>
+      <w:r>
+        <w:rPr>
+          <w:rFonts w:ascii="Times New Roman" w:hAnsi="Times New Roman"/>
+          <w:sz w:val="24"/>
+          <w:szCs w:val="24"/>
+        </w:rPr>
+        <w:t xml:space="preserve"> from creation to flipping to rotation to conversion to include transparency, after Ray’s becomes proficient using GIMP, he will probably continue to use it for most, or even all, image creation and manipulation from this point onward and ma</w:t>
+      </w:r>
+      <w:r>
+        <w:rPr>
+          <w:rFonts w:ascii="Times New Roman" w:hAnsi="Times New Roman"/>
+          <w:sz w:val="24"/>
+          <w:szCs w:val="24"/>
+        </w:rPr>
+        <w:t>y abandon use of Paint and MOPM altogether.</w:t>
+      </w:r>
+    </w:p>
+    <w:p>
+      <w:pPr>
+        <w:spacing w:after="240" w:line="240" w:lineRule="auto"/>
+        <w:rPr>
+          <w:rFonts w:ascii="Times New Roman" w:hAnsi="Times New Roman"/>
+          <w:sz w:val="24"/>
+          <w:szCs w:val="24"/>
+        </w:rPr>
+      </w:pPr>
+      <w:r>
+        <w:rPr>
+          <w:rFonts w:ascii="Times New Roman" w:hAnsi="Times New Roman"/>
+          <w:sz w:val="24"/>
+          <w:szCs w:val="24"/>
+        </w:rPr>
+        <w:t>Because the 32-bit color BMP format includes 256 shades of transparency (8 bits, plus 256 shades of red, green, and blue, or 8 bits for each color, for a total of 24 bits before the transparency and 32</w:t>
+      </w:r>
+      <w:r>
+        <w:rPr>
+          <w:rFonts w:ascii="Times New Roman" w:hAnsi="Times New Roman"/>
+          <w:sz w:val="24"/>
+          <w:szCs w:val="24"/>
+        </w:rPr>
+        <w:t xml:space="preserve"> </w:t>
+      </w:r>
+      <w:r>
+        <w:rPr>
+          <w:rFonts w:ascii="Times New Roman" w:hAnsi="Times New Roman"/>
+          <w:sz w:val="24"/>
+          <w:szCs w:val="24"/>
+        </w:rPr>
+        <w:t>after) and the needs of the game are somewhat limited on color as well as transparency—256 shades of transparency are not needed, but simply one bit to determine whether a pixel is completely transparent or completely opaque, Ray may opt to export all the image sprite assets to 16-bit color BMP, with 5 bits used per color (R-G-B, for a total of 15 bits) plus one bit to determine complete transparency or complete opa</w:t>
+      </w:r>
+      <w:r>
+        <w:rPr>
+          <w:rFonts w:ascii="Times New Roman" w:hAnsi="Times New Roman"/>
+          <w:sz w:val="24"/>
+          <w:szCs w:val="24"/>
+        </w:rPr>
+        <w:t>city of each pixel. This can help conserve space and make for a more compact total file size for the completed prototype as well as for the final version of the game.</w:t>
+      </w:r>
+    </w:p>
+    <w:p>
+      <w:pPr>
+        <w:spacing w:after="240" w:line="240" w:lineRule="auto"/>
+        <w:rPr>
+          <w:rFonts w:ascii="Times New Roman" w:hAnsi="Times New Roman"/>
+          <w:sz w:val="24"/>
+          <w:szCs w:val="24"/>
+        </w:rPr>
+      </w:pPr>
+      <w:r>
+        <w:rPr>
+          <w:rFonts w:ascii="Times New Roman" w:hAnsi="Times New Roman"/>
+          <w:sz w:val="24"/>
+          <w:szCs w:val="24"/>
+        </w:rPr>
+        <w:t xml:space="preserve">On 19 April, Ray created an animation of the spear flying through the air using Pencil2D 0.6.1.1 and released it as a moving GIF on </w:t>
+      </w:r>
+      <w:proofErr w:type="spellStart"/>
+      <w:r>
+        <w:rPr>
+          <w:rFonts w:ascii="Times New Roman" w:hAnsi="Times New Roman"/>
+          <w:sz w:val="24"/>
+          <w:szCs w:val="24"/>
+        </w:rPr>
+        <w:t>Facebook</w:t>
+      </w:r>
+      <w:proofErr w:type="spellEnd"/>
+      <w:r>
+        <w:rPr>
+          <w:rFonts w:ascii="Times New Roman" w:hAnsi="Times New Roman"/>
+          <w:sz w:val="24"/>
+          <w:szCs w:val="24"/>
+        </w:rPr>
+        <w:t>.</w:t>
+      </w:r>
+    </w:p>
+    <w:p>
+      <w:pPr>
+        <w:spacing w:after="240" w:line="240" w:lineRule="auto"/>
+        <w:rPr>
+          <w:rFonts w:ascii="Times New Roman" w:hAnsi="Times New Roman"/>
+          <w:sz w:val="24"/>
+          <w:szCs w:val="24"/>
+        </w:rPr>
+      </w:pPr>
+    </w:p>
+    <w:p>
+      <w:pPr>
+        <w:pStyle w:val="ListParagraph"/>
+        <w:numPr>
+          <w:ilvl w:val="0"/>
+          <w:numId w:val="8"/>
+        </w:numPr>
+        <w:jc w:val="center"/>
+        <w:outlineLvl w:val="1"/>
+        <w:rPr>
+          <w:rFonts w:ascii="Papyrus" w:hAnsi="Papyrus"/>
+          <w:sz w:val="40"/>
+          <w:szCs w:val="40"/>
+        </w:rPr>
+      </w:pPr>
+      <w:bookmarkStart w:id="16" w:name="_Toc515319604"/>
+      <w:r>
+        <w:rPr>
+          <w:rFonts w:ascii="Papyrus" w:hAnsi="Papyrus"/>
+          <w:sz w:val="40"/>
+          <w:szCs w:val="40"/>
+        </w:rPr>
+        <w:t>Supplemental Paper on Gravitation</w:t>
+      </w:r>
+      <w:bookmarkEnd w:id="16"/>
+    </w:p>
+    <w:p>
+      <w:pPr>
+        <w:spacing w:after="240" w:line="240" w:lineRule="auto"/>
+        <w:rPr>
+          <w:rFonts w:ascii="Times New Roman" w:hAnsi="Times New Roman"/>
+          <w:sz w:val="24"/>
+          <w:szCs w:val="24"/>
+        </w:rPr>
+      </w:pPr>
+      <w:r>
+        <w:rPr>
+          <w:rFonts w:ascii="Times New Roman" w:hAnsi="Times New Roman"/>
+          <w:sz w:val="24"/>
+          <w:szCs w:val="24"/>
+        </w:rPr>
+        <w:t xml:space="preserve">In order to facilitate the path of the spear once it is thrown, a software library that simulates the effect of terrestrial gravitation is being prepared along with an instructional supplemental paper, </w:t>
+      </w:r>
+      <w:r>
+        <w:rPr>
+          <w:rFonts w:ascii="Times New Roman" w:hAnsi="Times New Roman"/>
+          <w:sz w:val="24"/>
+          <w:szCs w:val="24"/>
+        </w:rPr>
+        <w:t xml:space="preserve">Applying Terrestrial Gravitational Motion in 2D Settings: A Physics Supplement for Application to Software, Including a Primer or Review of Basic Calculus and Newtonian Kinematics, Plus </w:t>
+      </w:r>
+      <w:proofErr w:type="spellStart"/>
+      <w:r>
+        <w:rPr>
+          <w:rFonts w:ascii="Times New Roman" w:hAnsi="Times New Roman"/>
+          <w:sz w:val="24"/>
+          <w:szCs w:val="24"/>
+        </w:rPr>
+        <w:t>TerrestrialGravitation</w:t>
+      </w:r>
+      <w:proofErr w:type="spellEnd"/>
+      <w:r>
+        <w:rPr>
+          <w:rFonts w:ascii="Times New Roman" w:hAnsi="Times New Roman"/>
+          <w:sz w:val="24"/>
+          <w:szCs w:val="24"/>
+        </w:rPr>
+        <w:t>, a C++ Library</w:t>
+      </w:r>
+      <w:r>
+        <w:rPr>
+          <w:rFonts w:ascii="Times New Roman" w:hAnsi="Times New Roman"/>
+          <w:sz w:val="24"/>
+          <w:szCs w:val="24"/>
+        </w:rPr>
+        <w:t xml:space="preserve">. In this paper is a basic primer and review of basic calculus and basic Newtonian kinematics. </w:t>
+      </w:r>
+      <w:r>
+        <w:rPr>
+          <w:rFonts w:ascii="Times New Roman" w:hAnsi="Times New Roman"/>
+          <w:sz w:val="24"/>
+          <w:szCs w:val="24"/>
+        </w:rPr>
+        <w:t>The software library gives</w:t>
+      </w:r>
+      <w:r>
+        <w:rPr>
+          <w:rFonts w:ascii="Times New Roman" w:hAnsi="Times New Roman"/>
+          <w:sz w:val="24"/>
+          <w:szCs w:val="24"/>
+        </w:rPr>
+        <w:t xml:space="preserve"> x and y positions and velocities </w:t>
+      </w:r>
+      <w:r>
+        <w:rPr>
+          <w:rFonts w:ascii="Times New Roman" w:hAnsi="Times New Roman"/>
+          <w:sz w:val="24"/>
+          <w:szCs w:val="24"/>
+        </w:rPr>
+        <w:t xml:space="preserve">at each moment </w:t>
+      </w:r>
+      <w:r>
+        <w:rPr>
+          <w:rFonts w:ascii="Times New Roman" w:hAnsi="Times New Roman"/>
+          <w:sz w:val="24"/>
+          <w:szCs w:val="24"/>
+        </w:rPr>
+        <w:t>as well as</w:t>
+      </w:r>
+      <w:r>
+        <w:rPr>
+          <w:rFonts w:ascii="Times New Roman" w:hAnsi="Times New Roman"/>
+          <w:sz w:val="24"/>
+          <w:szCs w:val="24"/>
+        </w:rPr>
+        <w:t xml:space="preserve"> implements</w:t>
+      </w:r>
+      <w:r>
+        <w:rPr>
+          <w:rFonts w:ascii="Times New Roman" w:hAnsi="Times New Roman"/>
+          <w:sz w:val="24"/>
+          <w:szCs w:val="24"/>
+        </w:rPr>
+        <w:t xml:space="preserve"> downward acceleration due to gravity.</w:t>
+      </w:r>
+      <w:r>
+        <w:rPr>
+          <w:rFonts w:ascii="Times New Roman" w:hAnsi="Times New Roman"/>
+          <w:sz w:val="24"/>
+          <w:szCs w:val="24"/>
+        </w:rPr>
+        <w:t xml:space="preserve"> Also implemented, but not to be used in the game, is bouncing off of the ground due to the coefficient of restitution. Initially, TOG will be developed using the original path of the spear—upward at a 45° angle until it gets to the top of the screen, and then straight downward. After a working prototype is created using this path, and the </w:t>
+      </w:r>
+      <w:proofErr w:type="spellStart"/>
+      <w:r>
+        <w:rPr>
+          <w:rFonts w:ascii="Times New Roman" w:hAnsi="Times New Roman"/>
+          <w:sz w:val="24"/>
+          <w:szCs w:val="24"/>
+        </w:rPr>
+        <w:t>TerrestrialGravitation</w:t>
+      </w:r>
+      <w:proofErr w:type="spellEnd"/>
+      <w:r>
+        <w:rPr>
+          <w:rFonts w:ascii="Times New Roman" w:hAnsi="Times New Roman"/>
+          <w:sz w:val="24"/>
+          <w:szCs w:val="24"/>
+        </w:rPr>
+        <w:t xml:space="preserve"> library is fully tested, then the path of the spear will be changed to one that properly corresponds to once </w:t>
+      </w:r>
+      <w:proofErr w:type="gramStart"/>
+      <w:r>
+        <w:rPr>
+          <w:rFonts w:ascii="Times New Roman" w:hAnsi="Times New Roman"/>
+          <w:sz w:val="24"/>
+          <w:szCs w:val="24"/>
+        </w:rPr>
+        <w:t>produced</w:t>
+      </w:r>
+      <w:proofErr w:type="gramEnd"/>
+      <w:r>
+        <w:rPr>
+          <w:rFonts w:ascii="Times New Roman" w:hAnsi="Times New Roman"/>
+          <w:sz w:val="24"/>
+          <w:szCs w:val="24"/>
+        </w:rPr>
+        <w:t xml:space="preserve"> naturally by gravity.</w:t>
+      </w:r>
+    </w:p>
+    <w:p>
+      <w:pPr>
+        <w:spacing w:after="240" w:line="240" w:lineRule="auto"/>
+        <w:rPr>
+          <w:rFonts w:ascii="Times New Roman" w:hAnsi="Times New Roman"/>
+          <w:sz w:val="24"/>
+          <w:szCs w:val="24"/>
+        </w:rPr>
+      </w:pPr>
+    </w:p>
+    <w:p>
+      <w:pPr>
         <w:spacing w:after="0" w:line="240" w:lineRule="auto"/>
         <w:rPr>
           <w:rFonts w:ascii="Times New Roman" w:hAnsi="Times New Roman"/>
@@ -15745,16 +16438,17 @@
           <w:szCs w:val="72"/>
         </w:rPr>
       </w:pPr>
-      <w:bookmarkStart w:id="15" w:name="_Toc511671542"/>
+      <w:bookmarkStart w:id="17" w:name="_Toc515319605"/>
       <w:r>
         <w:rPr>
           <w:rFonts w:ascii="Old English Text MT" w:hAnsi="Old English Text MT"/>
           <w:sz w:val="72"/>
           <w:szCs w:val="72"/>
         </w:rPr>
+        <w:lastRenderedPageBreak/>
         <w:t>Conceptual Development of Newer Modernized Game</w:t>
       </w:r>
-      <w:bookmarkEnd w:id="15"/>
+      <w:bookmarkEnd w:id="17"/>
     </w:p>
     <w:p>
       <w:pPr>
@@ -15781,7 +16475,7 @@
           <w:szCs w:val="40"/>
         </w:rPr>
       </w:pPr>
-      <w:bookmarkStart w:id="16" w:name="_Toc511671543"/>
+      <w:bookmarkStart w:id="18" w:name="_Toc515319606"/>
       <w:r>
         <w:rPr>
           <w:rFonts w:ascii="Papyrus" w:hAnsi="Papyrus"/>
@@ -15790,7 +16484,7 @@
         </w:rPr>
         <w:t>Discussion of Possible Change to Game Title</w:t>
       </w:r>
-      <w:bookmarkEnd w:id="16"/>
+      <w:bookmarkEnd w:id="18"/>
     </w:p>
     <w:p>
       <w:pPr>
@@ -15823,16 +16517,7 @@
           <w:sz w:val="24"/>
           <w:szCs w:val="24"/>
         </w:rPr>
-        <w:t xml:space="preserve">in a Google search or even just a search on Google Play </w:t>
-      </w:r>
-      <w:r>
-        <w:rPr>
-          <w:rFonts w:ascii="Times New Roman" w:hAnsi="Times New Roman"/>
-          <w:sz w:val="24"/>
-          <w:szCs w:val="24"/>
-        </w:rPr>
-        <w:lastRenderedPageBreak/>
-        <w:t xml:space="preserve">for an Android app, which is one of the forms this game may be developed into. In context of the some of the details of the game story in development (see the next subsection, C. Ideas to Fill in the Story) it was agreed that one possible alternative for a title would be “The Time Traveling Dinosaur Apocalypse.” However, Ray has decided not to finalize this change just yet (by changing the title of the game document, the name  the </w:t>
+        <w:t xml:space="preserve">in a Google search or even just a search on Google Play for an Android app, which is one of the forms this game may be developed into. In context of the some of the details of the game story in development (see the next subsection, C. Ideas to Fill in the Story) it was agreed that one possible alternative for a title would be “The Time Traveling Dinosaur Apocalypse.” However, Ray has decided not to finalize this change just yet (by changing the title of the game document, the name  the </w:t>
       </w:r>
       <w:proofErr w:type="spellStart"/>
       <w:r>
@@ -15896,7 +16581,7 @@
           <w:szCs w:val="40"/>
         </w:rPr>
       </w:pPr>
-      <w:bookmarkStart w:id="17" w:name="_Toc511671544"/>
+      <w:bookmarkStart w:id="19" w:name="_Toc515319607"/>
       <w:r>
         <w:rPr>
           <w:rFonts w:ascii="Papyrus" w:hAnsi="Papyrus"/>
@@ -15905,7 +16590,7 @@
         </w:rPr>
         <w:t>Ideas to Fill in the Story</w:t>
       </w:r>
-      <w:bookmarkEnd w:id="17"/>
+      <w:bookmarkEnd w:id="19"/>
     </w:p>
     <w:p>
       <w:pPr>
@@ -15923,6 +16608,7 @@
           <w:sz w:val="32"/>
           <w:szCs w:val="32"/>
         </w:rPr>
+        <w:lastRenderedPageBreak/>
         <w:drawing>
           <wp:anchor distT="0" distB="0" distL="114300" distR="114300" simplePos="0" relativeHeight="251669504" behindDoc="0" locked="0" layoutInCell="1" allowOverlap="1">
             <wp:simplePos x="0" y="0"/>
@@ -16004,7 +16690,7 @@
           <w:szCs w:val="32"/>
         </w:rPr>
       </w:pPr>
-      <w:bookmarkStart w:id="18" w:name="_Toc511671545"/>
+      <w:bookmarkStart w:id="20" w:name="_Toc515319608"/>
       <w:r>
         <w:rPr>
           <w:rFonts w:ascii="Bookman Old Style" w:hAnsi="Bookman Old Style"/>
@@ -16021,7 +16707,7 @@
         </w:rPr>
         <w:t>One</w:t>
       </w:r>
-      <w:bookmarkEnd w:id="18"/>
+      <w:bookmarkEnd w:id="20"/>
     </w:p>
     <w:p>
       <w:pPr>
@@ -16051,7 +16737,7 @@
                       <w:szCs w:val="24"/>
                     </w:rPr>
                   </w:pPr>
-                  <w:bookmarkStart w:id="19" w:name="_Toc510486445"/>
+                  <w:bookmarkStart w:id="21" w:name="_Toc510486445"/>
                   <w:r>
                     <w:rPr>
                       <w:rFonts w:ascii="Arial" w:hAnsi="Arial" w:cs="Arial"/>
@@ -16201,7 +16887,7 @@
                     </w:rPr>
                     <w:t>.</w:t>
                   </w:r>
-                  <w:bookmarkEnd w:id="19"/>
+                  <w:bookmarkEnd w:id="21"/>
                 </w:p>
               </w:txbxContent>
             </v:textbox>
@@ -16239,16 +16925,7 @@
           <w:sz w:val="24"/>
           <w:szCs w:val="24"/>
         </w:rPr>
-        <w:t xml:space="preserve">before they travel forward in time and attempt to dominate the modern world. The time travel mechanism used to bring you back in time was developed by these intelligent </w:t>
-      </w:r>
-      <w:r>
-        <w:rPr>
-          <w:rFonts w:ascii="Times New Roman" w:hAnsi="Times New Roman"/>
-          <w:sz w:val="24"/>
-          <w:szCs w:val="24"/>
-        </w:rPr>
-        <w:lastRenderedPageBreak/>
-        <w:t>dinosaurs and was adapted by the agency for use by humans. You will be eliminating the intelligent dinosaurs by throwing SPEARs, or Stick Projectile Eradication and Annihilation Receptacles. Essentially, these are miniature time traveling devices developed by the agency using the technology initially developed by the dinosaurs. They teleport anything they hit, but instead of sending it to a specific time and place</w:t>
+        <w:t>before they travel forward in time and attempt to dominate the modern world. The time travel mechanism used to bring you back in time was developed by these intelligent dinosaurs and was adapted by the agency for use by humans. You will be eliminating the intelligent dinosaurs by throwing SPEARs, or Stick Projectile Eradication and Annihilation Receptacles. Essentially, these are miniature time traveling devices developed by the agency using the technology initially developed by the dinosaurs. They teleport anything they hit, but instead of sending it to a specific time and place</w:t>
       </w:r>
       <w:r>
         <w:rPr>
@@ -16315,16 +16992,17 @@
           <w:szCs w:val="32"/>
         </w:rPr>
       </w:pPr>
-      <w:bookmarkStart w:id="20" w:name="_Toc511671546"/>
+      <w:bookmarkStart w:id="22" w:name="_Toc515319609"/>
       <w:r>
         <w:rPr>
           <w:rFonts w:ascii="Bookman Old Style" w:hAnsi="Bookman Old Style"/>
           <w:sz w:val="32"/>
           <w:szCs w:val="32"/>
         </w:rPr>
+        <w:lastRenderedPageBreak/>
         <w:t>Second Stage/Volume Two</w:t>
       </w:r>
-      <w:bookmarkEnd w:id="20"/>
+      <w:bookmarkEnd w:id="22"/>
     </w:p>
     <w:p>
       <w:pPr>
@@ -16615,16 +17293,7 @@
           <w:sz w:val="24"/>
           <w:szCs w:val="24"/>
         </w:rPr>
-        <w:t xml:space="preserve">all his genetic monstrosities to come get you and wreak havoc upon the world. At first, the land animals </w:t>
-      </w:r>
-      <w:r>
-        <w:rPr>
-          <w:rFonts w:ascii="Times New Roman" w:hAnsi="Times New Roman"/>
-          <w:sz w:val="24"/>
-          <w:szCs w:val="24"/>
-        </w:rPr>
-        <w:lastRenderedPageBreak/>
-        <w:t>come for you (with some help from flying ones) and you must send them into oblivion with your SPEARs. Next, this person lets loose all his/her marine abominations into the sea, and you must conquer them as well. Finally, an air battle ensues with the flying beasts again before you must defeat the enemy him-/herself.</w:t>
+        <w:t>all his genetic monstrosities to come get you and wreak havoc upon the world. At first, the land animals come for you (with some help from flying ones) and you must send them into oblivion with your SPEARs. Next, this person lets loose all his/her marine abominations into the sea, and you must conquer them as well. Finally, an air battle ensues with the flying beasts again before you must defeat the enemy him-/herself.</w:t>
       </w:r>
     </w:p>
     <w:p>
@@ -16653,7 +17322,7 @@
           <w:szCs w:val="32"/>
         </w:rPr>
       </w:pPr>
-      <w:bookmarkStart w:id="21" w:name="_Toc511671547"/>
+      <w:bookmarkStart w:id="23" w:name="_Toc515319610"/>
       <w:r>
         <w:rPr>
           <w:rFonts w:ascii="Bookman Old Style" w:hAnsi="Bookman Old Style"/>
@@ -16662,7 +17331,7 @@
         </w:rPr>
         <w:t>Third Stage/Volume Three</w:t>
       </w:r>
-      <w:bookmarkEnd w:id="21"/>
+      <w:bookmarkEnd w:id="23"/>
     </w:p>
     <w:p>
       <w:pPr>
@@ -16687,7 +17356,16 @@
           <w:sz w:val="24"/>
           <w:szCs w:val="24"/>
         </w:rPr>
-        <w:t>this man, a minor stockbroker in New York 1929, finds a note in his desk telling him to sell all his gold and invest in a series of short positions in stocks just before the stock crash that commenced the Great Depression. Both of these notes were signed, “</w:t>
+        <w:t xml:space="preserve">this man, a minor stockbroker in New York 1929, finds a note in his desk telling him to sell all his gold and invest in a series of short positions in stocks just before the stock crash that commenced the Great Depression. Both </w:t>
+      </w:r>
+      <w:r>
+        <w:rPr>
+          <w:rFonts w:ascii="Times New Roman" w:hAnsi="Times New Roman"/>
+          <w:sz w:val="24"/>
+          <w:szCs w:val="24"/>
+        </w:rPr>
+        <w:lastRenderedPageBreak/>
+        <w:t>of these notes were signed, “</w:t>
       </w:r>
       <w:proofErr w:type="gramStart"/>
       <w:r>
@@ -16779,7 +17457,7 @@
           <w:szCs w:val="48"/>
         </w:rPr>
       </w:pPr>
-      <w:bookmarkStart w:id="22" w:name="_Toc511671548"/>
+      <w:bookmarkStart w:id="24" w:name="_Toc515319611"/>
       <w:r>
         <w:rPr>
           <w:rFonts w:ascii="Arial" w:hAnsi="Arial" w:cs="Arial"/>
@@ -16805,7 +17483,7 @@
         </w:rPr>
         <w:t xml:space="preserve"> Development Log</w:t>
       </w:r>
-      <w:bookmarkEnd w:id="22"/>
+      <w:bookmarkEnd w:id="24"/>
     </w:p>
     <w:p>
       <w:pPr>
@@ -18676,6 +19354,47 @@
         </w:rPr>
         <w:tab/>
         <w:t>Created drawing of Apatosaurus</w:t>
+      </w:r>
+    </w:p>
+    <w:p>
+      <w:pPr>
+        <w:tabs>
+          <w:tab w:val="left" w:pos="2880"/>
+          <w:tab w:val="left" w:pos="4320"/>
+        </w:tabs>
+        <w:spacing w:after="0" w:line="240" w:lineRule="auto"/>
+        <w:ind w:left="5130" w:hanging="5130"/>
+        <w:rPr>
+          <w:rFonts w:ascii="Bookman Old Style" w:hAnsi="Bookman Old Style" w:cs="Arial"/>
+          <w:sz w:val="24"/>
+          <w:szCs w:val="24"/>
+        </w:rPr>
+      </w:pPr>
+      <w:r>
+        <w:rPr>
+          <w:rFonts w:ascii="Bookman Old Style" w:hAnsi="Bookman Old Style" w:cs="Arial"/>
+          <w:sz w:val="24"/>
+          <w:szCs w:val="24"/>
+        </w:rPr>
+        <w:t>10 March 2018</w:t>
+      </w:r>
+      <w:r>
+        <w:rPr>
+          <w:rFonts w:ascii="Bookman Old Style" w:hAnsi="Bookman Old Style" w:cs="Arial"/>
+          <w:sz w:val="24"/>
+          <w:szCs w:val="24"/>
+        </w:rPr>
+        <w:tab/>
+        <w:t>Ray</w:t>
+      </w:r>
+      <w:r>
+        <w:rPr>
+          <w:rFonts w:ascii="Bookman Old Style" w:hAnsi="Bookman Old Style" w:cs="Arial"/>
+          <w:sz w:val="24"/>
+          <w:szCs w:val="24"/>
+        </w:rPr>
+        <w:tab/>
+        <w:t>Began writing supplemental paper on how to apply terrestrial gravitational physics to software and games.</w:t>
       </w:r>
     </w:p>
     <w:p>
@@ -18913,7 +19632,16 @@
           <w:sz w:val="24"/>
           <w:szCs w:val="24"/>
         </w:rPr>
-        <w:t xml:space="preserve"> and converted code to conform </w:t>
+        <w:t xml:space="preserve"> and converted code to </w:t>
+      </w:r>
+      <w:r>
+        <w:rPr>
+          <w:rFonts w:ascii="Bookman Old Style" w:hAnsi="Bookman Old Style" w:cs="Arial"/>
+          <w:sz w:val="24"/>
+          <w:szCs w:val="24"/>
+        </w:rPr>
+        <w:lastRenderedPageBreak/>
+        <w:t xml:space="preserve">conform </w:t>
       </w:r>
       <w:proofErr w:type="gramStart"/>
       <w:r>
@@ -18980,7 +19708,6 @@
           <w:sz w:val="24"/>
           <w:szCs w:val="24"/>
         </w:rPr>
-        <w:lastRenderedPageBreak/>
         <w:t>chose SDL</w:t>
       </w:r>
       <w:r>
@@ -19161,11 +19888,608 @@
         <w:t xml:space="preserve"> 2.18.2.1 to sound more like original music and inserted sheet music and code for sheet music into Document.</w:t>
       </w:r>
     </w:p>
+    <w:p>
+      <w:pPr>
+        <w:tabs>
+          <w:tab w:val="left" w:pos="2880"/>
+          <w:tab w:val="left" w:pos="4320"/>
+        </w:tabs>
+        <w:spacing w:after="0" w:line="240" w:lineRule="auto"/>
+        <w:ind w:left="5040" w:hanging="5040"/>
+        <w:rPr>
+          <w:rFonts w:ascii="Bookman Old Style" w:hAnsi="Bookman Old Style" w:cs="Arial"/>
+          <w:sz w:val="24"/>
+          <w:szCs w:val="24"/>
+        </w:rPr>
+      </w:pPr>
+      <w:r>
+        <w:rPr>
+          <w:rFonts w:ascii="Bookman Old Style" w:hAnsi="Bookman Old Style" w:cs="Arial"/>
+          <w:sz w:val="24"/>
+          <w:szCs w:val="24"/>
+        </w:rPr>
+        <w:t>16 April 2018</w:t>
+      </w:r>
+      <w:r>
+        <w:rPr>
+          <w:rFonts w:ascii="Bookman Old Style" w:hAnsi="Bookman Old Style" w:cs="Arial"/>
+          <w:sz w:val="24"/>
+          <w:szCs w:val="24"/>
+        </w:rPr>
+        <w:tab/>
+        <w:t>Ray</w:t>
+      </w:r>
+      <w:r>
+        <w:rPr>
+          <w:rFonts w:ascii="Bookman Old Style" w:hAnsi="Bookman Old Style" w:cs="Arial"/>
+          <w:sz w:val="24"/>
+          <w:szCs w:val="24"/>
+        </w:rPr>
+        <w:tab/>
+        <w:t>Began creating 100 X 100 pixel sprites (graphic figures) for player in 24-bit color and 256 color BMP formats</w:t>
+      </w:r>
+      <w:r>
+        <w:rPr>
+          <w:rFonts w:ascii="Bookman Old Style" w:hAnsi="Bookman Old Style" w:cs="Arial"/>
+          <w:sz w:val="24"/>
+          <w:szCs w:val="24"/>
+        </w:rPr>
+        <w:t xml:space="preserve"> using Windows Paint</w:t>
+      </w:r>
+      <w:r>
+        <w:rPr>
+          <w:rFonts w:ascii="Bookman Old Style" w:hAnsi="Bookman Old Style" w:cs="Arial"/>
+          <w:sz w:val="24"/>
+          <w:szCs w:val="24"/>
+        </w:rPr>
+        <w:t>. Figures made for player standing still, walking left, and walking right both with and without a spear.</w:t>
+      </w:r>
+    </w:p>
+    <w:p>
+      <w:pPr>
+        <w:tabs>
+          <w:tab w:val="left" w:pos="2880"/>
+          <w:tab w:val="left" w:pos="4320"/>
+        </w:tabs>
+        <w:spacing w:after="0" w:line="240" w:lineRule="auto"/>
+        <w:ind w:left="5040" w:hanging="5040"/>
+        <w:rPr>
+          <w:rFonts w:ascii="Bookman Old Style" w:hAnsi="Bookman Old Style" w:cs="Arial"/>
+          <w:sz w:val="24"/>
+          <w:szCs w:val="24"/>
+        </w:rPr>
+      </w:pPr>
+      <w:r>
+        <w:rPr>
+          <w:rFonts w:ascii="Bookman Old Style" w:hAnsi="Bookman Old Style" w:cs="Arial"/>
+          <w:sz w:val="24"/>
+          <w:szCs w:val="24"/>
+        </w:rPr>
+        <w:t>17 April 2018</w:t>
+      </w:r>
+      <w:r>
+        <w:rPr>
+          <w:rFonts w:ascii="Bookman Old Style" w:hAnsi="Bookman Old Style" w:cs="Arial"/>
+          <w:sz w:val="24"/>
+          <w:szCs w:val="24"/>
+        </w:rPr>
+        <w:tab/>
+        <w:t>Ray</w:t>
+      </w:r>
+      <w:r>
+        <w:rPr>
+          <w:rFonts w:ascii="Bookman Old Style" w:hAnsi="Bookman Old Style" w:cs="Arial"/>
+          <w:sz w:val="24"/>
+          <w:szCs w:val="24"/>
+        </w:rPr>
+        <w:tab/>
+        <w:t xml:space="preserve">Continued creating sprite assets in 24-bit color and 32-bit color with transparency using Windows Paint, Microsoft Office Picture Manager, and GIMP 2.8.22. Figures made for spear at angles (in degrees from horizontal facing right) 000, 015, 045, 075, 090, 105, 135, 165, 180, 195, 225, 255, 270, 285, 315, and 345. </w:t>
+      </w:r>
+      <w:r>
+        <w:rPr>
+          <w:rFonts w:ascii="Bookman Old Style" w:hAnsi="Bookman Old Style" w:cs="Arial"/>
+          <w:sz w:val="24"/>
+          <w:szCs w:val="24"/>
+        </w:rPr>
+        <w:t>Transparency added to some of player images as well as spear images. All images made or transformed in GIMP were saved in XCF format as well as exported to 24-bit color BMP format as well as 32-bit color BMP format with transparency.</w:t>
+      </w:r>
+    </w:p>
+    <w:p>
+      <w:pPr>
+        <w:tabs>
+          <w:tab w:val="left" w:pos="2880"/>
+          <w:tab w:val="left" w:pos="4320"/>
+        </w:tabs>
+        <w:spacing w:after="0" w:line="240" w:lineRule="auto"/>
+        <w:ind w:left="5040" w:hanging="5040"/>
+        <w:rPr>
+          <w:rFonts w:ascii="Bookman Old Style" w:hAnsi="Bookman Old Style" w:cs="Arial"/>
+          <w:sz w:val="24"/>
+          <w:szCs w:val="24"/>
+        </w:rPr>
+      </w:pPr>
+      <w:r>
+        <w:rPr>
+          <w:rFonts w:ascii="Bookman Old Style" w:hAnsi="Bookman Old Style" w:cs="Arial"/>
+          <w:sz w:val="24"/>
+          <w:szCs w:val="24"/>
+        </w:rPr>
+        <w:lastRenderedPageBreak/>
+        <w:t>17 April 2018</w:t>
+      </w:r>
+      <w:r>
+        <w:rPr>
+          <w:rFonts w:ascii="Bookman Old Style" w:hAnsi="Bookman Old Style" w:cs="Arial"/>
+          <w:sz w:val="24"/>
+          <w:szCs w:val="24"/>
+        </w:rPr>
+        <w:tab/>
+        <w:t>Ray</w:t>
+      </w:r>
+      <w:r>
+        <w:rPr>
+          <w:rFonts w:ascii="Bookman Old Style" w:hAnsi="Bookman Old Style" w:cs="Arial"/>
+          <w:sz w:val="24"/>
+          <w:szCs w:val="24"/>
+        </w:rPr>
+        <w:tab/>
+        <w:t xml:space="preserve">Began writing subsection C. Sprite Image Assets in section </w:t>
+      </w:r>
+      <w:r>
+        <w:rPr>
+          <w:rFonts w:ascii="Bookman Old Style" w:hAnsi="Bookman Old Style" w:cs="Arial"/>
+          <w:sz w:val="24"/>
+          <w:szCs w:val="24"/>
+        </w:rPr>
+        <w:t xml:space="preserve">II. </w:t>
+      </w:r>
+      <w:proofErr w:type="gramStart"/>
+      <w:r>
+        <w:rPr>
+          <w:rFonts w:ascii="Bookman Old Style" w:hAnsi="Bookman Old Style" w:cs="Arial"/>
+          <w:sz w:val="24"/>
+          <w:szCs w:val="24"/>
+        </w:rPr>
+        <w:t>in</w:t>
+      </w:r>
+      <w:proofErr w:type="gramEnd"/>
+      <w:r>
+        <w:rPr>
+          <w:rFonts w:ascii="Bookman Old Style" w:hAnsi="Bookman Old Style" w:cs="Arial"/>
+          <w:sz w:val="24"/>
+          <w:szCs w:val="24"/>
+        </w:rPr>
+        <w:t xml:space="preserve"> order to describe the process of sprite image creation, manipulation, and conversion to include transparency as well as their use in the TOG prototype and possible use in the final modernized TNG final version of the game.</w:t>
+      </w:r>
+    </w:p>
+    <w:p>
+      <w:pPr>
+        <w:tabs>
+          <w:tab w:val="left" w:pos="2880"/>
+          <w:tab w:val="left" w:pos="4320"/>
+        </w:tabs>
+        <w:spacing w:after="0" w:line="240" w:lineRule="auto"/>
+        <w:ind w:left="5040" w:hanging="5040"/>
+        <w:rPr>
+          <w:rFonts w:ascii="Bookman Old Style" w:hAnsi="Bookman Old Style" w:cs="Arial"/>
+          <w:sz w:val="24"/>
+          <w:szCs w:val="24"/>
+        </w:rPr>
+      </w:pPr>
+      <w:r>
+        <w:rPr>
+          <w:rFonts w:ascii="Bookman Old Style" w:hAnsi="Bookman Old Style" w:cs="Arial"/>
+          <w:sz w:val="24"/>
+          <w:szCs w:val="24"/>
+        </w:rPr>
+        <w:t>18 April 2018</w:t>
+      </w:r>
+      <w:r>
+        <w:rPr>
+          <w:rFonts w:ascii="Bookman Old Style" w:hAnsi="Bookman Old Style" w:cs="Arial"/>
+          <w:sz w:val="24"/>
+          <w:szCs w:val="24"/>
+        </w:rPr>
+        <w:tab/>
+        <w:t>Ray</w:t>
+      </w:r>
+      <w:r>
+        <w:rPr>
+          <w:rFonts w:ascii="Bookman Old Style" w:hAnsi="Bookman Old Style" w:cs="Arial"/>
+          <w:sz w:val="24"/>
+          <w:szCs w:val="24"/>
+        </w:rPr>
+        <w:tab/>
+        <w:t xml:space="preserve">Completed creating images of spear at every 15-deg rotation for every angle around the circle, for a total of 24 images of spear per format. At this point, there is a complete set of images for 24-bit color BMP, and GIMP XCF format. Formats yet to be done: 32-bit color BMP including transparency, 256-color BMP, and 16-bit color </w:t>
+      </w:r>
+      <w:proofErr w:type="gramStart"/>
+      <w:r>
+        <w:rPr>
+          <w:rFonts w:ascii="Bookman Old Style" w:hAnsi="Bookman Old Style" w:cs="Arial"/>
+          <w:sz w:val="24"/>
+          <w:szCs w:val="24"/>
+        </w:rPr>
+        <w:t>BMP including</w:t>
+      </w:r>
+      <w:proofErr w:type="gramEnd"/>
+      <w:r>
+        <w:rPr>
+          <w:rFonts w:ascii="Bookman Old Style" w:hAnsi="Bookman Old Style" w:cs="Arial"/>
+          <w:sz w:val="24"/>
+          <w:szCs w:val="24"/>
+        </w:rPr>
+        <w:t xml:space="preserve"> 1-bit transparency. Images of player standing still, walking left, walking right, all with and without spear are already done in all these formats, except 16-bit color BMP including 1-bit transparency</w:t>
+      </w:r>
+      <w:r>
+        <w:rPr>
+          <w:rFonts w:ascii="Bookman Old Style" w:hAnsi="Bookman Old Style" w:cs="Arial"/>
+          <w:sz w:val="24"/>
+          <w:szCs w:val="24"/>
+        </w:rPr>
+        <w:t>.</w:t>
+      </w:r>
+      <w:r>
+        <w:rPr>
+          <w:rFonts w:ascii="Bookman Old Style" w:hAnsi="Bookman Old Style" w:cs="Arial"/>
+          <w:sz w:val="24"/>
+          <w:szCs w:val="24"/>
+        </w:rPr>
+        <w:t xml:space="preserve"> </w:t>
+      </w:r>
+      <w:proofErr w:type="gramStart"/>
+      <w:r>
+        <w:rPr>
+          <w:rFonts w:ascii="Bookman Old Style" w:hAnsi="Bookman Old Style" w:cs="Arial"/>
+          <w:sz w:val="24"/>
+          <w:szCs w:val="24"/>
+        </w:rPr>
+        <w:t>Made comments on file formats and file size of image sprites in subsection C. of section II.</w:t>
+      </w:r>
+      <w:proofErr w:type="gramEnd"/>
+    </w:p>
+    <w:p>
+      <w:pPr>
+        <w:tabs>
+          <w:tab w:val="left" w:pos="2880"/>
+          <w:tab w:val="left" w:pos="4320"/>
+        </w:tabs>
+        <w:spacing w:after="0" w:line="240" w:lineRule="auto"/>
+        <w:ind w:left="5040" w:hanging="5040"/>
+        <w:rPr>
+          <w:rFonts w:ascii="Bookman Old Style" w:hAnsi="Bookman Old Style" w:cs="Arial"/>
+          <w:sz w:val="24"/>
+          <w:szCs w:val="24"/>
+        </w:rPr>
+      </w:pPr>
+      <w:r>
+        <w:rPr>
+          <w:rFonts w:ascii="Bookman Old Style" w:hAnsi="Bookman Old Style" w:cs="Arial"/>
+          <w:sz w:val="24"/>
+          <w:szCs w:val="24"/>
+        </w:rPr>
+        <w:t>19 April 2018</w:t>
+      </w:r>
+      <w:r>
+        <w:rPr>
+          <w:rFonts w:ascii="Bookman Old Style" w:hAnsi="Bookman Old Style" w:cs="Arial"/>
+          <w:sz w:val="24"/>
+          <w:szCs w:val="24"/>
+        </w:rPr>
+        <w:tab/>
+        <w:t>Ray</w:t>
+      </w:r>
+      <w:r>
+        <w:rPr>
+          <w:rFonts w:ascii="Bookman Old Style" w:hAnsi="Bookman Old Style" w:cs="Arial"/>
+          <w:sz w:val="24"/>
+          <w:szCs w:val="24"/>
+        </w:rPr>
+        <w:tab/>
+        <w:t xml:space="preserve">Created animation video in Pencil2D of spear flying in air and released it in </w:t>
+      </w:r>
+      <w:proofErr w:type="spellStart"/>
+      <w:r>
+        <w:rPr>
+          <w:rFonts w:ascii="Bookman Old Style" w:hAnsi="Bookman Old Style" w:cs="Arial"/>
+          <w:sz w:val="24"/>
+          <w:szCs w:val="24"/>
+        </w:rPr>
+        <w:t>Facebook</w:t>
+      </w:r>
+      <w:proofErr w:type="spellEnd"/>
+      <w:r>
+        <w:rPr>
+          <w:rFonts w:ascii="Bookman Old Style" w:hAnsi="Bookman Old Style" w:cs="Arial"/>
+          <w:sz w:val="24"/>
+          <w:szCs w:val="24"/>
+        </w:rPr>
+        <w:t xml:space="preserve"> as post in Stan’s account.</w:t>
+      </w:r>
+    </w:p>
+    <w:p>
+      <w:pPr>
+        <w:tabs>
+          <w:tab w:val="left" w:pos="2880"/>
+          <w:tab w:val="left" w:pos="4320"/>
+        </w:tabs>
+        <w:spacing w:after="0" w:line="240" w:lineRule="auto"/>
+        <w:ind w:left="5040" w:hanging="5040"/>
+        <w:rPr>
+          <w:rFonts w:ascii="Bookman Old Style" w:hAnsi="Bookman Old Style" w:cs="Arial"/>
+          <w:sz w:val="24"/>
+          <w:szCs w:val="24"/>
+        </w:rPr>
+      </w:pPr>
+      <w:r>
+        <w:rPr>
+          <w:rFonts w:ascii="Bookman Old Style" w:hAnsi="Bookman Old Style" w:cs="Arial"/>
+          <w:sz w:val="24"/>
+          <w:szCs w:val="24"/>
+        </w:rPr>
+        <w:t>29 April 2018</w:t>
+      </w:r>
+      <w:r>
+        <w:rPr>
+          <w:rFonts w:ascii="Bookman Old Style" w:hAnsi="Bookman Old Style" w:cs="Arial"/>
+          <w:sz w:val="24"/>
+          <w:szCs w:val="24"/>
+        </w:rPr>
+        <w:tab/>
+        <w:t>Ray</w:t>
+      </w:r>
+      <w:r>
+        <w:rPr>
+          <w:rFonts w:ascii="Bookman Old Style" w:hAnsi="Bookman Old Style" w:cs="Arial"/>
+          <w:sz w:val="24"/>
+          <w:szCs w:val="24"/>
+        </w:rPr>
+        <w:tab/>
+        <w:t xml:space="preserve">Completed writing main part of supplemental paper (2D </w:t>
+      </w:r>
+      <w:r>
+        <w:rPr>
+          <w:rFonts w:ascii="Bookman Old Style" w:hAnsi="Bookman Old Style" w:cs="Arial"/>
+          <w:sz w:val="24"/>
+          <w:szCs w:val="24"/>
+        </w:rPr>
+        <w:t xml:space="preserve">Terrestrial </w:t>
+      </w:r>
+      <w:r>
+        <w:rPr>
+          <w:rFonts w:ascii="Bookman Old Style" w:hAnsi="Bookman Old Style" w:cs="Arial"/>
+          <w:sz w:val="24"/>
+          <w:szCs w:val="24"/>
+        </w:rPr>
+        <w:t>(</w:t>
+      </w:r>
+      <w:proofErr w:type="spellStart"/>
+      <w:r>
+        <w:rPr>
+          <w:rFonts w:ascii="Bookman Old Style" w:hAnsi="Bookman Old Style" w:cs="Arial"/>
+          <w:sz w:val="24"/>
+          <w:szCs w:val="24"/>
+        </w:rPr>
+        <w:t>Nontur</w:t>
+      </w:r>
+      <w:r>
+        <w:rPr>
+          <w:rFonts w:ascii="Bookman Old Style" w:hAnsi="Bookman Old Style" w:cs="Arial"/>
+          <w:sz w:val="24"/>
+          <w:szCs w:val="24"/>
+        </w:rPr>
+        <w:t>b</w:t>
+      </w:r>
+      <w:r>
+        <w:rPr>
+          <w:rFonts w:ascii="Bookman Old Style" w:hAnsi="Bookman Old Style" w:cs="Arial"/>
+          <w:sz w:val="24"/>
+          <w:szCs w:val="24"/>
+        </w:rPr>
+        <w:t>ulent</w:t>
+      </w:r>
+      <w:proofErr w:type="spellEnd"/>
+      <w:r>
+        <w:rPr>
+          <w:rFonts w:ascii="Bookman Old Style" w:hAnsi="Bookman Old Style" w:cs="Arial"/>
+          <w:sz w:val="24"/>
+          <w:szCs w:val="24"/>
+        </w:rPr>
+        <w:t>) Gravitational Motion) on how to apply terrestrial gravitational physics to software and games. Ray decided to also begin a C++ software library for applying these principles. Supplemental paper and accompanying library are planned to become part of this game.</w:t>
+      </w:r>
+    </w:p>
+    <w:p>
+      <w:pPr>
+        <w:tabs>
+          <w:tab w:val="left" w:pos="2880"/>
+          <w:tab w:val="left" w:pos="4320"/>
+        </w:tabs>
+        <w:spacing w:after="0" w:line="240" w:lineRule="auto"/>
+        <w:ind w:left="5040" w:hanging="5040"/>
+        <w:rPr>
+          <w:rFonts w:ascii="Bookman Old Style" w:hAnsi="Bookman Old Style" w:cs="Arial"/>
+          <w:sz w:val="24"/>
+          <w:szCs w:val="24"/>
+        </w:rPr>
+      </w:pPr>
+      <w:r>
+        <w:rPr>
+          <w:rFonts w:ascii="Bookman Old Style" w:hAnsi="Bookman Old Style" w:cs="Arial"/>
+          <w:sz w:val="24"/>
+          <w:szCs w:val="24"/>
+        </w:rPr>
+        <w:t>29 April</w:t>
+      </w:r>
+      <w:r>
+        <w:rPr>
+          <w:rFonts w:ascii="Century Schoolbook" w:hAnsi="Century Schoolbook" w:cs="Arial"/>
+          <w:sz w:val="24"/>
+          <w:szCs w:val="24"/>
+        </w:rPr>
+        <w:t>–</w:t>
+      </w:r>
+      <w:r>
+        <w:rPr>
+          <w:rFonts w:ascii="Bookman Old Style" w:hAnsi="Bookman Old Style" w:cs="Arial"/>
+          <w:sz w:val="24"/>
+          <w:szCs w:val="24"/>
+        </w:rPr>
+        <w:t>20 May 2018</w:t>
+      </w:r>
+      <w:r>
+        <w:rPr>
+          <w:rFonts w:ascii="Bookman Old Style" w:hAnsi="Bookman Old Style" w:cs="Arial"/>
+          <w:sz w:val="24"/>
+          <w:szCs w:val="24"/>
+        </w:rPr>
+        <w:tab/>
+        <w:t>Ray</w:t>
+      </w:r>
+      <w:r>
+        <w:rPr>
+          <w:rFonts w:ascii="Bookman Old Style" w:hAnsi="Bookman Old Style" w:cs="Arial"/>
+          <w:sz w:val="24"/>
+          <w:szCs w:val="24"/>
+        </w:rPr>
+        <w:tab/>
+        <w:t xml:space="preserve">Expanded supplemental paper by attaching Library Guide as appendix, added tutorial on calculus and expanded tutorial on </w:t>
+      </w:r>
+      <w:r>
+        <w:rPr>
+          <w:rFonts w:ascii="Bookman Old Style" w:hAnsi="Bookman Old Style" w:cs="Arial"/>
+          <w:sz w:val="24"/>
+          <w:szCs w:val="24"/>
+        </w:rPr>
+        <w:lastRenderedPageBreak/>
+        <w:t xml:space="preserve">gravitational physics. </w:t>
+      </w:r>
+      <w:proofErr w:type="spellStart"/>
+      <w:proofErr w:type="gramStart"/>
+      <w:r>
+        <w:rPr>
+          <w:rFonts w:ascii="Bookman Old Style" w:hAnsi="Bookman Old Style" w:cs="Arial"/>
+          <w:sz w:val="24"/>
+          <w:szCs w:val="24"/>
+        </w:rPr>
+        <w:t>Retitled</w:t>
+      </w:r>
+      <w:proofErr w:type="spellEnd"/>
+      <w:r>
+        <w:rPr>
+          <w:rFonts w:ascii="Bookman Old Style" w:hAnsi="Bookman Old Style" w:cs="Arial"/>
+          <w:sz w:val="24"/>
+          <w:szCs w:val="24"/>
+        </w:rPr>
+        <w:t xml:space="preserve"> paper as Applying Terrestrial Gravitational Motion</w:t>
+      </w:r>
+      <w:r>
+        <w:rPr>
+          <w:rFonts w:ascii="Bookman Old Style" w:hAnsi="Bookman Old Style" w:cs="Arial"/>
+          <w:sz w:val="24"/>
+          <w:szCs w:val="24"/>
+        </w:rPr>
+        <w:t xml:space="preserve"> in 2D Settings</w:t>
+      </w:r>
+      <w:r>
+        <w:rPr>
+          <w:rFonts w:ascii="Bookman Old Style" w:hAnsi="Bookman Old Style" w:cs="Arial"/>
+          <w:sz w:val="24"/>
+          <w:szCs w:val="24"/>
+        </w:rPr>
+        <w:t>.</w:t>
+      </w:r>
+      <w:proofErr w:type="gramEnd"/>
+      <w:r>
+        <w:rPr>
+          <w:rFonts w:ascii="Bookman Old Style" w:hAnsi="Bookman Old Style" w:cs="Arial"/>
+          <w:sz w:val="24"/>
+          <w:szCs w:val="24"/>
+        </w:rPr>
+        <w:t xml:space="preserve"> Also, continued to design and code accompanying C++ library </w:t>
+      </w:r>
+      <w:proofErr w:type="spellStart"/>
+      <w:r>
+        <w:rPr>
+          <w:rFonts w:ascii="Bookman Old Style" w:hAnsi="Bookman Old Style" w:cs="Arial"/>
+          <w:sz w:val="24"/>
+          <w:szCs w:val="24"/>
+        </w:rPr>
+        <w:t>TerrestrialGravitation</w:t>
+      </w:r>
+      <w:proofErr w:type="spellEnd"/>
+      <w:r>
+        <w:rPr>
+          <w:rFonts w:ascii="Bookman Old Style" w:hAnsi="Bookman Old Style" w:cs="Arial"/>
+          <w:sz w:val="24"/>
+          <w:szCs w:val="24"/>
+        </w:rPr>
+        <w:t>.</w:t>
+      </w:r>
+    </w:p>
+    <w:p>
+      <w:pPr>
+        <w:tabs>
+          <w:tab w:val="left" w:pos="2880"/>
+          <w:tab w:val="left" w:pos="4320"/>
+        </w:tabs>
+        <w:spacing w:after="0" w:line="240" w:lineRule="auto"/>
+        <w:ind w:left="5040" w:hanging="5040"/>
+        <w:rPr>
+          <w:rFonts w:ascii="Bookman Old Style" w:hAnsi="Bookman Old Style" w:cs="Arial"/>
+          <w:sz w:val="24"/>
+          <w:szCs w:val="24"/>
+        </w:rPr>
+      </w:pPr>
+      <w:r>
+        <w:rPr>
+          <w:rFonts w:ascii="Bookman Old Style" w:hAnsi="Bookman Old Style" w:cs="Arial"/>
+          <w:sz w:val="24"/>
+          <w:szCs w:val="24"/>
+        </w:rPr>
+        <w:t>29 May 2018</w:t>
+      </w:r>
+      <w:r>
+        <w:rPr>
+          <w:rFonts w:ascii="Bookman Old Style" w:hAnsi="Bookman Old Style" w:cs="Arial"/>
+          <w:sz w:val="24"/>
+          <w:szCs w:val="24"/>
+        </w:rPr>
+        <w:tab/>
+        <w:t>Ray</w:t>
+      </w:r>
+      <w:r>
+        <w:rPr>
+          <w:rFonts w:ascii="Bookman Old Style" w:hAnsi="Bookman Old Style" w:cs="Arial"/>
+          <w:sz w:val="24"/>
+          <w:szCs w:val="24"/>
+        </w:rPr>
+        <w:tab/>
+        <w:t xml:space="preserve">Added subsection D. to section II. </w:t>
+      </w:r>
+      <w:proofErr w:type="gramStart"/>
+      <w:r>
+        <w:rPr>
+          <w:rFonts w:ascii="Bookman Old Style" w:hAnsi="Bookman Old Style" w:cs="Arial"/>
+          <w:sz w:val="24"/>
+          <w:szCs w:val="24"/>
+        </w:rPr>
+        <w:t>regarding</w:t>
+      </w:r>
+      <w:proofErr w:type="gramEnd"/>
+      <w:r>
+        <w:rPr>
+          <w:rFonts w:ascii="Bookman Old Style" w:hAnsi="Bookman Old Style" w:cs="Arial"/>
+          <w:sz w:val="24"/>
+          <w:szCs w:val="24"/>
+        </w:rPr>
+        <w:t xml:space="preserve"> the supplemental paper and accompanying software library. Worked on routines inside of class tog.</w:t>
+      </w:r>
+    </w:p>
     <w:sectPr>
       <w:headerReference w:type="default" r:id="rId23"/>
       <w:pgSz w:w="12240" w:h="15840" w:code="1"/>
       <w:pgMar w:top="1440" w:right="1440" w:bottom="1440" w:left="1440" w:header="720" w:footer="720" w:gutter="0"/>
       <w:cols w:space="720"/>
+      <w:titlePg/>
       <w:docGrid w:linePitch="360"/>
     </w:sectPr>
   </w:body>
@@ -19289,7 +20613,7 @@
         <w:sz w:val="24"/>
         <w:szCs w:val="24"/>
       </w:rPr>
-      <w:t>13</w:t>
+      <w:t>12</w:t>
     </w:r>
     <w:r>
       <w:rPr>
@@ -19313,6 +20637,82 @@
   <w:p>
     <w:pPr>
       <w:pStyle w:val="Header"/>
+      <w:jc w:val="right"/>
+      <w:rPr>
+        <w:rFonts w:ascii="Georgia" w:hAnsi="Georgia"/>
+        <w:sz w:val="24"/>
+        <w:szCs w:val="24"/>
+      </w:rPr>
+    </w:pPr>
+    <w:r>
+      <w:rPr>
+        <w:rFonts w:ascii="Georgia" w:hAnsi="Georgia"/>
+        <w:sz w:val="24"/>
+        <w:szCs w:val="24"/>
+      </w:rPr>
+      <w:t>The Dinosaur Game</w:t>
+    </w:r>
+    <w:r>
+      <w:rPr>
+        <w:rFonts w:ascii="Georgia" w:hAnsi="Georgia"/>
+        <w:sz w:val="24"/>
+        <w:szCs w:val="24"/>
+      </w:rPr>
+      <w:t xml:space="preserve"> |</w:t>
+    </w:r>
+    <w:r>
+      <w:rPr>
+        <w:rFonts w:ascii="Georgia" w:hAnsi="Georgia"/>
+        <w:sz w:val="24"/>
+        <w:szCs w:val="24"/>
+      </w:rPr>
+      <w:t xml:space="preserve"> Game Document and Development Log | Page </w:t>
+    </w:r>
+    <w:r>
+      <w:rPr>
+        <w:rFonts w:ascii="Georgia" w:hAnsi="Georgia"/>
+        <w:sz w:val="24"/>
+        <w:szCs w:val="24"/>
+      </w:rPr>
+      <w:fldChar w:fldCharType="begin"/>
+    </w:r>
+    <w:r>
+      <w:rPr>
+        <w:rFonts w:ascii="Georgia" w:hAnsi="Georgia"/>
+        <w:sz w:val="24"/>
+        <w:szCs w:val="24"/>
+      </w:rPr>
+      <w:instrText xml:space="preserve"> PAGE   \* MERGEFORMAT </w:instrText>
+    </w:r>
+    <w:r>
+      <w:rPr>
+        <w:rFonts w:ascii="Georgia" w:hAnsi="Georgia"/>
+        <w:sz w:val="24"/>
+        <w:szCs w:val="24"/>
+      </w:rPr>
+      <w:fldChar w:fldCharType="separate"/>
+    </w:r>
+    <w:r>
+      <w:rPr>
+        <w:rFonts w:ascii="Georgia" w:hAnsi="Georgia"/>
+        <w:noProof/>
+        <w:sz w:val="24"/>
+        <w:szCs w:val="24"/>
+      </w:rPr>
+      <w:t>26</w:t>
+    </w:r>
+    <w:r>
+      <w:rPr>
+        <w:rFonts w:ascii="Georgia" w:hAnsi="Georgia"/>
+        <w:sz w:val="24"/>
+        <w:szCs w:val="24"/>
+      </w:rPr>
+      <w:fldChar w:fldCharType="end"/>
+    </w:r>
+  </w:p>
+  <w:p>
+    <w:pPr>
+      <w:pStyle w:val="Header"/>
     </w:pPr>
   </w:p>
 </w:hdr>
@@ -19499,7 +20899,7 @@
     </w:lvl>
   </w:abstractNum>
   <w:abstractNum w:abstractNumId="2">
-    <w:nsid w:val="158D6929"/>
+    <w:nsid w:val="11477E76"/>
     <w:multiLevelType w:val="hybridMultilevel"/>
     <w:tmpl w:val="11C2BE12"/>
     <w:lvl w:ilvl="0" w:tplc="93DABA00">
@@ -19588,16 +20988,16 @@
     </w:lvl>
   </w:abstractNum>
   <w:abstractNum w:abstractNumId="3">
-    <w:nsid w:val="179E4AB0"/>
+    <w:nsid w:val="158D6929"/>
     <w:multiLevelType w:val="hybridMultilevel"/>
-    <w:tmpl w:val="ABA099A2"/>
-    <w:lvl w:ilvl="0" w:tplc="CC64C08E">
+    <w:tmpl w:val="11C2BE12"/>
+    <w:lvl w:ilvl="0" w:tplc="93DABA00">
       <w:start w:val="1"/>
-      <w:numFmt w:val="upperRoman"/>
+      <w:numFmt w:val="upperLetter"/>
       <w:lvlText w:val="%1."/>
       <w:lvlJc w:val="left"/>
       <w:pPr>
-        <w:ind w:left="1890" w:hanging="1080"/>
+        <w:ind w:left="1080" w:hanging="720"/>
       </w:pPr>
       <w:rPr>
         <w:rFonts w:hint="default"/>
@@ -19677,16 +21077,16 @@
     </w:lvl>
   </w:abstractNum>
   <w:abstractNum w:abstractNumId="4">
-    <w:nsid w:val="1A590671"/>
+    <w:nsid w:val="179E4AB0"/>
     <w:multiLevelType w:val="hybridMultilevel"/>
-    <w:tmpl w:val="BD82B6EE"/>
-    <w:lvl w:ilvl="0" w:tplc="0409000F">
+    <w:tmpl w:val="ABA099A2"/>
+    <w:lvl w:ilvl="0" w:tplc="CC64C08E">
       <w:start w:val="1"/>
-      <w:numFmt w:val="decimal"/>
+      <w:numFmt w:val="upperRoman"/>
       <w:lvlText w:val="%1."/>
       <w:lvlJc w:val="left"/>
       <w:pPr>
-        <w:ind w:left="720" w:hanging="360"/>
+        <w:ind w:left="1890" w:hanging="1080"/>
       </w:pPr>
       <w:rPr>
         <w:rFonts w:hint="default"/>
@@ -19766,16 +21166,16 @@
     </w:lvl>
   </w:abstractNum>
   <w:abstractNum w:abstractNumId="5">
-    <w:nsid w:val="21F32EF2"/>
+    <w:nsid w:val="1A590671"/>
     <w:multiLevelType w:val="hybridMultilevel"/>
-    <w:tmpl w:val="11C2BE12"/>
-    <w:lvl w:ilvl="0" w:tplc="93DABA00">
+    <w:tmpl w:val="BD82B6EE"/>
+    <w:lvl w:ilvl="0" w:tplc="0409000F">
       <w:start w:val="1"/>
-      <w:numFmt w:val="upperLetter"/>
+      <w:numFmt w:val="decimal"/>
       <w:lvlText w:val="%1."/>
       <w:lvlJc w:val="left"/>
       <w:pPr>
-        <w:ind w:left="1080" w:hanging="720"/>
+        <w:ind w:left="720" w:hanging="360"/>
       </w:pPr>
       <w:rPr>
         <w:rFonts w:hint="default"/>
@@ -19855,7 +21255,7 @@
     </w:lvl>
   </w:abstractNum>
   <w:abstractNum w:abstractNumId="6">
-    <w:nsid w:val="29E85512"/>
+    <w:nsid w:val="21F32EF2"/>
     <w:multiLevelType w:val="hybridMultilevel"/>
     <w:tmpl w:val="11C2BE12"/>
     <w:lvl w:ilvl="0" w:tplc="93DABA00">
@@ -19944,16 +21344,16 @@
     </w:lvl>
   </w:abstractNum>
   <w:abstractNum w:abstractNumId="7">
-    <w:nsid w:val="4E776AE0"/>
+    <w:nsid w:val="29E85512"/>
     <w:multiLevelType w:val="hybridMultilevel"/>
-    <w:tmpl w:val="BD82B6EE"/>
-    <w:lvl w:ilvl="0" w:tplc="0409000F">
+    <w:tmpl w:val="11C2BE12"/>
+    <w:lvl w:ilvl="0" w:tplc="93DABA00">
       <w:start w:val="1"/>
-      <w:numFmt w:val="decimal"/>
+      <w:numFmt w:val="upperLetter"/>
       <w:lvlText w:val="%1."/>
       <w:lvlJc w:val="left"/>
       <w:pPr>
-        <w:ind w:left="720" w:hanging="360"/>
+        <w:ind w:left="1080" w:hanging="720"/>
       </w:pPr>
       <w:rPr>
         <w:rFonts w:hint="default"/>
@@ -20033,16 +21433,16 @@
     </w:lvl>
   </w:abstractNum>
   <w:abstractNum w:abstractNumId="8">
-    <w:nsid w:val="50EE7590"/>
+    <w:nsid w:val="3AED4AC7"/>
     <w:multiLevelType w:val="hybridMultilevel"/>
-    <w:tmpl w:val="BD82B6EE"/>
-    <w:lvl w:ilvl="0" w:tplc="0409000F">
+    <w:tmpl w:val="11C2BE12"/>
+    <w:lvl w:ilvl="0" w:tplc="93DABA00">
       <w:start w:val="1"/>
-      <w:numFmt w:val="decimal"/>
+      <w:numFmt w:val="upperLetter"/>
       <w:lvlText w:val="%1."/>
       <w:lvlJc w:val="left"/>
       <w:pPr>
-        <w:ind w:left="720" w:hanging="360"/>
+        <w:ind w:left="1080" w:hanging="720"/>
       </w:pPr>
       <w:rPr>
         <w:rFonts w:hint="default"/>
@@ -20122,16 +21522,16 @@
     </w:lvl>
   </w:abstractNum>
   <w:abstractNum w:abstractNumId="9">
-    <w:nsid w:val="52A6717B"/>
+    <w:nsid w:val="4E776AE0"/>
     <w:multiLevelType w:val="hybridMultilevel"/>
-    <w:tmpl w:val="11C2BE12"/>
-    <w:lvl w:ilvl="0" w:tplc="93DABA00">
+    <w:tmpl w:val="BD82B6EE"/>
+    <w:lvl w:ilvl="0" w:tplc="0409000F">
       <w:start w:val="1"/>
-      <w:numFmt w:val="upperLetter"/>
+      <w:numFmt w:val="decimal"/>
       <w:lvlText w:val="%1."/>
       <w:lvlJc w:val="left"/>
       <w:pPr>
-        <w:ind w:left="1080" w:hanging="720"/>
+        <w:ind w:left="720" w:hanging="360"/>
       </w:pPr>
       <w:rPr>
         <w:rFonts w:hint="default"/>
@@ -20211,16 +21611,16 @@
     </w:lvl>
   </w:abstractNum>
   <w:abstractNum w:abstractNumId="10">
-    <w:nsid w:val="539372D2"/>
+    <w:nsid w:val="50EE7590"/>
     <w:multiLevelType w:val="hybridMultilevel"/>
-    <w:tmpl w:val="05AA98A4"/>
-    <w:lvl w:ilvl="0" w:tplc="F72AB1C2">
+    <w:tmpl w:val="BD82B6EE"/>
+    <w:lvl w:ilvl="0" w:tplc="0409000F">
       <w:start w:val="1"/>
-      <w:numFmt w:val="upperLetter"/>
+      <w:numFmt w:val="decimal"/>
       <w:lvlText w:val="%1."/>
       <w:lvlJc w:val="left"/>
       <w:pPr>
-        <w:ind w:left="1680" w:hanging="480"/>
+        <w:ind w:left="720" w:hanging="360"/>
       </w:pPr>
       <w:rPr>
         <w:rFonts w:hint="default"/>
@@ -20232,7 +21632,7 @@
       <w:lvlText w:val="%2."/>
       <w:lvlJc w:val="left"/>
       <w:pPr>
-        <w:ind w:left="2280" w:hanging="360"/>
+        <w:ind w:left="1440" w:hanging="360"/>
       </w:pPr>
     </w:lvl>
     <w:lvl w:ilvl="2" w:tplc="0409001B" w:tentative="1">
@@ -20241,7 +21641,7 @@
       <w:lvlText w:val="%3."/>
       <w:lvlJc w:val="right"/>
       <w:pPr>
-        <w:ind w:left="3000" w:hanging="180"/>
+        <w:ind w:left="2160" w:hanging="180"/>
       </w:pPr>
     </w:lvl>
     <w:lvl w:ilvl="3" w:tplc="0409000F" w:tentative="1">
@@ -20250,7 +21650,7 @@
       <w:lvlText w:val="%4."/>
       <w:lvlJc w:val="left"/>
       <w:pPr>
-        <w:ind w:left="3720" w:hanging="360"/>
+        <w:ind w:left="2880" w:hanging="360"/>
       </w:pPr>
     </w:lvl>
     <w:lvl w:ilvl="4" w:tplc="04090019" w:tentative="1">
@@ -20259,7 +21659,7 @@
       <w:lvlText w:val="%5."/>
       <w:lvlJc w:val="left"/>
       <w:pPr>
-        <w:ind w:left="4440" w:hanging="360"/>
+        <w:ind w:left="3600" w:hanging="360"/>
       </w:pPr>
     </w:lvl>
     <w:lvl w:ilvl="5" w:tplc="0409001B" w:tentative="1">
@@ -20268,7 +21668,7 @@
       <w:lvlText w:val="%6."/>
       <w:lvlJc w:val="right"/>
       <w:pPr>
-        <w:ind w:left="5160" w:hanging="180"/>
+        <w:ind w:left="4320" w:hanging="180"/>
       </w:pPr>
     </w:lvl>
     <w:lvl w:ilvl="6" w:tplc="0409000F" w:tentative="1">
@@ -20277,7 +21677,7 @@
       <w:lvlText w:val="%7."/>
       <w:lvlJc w:val="left"/>
       <w:pPr>
-        <w:ind w:left="5880" w:hanging="360"/>
+        <w:ind w:left="5040" w:hanging="360"/>
       </w:pPr>
     </w:lvl>
     <w:lvl w:ilvl="7" w:tplc="04090019" w:tentative="1">
@@ -20286,7 +21686,7 @@
       <w:lvlText w:val="%8."/>
       <w:lvlJc w:val="left"/>
       <w:pPr>
-        <w:ind w:left="6600" w:hanging="360"/>
+        <w:ind w:left="5760" w:hanging="360"/>
       </w:pPr>
     </w:lvl>
     <w:lvl w:ilvl="8" w:tplc="0409001B" w:tentative="1">
@@ -20295,12 +21695,12 @@
       <w:lvlText w:val="%9."/>
       <w:lvlJc w:val="right"/>
       <w:pPr>
-        <w:ind w:left="7320" w:hanging="180"/>
+        <w:ind w:left="6480" w:hanging="180"/>
       </w:pPr>
     </w:lvl>
   </w:abstractNum>
   <w:abstractNum w:abstractNumId="11">
-    <w:nsid w:val="67212C70"/>
+    <w:nsid w:val="52A6717B"/>
     <w:multiLevelType w:val="hybridMultilevel"/>
     <w:tmpl w:val="11C2BE12"/>
     <w:lvl w:ilvl="0" w:tplc="93DABA00">
@@ -20389,16 +21789,16 @@
     </w:lvl>
   </w:abstractNum>
   <w:abstractNum w:abstractNumId="12">
-    <w:nsid w:val="67C37CF2"/>
+    <w:nsid w:val="539372D2"/>
     <w:multiLevelType w:val="hybridMultilevel"/>
-    <w:tmpl w:val="88247750"/>
-    <w:lvl w:ilvl="0" w:tplc="1A5CB404">
+    <w:tmpl w:val="05AA98A4"/>
+    <w:lvl w:ilvl="0" w:tplc="F72AB1C2">
       <w:start w:val="1"/>
       <w:numFmt w:val="upperLetter"/>
       <w:lvlText w:val="%1."/>
       <w:lvlJc w:val="left"/>
       <w:pPr>
-        <w:ind w:left="840" w:hanging="480"/>
+        <w:ind w:left="1680" w:hanging="480"/>
       </w:pPr>
       <w:rPr>
         <w:rFonts w:hint="default"/>
@@ -20410,7 +21810,7 @@
       <w:lvlText w:val="%2."/>
       <w:lvlJc w:val="left"/>
       <w:pPr>
-        <w:ind w:left="1440" w:hanging="360"/>
+        <w:ind w:left="2280" w:hanging="360"/>
       </w:pPr>
     </w:lvl>
     <w:lvl w:ilvl="2" w:tplc="0409001B" w:tentative="1">
@@ -20419,7 +21819,7 @@
       <w:lvlText w:val="%3."/>
       <w:lvlJc w:val="right"/>
       <w:pPr>
-        <w:ind w:left="2160" w:hanging="180"/>
+        <w:ind w:left="3000" w:hanging="180"/>
       </w:pPr>
     </w:lvl>
     <w:lvl w:ilvl="3" w:tplc="0409000F" w:tentative="1">
@@ -20428,7 +21828,7 @@
       <w:lvlText w:val="%4."/>
       <w:lvlJc w:val="left"/>
       <w:pPr>
-        <w:ind w:left="2880" w:hanging="360"/>
+        <w:ind w:left="3720" w:hanging="360"/>
       </w:pPr>
     </w:lvl>
     <w:lvl w:ilvl="4" w:tplc="04090019" w:tentative="1">
@@ -20437,7 +21837,7 @@
       <w:lvlText w:val="%5."/>
       <w:lvlJc w:val="left"/>
       <w:pPr>
-        <w:ind w:left="3600" w:hanging="360"/>
+        <w:ind w:left="4440" w:hanging="360"/>
       </w:pPr>
     </w:lvl>
     <w:lvl w:ilvl="5" w:tplc="0409001B" w:tentative="1">
@@ -20446,7 +21846,7 @@
       <w:lvlText w:val="%6."/>
       <w:lvlJc w:val="right"/>
       <w:pPr>
-        <w:ind w:left="4320" w:hanging="180"/>
+        <w:ind w:left="5160" w:hanging="180"/>
       </w:pPr>
     </w:lvl>
     <w:lvl w:ilvl="6" w:tplc="0409000F" w:tentative="1">
@@ -20455,7 +21855,7 @@
       <w:lvlText w:val="%7."/>
       <w:lvlJc w:val="left"/>
       <w:pPr>
-        <w:ind w:left="5040" w:hanging="360"/>
+        <w:ind w:left="5880" w:hanging="360"/>
       </w:pPr>
     </w:lvl>
     <w:lvl w:ilvl="7" w:tplc="04090019" w:tentative="1">
@@ -20464,7 +21864,7 @@
       <w:lvlText w:val="%8."/>
       <w:lvlJc w:val="left"/>
       <w:pPr>
-        <w:ind w:left="5760" w:hanging="360"/>
+        <w:ind w:left="6600" w:hanging="360"/>
       </w:pPr>
     </w:lvl>
     <w:lvl w:ilvl="8" w:tplc="0409001B" w:tentative="1">
@@ -20473,12 +21873,12 @@
       <w:lvlText w:val="%9."/>
       <w:lvlJc w:val="right"/>
       <w:pPr>
-        <w:ind w:left="6480" w:hanging="180"/>
+        <w:ind w:left="7320" w:hanging="180"/>
       </w:pPr>
     </w:lvl>
   </w:abstractNum>
   <w:abstractNum w:abstractNumId="13">
-    <w:nsid w:val="6D633306"/>
+    <w:nsid w:val="67212C70"/>
     <w:multiLevelType w:val="hybridMultilevel"/>
     <w:tmpl w:val="11C2BE12"/>
     <w:lvl w:ilvl="0" w:tplc="93DABA00">
@@ -20567,16 +21967,16 @@
     </w:lvl>
   </w:abstractNum>
   <w:abstractNum w:abstractNumId="14">
-    <w:nsid w:val="744B260B"/>
+    <w:nsid w:val="67C37CF2"/>
     <w:multiLevelType w:val="hybridMultilevel"/>
-    <w:tmpl w:val="C936D78C"/>
-    <w:lvl w:ilvl="0" w:tplc="6938135A">
+    <w:tmpl w:val="88247750"/>
+    <w:lvl w:ilvl="0" w:tplc="1A5CB404">
       <w:start w:val="1"/>
       <w:numFmt w:val="upperLetter"/>
       <w:lvlText w:val="%1."/>
       <w:lvlJc w:val="left"/>
       <w:pPr>
-        <w:ind w:left="480" w:hanging="480"/>
+        <w:ind w:left="840" w:hanging="480"/>
       </w:pPr>
       <w:rPr>
         <w:rFonts w:hint="default"/>
@@ -20588,7 +21988,7 @@
       <w:lvlText w:val="%2."/>
       <w:lvlJc w:val="left"/>
       <w:pPr>
-        <w:ind w:left="1080" w:hanging="360"/>
+        <w:ind w:left="1440" w:hanging="360"/>
       </w:pPr>
     </w:lvl>
     <w:lvl w:ilvl="2" w:tplc="0409001B" w:tentative="1">
@@ -20597,7 +21997,7 @@
       <w:lvlText w:val="%3."/>
       <w:lvlJc w:val="right"/>
       <w:pPr>
-        <w:ind w:left="1800" w:hanging="180"/>
+        <w:ind w:left="2160" w:hanging="180"/>
       </w:pPr>
     </w:lvl>
     <w:lvl w:ilvl="3" w:tplc="0409000F" w:tentative="1">
@@ -20606,7 +22006,7 @@
       <w:lvlText w:val="%4."/>
       <w:lvlJc w:val="left"/>
       <w:pPr>
-        <w:ind w:left="2520" w:hanging="360"/>
+        <w:ind w:left="2880" w:hanging="360"/>
       </w:pPr>
     </w:lvl>
     <w:lvl w:ilvl="4" w:tplc="04090019" w:tentative="1">
@@ -20615,7 +22015,7 @@
       <w:lvlText w:val="%5."/>
       <w:lvlJc w:val="left"/>
       <w:pPr>
-        <w:ind w:left="3240" w:hanging="360"/>
+        <w:ind w:left="3600" w:hanging="360"/>
       </w:pPr>
     </w:lvl>
     <w:lvl w:ilvl="5" w:tplc="0409001B" w:tentative="1">
@@ -20624,7 +22024,7 @@
       <w:lvlText w:val="%6."/>
       <w:lvlJc w:val="right"/>
       <w:pPr>
-        <w:ind w:left="3960" w:hanging="180"/>
+        <w:ind w:left="4320" w:hanging="180"/>
       </w:pPr>
     </w:lvl>
     <w:lvl w:ilvl="6" w:tplc="0409000F" w:tentative="1">
@@ -20633,7 +22033,7 @@
       <w:lvlText w:val="%7."/>
       <w:lvlJc w:val="left"/>
       <w:pPr>
-        <w:ind w:left="4680" w:hanging="360"/>
+        <w:ind w:left="5040" w:hanging="360"/>
       </w:pPr>
     </w:lvl>
     <w:lvl w:ilvl="7" w:tplc="04090019" w:tentative="1">
@@ -20642,7 +22042,7 @@
       <w:lvlText w:val="%8."/>
       <w:lvlJc w:val="left"/>
       <w:pPr>
-        <w:ind w:left="5400" w:hanging="360"/>
+        <w:ind w:left="5760" w:hanging="360"/>
       </w:pPr>
     </w:lvl>
     <w:lvl w:ilvl="8" w:tplc="0409001B" w:tentative="1">
@@ -20651,12 +22051,12 @@
       <w:lvlText w:val="%9."/>
       <w:lvlJc w:val="right"/>
       <w:pPr>
-        <w:ind w:left="6120" w:hanging="180"/>
+        <w:ind w:left="6480" w:hanging="180"/>
       </w:pPr>
     </w:lvl>
   </w:abstractNum>
   <w:abstractNum w:abstractNumId="15">
-    <w:nsid w:val="7A4876AA"/>
+    <w:nsid w:val="6D633306"/>
     <w:multiLevelType w:val="hybridMultilevel"/>
     <w:tmpl w:val="11C2BE12"/>
     <w:lvl w:ilvl="0" w:tplc="93DABA00">
@@ -20745,16 +22145,16 @@
     </w:lvl>
   </w:abstractNum>
   <w:abstractNum w:abstractNumId="16">
-    <w:nsid w:val="7A6F551A"/>
+    <w:nsid w:val="744B260B"/>
     <w:multiLevelType w:val="hybridMultilevel"/>
-    <w:tmpl w:val="BD82B6EE"/>
-    <w:lvl w:ilvl="0" w:tplc="0409000F">
+    <w:tmpl w:val="C936D78C"/>
+    <w:lvl w:ilvl="0" w:tplc="6938135A">
       <w:start w:val="1"/>
-      <w:numFmt w:val="decimal"/>
+      <w:numFmt w:val="upperLetter"/>
       <w:lvlText w:val="%1."/>
       <w:lvlJc w:val="left"/>
       <w:pPr>
-        <w:ind w:left="720" w:hanging="360"/>
+        <w:ind w:left="480" w:hanging="480"/>
       </w:pPr>
       <w:rPr>
         <w:rFonts w:hint="default"/>
@@ -20766,7 +22166,7 @@
       <w:lvlText w:val="%2."/>
       <w:lvlJc w:val="left"/>
       <w:pPr>
-        <w:ind w:left="1440" w:hanging="360"/>
+        <w:ind w:left="1080" w:hanging="360"/>
       </w:pPr>
     </w:lvl>
     <w:lvl w:ilvl="2" w:tplc="0409001B" w:tentative="1">
@@ -20775,7 +22175,7 @@
       <w:lvlText w:val="%3."/>
       <w:lvlJc w:val="right"/>
       <w:pPr>
-        <w:ind w:left="2160" w:hanging="180"/>
+        <w:ind w:left="1800" w:hanging="180"/>
       </w:pPr>
     </w:lvl>
     <w:lvl w:ilvl="3" w:tplc="0409000F" w:tentative="1">
@@ -20784,7 +22184,7 @@
       <w:lvlText w:val="%4."/>
       <w:lvlJc w:val="left"/>
       <w:pPr>
-        <w:ind w:left="2880" w:hanging="360"/>
+        <w:ind w:left="2520" w:hanging="360"/>
       </w:pPr>
     </w:lvl>
     <w:lvl w:ilvl="4" w:tplc="04090019" w:tentative="1">
@@ -20793,7 +22193,7 @@
       <w:lvlText w:val="%5."/>
       <w:lvlJc w:val="left"/>
       <w:pPr>
-        <w:ind w:left="3600" w:hanging="360"/>
+        <w:ind w:left="3240" w:hanging="360"/>
       </w:pPr>
     </w:lvl>
     <w:lvl w:ilvl="5" w:tplc="0409001B" w:tentative="1">
@@ -20802,7 +22202,7 @@
       <w:lvlText w:val="%6."/>
       <w:lvlJc w:val="right"/>
       <w:pPr>
-        <w:ind w:left="4320" w:hanging="180"/>
+        <w:ind w:left="3960" w:hanging="180"/>
       </w:pPr>
     </w:lvl>
     <w:lvl w:ilvl="6" w:tplc="0409000F" w:tentative="1">
@@ -20811,7 +22211,7 @@
       <w:lvlText w:val="%7."/>
       <w:lvlJc w:val="left"/>
       <w:pPr>
-        <w:ind w:left="5040" w:hanging="360"/>
+        <w:ind w:left="4680" w:hanging="360"/>
       </w:pPr>
     </w:lvl>
     <w:lvl w:ilvl="7" w:tplc="04090019" w:tentative="1">
@@ -20820,7 +22220,7 @@
       <w:lvlText w:val="%8."/>
       <w:lvlJc w:val="left"/>
       <w:pPr>
-        <w:ind w:left="5760" w:hanging="360"/>
+        <w:ind w:left="5400" w:hanging="360"/>
       </w:pPr>
     </w:lvl>
     <w:lvl w:ilvl="8" w:tplc="0409001B" w:tentative="1">
@@ -20829,60 +22229,244 @@
       <w:lvlText w:val="%9."/>
       <w:lvlJc w:val="right"/>
       <w:pPr>
+        <w:ind w:left="6120" w:hanging="180"/>
+      </w:pPr>
+    </w:lvl>
+  </w:abstractNum>
+  <w:abstractNum w:abstractNumId="17">
+    <w:nsid w:val="7A4876AA"/>
+    <w:multiLevelType w:val="hybridMultilevel"/>
+    <w:tmpl w:val="11C2BE12"/>
+    <w:lvl w:ilvl="0" w:tplc="93DABA00">
+      <w:start w:val="1"/>
+      <w:numFmt w:val="upperLetter"/>
+      <w:lvlText w:val="%1."/>
+      <w:lvlJc w:val="left"/>
+      <w:pPr>
+        <w:ind w:left="1080" w:hanging="720"/>
+      </w:pPr>
+      <w:rPr>
+        <w:rFonts w:hint="default"/>
+      </w:rPr>
+    </w:lvl>
+    <w:lvl w:ilvl="1" w:tplc="04090019" w:tentative="1">
+      <w:start w:val="1"/>
+      <w:numFmt w:val="lowerLetter"/>
+      <w:lvlText w:val="%2."/>
+      <w:lvlJc w:val="left"/>
+      <w:pPr>
+        <w:ind w:left="1440" w:hanging="360"/>
+      </w:pPr>
+    </w:lvl>
+    <w:lvl w:ilvl="2" w:tplc="0409001B" w:tentative="1">
+      <w:start w:val="1"/>
+      <w:numFmt w:val="lowerRoman"/>
+      <w:lvlText w:val="%3."/>
+      <w:lvlJc w:val="right"/>
+      <w:pPr>
+        <w:ind w:left="2160" w:hanging="180"/>
+      </w:pPr>
+    </w:lvl>
+    <w:lvl w:ilvl="3" w:tplc="0409000F" w:tentative="1">
+      <w:start w:val="1"/>
+      <w:numFmt w:val="decimal"/>
+      <w:lvlText w:val="%4."/>
+      <w:lvlJc w:val="left"/>
+      <w:pPr>
+        <w:ind w:left="2880" w:hanging="360"/>
+      </w:pPr>
+    </w:lvl>
+    <w:lvl w:ilvl="4" w:tplc="04090019" w:tentative="1">
+      <w:start w:val="1"/>
+      <w:numFmt w:val="lowerLetter"/>
+      <w:lvlText w:val="%5."/>
+      <w:lvlJc w:val="left"/>
+      <w:pPr>
+        <w:ind w:left="3600" w:hanging="360"/>
+      </w:pPr>
+    </w:lvl>
+    <w:lvl w:ilvl="5" w:tplc="0409001B" w:tentative="1">
+      <w:start w:val="1"/>
+      <w:numFmt w:val="lowerRoman"/>
+      <w:lvlText w:val="%6."/>
+      <w:lvlJc w:val="right"/>
+      <w:pPr>
+        <w:ind w:left="4320" w:hanging="180"/>
+      </w:pPr>
+    </w:lvl>
+    <w:lvl w:ilvl="6" w:tplc="0409000F" w:tentative="1">
+      <w:start w:val="1"/>
+      <w:numFmt w:val="decimal"/>
+      <w:lvlText w:val="%7."/>
+      <w:lvlJc w:val="left"/>
+      <w:pPr>
+        <w:ind w:left="5040" w:hanging="360"/>
+      </w:pPr>
+    </w:lvl>
+    <w:lvl w:ilvl="7" w:tplc="04090019" w:tentative="1">
+      <w:start w:val="1"/>
+      <w:numFmt w:val="lowerLetter"/>
+      <w:lvlText w:val="%8."/>
+      <w:lvlJc w:val="left"/>
+      <w:pPr>
+        <w:ind w:left="5760" w:hanging="360"/>
+      </w:pPr>
+    </w:lvl>
+    <w:lvl w:ilvl="8" w:tplc="0409001B" w:tentative="1">
+      <w:start w:val="1"/>
+      <w:numFmt w:val="lowerRoman"/>
+      <w:lvlText w:val="%9."/>
+      <w:lvlJc w:val="right"/>
+      <w:pPr>
+        <w:ind w:left="6480" w:hanging="180"/>
+      </w:pPr>
+    </w:lvl>
+  </w:abstractNum>
+  <w:abstractNum w:abstractNumId="18">
+    <w:nsid w:val="7A6F551A"/>
+    <w:multiLevelType w:val="hybridMultilevel"/>
+    <w:tmpl w:val="BD82B6EE"/>
+    <w:lvl w:ilvl="0" w:tplc="0409000F">
+      <w:start w:val="1"/>
+      <w:numFmt w:val="decimal"/>
+      <w:lvlText w:val="%1."/>
+      <w:lvlJc w:val="left"/>
+      <w:pPr>
+        <w:ind w:left="720" w:hanging="360"/>
+      </w:pPr>
+      <w:rPr>
+        <w:rFonts w:hint="default"/>
+      </w:rPr>
+    </w:lvl>
+    <w:lvl w:ilvl="1" w:tplc="04090019" w:tentative="1">
+      <w:start w:val="1"/>
+      <w:numFmt w:val="lowerLetter"/>
+      <w:lvlText w:val="%2."/>
+      <w:lvlJc w:val="left"/>
+      <w:pPr>
+        <w:ind w:left="1440" w:hanging="360"/>
+      </w:pPr>
+    </w:lvl>
+    <w:lvl w:ilvl="2" w:tplc="0409001B" w:tentative="1">
+      <w:start w:val="1"/>
+      <w:numFmt w:val="lowerRoman"/>
+      <w:lvlText w:val="%3."/>
+      <w:lvlJc w:val="right"/>
+      <w:pPr>
+        <w:ind w:left="2160" w:hanging="180"/>
+      </w:pPr>
+    </w:lvl>
+    <w:lvl w:ilvl="3" w:tplc="0409000F" w:tentative="1">
+      <w:start w:val="1"/>
+      <w:numFmt w:val="decimal"/>
+      <w:lvlText w:val="%4."/>
+      <w:lvlJc w:val="left"/>
+      <w:pPr>
+        <w:ind w:left="2880" w:hanging="360"/>
+      </w:pPr>
+    </w:lvl>
+    <w:lvl w:ilvl="4" w:tplc="04090019" w:tentative="1">
+      <w:start w:val="1"/>
+      <w:numFmt w:val="lowerLetter"/>
+      <w:lvlText w:val="%5."/>
+      <w:lvlJc w:val="left"/>
+      <w:pPr>
+        <w:ind w:left="3600" w:hanging="360"/>
+      </w:pPr>
+    </w:lvl>
+    <w:lvl w:ilvl="5" w:tplc="0409001B" w:tentative="1">
+      <w:start w:val="1"/>
+      <w:numFmt w:val="lowerRoman"/>
+      <w:lvlText w:val="%6."/>
+      <w:lvlJc w:val="right"/>
+      <w:pPr>
+        <w:ind w:left="4320" w:hanging="180"/>
+      </w:pPr>
+    </w:lvl>
+    <w:lvl w:ilvl="6" w:tplc="0409000F" w:tentative="1">
+      <w:start w:val="1"/>
+      <w:numFmt w:val="decimal"/>
+      <w:lvlText w:val="%7."/>
+      <w:lvlJc w:val="left"/>
+      <w:pPr>
+        <w:ind w:left="5040" w:hanging="360"/>
+      </w:pPr>
+    </w:lvl>
+    <w:lvl w:ilvl="7" w:tplc="04090019" w:tentative="1">
+      <w:start w:val="1"/>
+      <w:numFmt w:val="lowerLetter"/>
+      <w:lvlText w:val="%8."/>
+      <w:lvlJc w:val="left"/>
+      <w:pPr>
+        <w:ind w:left="5760" w:hanging="360"/>
+      </w:pPr>
+    </w:lvl>
+    <w:lvl w:ilvl="8" w:tplc="0409001B" w:tentative="1">
+      <w:start w:val="1"/>
+      <w:numFmt w:val="lowerRoman"/>
+      <w:lvlText w:val="%9."/>
+      <w:lvlJc w:val="right"/>
+      <w:pPr>
         <w:ind w:left="6480" w:hanging="180"/>
       </w:pPr>
     </w:lvl>
   </w:abstractNum>
   <w:num w:numId="1">
+    <w:abstractNumId w:val="4"/>
+  </w:num>
+  <w:num w:numId="2">
+    <w:abstractNumId w:val="13"/>
+  </w:num>
+  <w:num w:numId="3">
     <w:abstractNumId w:val="3"/>
   </w:num>
-  <w:num w:numId="2">
-    <w:abstractNumId w:val="11"/>
-  </w:num>
-  <w:num w:numId="3">
-    <w:abstractNumId w:val="2"/>
-  </w:num>
   <w:num w:numId="4">
-    <w:abstractNumId w:val="15"/>
+    <w:abstractNumId w:val="17"/>
   </w:num>
   <w:num w:numId="5">
     <w:abstractNumId w:val="0"/>
   </w:num>
   <w:num w:numId="6">
-    <w:abstractNumId w:val="16"/>
+    <w:abstractNumId w:val="18"/>
   </w:num>
   <w:num w:numId="7">
     <w:abstractNumId w:val="1"/>
   </w:num>
   <w:num w:numId="8">
-    <w:abstractNumId w:val="13"/>
+    <w:abstractNumId w:val="15"/>
   </w:num>
   <w:num w:numId="9">
+    <w:abstractNumId w:val="6"/>
+  </w:num>
+  <w:num w:numId="10">
+    <w:abstractNumId w:val="10"/>
+  </w:num>
+  <w:num w:numId="11">
     <w:abstractNumId w:val="5"/>
   </w:num>
-  <w:num w:numId="10">
+  <w:num w:numId="12">
+    <w:abstractNumId w:val="9"/>
+  </w:num>
+  <w:num w:numId="13">
+    <w:abstractNumId w:val="16"/>
+  </w:num>
+  <w:num w:numId="14">
+    <w:abstractNumId w:val="12"/>
+  </w:num>
+  <w:num w:numId="15">
+    <w:abstractNumId w:val="14"/>
+  </w:num>
+  <w:num w:numId="16">
+    <w:abstractNumId w:val="11"/>
+  </w:num>
+  <w:num w:numId="17">
+    <w:abstractNumId w:val="7"/>
+  </w:num>
+  <w:num w:numId="18">
     <w:abstractNumId w:val="8"/>
   </w:num>
-  <w:num w:numId="11">
-    <w:abstractNumId w:val="4"/>
-  </w:num>
-  <w:num w:numId="12">
-    <w:abstractNumId w:val="7"/>
-  </w:num>
-  <w:num w:numId="13">
-    <w:abstractNumId w:val="14"/>
-  </w:num>
-  <w:num w:numId="14">
-    <w:abstractNumId w:val="10"/>
-  </w:num>
-  <w:num w:numId="15">
-    <w:abstractNumId w:val="12"/>
-  </w:num>
-  <w:num w:numId="16">
-    <w:abstractNumId w:val="9"/>
-  </w:num>
-  <w:num w:numId="17">
-    <w:abstractNumId w:val="6"/>
+  <w:num w:numId="19">
+    <w:abstractNumId w:val="2"/>
   </w:num>
 </w:numbering>
 </file>
@@ -21648,7 +23232,7 @@
 </file>
 
 <file path=customXml/itemProps1.xml><?xml version="1.0" encoding="utf-8"?>
-<ds:datastoreItem xmlns:ds="http://schemas.openxmlformats.org/officeDocument/2006/customXml" ds:itemID="{0B76FAAE-3D3A-4656-99B5-9D4DB42B0651}">
+<ds:datastoreItem xmlns:ds="http://schemas.openxmlformats.org/officeDocument/2006/customXml" ds:itemID="{7E241805-0937-43CF-9010-515CE875961F}">
   <ds:schemaRefs>
     <ds:schemaRef ds:uri="http://schemas.openxmlformats.org/officeDocument/2006/bibliography"/>
   </ds:schemaRefs>

</xml_diff>